<commit_message>
0.8.1: info api updated
</commit_message>
<xml_diff>
--- a/documentation.docx
+++ b/documentation.docx
@@ -41,9 +41,6 @@
           <w:ilvl w:val="0"/>
           <w:numId w:val="2"/>
         </w:numPr>
-        <w:rPr>
-          <w:rFonts w:hint="eastAsia"/>
-        </w:rPr>
       </w:pPr>
       <w:r>
         <w:t>모든</w:t>
@@ -99,9 +96,6 @@
           <w:ilvl w:val="0"/>
           <w:numId w:val="2"/>
         </w:numPr>
-        <w:rPr>
-          <w:rFonts w:hint="eastAsia"/>
-        </w:rPr>
       </w:pPr>
       <w:r>
         <w:rPr>
@@ -247,6 +241,12 @@
         </w:rPr>
         <w:t>의 형태를 따른다.</w:t>
       </w:r>
+      <w:r>
+        <w:rPr>
+          <w:rFonts w:hint="eastAsia"/>
+        </w:rPr>
+        <w:t xml:space="preserve"> 그런데 Content에 바로 String이 들어갈 수도 있고 Object로 감쌀 수도 있고</w:t>
+      </w:r>
     </w:p>
     <w:p>
       <w:pPr>
@@ -260,7 +260,27 @@
         <w:rPr>
           <w:rFonts w:hint="eastAsia"/>
         </w:rPr>
-        <w:t>REST API</w:t>
+        <w:t xml:space="preserve">REST </w:t>
+      </w:r>
+      <w:proofErr w:type="gramStart"/>
+      <w:r>
+        <w:rPr>
+          <w:rFonts w:hint="eastAsia"/>
+        </w:rPr>
+        <w:t>API</w:t>
+      </w:r>
+      <w:r>
+        <w:rPr>
+          <w:rFonts w:hint="eastAsia"/>
+        </w:rPr>
+        <w:t xml:space="preserve"> :</w:t>
+      </w:r>
+      <w:proofErr w:type="gramEnd"/>
+      <w:r>
+        <w:rPr>
+          <w:rFonts w:hint="eastAsia"/>
+        </w:rPr>
+        <w:t>: 환자가 사용하는 API</w:t>
       </w:r>
     </w:p>
     <w:p>
@@ -315,6 +335,12 @@
           <w:numId w:val="1"/>
         </w:numPr>
       </w:pPr>
+      <w:r>
+        <w:rPr>
+          <w:rFonts w:hint="eastAsia"/>
+        </w:rPr>
+        <w:t xml:space="preserve">요청 인자: </w:t>
+      </w:r>
       <w:proofErr w:type="spellStart"/>
       <w:proofErr w:type="gramStart"/>
       <w:r>
@@ -344,6 +370,12 @@
         <w:rPr>
           <w:rFonts w:hint="eastAsia"/>
         </w:rPr>
+        <w:t xml:space="preserve">반환 인자: </w:t>
+      </w:r>
+      <w:r>
+        <w:rPr>
+          <w:rFonts w:hint="eastAsia"/>
+        </w:rPr>
         <w:t>{Access Token, Refresh Token}</w:t>
       </w:r>
       <w:r>
@@ -491,6 +523,12 @@
           <w:numId w:val="1"/>
         </w:numPr>
       </w:pPr>
+      <w:r>
+        <w:rPr>
+          <w:rFonts w:hint="eastAsia"/>
+        </w:rPr>
+        <w:t xml:space="preserve">요청 인자: </w:t>
+      </w:r>
       <w:proofErr w:type="gramStart"/>
       <w:r>
         <w:rPr>
@@ -533,6 +571,12 @@
         <w:rPr>
           <w:rFonts w:hint="eastAsia"/>
         </w:rPr>
+        <w:t xml:space="preserve">반환 인자: </w:t>
+      </w:r>
+      <w:r>
+        <w:rPr>
+          <w:rFonts w:hint="eastAsia"/>
+        </w:rPr>
         <w:t>{Access Token, Refresh Token}</w:t>
       </w:r>
       <w:r>
@@ -554,6 +598,7 @@
         <w:rPr>
           <w:rFonts w:hint="eastAsia"/>
         </w:rPr>
+        <w:lastRenderedPageBreak/>
         <w:t>/</w:t>
       </w:r>
       <w:proofErr w:type="spellStart"/>
@@ -583,7 +628,6 @@
         <w:rPr>
           <w:rFonts w:hint="eastAsia"/>
         </w:rPr>
-        <w:lastRenderedPageBreak/>
         <w:t>POST</w:t>
       </w:r>
     </w:p>
@@ -614,6 +658,12 @@
         <w:rPr>
           <w:rFonts w:hint="eastAsia"/>
         </w:rPr>
+        <w:t xml:space="preserve">요청 인자: </w:t>
+      </w:r>
+      <w:r>
+        <w:rPr>
+          <w:rFonts w:hint="eastAsia"/>
+        </w:rPr>
         <w:t xml:space="preserve">input을 </w:t>
       </w:r>
       <w:r>
@@ -635,6 +685,12 @@
         <w:rPr>
           <w:rFonts w:hint="eastAsia"/>
         </w:rPr>
+        <w:t xml:space="preserve">반환 인자: </w:t>
+      </w:r>
+      <w:r>
+        <w:rPr>
+          <w:rFonts w:hint="eastAsia"/>
+        </w:rPr>
         <w:t xml:space="preserve">content에 </w:t>
       </w:r>
       <w:proofErr w:type="spellStart"/>
@@ -669,6 +725,9 @@
         <w:br/>
       </w:r>
       <w:r>
+        <w:rPr>
+          <w:noProof/>
+        </w:rPr>
         <w:drawing>
           <wp:inline distT="0" distB="0" distL="0" distR="0" wp14:anchorId="3E604499" wp14:editId="0E950E3A">
             <wp:extent cx="4582164" cy="914528"/>
@@ -795,6 +854,12 @@
         <w:rPr>
           <w:rFonts w:hint="eastAsia"/>
         </w:rPr>
+        <w:t xml:space="preserve">요청 인자: </w:t>
+      </w:r>
+      <w:r>
+        <w:rPr>
+          <w:rFonts w:hint="eastAsia"/>
+        </w:rPr>
         <w:t xml:space="preserve">title, content, </w:t>
       </w:r>
       <w:proofErr w:type="spellStart"/>
@@ -824,12 +889,21 @@
         <w:rPr>
           <w:rFonts w:hint="eastAsia"/>
         </w:rPr>
+        <w:t xml:space="preserve">반환 인자: </w:t>
+      </w:r>
+      <w:r>
+        <w:rPr>
+          <w:rFonts w:hint="eastAsia"/>
+        </w:rPr>
         <w:t>content에 Post 객체를 담아서 전송, Post 객체의 형태:</w:t>
       </w:r>
       <w:r>
         <w:br/>
       </w:r>
       <w:r>
+        <w:rPr>
+          <w:noProof/>
+        </w:rPr>
         <w:drawing>
           <wp:inline distT="0" distB="0" distL="0" distR="0" wp14:anchorId="295967E2" wp14:editId="0EC80180">
             <wp:extent cx="3590925" cy="5745478"/>
@@ -873,6 +947,7 @@
         <w:rPr>
           <w:rFonts w:hint="eastAsia"/>
         </w:rPr>
+        <w:lastRenderedPageBreak/>
         <w:t>여기에 고유한 _id 속성까지 존재한다.</w:t>
       </w:r>
     </w:p>
@@ -888,7 +963,6 @@
         <w:rPr>
           <w:rFonts w:hint="eastAsia"/>
         </w:rPr>
-        <w:lastRenderedPageBreak/>
         <w:t>/</w:t>
       </w:r>
       <w:proofErr w:type="spellStart"/>
@@ -950,17 +1024,49 @@
         <w:rPr>
           <w:rFonts w:hint="eastAsia"/>
         </w:rPr>
+        <w:t xml:space="preserve">요청 인자: </w:t>
+      </w:r>
+      <w:r>
+        <w:rPr>
+          <w:rFonts w:hint="eastAsia"/>
+        </w:rPr>
         <w:t>id 매개변수로 Post의 _id 속성을 받음.</w:t>
       </w:r>
-    </w:p>
-    <w:p>
-      <w:pPr>
-        <w:pStyle w:val="a6"/>
-        <w:numPr>
-          <w:ilvl w:val="2"/>
-          <w:numId w:val="1"/>
-        </w:numPr>
-      </w:pPr>
+      <w:r>
+        <w:rPr>
+          <w:rFonts w:hint="eastAsia"/>
+        </w:rPr>
+        <w:t xml:space="preserve"> (예시: /</w:t>
+      </w:r>
+      <w:proofErr w:type="spellStart"/>
+      <w:r>
+        <w:rPr>
+          <w:rFonts w:hint="eastAsia"/>
+        </w:rPr>
+        <w:t>mapp</w:t>
+      </w:r>
+      <w:proofErr w:type="spellEnd"/>
+      <w:r>
+        <w:rPr>
+          <w:rFonts w:hint="eastAsia"/>
+        </w:rPr>
+        <w:t>/view/12345)</w:t>
+      </w:r>
+    </w:p>
+    <w:p>
+      <w:pPr>
+        <w:pStyle w:val="a6"/>
+        <w:numPr>
+          <w:ilvl w:val="2"/>
+          <w:numId w:val="1"/>
+        </w:numPr>
+      </w:pPr>
+      <w:r>
+        <w:rPr>
+          <w:rFonts w:hint="eastAsia"/>
+        </w:rPr>
+        <w:t xml:space="preserve">반환 인자: </w:t>
+      </w:r>
       <w:r>
         <w:rPr>
           <w:rFonts w:hint="eastAsia"/>
@@ -985,6 +1091,9 @@
         <w:br/>
       </w:r>
       <w:r>
+        <w:rPr>
+          <w:noProof/>
+        </w:rPr>
         <w:drawing>
           <wp:inline distT="0" distB="0" distL="0" distR="0" wp14:anchorId="1E694C4A" wp14:editId="4F5528A2">
             <wp:extent cx="4582164" cy="2734057"/>
@@ -1141,6 +1250,12 @@
         <w:rPr>
           <w:rFonts w:hint="eastAsia"/>
         </w:rPr>
+        <w:t xml:space="preserve">요청 인자: </w:t>
+      </w:r>
+      <w:r>
+        <w:rPr>
+          <w:rFonts w:hint="eastAsia"/>
+        </w:rPr>
         <w:t>id 매개변수로 Post의 _id 속성을 받음</w:t>
       </w:r>
     </w:p>
@@ -1261,6 +1376,12 @@
         <w:rPr>
           <w:rFonts w:hint="eastAsia"/>
         </w:rPr>
+        <w:t xml:space="preserve">요청 인자: </w:t>
+      </w:r>
+      <w:r>
+        <w:rPr>
+          <w:rFonts w:hint="eastAsia"/>
+        </w:rPr>
         <w:t>id 매개변수로 Post의 _id 속성을 받음</w:t>
       </w:r>
     </w:p>
@@ -1386,6 +1507,12 @@
         <w:rPr>
           <w:rFonts w:hint="eastAsia"/>
         </w:rPr>
+        <w:t xml:space="preserve">반환 인자: </w:t>
+      </w:r>
+      <w:r>
+        <w:rPr>
+          <w:rFonts w:hint="eastAsia"/>
+        </w:rPr>
         <w:t xml:space="preserve">로그인한 유저가 작성한 전체 게시물을 </w:t>
       </w:r>
       <w:proofErr w:type="gramStart"/>
@@ -1504,6 +1631,12 @@
         <w:rPr>
           <w:rFonts w:hint="eastAsia"/>
         </w:rPr>
+        <w:t xml:space="preserve">요청 인자: </w:t>
+      </w:r>
+      <w:r>
+        <w:rPr>
+          <w:rFonts w:hint="eastAsia"/>
+        </w:rPr>
         <w:t>tag 매개변수로 게시물의 태그를 검색하는 역할을 수행함.</w:t>
       </w:r>
     </w:p>
@@ -1519,6 +1652,13 @@
         <w:rPr>
           <w:rFonts w:hint="eastAsia"/>
         </w:rPr>
+        <w:lastRenderedPageBreak/>
+        <w:t xml:space="preserve">반환 인자: </w:t>
+      </w:r>
+      <w:r>
+        <w:rPr>
+          <w:rFonts w:hint="eastAsia"/>
+        </w:rPr>
         <w:t xml:space="preserve">해당 tag를 가진 게시물을 </w:t>
       </w:r>
       <w:proofErr w:type="gramStart"/>
@@ -1562,7 +1702,6 @@
         <w:rPr>
           <w:rFonts w:hint="eastAsia"/>
         </w:rPr>
-        <w:lastRenderedPageBreak/>
         <w:t>/</w:t>
       </w:r>
       <w:proofErr w:type="spellStart"/>
@@ -1625,9 +1764,6 @@
           <w:ilvl w:val="2"/>
           <w:numId w:val="1"/>
         </w:numPr>
-        <w:rPr>
-          <w:rFonts w:hint="eastAsia"/>
-        </w:rPr>
       </w:pPr>
       <w:r>
         <w:rPr>
@@ -1639,6 +1775,9 @@
         <w:br/>
       </w:r>
       <w:r>
+        <w:rPr>
+          <w:noProof/>
+        </w:rPr>
         <w:drawing>
           <wp:inline distT="0" distB="0" distL="0" distR="0" wp14:anchorId="7AC24A71" wp14:editId="0AAEC33F">
             <wp:extent cx="1714739" cy="247685"/>
@@ -1782,6 +1921,270 @@
         </w:rPr>
         <w:t xml:space="preserve"> 남기면 바로 답장 해 줌</w:t>
       </w:r>
+    </w:p>
+    <w:p>
+      <w:pPr>
+        <w:pStyle w:val="a6"/>
+        <w:numPr>
+          <w:ilvl w:val="1"/>
+          <w:numId w:val="1"/>
+        </w:numPr>
+      </w:pPr>
+      <w:r>
+        <w:rPr>
+          <w:rFonts w:hint="eastAsia"/>
+        </w:rPr>
+        <w:t>/</w:t>
+      </w:r>
+      <w:proofErr w:type="spellStart"/>
+      <w:r>
+        <w:rPr>
+          <w:rFonts w:hint="eastAsia"/>
+        </w:rPr>
+        <w:t>mapp</w:t>
+      </w:r>
+      <w:proofErr w:type="spellEnd"/>
+      <w:r>
+        <w:rPr>
+          <w:rFonts w:hint="eastAsia"/>
+        </w:rPr>
+        <w:t>/info</w:t>
+      </w:r>
+    </w:p>
+    <w:p>
+      <w:pPr>
+        <w:pStyle w:val="a6"/>
+        <w:numPr>
+          <w:ilvl w:val="2"/>
+          <w:numId w:val="1"/>
+        </w:numPr>
+      </w:pPr>
+      <w:r>
+        <w:rPr>
+          <w:rFonts w:hint="eastAsia"/>
+        </w:rPr>
+        <w:t>GET</w:t>
+      </w:r>
+    </w:p>
+    <w:p>
+      <w:pPr>
+        <w:pStyle w:val="a6"/>
+        <w:numPr>
+          <w:ilvl w:val="2"/>
+          <w:numId w:val="1"/>
+        </w:numPr>
+      </w:pPr>
+      <w:r>
+        <w:rPr>
+          <w:rFonts w:hint="eastAsia"/>
+        </w:rPr>
+        <w:t>로그인이 되어 있어야 함</w:t>
+      </w:r>
+    </w:p>
+    <w:p>
+      <w:pPr>
+        <w:pStyle w:val="a6"/>
+        <w:numPr>
+          <w:ilvl w:val="2"/>
+          <w:numId w:val="1"/>
+        </w:numPr>
+      </w:pPr>
+      <w:r>
+        <w:rPr>
+          <w:rFonts w:hint="eastAsia"/>
+        </w:rPr>
+        <w:t>요청 인자: 없음</w:t>
+      </w:r>
+    </w:p>
+    <w:p>
+      <w:pPr>
+        <w:pStyle w:val="a6"/>
+        <w:numPr>
+          <w:ilvl w:val="2"/>
+          <w:numId w:val="1"/>
+        </w:numPr>
+      </w:pPr>
+      <w:r>
+        <w:rPr>
+          <w:rFonts w:hint="eastAsia"/>
+        </w:rPr>
+        <w:t xml:space="preserve">반환 인자: </w:t>
+      </w:r>
+      <w:proofErr w:type="spellStart"/>
+      <w:r>
+        <w:rPr>
+          <w:rFonts w:hint="eastAsia"/>
+        </w:rPr>
+        <w:t>userinfo</w:t>
+      </w:r>
+      <w:proofErr w:type="spellEnd"/>
+      <w:r>
+        <w:rPr>
+          <w:rFonts w:hint="eastAsia"/>
+        </w:rPr>
+        <w:t xml:space="preserve"> 객체를 반환하는데, </w:t>
+      </w:r>
+      <w:r>
+        <w:t>MongoDB</w:t>
+      </w:r>
+      <w:r>
+        <w:rPr>
+          <w:rFonts w:hint="eastAsia"/>
+        </w:rPr>
+        <w:t xml:space="preserve"> Projection이 되어 있어서 일부 필드만 전송됨. 전송되는 필드는 id </w:t>
+      </w:r>
+      <w:proofErr w:type="spellStart"/>
+      <w:r>
+        <w:rPr>
+          <w:rFonts w:hint="eastAsia"/>
+        </w:rPr>
+        <w:t>usernick</w:t>
+      </w:r>
+      <w:proofErr w:type="spellEnd"/>
+      <w:r>
+        <w:rPr>
+          <w:rFonts w:hint="eastAsia"/>
+        </w:rPr>
+        <w:t xml:space="preserve"> email address limits </w:t>
+      </w:r>
+      <w:proofErr w:type="spellStart"/>
+      <w:r>
+        <w:rPr>
+          <w:rFonts w:hint="eastAsia"/>
+        </w:rPr>
+        <w:t>isPremium</w:t>
+      </w:r>
+      <w:proofErr w:type="spellEnd"/>
+      <w:r>
+        <w:rPr>
+          <w:rFonts w:hint="eastAsia"/>
+        </w:rPr>
+        <w:t>임.</w:t>
+      </w:r>
+      <w:r>
+        <w:br/>
+      </w:r>
+      <w:proofErr w:type="spellStart"/>
+      <w:r>
+        <w:rPr>
+          <w:rFonts w:hint="eastAsia"/>
+        </w:rPr>
+        <w:t>userinfo</w:t>
+      </w:r>
+      <w:proofErr w:type="spellEnd"/>
+      <w:r>
+        <w:rPr>
+          <w:rFonts w:hint="eastAsia"/>
+        </w:rPr>
+        <w:t xml:space="preserve"> 객체의 스키마는 아래의 스키마를 따르지만, 전송되는 필드가 한정되어 있음을 유념하길 바람. 또 address는 그 자체로 주소가 아니라 </w:t>
+      </w:r>
+      <w:proofErr w:type="spellStart"/>
+      <w:r>
+        <w:rPr>
+          <w:rFonts w:hint="eastAsia"/>
+        </w:rPr>
+        <w:t>AddressSchema</w:t>
+      </w:r>
+      <w:proofErr w:type="spellEnd"/>
+      <w:r>
+        <w:rPr>
+          <w:rFonts w:hint="eastAsia"/>
+        </w:rPr>
+        <w:t xml:space="preserve">로 구성되어 있기에 이 역시 같이 볼 수 있도록 첨부함. </w:t>
+      </w:r>
+      <w:r>
+        <w:br/>
+      </w:r>
+      <w:r>
+        <w:drawing>
+          <wp:inline distT="0" distB="0" distL="0" distR="0" wp14:anchorId="09FF8963" wp14:editId="0D060B37">
+            <wp:extent cx="1695450" cy="3934670"/>
+            <wp:effectExtent l="0" t="0" r="0" b="8890"/>
+            <wp:docPr id="815755401" name="그림 1" descr="텍스트, 스크린샷, 소프트웨어이(가) 표시된 사진&#10;&#10;자동 생성된 설명"/>
+            <wp:cNvGraphicFramePr>
+              <a:graphicFrameLocks xmlns:a="http://schemas.openxmlformats.org/drawingml/2006/main" noChangeAspect="1"/>
+            </wp:cNvGraphicFramePr>
+            <a:graphic xmlns:a="http://schemas.openxmlformats.org/drawingml/2006/main">
+              <a:graphicData uri="http://schemas.openxmlformats.org/drawingml/2006/picture">
+                <pic:pic xmlns:pic="http://schemas.openxmlformats.org/drawingml/2006/picture">
+                  <pic:nvPicPr>
+                    <pic:cNvPr id="815755401" name="그림 1" descr="텍스트, 스크린샷, 소프트웨어이(가) 표시된 사진&#10;&#10;자동 생성된 설명"/>
+                    <pic:cNvPicPr/>
+                  </pic:nvPicPr>
+                  <pic:blipFill>
+                    <a:blip r:embed="rId10"/>
+                    <a:stretch>
+                      <a:fillRect/>
+                    </a:stretch>
+                  </pic:blipFill>
+                  <pic:spPr>
+                    <a:xfrm>
+                      <a:off x="0" y="0"/>
+                      <a:ext cx="1701189" cy="3947990"/>
+                    </a:xfrm>
+                    <a:prstGeom prst="rect">
+                      <a:avLst/>
+                    </a:prstGeom>
+                  </pic:spPr>
+                </pic:pic>
+              </a:graphicData>
+            </a:graphic>
+          </wp:inline>
+        </w:drawing>
+      </w:r>
+      <w:r>
+        <w:br/>
+      </w:r>
+      <w:r>
+        <w:lastRenderedPageBreak/>
+        <w:drawing>
+          <wp:inline distT="0" distB="0" distL="0" distR="0" wp14:anchorId="4EA3E032" wp14:editId="547CEE27">
+            <wp:extent cx="3943900" cy="6439799"/>
+            <wp:effectExtent l="0" t="0" r="0" b="0"/>
+            <wp:docPr id="1503973079" name="그림 1" descr="텍스트, 스크린샷, 소프트웨어, 운영 체제이(가) 표시된 사진&#10;&#10;자동 생성된 설명"/>
+            <wp:cNvGraphicFramePr>
+              <a:graphicFrameLocks xmlns:a="http://schemas.openxmlformats.org/drawingml/2006/main" noChangeAspect="1"/>
+            </wp:cNvGraphicFramePr>
+            <a:graphic xmlns:a="http://schemas.openxmlformats.org/drawingml/2006/main">
+              <a:graphicData uri="http://schemas.openxmlformats.org/drawingml/2006/picture">
+                <pic:pic xmlns:pic="http://schemas.openxmlformats.org/drawingml/2006/picture">
+                  <pic:nvPicPr>
+                    <pic:cNvPr id="1503973079" name="그림 1" descr="텍스트, 스크린샷, 소프트웨어, 운영 체제이(가) 표시된 사진&#10;&#10;자동 생성된 설명"/>
+                    <pic:cNvPicPr/>
+                  </pic:nvPicPr>
+                  <pic:blipFill>
+                    <a:blip r:embed="rId11"/>
+                    <a:stretch>
+                      <a:fillRect/>
+                    </a:stretch>
+                  </pic:blipFill>
+                  <pic:spPr>
+                    <a:xfrm>
+                      <a:off x="0" y="0"/>
+                      <a:ext cx="3943900" cy="6439799"/>
+                    </a:xfrm>
+                    <a:prstGeom prst="rect">
+                      <a:avLst/>
+                    </a:prstGeom>
+                  </pic:spPr>
+                </pic:pic>
+              </a:graphicData>
+            </a:graphic>
+          </wp:inline>
+        </w:drawing>
+      </w:r>
+    </w:p>
+    <w:p>
+      <w:pPr>
+        <w:pStyle w:val="a6"/>
+        <w:numPr>
+          <w:ilvl w:val="1"/>
+          <w:numId w:val="1"/>
+        </w:numPr>
+        <w:rPr>
+          <w:rFonts w:hint="eastAsia"/>
+        </w:rPr>
+      </w:pPr>
     </w:p>
     <w:sectPr>
       <w:pgSz w:w="11906" w:h="16838"/>

</xml_diff>

<commit_message>
0.8.1: flutter backend: user information related APIs have been updated
</commit_message>
<xml_diff>
--- a/documentation.docx
+++ b/documentation.docx
@@ -19,20 +19,8 @@
           <w:sz w:val="32"/>
           <w:szCs w:val="36"/>
         </w:rPr>
-        <w:t xml:space="preserve">Documentation for Project </w:t>
-      </w:r>
-      <w:proofErr w:type="spellStart"/>
-      <w:r>
-        <w:rPr>
-          <w:rFonts w:hint="eastAsia"/>
-          <w:b/>
-          <w:bCs/>
-          <w:sz w:val="32"/>
-          <w:szCs w:val="36"/>
-        </w:rPr>
-        <w:t>toDoctoDoc</w:t>
-      </w:r>
-      <w:proofErr w:type="spellEnd"/>
+        <w:t>Documentation for Project toDoctoDoc</w:t>
+      </w:r>
     </w:p>
     <w:p>
       <w:pPr>
@@ -60,33 +48,11 @@
           <w:numId w:val="2"/>
         </w:numPr>
       </w:pPr>
-      <w:proofErr w:type="spellStart"/>
-      <w:r>
-        <w:rPr>
-          <w:rFonts w:hint="eastAsia"/>
-        </w:rPr>
-        <w:t>리턴값으로</w:t>
-      </w:r>
-      <w:proofErr w:type="spellEnd"/>
-      <w:r>
-        <w:rPr>
-          <w:rFonts w:hint="eastAsia"/>
-        </w:rPr>
-        <w:t xml:space="preserve"> 던져지는 객체에 대해서 잘 </w:t>
-      </w:r>
-      <w:proofErr w:type="spellStart"/>
-      <w:r>
-        <w:rPr>
-          <w:rFonts w:hint="eastAsia"/>
-        </w:rPr>
-        <w:t>모르겠으면</w:t>
-      </w:r>
-      <w:proofErr w:type="spellEnd"/>
-      <w:r>
-        <w:rPr>
-          <w:rFonts w:hint="eastAsia"/>
-        </w:rPr>
-        <w:t xml:space="preserve"> 콘솔에 로그 찍어보고 JSON 트리 구조를 파악하길 바람.</w:t>
+      <w:r>
+        <w:rPr>
+          <w:rFonts w:hint="eastAsia"/>
+        </w:rPr>
+        <w:t>리턴값으로 던져지는 객체에 대해서 잘 모르겠으면 콘솔에 로그 찍어보고 JSON 트리 구조를 파악하길 바람.</w:t>
       </w:r>
     </w:p>
     <w:p>
@@ -101,21 +67,7 @@
         <w:rPr>
           <w:rFonts w:hint="eastAsia"/>
         </w:rPr>
-        <w:t xml:space="preserve">&lt;중요!!!&gt; 복잡한 객체, 즉 스키마가 정의된 객체는 스키마 선언 보고 그에 맞는 객체화를 시킬 것!!!!!! 그냥 트리 구조 그대로 활용하지 말고 객체화를 꼭 </w:t>
-      </w:r>
-      <w:proofErr w:type="spellStart"/>
-      <w:r>
-        <w:rPr>
-          <w:rFonts w:hint="eastAsia"/>
-        </w:rPr>
-        <w:t>꼭</w:t>
-      </w:r>
-      <w:proofErr w:type="spellEnd"/>
-      <w:r>
-        <w:rPr>
-          <w:rFonts w:hint="eastAsia"/>
-        </w:rPr>
-        <w:t xml:space="preserve"> 시키자. </w:t>
+        <w:t xml:space="preserve">&lt;중요!!!&gt; 복잡한 객체, 즉 스키마가 정의된 객체는 스키마 선언 보고 그에 맞는 객체화를 시킬 것!!!!!! 그냥 트리 구조 그대로 활용하지 말고 객체화를 꼭 꼭 시키자. </w:t>
       </w:r>
     </w:p>
     <w:p>
@@ -145,38 +97,16 @@
         <w:rPr>
           <w:rFonts w:hint="eastAsia"/>
         </w:rPr>
-        <w:t xml:space="preserve">요청 인자: 이러이러한 객체를 </w:t>
-      </w:r>
-      <w:proofErr w:type="spellStart"/>
-      <w:r>
-        <w:rPr>
-          <w:rFonts w:hint="eastAsia"/>
-        </w:rPr>
-        <w:t>백엔드로</w:t>
-      </w:r>
-      <w:proofErr w:type="spellEnd"/>
-      <w:r>
-        <w:rPr>
-          <w:rFonts w:hint="eastAsia"/>
-        </w:rPr>
-        <w:t xml:space="preserve"> </w:t>
+        <w:t xml:space="preserve">요청 인자: 이러이러한 객체를 백엔드로 </w:t>
       </w:r>
       <w:r>
         <w:t>“</w:t>
       </w:r>
-      <w:proofErr w:type="gramStart"/>
-      <w:r>
-        <w:rPr>
-          <w:rFonts w:hint="eastAsia"/>
-        </w:rPr>
-        <w:t>넘겨 줘야</w:t>
-      </w:r>
-      <w:proofErr w:type="gramEnd"/>
-      <w:r>
-        <w:rPr>
-          <w:rFonts w:hint="eastAsia"/>
-        </w:rPr>
-        <w:t xml:space="preserve"> 함</w:t>
+      <w:r>
+        <w:rPr>
+          <w:rFonts w:hint="eastAsia"/>
+        </w:rPr>
+        <w:t>넘겨 줘야 함</w:t>
       </w:r>
       <w:r>
         <w:t>”</w:t>
@@ -194,33 +124,17 @@
         <w:rPr>
           <w:rFonts w:hint="eastAsia"/>
         </w:rPr>
-        <w:t xml:space="preserve">반환 인자: 이러이러한 객체가 </w:t>
-      </w:r>
-      <w:proofErr w:type="spellStart"/>
-      <w:r>
-        <w:rPr>
-          <w:rFonts w:hint="eastAsia"/>
-        </w:rPr>
-        <w:t>백엔드에서</w:t>
-      </w:r>
-      <w:proofErr w:type="spellEnd"/>
-      <w:r>
-        <w:rPr>
-          <w:rFonts w:hint="eastAsia"/>
-        </w:rPr>
-        <w:t xml:space="preserve"> </w:t>
+        <w:t xml:space="preserve">반환 인자: 이러이러한 객체가 백엔드에서 </w:t>
       </w:r>
       <w:r>
         <w:t>“</w:t>
       </w:r>
-      <w:proofErr w:type="gramStart"/>
       <w:r>
         <w:rPr>
           <w:rFonts w:hint="eastAsia"/>
         </w:rPr>
         <w:t>반환 됨</w:t>
       </w:r>
-      <w:proofErr w:type="gramEnd"/>
       <w:r>
         <w:t>”</w:t>
       </w:r>
@@ -239,47 +153,29 @@
           <w:numId w:val="2"/>
         </w:numPr>
       </w:pPr>
-      <w:proofErr w:type="spellStart"/>
-      <w:r>
-        <w:rPr>
-          <w:rFonts w:hint="eastAsia"/>
-        </w:rPr>
-        <w:t>에러시</w:t>
-      </w:r>
-      <w:proofErr w:type="spellEnd"/>
-      <w:r>
-        <w:rPr>
-          <w:rFonts w:hint="eastAsia"/>
-        </w:rPr>
-        <w:t xml:space="preserve"> 응답 코드는 401로 통일 </w:t>
-      </w:r>
-      <w:proofErr w:type="spellStart"/>
-      <w:r>
-        <w:rPr>
-          <w:rFonts w:hint="eastAsia"/>
-        </w:rPr>
-        <w:t>해놨으니</w:t>
-      </w:r>
-      <w:proofErr w:type="spellEnd"/>
-      <w:r>
-        <w:rPr>
-          <w:rFonts w:hint="eastAsia"/>
-        </w:rPr>
-        <w:t xml:space="preserve"> 아래 표준 응답 객체의 result 칸을 보고 어떤 오류인지 판단하여 분기 처리 및 디스플레이 하자. 각종 오류에 따라 상세한 result를 보여주니까 꼭 </w:t>
-      </w:r>
-      <w:proofErr w:type="spellStart"/>
-      <w:r>
-        <w:rPr>
-          <w:rFonts w:hint="eastAsia"/>
-        </w:rPr>
-        <w:t>꼭</w:t>
-      </w:r>
-      <w:proofErr w:type="spellEnd"/>
-      <w:r>
-        <w:rPr>
-          <w:rFonts w:hint="eastAsia"/>
-        </w:rPr>
-        <w:t xml:space="preserve"> 참고!</w:t>
+      <w:r>
+        <w:rPr>
+          <w:rFonts w:hint="eastAsia"/>
+        </w:rPr>
+        <w:t>에러시 응답 코드는 401로 통일 해놨으니 아래 표준 응답 객체의 result 칸을 보고 어떤 오류인지 판단하여 분기 처리 및 디스플레이 하자. 각종 오류에 따라 상세한 result를 보여주니까 꼭 꼭 참고!</w:t>
+      </w:r>
+    </w:p>
+    <w:p>
+      <w:pPr>
+        <w:pStyle w:val="a6"/>
+        <w:numPr>
+          <w:ilvl w:val="0"/>
+          <w:numId w:val="2"/>
+        </w:numPr>
+      </w:pPr>
+      <w:r>
+        <w:rPr>
+          <w:rFonts w:hint="eastAsia"/>
+        </w:rPr>
+        <w:t>모든 RESTful API는 작성만 하고 치운게 아니라 thunder client로 작동 여부랑 반환되는 객체 유효성 다 확인했으니 문제가 있다면 프론트 문제가 아닌지 한번 더 생각 해 보길</w:t>
+      </w:r>
+      <w:r>
+        <w:t>…</w:t>
       </w:r>
     </w:p>
     <w:p>
@@ -424,27 +320,13 @@
         <w:rPr>
           <w:rFonts w:hint="eastAsia"/>
         </w:rPr>
-        <w:t xml:space="preserve">REST </w:t>
-      </w:r>
-      <w:proofErr w:type="gramStart"/>
-      <w:r>
-        <w:rPr>
-          <w:rFonts w:hint="eastAsia"/>
-        </w:rPr>
-        <w:t>API</w:t>
-      </w:r>
-      <w:r>
-        <w:rPr>
-          <w:rFonts w:hint="eastAsia"/>
-        </w:rPr>
-        <w:t xml:space="preserve"> :</w:t>
-      </w:r>
-      <w:proofErr w:type="gramEnd"/>
-      <w:r>
-        <w:rPr>
-          <w:rFonts w:hint="eastAsia"/>
-        </w:rPr>
-        <w:t>: 환자가 사용하는 API</w:t>
+        <w:t>REST API</w:t>
+      </w:r>
+      <w:r>
+        <w:rPr>
+          <w:rFonts w:hint="eastAsia"/>
+        </w:rPr>
+        <w:t xml:space="preserve"> :: 환자가 사용하는 API</w:t>
       </w:r>
     </w:p>
     <w:p>
@@ -459,21 +341,7 @@
         <w:rPr>
           <w:rFonts w:hint="eastAsia"/>
         </w:rPr>
-        <w:t>/</w:t>
-      </w:r>
-      <w:proofErr w:type="spellStart"/>
-      <w:r>
-        <w:rPr>
-          <w:rFonts w:hint="eastAsia"/>
-        </w:rPr>
-        <w:t>mapp</w:t>
-      </w:r>
-      <w:proofErr w:type="spellEnd"/>
-      <w:r>
-        <w:rPr>
-          <w:rFonts w:hint="eastAsia"/>
-        </w:rPr>
-        <w:t>/login</w:t>
+        <w:t>/mapp/login</w:t>
       </w:r>
     </w:p>
     <w:p>
@@ -505,21 +373,11 @@
         </w:rPr>
         <w:t xml:space="preserve">요청 인자: </w:t>
       </w:r>
-      <w:proofErr w:type="spellStart"/>
-      <w:proofErr w:type="gramStart"/>
-      <w:r>
-        <w:rPr>
-          <w:rFonts w:hint="eastAsia"/>
-        </w:rPr>
-        <w:t>userid,password</w:t>
-      </w:r>
-      <w:proofErr w:type="spellEnd"/>
-      <w:proofErr w:type="gramEnd"/>
-      <w:r>
-        <w:rPr>
-          <w:rFonts w:hint="eastAsia"/>
-        </w:rPr>
-        <w:t>를 body의 인자로 받음.</w:t>
+      <w:r>
+        <w:rPr>
+          <w:rFonts w:hint="eastAsia"/>
+        </w:rPr>
+        <w:t>userid,password를 body의 인자로 받음.</w:t>
       </w:r>
     </w:p>
     <w:p>
@@ -588,35 +446,22 @@
         <w:rPr>
           <w:rFonts w:hint="eastAsia"/>
         </w:rPr>
-        <w:t>/</w:t>
-      </w:r>
-      <w:proofErr w:type="spellStart"/>
-      <w:r>
-        <w:rPr>
-          <w:rFonts w:hint="eastAsia"/>
-        </w:rPr>
-        <w:t>mapp</w:t>
-      </w:r>
-      <w:proofErr w:type="spellEnd"/>
-      <w:r>
-        <w:rPr>
-          <w:rFonts w:hint="eastAsia"/>
-        </w:rPr>
-        <w:t>/logout</w:t>
-      </w:r>
-    </w:p>
-    <w:p>
-      <w:pPr>
-        <w:pStyle w:val="a6"/>
-        <w:numPr>
-          <w:ilvl w:val="2"/>
-          <w:numId w:val="1"/>
-        </w:numPr>
-      </w:pPr>
-      <w:r>
-        <w:rPr>
-          <w:rFonts w:hint="eastAsia"/>
-        </w:rPr>
+        <w:t>/mapp/logout</w:t>
+      </w:r>
+    </w:p>
+    <w:p>
+      <w:pPr>
+        <w:pStyle w:val="a6"/>
+        <w:numPr>
+          <w:ilvl w:val="2"/>
+          <w:numId w:val="1"/>
+        </w:numPr>
+      </w:pPr>
+      <w:r>
+        <w:rPr>
+          <w:rFonts w:hint="eastAsia"/>
+        </w:rPr>
+        <w:lastRenderedPageBreak/>
         <w:t>GET</w:t>
       </w:r>
     </w:p>
@@ -647,22 +492,7 @@
         <w:rPr>
           <w:rFonts w:hint="eastAsia"/>
         </w:rPr>
-        <w:lastRenderedPageBreak/>
-        <w:t>/</w:t>
-      </w:r>
-      <w:proofErr w:type="spellStart"/>
-      <w:r>
-        <w:rPr>
-          <w:rFonts w:hint="eastAsia"/>
-        </w:rPr>
-        <w:t>mapp</w:t>
-      </w:r>
-      <w:proofErr w:type="spellEnd"/>
-      <w:r>
-        <w:rPr>
-          <w:rFonts w:hint="eastAsia"/>
-        </w:rPr>
-        <w:t>/register</w:t>
+        <w:t>/mapp/register</w:t>
       </w:r>
     </w:p>
     <w:p>
@@ -694,19 +524,11 @@
         </w:rPr>
         <w:t xml:space="preserve">요청 인자: </w:t>
       </w:r>
-      <w:proofErr w:type="gramStart"/>
-      <w:r>
-        <w:rPr>
-          <w:rFonts w:hint="eastAsia"/>
-        </w:rPr>
-        <w:t>id,password</w:t>
-      </w:r>
-      <w:proofErr w:type="gramEnd"/>
-      <w:r>
-        <w:rPr>
-          <w:rFonts w:hint="eastAsia"/>
-        </w:rPr>
-        <w:t>,password2,nickname,postcode,address,extraaddress,email을 body의 인자로 받음.</w:t>
+      <w:r>
+        <w:rPr>
+          <w:rFonts w:hint="eastAsia"/>
+        </w:rPr>
+        <w:t>id,password,password2,nickname,postcode,address,extraaddress,email을 body의 인자로 받음.</w:t>
       </w:r>
     </w:p>
     <w:p>
@@ -763,21 +585,7 @@
         <w:rPr>
           <w:rFonts w:hint="eastAsia"/>
         </w:rPr>
-        <w:t>/</w:t>
-      </w:r>
-      <w:proofErr w:type="spellStart"/>
-      <w:r>
-        <w:rPr>
-          <w:rFonts w:hint="eastAsia"/>
-        </w:rPr>
-        <w:t>mapp</w:t>
-      </w:r>
-      <w:proofErr w:type="spellEnd"/>
-      <w:r>
-        <w:rPr>
-          <w:rFonts w:hint="eastAsia"/>
-        </w:rPr>
-        <w:t>/query</w:t>
+        <w:t>/mapp/query</w:t>
       </w:r>
     </w:p>
     <w:p>
@@ -855,35 +663,7 @@
         <w:rPr>
           <w:rFonts w:hint="eastAsia"/>
         </w:rPr>
-        <w:t xml:space="preserve">content에 </w:t>
-      </w:r>
-      <w:proofErr w:type="spellStart"/>
-      <w:r>
-        <w:rPr>
-          <w:rFonts w:hint="eastAsia"/>
-        </w:rPr>
-        <w:t>pageContent</w:t>
-      </w:r>
-      <w:proofErr w:type="spellEnd"/>
-      <w:r>
-        <w:rPr>
-          <w:rFonts w:hint="eastAsia"/>
-        </w:rPr>
-        <w:t xml:space="preserve"> 객체를 담아서 전송, </w:t>
-      </w:r>
-      <w:proofErr w:type="spellStart"/>
-      <w:r>
-        <w:rPr>
-          <w:rFonts w:hint="eastAsia"/>
-        </w:rPr>
-        <w:t>pageContent</w:t>
-      </w:r>
-      <w:proofErr w:type="spellEnd"/>
-      <w:r>
-        <w:rPr>
-          <w:rFonts w:hint="eastAsia"/>
-        </w:rPr>
-        <w:t xml:space="preserve"> 객체의 형태:</w:t>
+        <w:t>content에 pageContent 객체를 담아서 전송, pageContent 객체의 형태:</w:t>
       </w:r>
       <w:r>
         <w:br/>
@@ -959,21 +739,7 @@
         <w:rPr>
           <w:rFonts w:hint="eastAsia"/>
         </w:rPr>
-        <w:t>/</w:t>
-      </w:r>
-      <w:proofErr w:type="spellStart"/>
-      <w:r>
-        <w:rPr>
-          <w:rFonts w:hint="eastAsia"/>
-        </w:rPr>
-        <w:t>mapp</w:t>
-      </w:r>
-      <w:proofErr w:type="spellEnd"/>
-      <w:r>
-        <w:rPr>
-          <w:rFonts w:hint="eastAsia"/>
-        </w:rPr>
-        <w:t>/upload</w:t>
+        <w:t>/mapp/upload</w:t>
       </w:r>
     </w:p>
     <w:p>
@@ -1024,21 +790,7 @@
         <w:rPr>
           <w:rFonts w:hint="eastAsia"/>
         </w:rPr>
-        <w:t xml:space="preserve">title, content, </w:t>
-      </w:r>
-      <w:proofErr w:type="spellStart"/>
-      <w:r>
-        <w:rPr>
-          <w:rFonts w:hint="eastAsia"/>
-        </w:rPr>
-        <w:t>content_additional</w:t>
-      </w:r>
-      <w:proofErr w:type="spellEnd"/>
-      <w:r>
-        <w:rPr>
-          <w:rFonts w:hint="eastAsia"/>
-        </w:rPr>
-        <w:t>, tag를 body의 인자로 받음.</w:t>
+        <w:t>title, content, content_additional, tag를 body의 인자로 받음.</w:t>
       </w:r>
     </w:p>
     <w:p>
@@ -1068,10 +820,9 @@
         <w:rPr>
           <w:noProof/>
         </w:rPr>
-        <w:lastRenderedPageBreak/>
         <w:drawing>
-          <wp:inline distT="0" distB="0" distL="0" distR="0" wp14:anchorId="295967E2" wp14:editId="379DCDD8">
-            <wp:extent cx="3268267" cy="5229225"/>
+          <wp:inline distT="0" distB="0" distL="0" distR="0" wp14:anchorId="295967E2" wp14:editId="59F55708">
+            <wp:extent cx="2411016" cy="3857625"/>
             <wp:effectExtent l="0" t="0" r="8890" b="0"/>
             <wp:docPr id="1508916676" name="그림 1" descr="텍스트, 스크린샷, 소프트웨어이(가) 표시된 사진&#10;&#10;자동 생성된 설명"/>
             <wp:cNvGraphicFramePr>
@@ -1093,7 +844,7 @@
                   <pic:spPr>
                     <a:xfrm>
                       <a:off x="0" y="0"/>
-                      <a:ext cx="3276927" cy="5243082"/>
+                      <a:ext cx="2427410" cy="3883855"/>
                     </a:xfrm>
                     <a:prstGeom prst="rect">
                       <a:avLst/>
@@ -1106,12 +857,19 @@
         </w:drawing>
       </w:r>
       <w:r>
+        <w:rPr>
+          <w:rFonts w:hint="eastAsia"/>
+        </w:rPr>
+        <w:t>Post 객체 스키마</w:t>
+      </w:r>
+      <w:r>
         <w:br/>
       </w:r>
       <w:r>
         <w:rPr>
           <w:rFonts w:hint="eastAsia"/>
         </w:rPr>
+        <w:lastRenderedPageBreak/>
         <w:t>여기에 고유한 _id 속성까지 존재한다.</w:t>
       </w:r>
     </w:p>
@@ -1127,23 +885,7 @@
         <w:rPr>
           <w:rFonts w:hint="eastAsia"/>
         </w:rPr>
-        <w:t>/</w:t>
-      </w:r>
-      <w:proofErr w:type="spellStart"/>
-      <w:proofErr w:type="gramStart"/>
-      <w:r>
-        <w:rPr>
-          <w:rFonts w:hint="eastAsia"/>
-        </w:rPr>
-        <w:t>mapp</w:t>
-      </w:r>
-      <w:proofErr w:type="spellEnd"/>
-      <w:proofErr w:type="gramEnd"/>
-      <w:r>
-        <w:rPr>
-          <w:rFonts w:hint="eastAsia"/>
-        </w:rPr>
-        <w:t>/view/:id</w:t>
+        <w:t>/mapp/view/:id</w:t>
       </w:r>
     </w:p>
     <w:p>
@@ -1200,21 +942,7 @@
         <w:rPr>
           <w:rFonts w:hint="eastAsia"/>
         </w:rPr>
-        <w:t xml:space="preserve"> (예시: /</w:t>
-      </w:r>
-      <w:proofErr w:type="spellStart"/>
-      <w:r>
-        <w:rPr>
-          <w:rFonts w:hint="eastAsia"/>
-        </w:rPr>
-        <w:t>mapp</w:t>
-      </w:r>
-      <w:proofErr w:type="spellEnd"/>
-      <w:r>
-        <w:rPr>
-          <w:rFonts w:hint="eastAsia"/>
-        </w:rPr>
-        <w:t>/view/12345)</w:t>
+        <w:t xml:space="preserve"> (예시: /mapp/view/12345)</w:t>
       </w:r>
     </w:p>
     <w:p>
@@ -1235,21 +963,7 @@
         <w:rPr>
           <w:rFonts w:hint="eastAsia"/>
         </w:rPr>
-        <w:t xml:space="preserve">content에 </w:t>
-      </w:r>
-      <w:proofErr w:type="spellStart"/>
-      <w:r>
-        <w:rPr>
-          <w:rFonts w:hint="eastAsia"/>
-        </w:rPr>
-        <w:t>pageContent</w:t>
-      </w:r>
-      <w:proofErr w:type="spellEnd"/>
-      <w:r>
-        <w:rPr>
-          <w:rFonts w:hint="eastAsia"/>
-        </w:rPr>
-        <w:t xml:space="preserve"> 객체를 담아 반환함:</w:t>
+        <w:t>content에 pageContent 객체를 담아 반환함:</w:t>
       </w:r>
       <w:r>
         <w:br/>
@@ -1297,33 +1011,11 @@
       <w:r>
         <w:br/>
       </w:r>
-      <w:proofErr w:type="spellStart"/>
-      <w:r>
-        <w:rPr>
-          <w:rFonts w:hint="eastAsia"/>
-        </w:rPr>
-        <w:t>isOwner</w:t>
-      </w:r>
-      <w:proofErr w:type="spellEnd"/>
-      <w:r>
-        <w:rPr>
-          <w:rFonts w:hint="eastAsia"/>
-        </w:rPr>
-        <w:t xml:space="preserve">로 편집/삭제 기능을 </w:t>
-      </w:r>
-      <w:proofErr w:type="gramStart"/>
-      <w:r>
-        <w:rPr>
-          <w:rFonts w:hint="eastAsia"/>
-        </w:rPr>
-        <w:t>활성화 시킬</w:t>
-      </w:r>
-      <w:proofErr w:type="gramEnd"/>
-      <w:r>
-        <w:rPr>
-          <w:rFonts w:hint="eastAsia"/>
-        </w:rPr>
-        <w:t xml:space="preserve"> 수 있음.</w:t>
+      <w:r>
+        <w:rPr>
+          <w:rFonts w:hint="eastAsia"/>
+        </w:rPr>
+        <w:t>isOwner로 편집/삭제 기능을 활성화 시킬 수 있음.</w:t>
       </w:r>
     </w:p>
     <w:p>
@@ -1338,119 +1030,338 @@
         <w:rPr>
           <w:rFonts w:hint="eastAsia"/>
         </w:rPr>
+        <w:t>/mapp/edit/:id</w:t>
+      </w:r>
+    </w:p>
+    <w:p>
+      <w:pPr>
+        <w:pStyle w:val="a6"/>
+        <w:numPr>
+          <w:ilvl w:val="2"/>
+          <w:numId w:val="1"/>
+        </w:numPr>
+      </w:pPr>
+      <w:r>
+        <w:rPr>
+          <w:rFonts w:hint="eastAsia"/>
+        </w:rPr>
+        <w:t>PATCH</w:t>
+      </w:r>
+    </w:p>
+    <w:p>
+      <w:pPr>
+        <w:pStyle w:val="a6"/>
+        <w:numPr>
+          <w:ilvl w:val="2"/>
+          <w:numId w:val="1"/>
+        </w:numPr>
+      </w:pPr>
+      <w:r>
+        <w:rPr>
+          <w:rFonts w:hint="eastAsia"/>
+        </w:rPr>
+        <w:t>로그인이 되어 있어야 함</w:t>
+      </w:r>
+    </w:p>
+    <w:p>
+      <w:pPr>
+        <w:pStyle w:val="a6"/>
+        <w:numPr>
+          <w:ilvl w:val="2"/>
+          <w:numId w:val="1"/>
+        </w:numPr>
+      </w:pPr>
+      <w:r>
+        <w:rPr>
+          <w:rFonts w:hint="eastAsia"/>
+        </w:rPr>
+        <w:t>로그인한 유저와 게시물의 작성자 id가 맞지 않으면 오류를 반환함</w:t>
+      </w:r>
+    </w:p>
+    <w:p>
+      <w:pPr>
+        <w:pStyle w:val="a6"/>
+        <w:numPr>
+          <w:ilvl w:val="2"/>
+          <w:numId w:val="1"/>
+        </w:numPr>
+      </w:pPr>
+      <w:r>
+        <w:rPr>
+          <w:rFonts w:hint="eastAsia"/>
+        </w:rPr>
+        <w:t xml:space="preserve">요청 인자: </w:t>
+      </w:r>
+      <w:r>
+        <w:rPr>
+          <w:rFonts w:hint="eastAsia"/>
+        </w:rPr>
+        <w:t>id 매개변수로 Post의 _id 속성을 받음</w:t>
+      </w:r>
+    </w:p>
+    <w:p>
+      <w:pPr>
+        <w:pStyle w:val="a6"/>
+        <w:numPr>
+          <w:ilvl w:val="2"/>
+          <w:numId w:val="1"/>
+        </w:numPr>
+      </w:pPr>
+      <w:r>
+        <w:rPr>
+          <w:rFonts w:hint="eastAsia"/>
+        </w:rPr>
+        <w:t>게시물을 수정하는 역할을 함(따라서 PATCH후 view/로 다시 리다이렉션 해 줘야 함</w:t>
+      </w:r>
+    </w:p>
+    <w:p>
+      <w:pPr>
+        <w:pStyle w:val="a6"/>
+        <w:numPr>
+          <w:ilvl w:val="1"/>
+          <w:numId w:val="1"/>
+        </w:numPr>
+      </w:pPr>
+      <w:r>
+        <w:rPr>
+          <w:rFonts w:hint="eastAsia"/>
+        </w:rPr>
+        <w:t>/mapp/delete/:id</w:t>
+      </w:r>
+    </w:p>
+    <w:p>
+      <w:pPr>
+        <w:pStyle w:val="a6"/>
+        <w:numPr>
+          <w:ilvl w:val="2"/>
+          <w:numId w:val="1"/>
+        </w:numPr>
+      </w:pPr>
+      <w:r>
+        <w:rPr>
+          <w:rFonts w:hint="eastAsia"/>
+        </w:rPr>
+        <w:t>DELETE</w:t>
+      </w:r>
+    </w:p>
+    <w:p>
+      <w:pPr>
+        <w:pStyle w:val="a6"/>
+        <w:numPr>
+          <w:ilvl w:val="2"/>
+          <w:numId w:val="1"/>
+        </w:numPr>
+      </w:pPr>
+      <w:r>
+        <w:rPr>
+          <w:rFonts w:hint="eastAsia"/>
+        </w:rPr>
+        <w:t>로그인이 되어 있어야 함</w:t>
+      </w:r>
+    </w:p>
+    <w:p>
+      <w:pPr>
+        <w:pStyle w:val="a6"/>
+        <w:numPr>
+          <w:ilvl w:val="2"/>
+          <w:numId w:val="1"/>
+        </w:numPr>
+      </w:pPr>
+      <w:r>
+        <w:rPr>
+          <w:rFonts w:hint="eastAsia"/>
+        </w:rPr>
+        <w:t>로그인한 유저와 게시물의 작성자 id가 맞지 않으면 오류를 반환함</w:t>
+      </w:r>
+    </w:p>
+    <w:p>
+      <w:pPr>
+        <w:pStyle w:val="a6"/>
+        <w:numPr>
+          <w:ilvl w:val="2"/>
+          <w:numId w:val="1"/>
+        </w:numPr>
+      </w:pPr>
+      <w:r>
+        <w:rPr>
+          <w:rFonts w:hint="eastAsia"/>
+        </w:rPr>
+        <w:t xml:space="preserve">요청 인자: </w:t>
+      </w:r>
+      <w:r>
+        <w:rPr>
+          <w:rFonts w:hint="eastAsia"/>
+        </w:rPr>
+        <w:t>id 매개변수로 Post의 _id 속성을 받음</w:t>
+      </w:r>
+    </w:p>
+    <w:p>
+      <w:pPr>
+        <w:pStyle w:val="a6"/>
+        <w:numPr>
+          <w:ilvl w:val="2"/>
+          <w:numId w:val="1"/>
+        </w:numPr>
+      </w:pPr>
+      <w:r>
+        <w:rPr>
+          <w:rFonts w:hint="eastAsia"/>
+        </w:rPr>
+        <w:t>게시물을 삭제하는 역할을 함(따라서 DELETE후 myPosts/로 다시 리다이렉션 해 줘야 함)</w:t>
+      </w:r>
+    </w:p>
+    <w:p>
+      <w:pPr>
+        <w:pStyle w:val="a6"/>
+        <w:numPr>
+          <w:ilvl w:val="1"/>
+          <w:numId w:val="1"/>
+        </w:numPr>
+      </w:pPr>
+      <w:r>
+        <w:rPr>
+          <w:rFonts w:hint="eastAsia"/>
+        </w:rPr>
+        <w:t>/mapp/myPosts</w:t>
+      </w:r>
+    </w:p>
+    <w:p>
+      <w:pPr>
+        <w:pStyle w:val="a6"/>
+        <w:numPr>
+          <w:ilvl w:val="2"/>
+          <w:numId w:val="1"/>
+        </w:numPr>
+      </w:pPr>
+      <w:r>
+        <w:rPr>
+          <w:rFonts w:hint="eastAsia"/>
+        </w:rPr>
+        <w:t>GET</w:t>
+      </w:r>
+    </w:p>
+    <w:p>
+      <w:pPr>
+        <w:pStyle w:val="a6"/>
+        <w:numPr>
+          <w:ilvl w:val="2"/>
+          <w:numId w:val="1"/>
+        </w:numPr>
+      </w:pPr>
+      <w:r>
+        <w:rPr>
+          <w:rFonts w:hint="eastAsia"/>
+        </w:rPr>
+        <w:t>로그인이 되어 있어야 함</w:t>
+      </w:r>
+    </w:p>
+    <w:p>
+      <w:pPr>
+        <w:pStyle w:val="a6"/>
+        <w:numPr>
+          <w:ilvl w:val="2"/>
+          <w:numId w:val="1"/>
+        </w:numPr>
+      </w:pPr>
+      <w:r>
+        <w:rPr>
+          <w:rFonts w:hint="eastAsia"/>
+        </w:rPr>
+        <w:t xml:space="preserve">반환 인자: </w:t>
+      </w:r>
+      <w:r>
+        <w:rPr>
+          <w:rFonts w:hint="eastAsia"/>
+        </w:rPr>
+        <w:t>로그인한 유저가 작성한 전체 게시물을 Posts[ ]의 형태로 리턴함! 배열임에 주의해야 함</w:t>
+      </w:r>
+    </w:p>
+    <w:p>
+      <w:pPr>
+        <w:pStyle w:val="a6"/>
+        <w:numPr>
+          <w:ilvl w:val="1"/>
+          <w:numId w:val="1"/>
+        </w:numPr>
+      </w:pPr>
+      <w:r>
+        <w:rPr>
+          <w:rFonts w:hint="eastAsia"/>
+        </w:rPr>
+        <w:t>/mapp/tagSearch/:tag</w:t>
+      </w:r>
+    </w:p>
+    <w:p>
+      <w:pPr>
+        <w:pStyle w:val="a6"/>
+        <w:numPr>
+          <w:ilvl w:val="2"/>
+          <w:numId w:val="1"/>
+        </w:numPr>
+      </w:pPr>
+      <w:r>
+        <w:rPr>
+          <w:rFonts w:hint="eastAsia"/>
+        </w:rPr>
+        <w:t>GET</w:t>
+      </w:r>
+    </w:p>
+    <w:p>
+      <w:pPr>
+        <w:pStyle w:val="a6"/>
+        <w:numPr>
+          <w:ilvl w:val="2"/>
+          <w:numId w:val="1"/>
+        </w:numPr>
+      </w:pPr>
+      <w:r>
+        <w:rPr>
+          <w:rFonts w:hint="eastAsia"/>
+        </w:rPr>
+        <w:t>로그인이 되어 있어야 함</w:t>
+      </w:r>
+    </w:p>
+    <w:p>
+      <w:pPr>
+        <w:pStyle w:val="a6"/>
+        <w:numPr>
+          <w:ilvl w:val="2"/>
+          <w:numId w:val="1"/>
+        </w:numPr>
+      </w:pPr>
+      <w:r>
+        <w:rPr>
+          <w:rFonts w:hint="eastAsia"/>
+        </w:rPr>
+        <w:t xml:space="preserve">요청 인자: </w:t>
+      </w:r>
+      <w:r>
+        <w:rPr>
+          <w:rFonts w:hint="eastAsia"/>
+        </w:rPr>
+        <w:t>tag 매개변수로 게시물의 태그를 검색하는 역할을 수행함.</w:t>
+      </w:r>
+    </w:p>
+    <w:p>
+      <w:pPr>
+        <w:pStyle w:val="a6"/>
+        <w:numPr>
+          <w:ilvl w:val="2"/>
+          <w:numId w:val="1"/>
+        </w:numPr>
+      </w:pPr>
+      <w:r>
+        <w:rPr>
+          <w:rFonts w:hint="eastAsia"/>
+        </w:rPr>
         <w:lastRenderedPageBreak/>
-        <w:t>/</w:t>
-      </w:r>
-      <w:proofErr w:type="spellStart"/>
-      <w:proofErr w:type="gramStart"/>
-      <w:r>
-        <w:rPr>
-          <w:rFonts w:hint="eastAsia"/>
-        </w:rPr>
-        <w:t>mapp</w:t>
-      </w:r>
-      <w:proofErr w:type="spellEnd"/>
-      <w:proofErr w:type="gramEnd"/>
-      <w:r>
-        <w:rPr>
-          <w:rFonts w:hint="eastAsia"/>
-        </w:rPr>
-        <w:t>/edit/:id</w:t>
-      </w:r>
-    </w:p>
-    <w:p>
-      <w:pPr>
-        <w:pStyle w:val="a6"/>
-        <w:numPr>
-          <w:ilvl w:val="2"/>
-          <w:numId w:val="1"/>
-        </w:numPr>
-      </w:pPr>
-      <w:r>
-        <w:rPr>
-          <w:rFonts w:hint="eastAsia"/>
-        </w:rPr>
-        <w:t>PATCH</w:t>
-      </w:r>
-    </w:p>
-    <w:p>
-      <w:pPr>
-        <w:pStyle w:val="a6"/>
-        <w:numPr>
-          <w:ilvl w:val="2"/>
-          <w:numId w:val="1"/>
-        </w:numPr>
-      </w:pPr>
-      <w:r>
-        <w:rPr>
-          <w:rFonts w:hint="eastAsia"/>
-        </w:rPr>
-        <w:t>로그인이 되어 있어야 함</w:t>
-      </w:r>
-    </w:p>
-    <w:p>
-      <w:pPr>
-        <w:pStyle w:val="a6"/>
-        <w:numPr>
-          <w:ilvl w:val="2"/>
-          <w:numId w:val="1"/>
-        </w:numPr>
-      </w:pPr>
-      <w:r>
-        <w:rPr>
-          <w:rFonts w:hint="eastAsia"/>
-        </w:rPr>
-        <w:t>로그인한 유저와 게시물의 작성자 id가 맞지 않으면 오류를 반환함</w:t>
-      </w:r>
-    </w:p>
-    <w:p>
-      <w:pPr>
-        <w:pStyle w:val="a6"/>
-        <w:numPr>
-          <w:ilvl w:val="2"/>
-          <w:numId w:val="1"/>
-        </w:numPr>
-      </w:pPr>
-      <w:r>
-        <w:rPr>
-          <w:rFonts w:hint="eastAsia"/>
-        </w:rPr>
-        <w:t xml:space="preserve">요청 인자: </w:t>
-      </w:r>
-      <w:r>
-        <w:rPr>
-          <w:rFonts w:hint="eastAsia"/>
-        </w:rPr>
-        <w:t>id 매개변수로 Post의 _id 속성을 받음</w:t>
-      </w:r>
-    </w:p>
-    <w:p>
-      <w:pPr>
-        <w:pStyle w:val="a6"/>
-        <w:numPr>
-          <w:ilvl w:val="2"/>
-          <w:numId w:val="1"/>
-        </w:numPr>
-      </w:pPr>
-      <w:r>
-        <w:rPr>
-          <w:rFonts w:hint="eastAsia"/>
-        </w:rPr>
-        <w:t xml:space="preserve">게시물을 수정하는 역할을 함(따라서 PATCH후 view/로 다시 </w:t>
-      </w:r>
-      <w:proofErr w:type="spellStart"/>
-      <w:r>
-        <w:rPr>
-          <w:rFonts w:hint="eastAsia"/>
-        </w:rPr>
-        <w:t>리다이렉션</w:t>
-      </w:r>
-      <w:proofErr w:type="spellEnd"/>
-      <w:r>
-        <w:rPr>
-          <w:rFonts w:hint="eastAsia"/>
-        </w:rPr>
-        <w:t xml:space="preserve"> 해 줘야 함</w:t>
+        <w:t xml:space="preserve">반환 인자: </w:t>
+      </w:r>
+      <w:r>
+        <w:rPr>
+          <w:rFonts w:hint="eastAsia"/>
+        </w:rPr>
+        <w:t>해당 tag를 가진 게시물을 Posts[ ]의 형태로 리턴함! 배열임에 주의해야 함</w:t>
       </w:r>
     </w:p>
     <w:p>
@@ -1465,431 +1376,14 @@
         <w:rPr>
           <w:rFonts w:hint="eastAsia"/>
         </w:rPr>
-        <w:t>/</w:t>
-      </w:r>
-      <w:proofErr w:type="spellStart"/>
-      <w:proofErr w:type="gramStart"/>
-      <w:r>
-        <w:rPr>
-          <w:rFonts w:hint="eastAsia"/>
-        </w:rPr>
-        <w:t>mapp</w:t>
-      </w:r>
-      <w:proofErr w:type="spellEnd"/>
-      <w:proofErr w:type="gramEnd"/>
-      <w:r>
-        <w:rPr>
-          <w:rFonts w:hint="eastAsia"/>
-        </w:rPr>
-        <w:t>/delete/:id</w:t>
-      </w:r>
-    </w:p>
-    <w:p>
-      <w:pPr>
-        <w:pStyle w:val="a6"/>
-        <w:numPr>
-          <w:ilvl w:val="2"/>
-          <w:numId w:val="1"/>
-        </w:numPr>
-      </w:pPr>
-      <w:r>
-        <w:rPr>
-          <w:rFonts w:hint="eastAsia"/>
-        </w:rPr>
-        <w:t>DELETE</w:t>
-      </w:r>
-    </w:p>
-    <w:p>
-      <w:pPr>
-        <w:pStyle w:val="a6"/>
-        <w:numPr>
-          <w:ilvl w:val="2"/>
-          <w:numId w:val="1"/>
-        </w:numPr>
-      </w:pPr>
-      <w:r>
-        <w:rPr>
-          <w:rFonts w:hint="eastAsia"/>
-        </w:rPr>
-        <w:t>로그인이 되어 있어야 함</w:t>
-      </w:r>
-    </w:p>
-    <w:p>
-      <w:pPr>
-        <w:pStyle w:val="a6"/>
-        <w:numPr>
-          <w:ilvl w:val="2"/>
-          <w:numId w:val="1"/>
-        </w:numPr>
-      </w:pPr>
-      <w:r>
-        <w:rPr>
-          <w:rFonts w:hint="eastAsia"/>
-        </w:rPr>
-        <w:t>로그인한 유저와 게시물의 작성자 id가 맞지 않으면 오류를 반환함</w:t>
-      </w:r>
-    </w:p>
-    <w:p>
-      <w:pPr>
-        <w:pStyle w:val="a6"/>
-        <w:numPr>
-          <w:ilvl w:val="2"/>
-          <w:numId w:val="1"/>
-        </w:numPr>
-      </w:pPr>
-      <w:r>
-        <w:rPr>
-          <w:rFonts w:hint="eastAsia"/>
-        </w:rPr>
-        <w:t xml:space="preserve">요청 인자: </w:t>
-      </w:r>
-      <w:r>
-        <w:rPr>
-          <w:rFonts w:hint="eastAsia"/>
-        </w:rPr>
-        <w:t>id 매개변수로 Post의 _id 속성을 받음</w:t>
-      </w:r>
-    </w:p>
-    <w:p>
-      <w:pPr>
-        <w:pStyle w:val="a6"/>
-        <w:numPr>
-          <w:ilvl w:val="2"/>
-          <w:numId w:val="1"/>
-        </w:numPr>
-      </w:pPr>
-      <w:r>
-        <w:rPr>
-          <w:rFonts w:hint="eastAsia"/>
-        </w:rPr>
-        <w:t xml:space="preserve">게시물을 삭제하는 역할을 함(따라서 DELETE후 </w:t>
-      </w:r>
-      <w:proofErr w:type="spellStart"/>
-      <w:r>
-        <w:rPr>
-          <w:rFonts w:hint="eastAsia"/>
-        </w:rPr>
-        <w:t>myPosts</w:t>
-      </w:r>
-      <w:proofErr w:type="spellEnd"/>
-      <w:r>
-        <w:rPr>
-          <w:rFonts w:hint="eastAsia"/>
-        </w:rPr>
-        <w:t xml:space="preserve">/로 다시 </w:t>
-      </w:r>
-      <w:proofErr w:type="spellStart"/>
-      <w:r>
-        <w:rPr>
-          <w:rFonts w:hint="eastAsia"/>
-        </w:rPr>
-        <w:t>리다이렉션</w:t>
-      </w:r>
-      <w:proofErr w:type="spellEnd"/>
-      <w:r>
-        <w:rPr>
-          <w:rFonts w:hint="eastAsia"/>
-        </w:rPr>
-        <w:t xml:space="preserve"> 해 줘야 함)</w:t>
-      </w:r>
-    </w:p>
-    <w:p>
-      <w:pPr>
-        <w:pStyle w:val="a6"/>
-        <w:numPr>
-          <w:ilvl w:val="1"/>
-          <w:numId w:val="1"/>
-        </w:numPr>
-      </w:pPr>
-      <w:r>
-        <w:rPr>
-          <w:rFonts w:hint="eastAsia"/>
-        </w:rPr>
-        <w:t>/</w:t>
-      </w:r>
-      <w:proofErr w:type="spellStart"/>
-      <w:r>
-        <w:rPr>
-          <w:rFonts w:hint="eastAsia"/>
-        </w:rPr>
-        <w:t>mapp</w:t>
-      </w:r>
-      <w:proofErr w:type="spellEnd"/>
-      <w:r>
-        <w:rPr>
-          <w:rFonts w:hint="eastAsia"/>
-        </w:rPr>
-        <w:t>/</w:t>
-      </w:r>
-      <w:proofErr w:type="spellStart"/>
-      <w:r>
-        <w:rPr>
-          <w:rFonts w:hint="eastAsia"/>
-        </w:rPr>
-        <w:t>myPosts</w:t>
-      </w:r>
-      <w:proofErr w:type="spellEnd"/>
-    </w:p>
-    <w:p>
-      <w:pPr>
-        <w:pStyle w:val="a6"/>
-        <w:numPr>
-          <w:ilvl w:val="2"/>
-          <w:numId w:val="1"/>
-        </w:numPr>
-      </w:pPr>
-      <w:r>
-        <w:rPr>
-          <w:rFonts w:hint="eastAsia"/>
-        </w:rPr>
-        <w:t>GET</w:t>
-      </w:r>
-    </w:p>
-    <w:p>
-      <w:pPr>
-        <w:pStyle w:val="a6"/>
-        <w:numPr>
-          <w:ilvl w:val="2"/>
-          <w:numId w:val="1"/>
-        </w:numPr>
-      </w:pPr>
-      <w:r>
-        <w:rPr>
-          <w:rFonts w:hint="eastAsia"/>
-        </w:rPr>
-        <w:t>로그인이 되어 있어야 함</w:t>
-      </w:r>
-    </w:p>
-    <w:p>
-      <w:pPr>
-        <w:pStyle w:val="a6"/>
-        <w:numPr>
-          <w:ilvl w:val="2"/>
-          <w:numId w:val="1"/>
-        </w:numPr>
-      </w:pPr>
-      <w:r>
-        <w:rPr>
-          <w:rFonts w:hint="eastAsia"/>
-        </w:rPr>
-        <w:t xml:space="preserve">반환 인자: </w:t>
-      </w:r>
-      <w:r>
-        <w:rPr>
-          <w:rFonts w:hint="eastAsia"/>
-        </w:rPr>
-        <w:t xml:space="preserve">로그인한 유저가 작성한 전체 게시물을 </w:t>
-      </w:r>
-      <w:proofErr w:type="gramStart"/>
-      <w:r>
-        <w:rPr>
-          <w:rFonts w:hint="eastAsia"/>
-        </w:rPr>
-        <w:t>Posts[ ]</w:t>
-      </w:r>
-      <w:proofErr w:type="gramEnd"/>
-      <w:r>
-        <w:rPr>
-          <w:rFonts w:hint="eastAsia"/>
-        </w:rPr>
-        <w:t xml:space="preserve">의 형태로 </w:t>
-      </w:r>
-      <w:proofErr w:type="spellStart"/>
-      <w:r>
-        <w:rPr>
-          <w:rFonts w:hint="eastAsia"/>
-        </w:rPr>
-        <w:t>리턴함</w:t>
-      </w:r>
-      <w:proofErr w:type="spellEnd"/>
-      <w:r>
-        <w:rPr>
-          <w:rFonts w:hint="eastAsia"/>
-        </w:rPr>
-        <w:t>! 배열임에 주의해야 함</w:t>
-      </w:r>
-    </w:p>
-    <w:p>
-      <w:pPr>
-        <w:pStyle w:val="a6"/>
-        <w:numPr>
-          <w:ilvl w:val="1"/>
-          <w:numId w:val="1"/>
-        </w:numPr>
-      </w:pPr>
-      <w:r>
-        <w:rPr>
-          <w:rFonts w:hint="eastAsia"/>
-        </w:rPr>
-        <w:t>/</w:t>
-      </w:r>
-      <w:proofErr w:type="spellStart"/>
-      <w:r>
-        <w:rPr>
-          <w:rFonts w:hint="eastAsia"/>
-        </w:rPr>
-        <w:t>mapp</w:t>
-      </w:r>
-      <w:proofErr w:type="spellEnd"/>
-      <w:r>
-        <w:rPr>
-          <w:rFonts w:hint="eastAsia"/>
-        </w:rPr>
-        <w:t>/</w:t>
-      </w:r>
-      <w:proofErr w:type="spellStart"/>
-      <w:r>
-        <w:rPr>
-          <w:rFonts w:hint="eastAsia"/>
-        </w:rPr>
-        <w:t>tagSearch</w:t>
-      </w:r>
-      <w:proofErr w:type="spellEnd"/>
-      <w:proofErr w:type="gramStart"/>
-      <w:r>
-        <w:rPr>
-          <w:rFonts w:hint="eastAsia"/>
-        </w:rPr>
-        <w:t>/:tag</w:t>
-      </w:r>
-      <w:proofErr w:type="gramEnd"/>
-    </w:p>
-    <w:p>
-      <w:pPr>
-        <w:pStyle w:val="a6"/>
-        <w:numPr>
-          <w:ilvl w:val="2"/>
-          <w:numId w:val="1"/>
-        </w:numPr>
-      </w:pPr>
-      <w:r>
-        <w:rPr>
-          <w:rFonts w:hint="eastAsia"/>
-        </w:rPr>
-        <w:t>GET</w:t>
-      </w:r>
-    </w:p>
-    <w:p>
-      <w:pPr>
-        <w:pStyle w:val="a6"/>
-        <w:numPr>
-          <w:ilvl w:val="2"/>
-          <w:numId w:val="1"/>
-        </w:numPr>
-      </w:pPr>
-      <w:r>
-        <w:rPr>
-          <w:rFonts w:hint="eastAsia"/>
-        </w:rPr>
-        <w:t>로그인이 되어 있어야 함</w:t>
-      </w:r>
-    </w:p>
-    <w:p>
-      <w:pPr>
-        <w:pStyle w:val="a6"/>
-        <w:numPr>
-          <w:ilvl w:val="2"/>
-          <w:numId w:val="1"/>
-        </w:numPr>
-      </w:pPr>
-      <w:r>
-        <w:rPr>
-          <w:rFonts w:hint="eastAsia"/>
-        </w:rPr>
-        <w:t xml:space="preserve">요청 인자: </w:t>
-      </w:r>
-      <w:r>
-        <w:rPr>
-          <w:rFonts w:hint="eastAsia"/>
-        </w:rPr>
-        <w:t>tag 매개변수로 게시물의 태그를 검색하는 역할을 수행함.</w:t>
-      </w:r>
-    </w:p>
-    <w:p>
-      <w:pPr>
-        <w:pStyle w:val="a6"/>
-        <w:numPr>
-          <w:ilvl w:val="2"/>
-          <w:numId w:val="1"/>
-        </w:numPr>
-      </w:pPr>
-      <w:r>
-        <w:rPr>
-          <w:rFonts w:hint="eastAsia"/>
-        </w:rPr>
-        <w:t xml:space="preserve">반환 인자: </w:t>
-      </w:r>
-      <w:r>
-        <w:rPr>
-          <w:rFonts w:hint="eastAsia"/>
-        </w:rPr>
-        <w:t xml:space="preserve">해당 tag를 가진 게시물을 </w:t>
-      </w:r>
-      <w:proofErr w:type="gramStart"/>
-      <w:r>
-        <w:rPr>
-          <w:rFonts w:hint="eastAsia"/>
-        </w:rPr>
-        <w:t>Posts[ ]</w:t>
-      </w:r>
-      <w:proofErr w:type="gramEnd"/>
-      <w:r>
-        <w:rPr>
-          <w:rFonts w:hint="eastAsia"/>
-        </w:rPr>
-        <w:t xml:space="preserve">의 형태로 </w:t>
-      </w:r>
-      <w:proofErr w:type="spellStart"/>
-      <w:r>
-        <w:rPr>
-          <w:rFonts w:hint="eastAsia"/>
-        </w:rPr>
-        <w:t>리턴함</w:t>
-      </w:r>
-      <w:proofErr w:type="spellEnd"/>
-      <w:r>
-        <w:rPr>
-          <w:rFonts w:hint="eastAsia"/>
-        </w:rPr>
-        <w:t>! 배열임에 주의해야 함</w:t>
-      </w:r>
-    </w:p>
-    <w:p>
-      <w:pPr>
-        <w:pStyle w:val="a6"/>
-        <w:numPr>
-          <w:ilvl w:val="1"/>
-          <w:numId w:val="1"/>
-        </w:numPr>
-      </w:pPr>
-      <w:r>
-        <w:rPr>
-          <w:rFonts w:hint="eastAsia"/>
-        </w:rPr>
-        <w:t>/</w:t>
-      </w:r>
-      <w:proofErr w:type="spellStart"/>
-      <w:r>
-        <w:rPr>
-          <w:rFonts w:hint="eastAsia"/>
-        </w:rPr>
-        <w:t>mapp</w:t>
-      </w:r>
-      <w:proofErr w:type="spellEnd"/>
-      <w:r>
-        <w:rPr>
-          <w:rFonts w:hint="eastAsia"/>
-        </w:rPr>
-        <w:t>/</w:t>
-      </w:r>
-      <w:proofErr w:type="spellStart"/>
+        <w:t>/mapp/</w:t>
+      </w:r>
       <w:r>
         <w:rPr>
           <w:rFonts w:hint="eastAsia"/>
         </w:rPr>
         <w:t>graphBoard</w:t>
       </w:r>
-      <w:proofErr w:type="spellEnd"/>
     </w:p>
     <w:p>
       <w:pPr>
@@ -1981,33 +1475,11 @@
       <w:r>
         <w:br/>
       </w:r>
-      <w:proofErr w:type="spellStart"/>
-      <w:r>
-        <w:rPr>
-          <w:rFonts w:hint="eastAsia"/>
-        </w:rPr>
-        <w:t>tagList</w:t>
-      </w:r>
-      <w:proofErr w:type="spellEnd"/>
-      <w:r>
-        <w:rPr>
-          <w:rFonts w:hint="eastAsia"/>
-        </w:rPr>
-        <w:t xml:space="preserve">는 </w:t>
-      </w:r>
-      <w:proofErr w:type="gramStart"/>
-      <w:r>
-        <w:rPr>
-          <w:rFonts w:hint="eastAsia"/>
-        </w:rPr>
-        <w:t>키:값</w:t>
-      </w:r>
-      <w:proofErr w:type="gramEnd"/>
-      <w:r>
-        <w:rPr>
-          <w:rFonts w:hint="eastAsia"/>
-        </w:rPr>
-        <w:t xml:space="preserve"> 쌍을 가진 맵 형 자료구조임.</w:t>
+      <w:r>
+        <w:rPr>
+          <w:rFonts w:hint="eastAsia"/>
+        </w:rPr>
+        <w:t>tagList는 키:값 쌍을 가진 맵 형 자료구조임.</w:t>
       </w:r>
       <w:r>
         <w:br/>
@@ -2030,19 +1502,11 @@
       <w:r>
         <w:br/>
       </w:r>
-      <w:proofErr w:type="spellStart"/>
-      <w:r>
-        <w:rPr>
-          <w:rFonts w:hint="eastAsia"/>
-        </w:rPr>
-        <w:t>tagGraph</w:t>
-      </w:r>
-      <w:proofErr w:type="spellEnd"/>
-      <w:r>
-        <w:rPr>
-          <w:rFonts w:hint="eastAsia"/>
-        </w:rPr>
-        <w:t>는 키:키 쌍을 가진 자료구조임.</w:t>
+      <w:r>
+        <w:rPr>
+          <w:rFonts w:hint="eastAsia"/>
+        </w:rPr>
+        <w:t>tagGraph는 키:키 쌍을 가진 자료구조임.</w:t>
       </w:r>
       <w:r>
         <w:br/>
@@ -2069,21 +1533,7 @@
         <w:rPr>
           <w:rFonts w:hint="eastAsia"/>
         </w:rPr>
-        <w:t xml:space="preserve">이해 안되면 </w:t>
-      </w:r>
-      <w:proofErr w:type="spellStart"/>
-      <w:r>
-        <w:rPr>
-          <w:rFonts w:hint="eastAsia"/>
-        </w:rPr>
-        <w:t>디스코드</w:t>
-      </w:r>
-      <w:proofErr w:type="spellEnd"/>
-      <w:r>
-        <w:rPr>
-          <w:rFonts w:hint="eastAsia"/>
-        </w:rPr>
-        <w:t xml:space="preserve"> 남기면 바로 답장 해 줌</w:t>
+        <w:t>이해 안되면 디스코드 남기면 바로 답장 해 줌</w:t>
       </w:r>
     </w:p>
     <w:p>
@@ -2098,21 +1548,19 @@
         <w:rPr>
           <w:rFonts w:hint="eastAsia"/>
         </w:rPr>
-        <w:t>/</w:t>
-      </w:r>
-      <w:proofErr w:type="spellStart"/>
-      <w:r>
-        <w:rPr>
-          <w:rFonts w:hint="eastAsia"/>
-        </w:rPr>
-        <w:t>mapp</w:t>
-      </w:r>
-      <w:proofErr w:type="spellEnd"/>
-      <w:r>
-        <w:rPr>
-          <w:rFonts w:hint="eastAsia"/>
-        </w:rPr>
-        <w:t>/info</w:t>
+        <w:t>/mapp/</w:t>
+      </w:r>
+      <w:r>
+        <w:rPr>
+          <w:rFonts w:hint="eastAsia"/>
+        </w:rPr>
+        <w:t>userI</w:t>
+      </w:r>
+      <w:r>
+        <w:rPr>
+          <w:rFonts w:hint="eastAsia"/>
+        </w:rPr>
+        <w:t>nfo</w:t>
       </w:r>
     </w:p>
     <w:p>
@@ -2172,125 +1620,93 @@
         <w:rPr>
           <w:rFonts w:hint="eastAsia"/>
         </w:rPr>
+        <w:t xml:space="preserve">반환 인자: userinfo 객체를 반환하는데, </w:t>
+      </w:r>
+      <w:r>
+        <w:t>MongoDB</w:t>
+      </w:r>
+      <w:r>
+        <w:rPr>
+          <w:rFonts w:hint="eastAsia"/>
+        </w:rPr>
+        <w:t xml:space="preserve"> Projection이 되어 있어서 일부 필드만 전송됨. 전송되는 필드는 id usernick email address limits isPremium임.</w:t>
+      </w:r>
+      <w:r>
+        <w:br/>
+      </w:r>
+      <w:r>
+        <w:rPr>
+          <w:rFonts w:hint="eastAsia"/>
+        </w:rPr>
+        <w:t xml:space="preserve">userinfo 객체의 스키마는 아래의 스키마를 따르지만, 전송되는 필드가 한정되어 있음을 유념하길 바람. 또 address는 그 자체로 주소가 아니라 AddressSchema로 구성되어 있기에 이 역시 같이 볼 수 있도록 첨부함. </w:t>
+      </w:r>
+      <w:r>
+        <w:rPr>
+          <w:rFonts w:hint="eastAsia"/>
+        </w:rPr>
+        <w:t>예를 들어 주소에 접근하려면 userinfo.address.address를 해야 한다는 뜻임.</w:t>
+      </w:r>
+      <w:r>
+        <w:rPr>
+          <w:rFonts w:hint="eastAsia"/>
+        </w:rPr>
+        <w:t xml:space="preserve"> limits도 객체를 전송함</w:t>
+      </w:r>
+      <w:r>
+        <w:br/>
+      </w:r>
+      <w:r>
+        <w:drawing>
+          <wp:inline distT="0" distB="0" distL="0" distR="0" wp14:anchorId="617FCFD3" wp14:editId="108AE564">
+            <wp:extent cx="3019425" cy="3484486"/>
+            <wp:effectExtent l="0" t="0" r="0" b="1905"/>
+            <wp:docPr id="1351605396" name="그림 1" descr="텍스트, 스크린샷, 소프트웨어, 폰트이(가) 표시된 사진&#10;&#10;자동 생성된 설명"/>
+            <wp:cNvGraphicFramePr>
+              <a:graphicFrameLocks xmlns:a="http://schemas.openxmlformats.org/drawingml/2006/main" noChangeAspect="1"/>
+            </wp:cNvGraphicFramePr>
+            <a:graphic xmlns:a="http://schemas.openxmlformats.org/drawingml/2006/main">
+              <a:graphicData uri="http://schemas.openxmlformats.org/drawingml/2006/picture">
+                <pic:pic xmlns:pic="http://schemas.openxmlformats.org/drawingml/2006/picture">
+                  <pic:nvPicPr>
+                    <pic:cNvPr id="1351605396" name="그림 1" descr="텍스트, 스크린샷, 소프트웨어, 폰트이(가) 표시된 사진&#10;&#10;자동 생성된 설명"/>
+                    <pic:cNvPicPr/>
+                  </pic:nvPicPr>
+                  <pic:blipFill>
+                    <a:blip r:embed="rId10"/>
+                    <a:stretch>
+                      <a:fillRect/>
+                    </a:stretch>
+                  </pic:blipFill>
+                  <pic:spPr>
+                    <a:xfrm>
+                      <a:off x="0" y="0"/>
+                      <a:ext cx="3023169" cy="3488806"/>
+                    </a:xfrm>
+                    <a:prstGeom prst="rect">
+                      <a:avLst/>
+                    </a:prstGeom>
+                  </pic:spPr>
+                </pic:pic>
+              </a:graphicData>
+            </a:graphic>
+          </wp:inline>
+        </w:drawing>
+      </w:r>
+      <w:r>
+        <w:rPr>
+          <w:rFonts w:hint="eastAsia"/>
+        </w:rPr>
+        <w:t>limit 객체 스키마</w:t>
+      </w:r>
+      <w:r>
+        <w:br/>
+      </w:r>
+      <w:r>
         <w:lastRenderedPageBreak/>
-        <w:t xml:space="preserve">반환 인자: </w:t>
-      </w:r>
-      <w:proofErr w:type="spellStart"/>
-      <w:r>
-        <w:rPr>
-          <w:rFonts w:hint="eastAsia"/>
-        </w:rPr>
-        <w:t>userinfo</w:t>
-      </w:r>
-      <w:proofErr w:type="spellEnd"/>
-      <w:r>
-        <w:rPr>
-          <w:rFonts w:hint="eastAsia"/>
-        </w:rPr>
-        <w:t xml:space="preserve"> 객체를 반환하는데, </w:t>
-      </w:r>
-      <w:r>
-        <w:t>MongoDB</w:t>
-      </w:r>
-      <w:r>
-        <w:rPr>
-          <w:rFonts w:hint="eastAsia"/>
-        </w:rPr>
-        <w:t xml:space="preserve"> Projection이 되어 있어서 일부 필드만 전송됨. 전송되는 필드는 id </w:t>
-      </w:r>
-      <w:proofErr w:type="spellStart"/>
-      <w:r>
-        <w:rPr>
-          <w:rFonts w:hint="eastAsia"/>
-        </w:rPr>
-        <w:t>usernick</w:t>
-      </w:r>
-      <w:proofErr w:type="spellEnd"/>
-      <w:r>
-        <w:rPr>
-          <w:rFonts w:hint="eastAsia"/>
-        </w:rPr>
-        <w:t xml:space="preserve"> email address limits </w:t>
-      </w:r>
-      <w:proofErr w:type="spellStart"/>
-      <w:r>
-        <w:rPr>
-          <w:rFonts w:hint="eastAsia"/>
-        </w:rPr>
-        <w:t>isPremium</w:t>
-      </w:r>
-      <w:proofErr w:type="spellEnd"/>
-      <w:r>
-        <w:rPr>
-          <w:rFonts w:hint="eastAsia"/>
-        </w:rPr>
-        <w:t>임.</w:t>
-      </w:r>
-      <w:r>
-        <w:br/>
-      </w:r>
-      <w:proofErr w:type="spellStart"/>
-      <w:r>
-        <w:rPr>
-          <w:rFonts w:hint="eastAsia"/>
-        </w:rPr>
-        <w:t>userinfo</w:t>
-      </w:r>
-      <w:proofErr w:type="spellEnd"/>
-      <w:r>
-        <w:rPr>
-          <w:rFonts w:hint="eastAsia"/>
-        </w:rPr>
-        <w:t xml:space="preserve"> 객체의 스키마는 아래의 스키마를 따르지만, 전송되는 필드가 한정되어 있음을 유념하길 바람. 또 address는 그 자체로 주소가 아니라 </w:t>
-      </w:r>
-      <w:proofErr w:type="spellStart"/>
-      <w:r>
-        <w:rPr>
-          <w:rFonts w:hint="eastAsia"/>
-        </w:rPr>
-        <w:t>AddressSchema</w:t>
-      </w:r>
-      <w:proofErr w:type="spellEnd"/>
-      <w:r>
-        <w:rPr>
-          <w:rFonts w:hint="eastAsia"/>
-        </w:rPr>
-        <w:t xml:space="preserve">로 구성되어 있기에 이 역시 같이 볼 수 있도록 첨부함. </w:t>
-      </w:r>
-      <w:r>
-        <w:rPr>
-          <w:rFonts w:hint="eastAsia"/>
-        </w:rPr>
-        <w:t xml:space="preserve">예를 들어 주소에 접근하려면 </w:t>
-      </w:r>
-      <w:proofErr w:type="spellStart"/>
-      <w:r>
-        <w:rPr>
-          <w:rFonts w:hint="eastAsia"/>
-        </w:rPr>
-        <w:t>userinfo.address.address</w:t>
-      </w:r>
-      <w:proofErr w:type="spellEnd"/>
-      <w:r>
-        <w:rPr>
-          <w:rFonts w:hint="eastAsia"/>
-        </w:rPr>
-        <w:t>를 해야 한다는 뜻임.</w:t>
-      </w:r>
-      <w:r>
-        <w:rPr>
-          <w:rFonts w:hint="eastAsia"/>
-        </w:rPr>
-        <w:t xml:space="preserve"> limits도 객체를 전송함</w:t>
-      </w:r>
-      <w:r>
-        <w:br/>
-      </w:r>
-      <w:r>
         <w:drawing>
-          <wp:inline distT="0" distB="0" distL="0" distR="0" wp14:anchorId="09FF8963" wp14:editId="0DF7F882">
-            <wp:extent cx="3486150" cy="8090391"/>
-            <wp:effectExtent l="0" t="0" r="0" b="6350"/>
+          <wp:inline distT="0" distB="0" distL="0" distR="0" wp14:anchorId="09FF8963" wp14:editId="6C27996A">
+            <wp:extent cx="3394276" cy="7877175"/>
+            <wp:effectExtent l="0" t="0" r="0" b="0"/>
             <wp:docPr id="815755401" name="그림 1" descr="텍스트, 스크린샷, 소프트웨어이(가) 표시된 사진&#10;&#10;자동 생성된 설명"/>
             <wp:cNvGraphicFramePr>
               <a:graphicFrameLocks xmlns:a="http://schemas.openxmlformats.org/drawingml/2006/main" noChangeAspect="1"/>
@@ -2303,7 +1719,7 @@
                     <pic:cNvPicPr/>
                   </pic:nvPicPr>
                   <pic:blipFill>
-                    <a:blip r:embed="rId10"/>
+                    <a:blip r:embed="rId11"/>
                     <a:stretch>
                       <a:fillRect/>
                     </a:stretch>
@@ -2311,7 +1727,7 @@
                   <pic:spPr>
                     <a:xfrm>
                       <a:off x="0" y="0"/>
-                      <a:ext cx="3503474" cy="8130594"/>
+                      <a:ext cx="3413497" cy="7921782"/>
                     </a:xfrm>
                     <a:prstGeom prst="rect">
                       <a:avLst/>
@@ -2322,6 +1738,12 @@
             </a:graphic>
           </wp:inline>
         </w:drawing>
+      </w:r>
+      <w:r>
+        <w:rPr>
+          <w:rFonts w:hint="eastAsia"/>
+        </w:rPr>
+        <w:t>User 객체 스키마</w:t>
       </w:r>
       <w:r>
         <w:br/>
@@ -2344,7 +1766,7 @@
                     <pic:cNvPicPr/>
                   </pic:nvPicPr>
                   <pic:blipFill>
-                    <a:blip r:embed="rId11"/>
+                    <a:blip r:embed="rId12"/>
                     <a:stretch>
                       <a:fillRect/>
                     </a:stretch>
@@ -2364,6 +1786,12 @@
           </wp:inline>
         </w:drawing>
       </w:r>
+      <w:r>
+        <w:rPr>
+          <w:rFonts w:hint="eastAsia"/>
+        </w:rPr>
+        <w:t>Address 객체 스키마</w:t>
+      </w:r>
     </w:p>
     <w:p>
       <w:pPr>
@@ -2377,30 +1805,20 @@
         <w:rPr>
           <w:rFonts w:hint="eastAsia"/>
         </w:rPr>
-        <w:t>/</w:t>
-      </w:r>
-      <w:proofErr w:type="spellStart"/>
-      <w:r>
-        <w:rPr>
-          <w:rFonts w:hint="eastAsia"/>
-        </w:rPr>
-        <w:t>mapp</w:t>
-      </w:r>
-      <w:proofErr w:type="spellEnd"/>
-      <w:r>
-        <w:rPr>
-          <w:rFonts w:hint="eastAsia"/>
-        </w:rPr>
-        <w:t>/</w:t>
-      </w:r>
-      <w:proofErr w:type="spellStart"/>
-      <w:r>
-        <w:rPr>
-          <w:rFonts w:hint="eastAsia"/>
-        </w:rPr>
-        <w:t>editInfo</w:t>
-      </w:r>
-      <w:proofErr w:type="spellEnd"/>
+        <w:t>/mapp/edit</w:t>
+      </w:r>
+      <w:r>
+        <w:rPr>
+          <w:rFonts w:hint="eastAsia"/>
+        </w:rPr>
+        <w:t>UserI</w:t>
+      </w:r>
+      <w:r>
+        <w:rPr>
+          <w:rFonts w:hint="eastAsia"/>
+        </w:rPr>
+        <w:t>nfo</w:t>
+      </w:r>
     </w:p>
     <w:p>
       <w:pPr>
@@ -2444,95 +1862,52 @@
         <w:rPr>
           <w:rFonts w:hint="eastAsia"/>
         </w:rPr>
-        <w:t>요청 인자: {</w:t>
-      </w:r>
-      <w:proofErr w:type="spellStart"/>
-      <w:r>
-        <w:rPr>
-          <w:rFonts w:hint="eastAsia"/>
-        </w:rPr>
-        <w:t>usernick</w:t>
-      </w:r>
-      <w:proofErr w:type="spellEnd"/>
-      <w:r>
-        <w:rPr>
-          <w:rFonts w:hint="eastAsia"/>
-        </w:rPr>
-        <w:t xml:space="preserve">, email, postcode, address, </w:t>
-      </w:r>
-      <w:proofErr w:type="spellStart"/>
-      <w:r>
-        <w:rPr>
-          <w:rFonts w:hint="eastAsia"/>
-        </w:rPr>
-        <w:t>detailAddress</w:t>
-      </w:r>
-      <w:proofErr w:type="spellEnd"/>
-      <w:r>
-        <w:rPr>
-          <w:rFonts w:hint="eastAsia"/>
-        </w:rPr>
-        <w:t xml:space="preserve">, </w:t>
-      </w:r>
-      <w:proofErr w:type="spellStart"/>
-      <w:r>
-        <w:rPr>
-          <w:rFonts w:hint="eastAsia"/>
-        </w:rPr>
-        <w:t>extraAddress</w:t>
-      </w:r>
-      <w:proofErr w:type="spellEnd"/>
-      <w:r>
-        <w:rPr>
-          <w:rFonts w:hint="eastAsia"/>
-        </w:rPr>
-        <w:t>, password, password2}를 body에 담아서 전송한다.</w:t>
-      </w:r>
-    </w:p>
-    <w:p>
-      <w:pPr>
-        <w:pStyle w:val="a6"/>
-        <w:numPr>
-          <w:ilvl w:val="2"/>
-          <w:numId w:val="1"/>
-        </w:numPr>
-        <w:rPr>
-          <w:rFonts w:hint="eastAsia"/>
-        </w:rPr>
-      </w:pPr>
-      <w:r>
-        <w:rPr>
-          <w:rFonts w:hint="eastAsia"/>
-        </w:rPr>
-        <w:t xml:space="preserve">반환 인자: 성공적으로 작동(200)했을 경우 새 </w:t>
-      </w:r>
-      <w:proofErr w:type="spellStart"/>
-      <w:r>
-        <w:rPr>
-          <w:rFonts w:hint="eastAsia"/>
-        </w:rPr>
-        <w:t>newUserInfo</w:t>
-      </w:r>
-      <w:proofErr w:type="spellEnd"/>
-      <w:r>
-        <w:rPr>
-          <w:rFonts w:hint="eastAsia"/>
-        </w:rPr>
-        <w:t xml:space="preserve"> 객체를 반환한다. 이 객체의 특성은 /</w:t>
-      </w:r>
-      <w:proofErr w:type="spellStart"/>
-      <w:r>
-        <w:rPr>
-          <w:rFonts w:hint="eastAsia"/>
-        </w:rPr>
-        <w:t>mapp</w:t>
-      </w:r>
-      <w:proofErr w:type="spellEnd"/>
-      <w:r>
-        <w:rPr>
-          <w:rFonts w:hint="eastAsia"/>
-        </w:rPr>
-        <w:t>/info에서 봤던 것과 동일하다.</w:t>
+        <w:t>요청 인자: {usernick, email, postcode, address, detailAddress, extraAddress, password, password2}를 body에 담아서 전송한다.</w:t>
+      </w:r>
+    </w:p>
+    <w:p>
+      <w:pPr>
+        <w:pStyle w:val="a6"/>
+        <w:numPr>
+          <w:ilvl w:val="2"/>
+          <w:numId w:val="1"/>
+        </w:numPr>
+      </w:pPr>
+      <w:r>
+        <w:rPr>
+          <w:rFonts w:hint="eastAsia"/>
+        </w:rPr>
+        <w:t>반환 인자: 성공적으로 작동(200)했을 경우 새 newUserInfo 객체를 반환한다. 이 객체의 특성은 /mapp/info에서 봤던 것과 동일하다.</w:t>
+      </w:r>
+    </w:p>
+    <w:p>
+      <w:pPr>
+        <w:pStyle w:val="a6"/>
+        <w:numPr>
+          <w:ilvl w:val="2"/>
+          <w:numId w:val="1"/>
+        </w:numPr>
+        <w:rPr>
+          <w:rFonts w:hint="eastAsia"/>
+        </w:rPr>
+      </w:pPr>
+      <w:r>
+        <w:rPr>
+          <w:rFonts w:hint="eastAsia"/>
+        </w:rPr>
+        <w:t>여기서 중요한 점 !!!! 요청 인자에서 password에 내용이 있으면</w:t>
+      </w:r>
+      <w:r>
+        <w:rPr>
+          <w:rFonts w:hint="eastAsia"/>
+        </w:rPr>
+        <w:t>(8글자 이상)</w:t>
+      </w:r>
+      <w:r>
+        <w:rPr>
+          <w:rFonts w:hint="eastAsia"/>
+        </w:rPr>
+        <w:t>패스워드 변경을 시도하는 것으로 인식한다. 무슨 말인지 알죠? 그래서 프론트에서 볼 때는 패스워드 입력 칸을 초기에 웹버전처럼 비워 놓는 것이 중요하다.</w:t>
       </w:r>
     </w:p>
     <w:sectPr>

</xml_diff>

<commit_message>
0.9.8: upgraded reasoning models
</commit_message>
<xml_diff>
--- a/documentation.docx
+++ b/documentation.docx
@@ -16171,7 +16171,7 @@
           <w:noProof/>
         </w:rPr>
         <w:drawing>
-          <wp:inline distT="0" distB="0" distL="0" distR="0" wp14:anchorId="75384C78" wp14:editId="5E191174">
+          <wp:inline distT="0" distB="0" distL="0" distR="0" wp14:anchorId="75384C78" wp14:editId="77BB85BF">
             <wp:extent cx="2460725" cy="3551274"/>
             <wp:effectExtent l="0" t="0" r="3175" b="5080"/>
             <wp:docPr id="330802139" name="그림 1" descr="텍스트, 스크린샷, 소프트웨어이(가) 표시된 사진&#10;&#10;AI가 생성한 콘텐츠는 부정확할 수 있습니다."/>
@@ -16397,6 +16397,9 @@
         </w:rPr>
         <w:t xml:space="preserve">요청 인자: </w:t>
       </w:r>
+      <w:r>
+        <w:t>{</w:t>
+      </w:r>
       <w:proofErr w:type="spellStart"/>
       <w:r>
         <w:t>uid</w:t>
@@ -16406,6 +16409,9 @@
         <w:t>, time</w:t>
       </w:r>
       <w:r>
+        <w:t>}</w:t>
+      </w:r>
+      <w:r>
         <w:rPr>
           <w:rFonts w:hint="eastAsia"/>
         </w:rPr>
@@ -16538,6 +16544,564 @@
       <w:proofErr w:type="spellStart"/>
       <w:r>
         <w:t>setAppointment</w:t>
+      </w:r>
+      <w:proofErr w:type="spellEnd"/>
+      <w:r>
+        <w:rPr>
+          <w:rFonts w:hint="eastAsia"/>
+        </w:rPr>
+        <w:t xml:space="preserve"> </w:t>
+      </w:r>
+      <w:r>
+        <w:t>context</w:t>
+      </w:r>
+      <w:proofErr w:type="spellStart"/>
+      <w:r>
+        <w:rPr>
+          <w:rFonts w:hint="eastAsia"/>
+        </w:rPr>
+        <w:t>를</w:t>
+      </w:r>
+      <w:proofErr w:type="spellEnd"/>
+      <w:r>
+        <w:rPr>
+          <w:rFonts w:hint="eastAsia"/>
+        </w:rPr>
+        <w:t xml:space="preserve"> 반환, 실질적인 </w:t>
+      </w:r>
+      <w:proofErr w:type="spellStart"/>
+      <w:r>
+        <w:rPr>
+          <w:rFonts w:hint="eastAsia"/>
+        </w:rPr>
+        <w:t>반환값</w:t>
+      </w:r>
+      <w:proofErr w:type="spellEnd"/>
+      <w:r>
+        <w:rPr>
+          <w:rFonts w:hint="eastAsia"/>
+        </w:rPr>
+        <w:t xml:space="preserve"> 없음.</w:t>
+      </w:r>
+    </w:p>
+    <w:p>
+      <w:pPr>
+        <w:pStyle w:val="a6"/>
+        <w:numPr>
+          <w:ilvl w:val="3"/>
+          <w:numId w:val="1"/>
+        </w:numPr>
+      </w:pPr>
+      <w:r>
+        <w:rPr>
+          <w:rFonts w:hint="eastAsia"/>
+        </w:rPr>
+        <w:t>오류 코드</w:t>
+      </w:r>
+    </w:p>
+    <w:p>
+      <w:pPr>
+        <w:pStyle w:val="a6"/>
+        <w:numPr>
+          <w:ilvl w:val="4"/>
+          <w:numId w:val="1"/>
+        </w:numPr>
+      </w:pPr>
+      <w:r>
+        <w:rPr>
+          <w:rFonts w:hint="eastAsia"/>
+        </w:rPr>
+        <w:t>403: 서버 내부 알고리즘 오류</w:t>
+      </w:r>
+    </w:p>
+    <w:p>
+      <w:pPr>
+        <w:pStyle w:val="a6"/>
+        <w:numPr>
+          <w:ilvl w:val="2"/>
+          <w:numId w:val="1"/>
+        </w:numPr>
+      </w:pPr>
+      <w:r>
+        <w:t>/</w:t>
+      </w:r>
+      <w:proofErr w:type="spellStart"/>
+      <w:r>
+        <w:t>mapp</w:t>
+      </w:r>
+      <w:proofErr w:type="spellEnd"/>
+      <w:r>
+        <w:t>/doctor/appointment/set</w:t>
+      </w:r>
+    </w:p>
+    <w:p>
+      <w:pPr>
+        <w:pStyle w:val="a6"/>
+        <w:numPr>
+          <w:ilvl w:val="3"/>
+          <w:numId w:val="1"/>
+        </w:numPr>
+      </w:pPr>
+      <w:r>
+        <w:t>PATCH</w:t>
+      </w:r>
+    </w:p>
+    <w:p>
+      <w:pPr>
+        <w:pStyle w:val="a6"/>
+        <w:numPr>
+          <w:ilvl w:val="3"/>
+          <w:numId w:val="1"/>
+        </w:numPr>
+      </w:pPr>
+      <w:r>
+        <w:rPr>
+          <w:rFonts w:hint="eastAsia"/>
+        </w:rPr>
+        <w:t xml:space="preserve">시간 약속을 수정하는 </w:t>
+      </w:r>
+      <w:r>
+        <w:t>API.</w:t>
+      </w:r>
+    </w:p>
+    <w:p>
+      <w:pPr>
+        <w:pStyle w:val="a6"/>
+        <w:numPr>
+          <w:ilvl w:val="3"/>
+          <w:numId w:val="1"/>
+        </w:numPr>
+      </w:pPr>
+      <w:r>
+        <w:rPr>
+          <w:rFonts w:hint="eastAsia"/>
+        </w:rPr>
+        <w:t xml:space="preserve">요청 인자: </w:t>
+      </w:r>
+      <w:r>
+        <w:t>{</w:t>
+      </w:r>
+      <w:proofErr w:type="spellStart"/>
+      <w:r>
+        <w:t>appid</w:t>
+      </w:r>
+      <w:proofErr w:type="spellEnd"/>
+      <w:r>
+        <w:t>, time}</w:t>
+      </w:r>
+      <w:r>
+        <w:rPr>
+          <w:rFonts w:hint="eastAsia"/>
+        </w:rPr>
+        <w:t xml:space="preserve">을 </w:t>
+      </w:r>
+      <w:r>
+        <w:t>body</w:t>
+      </w:r>
+      <w:proofErr w:type="spellStart"/>
+      <w:r>
+        <w:rPr>
+          <w:rFonts w:hint="eastAsia"/>
+        </w:rPr>
+        <w:t>에</w:t>
+      </w:r>
+      <w:proofErr w:type="spellEnd"/>
+      <w:r>
+        <w:rPr>
+          <w:rFonts w:hint="eastAsia"/>
+        </w:rPr>
+        <w:t xml:space="preserve"> 실어서 보내야 한다. 이때 </w:t>
+      </w:r>
+      <w:proofErr w:type="spellStart"/>
+      <w:r>
+        <w:t>appid</w:t>
+      </w:r>
+      <w:proofErr w:type="spellEnd"/>
+      <w:r>
+        <w:rPr>
+          <w:rFonts w:hint="eastAsia"/>
+        </w:rPr>
+        <w:t xml:space="preserve">란, </w:t>
+      </w:r>
+      <w:r>
+        <w:t xml:space="preserve">appointment </w:t>
+      </w:r>
+      <w:r>
+        <w:rPr>
+          <w:rFonts w:hint="eastAsia"/>
+        </w:rPr>
+        <w:t>스키마의 _</w:t>
+      </w:r>
+      <w:r>
+        <w:t xml:space="preserve">id </w:t>
+      </w:r>
+      <w:r>
+        <w:rPr>
+          <w:rFonts w:hint="eastAsia"/>
+        </w:rPr>
+        <w:t xml:space="preserve">속성을 의미한다. </w:t>
+      </w:r>
+      <w:r>
+        <w:t>time</w:t>
+      </w:r>
+      <w:r>
+        <w:rPr>
+          <w:rFonts w:hint="eastAsia"/>
+        </w:rPr>
+        <w:t xml:space="preserve">은 위와 같이 반드시 </w:t>
+      </w:r>
+      <w:r>
+        <w:t xml:space="preserve">GMT </w:t>
+      </w:r>
+      <w:r>
+        <w:rPr>
+          <w:rFonts w:hint="eastAsia"/>
+        </w:rPr>
+        <w:t xml:space="preserve">기준의 시간으로 바꿔서 </w:t>
+      </w:r>
+      <w:r>
+        <w:t>1995-12-17T03:24:00</w:t>
+      </w:r>
+      <w:r>
+        <w:rPr>
+          <w:rFonts w:hint="eastAsia"/>
+        </w:rPr>
+        <w:t xml:space="preserve"> 형태의 띄어쓰기 없는 스트링으로 표현해서 넘겨줘야 한다! </w:t>
+      </w:r>
+      <w:r>
+        <w:t xml:space="preserve">Date() </w:t>
+      </w:r>
+      <w:r>
+        <w:rPr>
+          <w:rFonts w:hint="eastAsia"/>
+        </w:rPr>
+        <w:t xml:space="preserve">생성자 인자로 받아들이기 </w:t>
+      </w:r>
+      <w:proofErr w:type="spellStart"/>
+      <w:r>
+        <w:rPr>
+          <w:rFonts w:hint="eastAsia"/>
+        </w:rPr>
+        <w:t>위함이기</w:t>
+      </w:r>
+      <w:proofErr w:type="spellEnd"/>
+      <w:r>
+        <w:rPr>
+          <w:rFonts w:hint="eastAsia"/>
+        </w:rPr>
+        <w:t xml:space="preserve"> 때문이니 배려바람.</w:t>
+      </w:r>
+    </w:p>
+    <w:p>
+      <w:pPr>
+        <w:pStyle w:val="a6"/>
+        <w:numPr>
+          <w:ilvl w:val="3"/>
+          <w:numId w:val="1"/>
+        </w:numPr>
+      </w:pPr>
+      <w:r>
+        <w:rPr>
+          <w:rFonts w:hint="eastAsia"/>
+        </w:rPr>
+        <w:t>반환 인자: 정상 응답(200)이면</w:t>
+      </w:r>
+      <w:r>
+        <w:t xml:space="preserve"> </w:t>
+      </w:r>
+      <w:proofErr w:type="spellStart"/>
+      <w:r>
+        <w:t>edited</w:t>
+      </w:r>
+      <w:r>
+        <w:t>Appointment</w:t>
+      </w:r>
+      <w:proofErr w:type="spellEnd"/>
+      <w:r>
+        <w:rPr>
+          <w:rFonts w:hint="eastAsia"/>
+        </w:rPr>
+        <w:t xml:space="preserve"> </w:t>
+      </w:r>
+      <w:r>
+        <w:t>context</w:t>
+      </w:r>
+      <w:proofErr w:type="spellStart"/>
+      <w:r>
+        <w:rPr>
+          <w:rFonts w:hint="eastAsia"/>
+        </w:rPr>
+        <w:t>를</w:t>
+      </w:r>
+      <w:proofErr w:type="spellEnd"/>
+      <w:r>
+        <w:rPr>
+          <w:rFonts w:hint="eastAsia"/>
+        </w:rPr>
+        <w:t xml:space="preserve"> 반환, 실질적인 </w:t>
+      </w:r>
+      <w:proofErr w:type="spellStart"/>
+      <w:r>
+        <w:rPr>
+          <w:rFonts w:hint="eastAsia"/>
+        </w:rPr>
+        <w:t>반환값</w:t>
+      </w:r>
+      <w:proofErr w:type="spellEnd"/>
+      <w:r>
+        <w:rPr>
+          <w:rFonts w:hint="eastAsia"/>
+        </w:rPr>
+        <w:t xml:space="preserve"> 없음.</w:t>
+      </w:r>
+    </w:p>
+    <w:p>
+      <w:pPr>
+        <w:pStyle w:val="a6"/>
+        <w:numPr>
+          <w:ilvl w:val="3"/>
+          <w:numId w:val="1"/>
+        </w:numPr>
+      </w:pPr>
+      <w:r>
+        <w:rPr>
+          <w:rFonts w:hint="eastAsia"/>
+        </w:rPr>
+        <w:t>오류 코드</w:t>
+      </w:r>
+    </w:p>
+    <w:p>
+      <w:pPr>
+        <w:pStyle w:val="a6"/>
+        <w:numPr>
+          <w:ilvl w:val="4"/>
+          <w:numId w:val="1"/>
+        </w:numPr>
+      </w:pPr>
+      <w:r>
+        <w:rPr>
+          <w:rFonts w:hint="eastAsia"/>
+        </w:rPr>
+        <w:t>403: 서버 내부 알고리즘 오류</w:t>
+      </w:r>
+    </w:p>
+    <w:p>
+      <w:pPr>
+        <w:pStyle w:val="a6"/>
+        <w:numPr>
+          <w:ilvl w:val="2"/>
+          <w:numId w:val="1"/>
+        </w:numPr>
+      </w:pPr>
+      <w:r>
+        <w:t>/</w:t>
+      </w:r>
+      <w:proofErr w:type="spellStart"/>
+      <w:r>
+        <w:t>mapp</w:t>
+      </w:r>
+      <w:proofErr w:type="spellEnd"/>
+      <w:r>
+        <w:t>/doctor/appointment/set</w:t>
+      </w:r>
+    </w:p>
+    <w:p>
+      <w:pPr>
+        <w:pStyle w:val="a6"/>
+        <w:numPr>
+          <w:ilvl w:val="3"/>
+          <w:numId w:val="1"/>
+        </w:numPr>
+      </w:pPr>
+      <w:r>
+        <w:t>DELETE</w:t>
+      </w:r>
+    </w:p>
+    <w:p>
+      <w:pPr>
+        <w:pStyle w:val="a6"/>
+        <w:numPr>
+          <w:ilvl w:val="3"/>
+          <w:numId w:val="1"/>
+        </w:numPr>
+      </w:pPr>
+      <w:r>
+        <w:rPr>
+          <w:rFonts w:hint="eastAsia"/>
+        </w:rPr>
+        <w:t xml:space="preserve">시간 약속을 </w:t>
+      </w:r>
+      <w:r>
+        <w:rPr>
+          <w:rFonts w:hint="eastAsia"/>
+        </w:rPr>
+        <w:t>삭제</w:t>
+      </w:r>
+      <w:r>
+        <w:rPr>
+          <w:rFonts w:hint="eastAsia"/>
+        </w:rPr>
+        <w:t xml:space="preserve">하는 </w:t>
+      </w:r>
+      <w:r>
+        <w:t>API.</w:t>
+      </w:r>
+    </w:p>
+    <w:p>
+      <w:pPr>
+        <w:pStyle w:val="a6"/>
+        <w:numPr>
+          <w:ilvl w:val="3"/>
+          <w:numId w:val="1"/>
+        </w:numPr>
+      </w:pPr>
+      <w:r>
+        <w:rPr>
+          <w:rFonts w:hint="eastAsia"/>
+        </w:rPr>
+        <w:t xml:space="preserve">요청 인자: </w:t>
+      </w:r>
+      <w:r>
+        <w:t>{</w:t>
+      </w:r>
+      <w:proofErr w:type="spellStart"/>
+      <w:r>
+        <w:t>appid</w:t>
+      </w:r>
+      <w:proofErr w:type="spellEnd"/>
+      <w:r>
+        <w:t xml:space="preserve">, </w:t>
+      </w:r>
+      <w:proofErr w:type="spellStart"/>
+      <w:r>
+        <w:rPr>
+          <w:rFonts w:hint="eastAsia"/>
+        </w:rPr>
+        <w:t>u</w:t>
+      </w:r>
+      <w:r>
+        <w:t>id</w:t>
+      </w:r>
+      <w:proofErr w:type="spellEnd"/>
+      <w:r>
+        <w:t>}</w:t>
+      </w:r>
+      <w:proofErr w:type="spellStart"/>
+      <w:r>
+        <w:rPr>
+          <w:rFonts w:hint="eastAsia"/>
+        </w:rPr>
+        <w:t>를</w:t>
+      </w:r>
+      <w:proofErr w:type="spellEnd"/>
+      <w:r>
+        <w:rPr>
+          <w:rFonts w:hint="eastAsia"/>
+        </w:rPr>
+        <w:t xml:space="preserve"> </w:t>
+      </w:r>
+      <w:r>
+        <w:t>body</w:t>
+      </w:r>
+      <w:proofErr w:type="spellStart"/>
+      <w:r>
+        <w:rPr>
+          <w:rFonts w:hint="eastAsia"/>
+        </w:rPr>
+        <w:t>에</w:t>
+      </w:r>
+      <w:proofErr w:type="spellEnd"/>
+      <w:r>
+        <w:rPr>
+          <w:rFonts w:hint="eastAsia"/>
+        </w:rPr>
+        <w:t xml:space="preserve"> 실어서 보내야 한다. 이때 </w:t>
+      </w:r>
+      <w:proofErr w:type="spellStart"/>
+      <w:r>
+        <w:t>appid</w:t>
+      </w:r>
+      <w:proofErr w:type="spellEnd"/>
+      <w:r>
+        <w:rPr>
+          <w:rFonts w:hint="eastAsia"/>
+        </w:rPr>
+        <w:t xml:space="preserve">란, </w:t>
+      </w:r>
+      <w:r>
+        <w:t xml:space="preserve">appointment </w:t>
+      </w:r>
+      <w:r>
+        <w:rPr>
+          <w:rFonts w:hint="eastAsia"/>
+        </w:rPr>
+        <w:t>스키마의 _</w:t>
+      </w:r>
+      <w:r>
+        <w:t xml:space="preserve">id </w:t>
+      </w:r>
+      <w:r>
+        <w:rPr>
+          <w:rFonts w:hint="eastAsia"/>
+        </w:rPr>
+        <w:t xml:space="preserve">속성을 의미한다. </w:t>
+      </w:r>
+      <w:proofErr w:type="spellStart"/>
+      <w:r>
+        <w:t>uid</w:t>
+      </w:r>
+      <w:proofErr w:type="spellEnd"/>
+      <w:r>
+        <w:rPr>
+          <w:rFonts w:hint="eastAsia"/>
+        </w:rPr>
+        <w:t xml:space="preserve">는 </w:t>
+      </w:r>
+      <w:r>
+        <w:t>user</w:t>
+      </w:r>
+      <w:r>
+        <w:rPr>
+          <w:rFonts w:hint="eastAsia"/>
+        </w:rPr>
+        <w:t>의 _</w:t>
+      </w:r>
+      <w:r>
+        <w:t xml:space="preserve">id </w:t>
+      </w:r>
+      <w:r>
+        <w:rPr>
+          <w:rFonts w:hint="eastAsia"/>
+        </w:rPr>
+        <w:t>속성이다.</w:t>
+      </w:r>
+    </w:p>
+    <w:p>
+      <w:pPr>
+        <w:pStyle w:val="a6"/>
+        <w:numPr>
+          <w:ilvl w:val="3"/>
+          <w:numId w:val="1"/>
+        </w:numPr>
+      </w:pPr>
+      <w:r>
+        <w:rPr>
+          <w:rFonts w:hint="eastAsia"/>
+        </w:rPr>
+        <w:t>반환 인자: 정상 응답(200)이면</w:t>
+      </w:r>
+      <w:r>
+        <w:t xml:space="preserve"> </w:t>
+      </w:r>
+      <w:proofErr w:type="spellStart"/>
+      <w:r>
+        <w:t>delet</w:t>
+      </w:r>
+      <w:r>
+        <w:t>ed</w:t>
+      </w:r>
+      <w:r>
+        <w:t>Appointment</w:t>
       </w:r>
       <w:proofErr w:type="spellEnd"/>
       <w:r>

</xml_diff>

<commit_message>
0.9.8: upgraded Chat schema for Appointment feature
</commit_message>
<xml_diff>
--- a/documentation.docx
+++ b/documentation.docx
@@ -16090,6 +16090,9 @@
       <w:r>
         <w:t>RESTful API</w:t>
       </w:r>
+      <w:r>
+        <w:t xml:space="preserve"> v2</w:t>
+      </w:r>
     </w:p>
     <w:p>
       <w:pPr>
@@ -16171,7 +16174,7 @@
           <w:noProof/>
         </w:rPr>
         <w:drawing>
-          <wp:inline distT="0" distB="0" distL="0" distR="0" wp14:anchorId="75384C78" wp14:editId="77BB85BF">
+          <wp:inline distT="0" distB="0" distL="0" distR="0" wp14:anchorId="75384C78" wp14:editId="5334BB86">
             <wp:extent cx="2460725" cy="3551274"/>
             <wp:effectExtent l="0" t="0" r="3175" b="5080"/>
             <wp:docPr id="330802139" name="그림 1" descr="텍스트, 스크린샷, 소프트웨어이(가) 표시된 사진&#10;&#10;AI가 생성한 콘텐츠는 부정확할 수 있습니다."/>
@@ -16402,6 +16405,14 @@
       </w:r>
       <w:proofErr w:type="spellStart"/>
       <w:r>
+        <w:t>cid</w:t>
+      </w:r>
+      <w:proofErr w:type="spellEnd"/>
+      <w:r>
+        <w:t xml:space="preserve">, </w:t>
+      </w:r>
+      <w:proofErr w:type="spellStart"/>
+      <w:r>
         <w:t>uid</w:t>
       </w:r>
       <w:proofErr w:type="spellEnd"/>
@@ -16439,6 +16450,35 @@
       </w:r>
       <w:proofErr w:type="spellStart"/>
       <w:r>
+        <w:t>cid</w:t>
+      </w:r>
+      <w:proofErr w:type="spellEnd"/>
+      <w:r>
+        <w:rPr>
+          <w:rFonts w:hint="eastAsia"/>
+        </w:rPr>
+        <w:t xml:space="preserve">는 </w:t>
+      </w:r>
+      <w:r>
+        <w:t>chat</w:t>
+      </w:r>
+      <w:r>
+        <w:rPr>
+          <w:rFonts w:hint="eastAsia"/>
+        </w:rPr>
+        <w:t xml:space="preserve">의 </w:t>
+      </w:r>
+      <w:r>
+        <w:t xml:space="preserve">_id </w:t>
+      </w:r>
+      <w:r>
+        <w:rPr>
+          <w:rFonts w:hint="eastAsia"/>
+        </w:rPr>
+        <w:t xml:space="preserve">속성, </w:t>
+      </w:r>
+      <w:proofErr w:type="spellStart"/>
+      <w:r>
         <w:t>uid</w:t>
       </w:r>
       <w:proofErr w:type="spellEnd"/>
@@ -16929,19 +16969,7 @@
         <w:rPr>
           <w:rFonts w:hint="eastAsia"/>
         </w:rPr>
-        <w:t xml:space="preserve">시간 약속을 </w:t>
-      </w:r>
-      <w:r>
-        <w:rPr>
-          <w:rFonts w:hint="eastAsia"/>
-        </w:rPr>
-        <w:t>삭제</w:t>
-      </w:r>
-      <w:r>
-        <w:rPr>
-          <w:rFonts w:hint="eastAsia"/>
-        </w:rPr>
-        <w:t xml:space="preserve">하는 </w:t>
+        <w:t xml:space="preserve">시간 약속을 삭제하는 </w:t>
       </w:r>
       <w:r>
         <w:t>API.</w:t>
@@ -16966,6 +16994,14 @@
       </w:r>
       <w:proofErr w:type="spellStart"/>
       <w:r>
+        <w:t>cid</w:t>
+      </w:r>
+      <w:proofErr w:type="spellEnd"/>
+      <w:r>
+        <w:t xml:space="preserve">, </w:t>
+      </w:r>
+      <w:proofErr w:type="spellStart"/>
+      <w:r>
         <w:t>appid</w:t>
       </w:r>
       <w:proofErr w:type="spellEnd"/>
@@ -17019,6 +17055,35 @@
       </w:r>
       <w:proofErr w:type="spellStart"/>
       <w:r>
+        <w:t>cid</w:t>
+      </w:r>
+      <w:proofErr w:type="spellEnd"/>
+      <w:r>
+        <w:rPr>
+          <w:rFonts w:hint="eastAsia"/>
+        </w:rPr>
+        <w:t xml:space="preserve">란, </w:t>
+      </w:r>
+      <w:r>
+        <w:t xml:space="preserve">chat </w:t>
+      </w:r>
+      <w:r>
+        <w:rPr>
+          <w:rFonts w:hint="eastAsia"/>
+        </w:rPr>
+        <w:t xml:space="preserve">스키마의 </w:t>
+      </w:r>
+      <w:r>
+        <w:t xml:space="preserve">_id </w:t>
+      </w:r>
+      <w:r>
+        <w:rPr>
+          <w:rFonts w:hint="eastAsia"/>
+        </w:rPr>
+        <w:t xml:space="preserve">속성을 의미하고, </w:t>
+      </w:r>
+      <w:proofErr w:type="spellStart"/>
+      <w:r>
         <w:t>appid</w:t>
       </w:r>
       <w:proofErr w:type="spellEnd"/>
@@ -17095,10 +17160,7 @@
       </w:r>
       <w:proofErr w:type="spellStart"/>
       <w:r>
-        <w:t>delet</w:t>
-      </w:r>
-      <w:r>
-        <w:t>ed</w:t>
+        <w:t>deleted</w:t>
       </w:r>
       <w:r>
         <w:t>Appointment</w:t>
@@ -17169,6 +17231,236 @@
         <w:rPr>
           <w:rFonts w:hint="eastAsia"/>
         </w:rPr>
+        <w:t>403: 서버 내부 알고리즘 오류</w:t>
+      </w:r>
+    </w:p>
+    <w:p>
+      <w:pPr>
+        <w:pStyle w:val="a6"/>
+        <w:numPr>
+          <w:ilvl w:val="1"/>
+          <w:numId w:val="1"/>
+        </w:numPr>
+      </w:pPr>
+      <w:proofErr w:type="spellStart"/>
+      <w:r>
+        <w:rPr>
+          <w:rFonts w:hint="eastAsia"/>
+        </w:rPr>
+        <w:t>환자용</w:t>
+      </w:r>
+      <w:proofErr w:type="spellEnd"/>
+    </w:p>
+    <w:p>
+      <w:pPr>
+        <w:pStyle w:val="a6"/>
+        <w:numPr>
+          <w:ilvl w:val="2"/>
+          <w:numId w:val="1"/>
+        </w:numPr>
+      </w:pPr>
+      <w:r>
+        <w:rPr>
+          <w:rFonts w:hint="eastAsia"/>
+        </w:rPr>
+        <w:t>/</w:t>
+      </w:r>
+      <w:proofErr w:type="spellStart"/>
+      <w:r>
+        <w:t>mapp</w:t>
+      </w:r>
+      <w:proofErr w:type="spellEnd"/>
+      <w:r>
+        <w:t>/</w:t>
+      </w:r>
+      <w:proofErr w:type="spellStart"/>
+      <w:r>
+        <w:t>careplus</w:t>
+      </w:r>
+      <w:proofErr w:type="spellEnd"/>
+      <w:r>
+        <w:t>/appointment</w:t>
+      </w:r>
+      <w:proofErr w:type="gramStart"/>
+      <w:r>
+        <w:t>/:</w:t>
+      </w:r>
+      <w:proofErr w:type="spellStart"/>
+      <w:r>
+        <w:t>cid</w:t>
+      </w:r>
+      <w:proofErr w:type="spellEnd"/>
+      <w:proofErr w:type="gramEnd"/>
+    </w:p>
+    <w:p>
+      <w:pPr>
+        <w:pStyle w:val="a6"/>
+        <w:numPr>
+          <w:ilvl w:val="3"/>
+          <w:numId w:val="1"/>
+        </w:numPr>
+      </w:pPr>
+      <w:r>
+        <w:t>GET</w:t>
+      </w:r>
+    </w:p>
+    <w:p>
+      <w:pPr>
+        <w:pStyle w:val="a6"/>
+        <w:numPr>
+          <w:ilvl w:val="3"/>
+          <w:numId w:val="1"/>
+        </w:numPr>
+      </w:pPr>
+      <w:r>
+        <w:rPr>
+          <w:rFonts w:hint="eastAsia"/>
+        </w:rPr>
+        <w:t xml:space="preserve">시간 약속 정보를 얻어오는 </w:t>
+      </w:r>
+      <w:r>
+        <w:t>API.</w:t>
+      </w:r>
+    </w:p>
+    <w:p>
+      <w:pPr>
+        <w:pStyle w:val="a6"/>
+        <w:numPr>
+          <w:ilvl w:val="3"/>
+          <w:numId w:val="1"/>
+        </w:numPr>
+      </w:pPr>
+      <w:r>
+        <w:rPr>
+          <w:rFonts w:hint="eastAsia"/>
+        </w:rPr>
+        <w:t xml:space="preserve">요청 인자: </w:t>
+      </w:r>
+      <w:r>
+        <w:t>:</w:t>
+      </w:r>
+      <w:proofErr w:type="spellStart"/>
+      <w:r>
+        <w:t>cid</w:t>
+      </w:r>
+      <w:proofErr w:type="spellEnd"/>
+      <w:r>
+        <w:t xml:space="preserve"> </w:t>
+      </w:r>
+      <w:r>
+        <w:rPr>
+          <w:rFonts w:hint="eastAsia"/>
+        </w:rPr>
+        <w:t xml:space="preserve">자리에 </w:t>
+      </w:r>
+      <w:proofErr w:type="spellStart"/>
+      <w:r>
+        <w:rPr>
+          <w:rFonts w:hint="eastAsia"/>
+        </w:rPr>
+        <w:t>채팅방</w:t>
+      </w:r>
+      <w:proofErr w:type="spellEnd"/>
+      <w:r>
+        <w:rPr>
+          <w:rFonts w:hint="eastAsia"/>
+        </w:rPr>
+        <w:t xml:space="preserve"> 번호 </w:t>
+      </w:r>
+      <w:r>
+        <w:t>id</w:t>
+      </w:r>
+      <w:proofErr w:type="spellStart"/>
+      <w:r>
+        <w:rPr>
+          <w:rFonts w:hint="eastAsia"/>
+        </w:rPr>
+        <w:t>를</w:t>
+      </w:r>
+      <w:proofErr w:type="spellEnd"/>
+      <w:r>
+        <w:rPr>
+          <w:rFonts w:hint="eastAsia"/>
+        </w:rPr>
+        <w:t xml:space="preserve"> 입력하면 된다.</w:t>
+      </w:r>
+    </w:p>
+    <w:p>
+      <w:pPr>
+        <w:pStyle w:val="a6"/>
+        <w:numPr>
+          <w:ilvl w:val="3"/>
+          <w:numId w:val="1"/>
+        </w:numPr>
+      </w:pPr>
+      <w:r>
+        <w:rPr>
+          <w:rFonts w:hint="eastAsia"/>
+        </w:rPr>
+        <w:t xml:space="preserve">반환 인자: </w:t>
+      </w:r>
+      <w:r>
+        <w:t xml:space="preserve">Appointment </w:t>
+      </w:r>
+      <w:r>
+        <w:rPr>
+          <w:rFonts w:hint="eastAsia"/>
+        </w:rPr>
+        <w:t xml:space="preserve">스키마 또는 </w:t>
+      </w:r>
+      <w:r>
+        <w:t>null(</w:t>
+      </w:r>
+      <w:r>
+        <w:rPr>
+          <w:rFonts w:hint="eastAsia"/>
+        </w:rPr>
+        <w:t>약속이 아직 정해지지 않았다면)</w:t>
+      </w:r>
+    </w:p>
+    <w:p>
+      <w:pPr>
+        <w:pStyle w:val="a6"/>
+        <w:numPr>
+          <w:ilvl w:val="3"/>
+          <w:numId w:val="1"/>
+        </w:numPr>
+      </w:pPr>
+      <w:r>
+        <w:rPr>
+          <w:rFonts w:hint="eastAsia"/>
+        </w:rPr>
+        <w:t>오류 코드</w:t>
+      </w:r>
+    </w:p>
+    <w:p>
+      <w:pPr>
+        <w:pStyle w:val="a6"/>
+        <w:numPr>
+          <w:ilvl w:val="4"/>
+          <w:numId w:val="1"/>
+        </w:numPr>
+      </w:pPr>
+      <w:r>
+        <w:rPr>
+          <w:rFonts w:hint="eastAsia"/>
+        </w:rPr>
+        <w:t>401: 본인의 채팅이 아님</w:t>
+      </w:r>
+    </w:p>
+    <w:p>
+      <w:pPr>
+        <w:pStyle w:val="a6"/>
+        <w:numPr>
+          <w:ilvl w:val="4"/>
+          <w:numId w:val="1"/>
+        </w:numPr>
+      </w:pPr>
+      <w:r>
+        <w:rPr>
+          <w:rFonts w:hint="eastAsia"/>
+        </w:rPr>
+        <w:lastRenderedPageBreak/>
         <w:t>403: 서버 내부 알고리즘 오류</w:t>
       </w:r>
     </w:p>

</xml_diff>

<commit_message>
0.9.9: graphBoard Features Improved
</commit_message>
<xml_diff>
--- a/documentation.docx
+++ b/documentation.docx
@@ -2764,18 +2764,26 @@
           <w:ilvl w:val="2"/>
           <w:numId w:val="1"/>
         </w:numPr>
-      </w:pPr>
-      <w:r>
-        <w:rPr>
-          <w:rFonts w:hint="eastAsia"/>
+        <w:rPr>
+          <w:strike/>
+        </w:rPr>
+      </w:pPr>
+      <w:r>
+        <w:rPr>
+          <w:rFonts w:hint="eastAsia"/>
+          <w:strike/>
         </w:rPr>
         <w:t>그래프보드를 렌더링 하기 위한 객체를 반환하는데, 아래와 같은 형태임</w:t>
       </w:r>
       <w:r>
+        <w:rPr>
+          <w:strike/>
+        </w:rPr>
         <w:br/>
       </w:r>
       <w:r>
         <w:rPr>
+          <w:strike/>
           <w:noProof/>
         </w:rPr>
         <w:drawing>
@@ -2815,11 +2823,15 @@
         </w:drawing>
       </w:r>
       <w:r>
+        <w:rPr>
+          <w:strike/>
+        </w:rPr>
         <w:br/>
       </w:r>
       <w:r>
         <w:rPr>
           <w:rFonts w:hint="eastAsia"/>
+          <w:strike/>
         </w:rPr>
         <w:t>_</w:t>
       </w:r>
@@ -2827,6 +2839,7 @@
       <w:r>
         <w:rPr>
           <w:rFonts w:hint="eastAsia"/>
+          <w:strike/>
         </w:rPr>
         <w:t>tagList</w:t>
       </w:r>
@@ -2834,33 +2847,46 @@
       <w:r>
         <w:rPr>
           <w:rFonts w:hint="eastAsia"/>
+          <w:strike/>
         </w:rPr>
         <w:t>는 키:값 쌍을 가진 맵 형 자료구조임.</w:t>
       </w:r>
       <w:r>
+        <w:rPr>
+          <w:strike/>
+        </w:rPr>
         <w:br/>
       </w:r>
       <w:r>
         <w:rPr>
           <w:rFonts w:hint="eastAsia"/>
+          <w:strike/>
         </w:rPr>
         <w:t>값은 그 태그를 가진 게시물의 수를 의미함.</w:t>
       </w:r>
       <w:r>
+        <w:rPr>
+          <w:strike/>
+        </w:rPr>
         <w:br/>
       </w:r>
       <w:r>
         <w:rPr>
           <w:rFonts w:hint="eastAsia"/>
+          <w:strike/>
         </w:rPr>
         <w:t>즉 값이 클수록 큰 원을 가지게 됨.</w:t>
       </w:r>
       <w:r>
+        <w:rPr>
+          <w:strike/>
+        </w:rPr>
         <w:br/>
       </w:r>
       <w:r>
         <w:rPr>
           <w:rFonts w:hint="eastAsia"/>
+          <w:strike/>
         </w:rPr>
         <w:t>_</w:t>
       </w:r>
@@ -2868,6 +2894,7 @@
       <w:r>
         <w:rPr>
           <w:rFonts w:hint="eastAsia"/>
+          <w:strike/>
         </w:rPr>
         <w:t>tagGraph</w:t>
       </w:r>
@@ -2875,33 +2902,46 @@
       <w:r>
         <w:rPr>
           <w:rFonts w:hint="eastAsia"/>
+          <w:strike/>
         </w:rPr>
         <w:t>는 키:키 쌍을 가진 자료구조임.</w:t>
       </w:r>
       <w:r>
+        <w:rPr>
+          <w:strike/>
+        </w:rPr>
         <w:br/>
       </w:r>
       <w:r>
         <w:rPr>
           <w:rFonts w:hint="eastAsia"/>
+          <w:strike/>
         </w:rPr>
         <w:t>중복된 키:키 쌍은(즉, A:B와 B:A)존재하지 않음.</w:t>
       </w:r>
       <w:r>
+        <w:rPr>
+          <w:strike/>
+        </w:rPr>
         <w:br/>
       </w:r>
       <w:r>
         <w:rPr>
           <w:rFonts w:hint="eastAsia"/>
+          <w:strike/>
         </w:rPr>
         <w:t>서로 연결된 태그를 표시해 주기 위한 자료구조임.</w:t>
       </w:r>
       <w:r>
+        <w:rPr>
+          <w:strike/>
+        </w:rPr>
         <w:br/>
       </w:r>
       <w:r>
         <w:rPr>
           <w:rFonts w:hint="eastAsia"/>
+          <w:strike/>
         </w:rPr>
         <w:t xml:space="preserve">이해 안되면 </w:t>
       </w:r>
@@ -2909,6 +2949,7 @@
       <w:r>
         <w:rPr>
           <w:rFonts w:hint="eastAsia"/>
+          <w:strike/>
         </w:rPr>
         <w:t>디스코드</w:t>
       </w:r>
@@ -2916,6 +2957,7 @@
       <w:r>
         <w:rPr>
           <w:rFonts w:hint="eastAsia"/>
+          <w:strike/>
         </w:rPr>
         <w:t xml:space="preserve"> 남기면 바로 답장 해 줌</w:t>
       </w:r>
@@ -2953,6 +2995,200 @@
       <w:pPr>
         <w:pStyle w:val="a6"/>
         <w:numPr>
+          <w:ilvl w:val="2"/>
+          <w:numId w:val="1"/>
+        </w:numPr>
+      </w:pPr>
+      <w:r>
+        <w:t xml:space="preserve">v3 </w:t>
+      </w:r>
+      <w:r>
+        <w:rPr>
+          <w:rFonts w:hint="eastAsia"/>
+        </w:rPr>
+        <w:t xml:space="preserve">주요 </w:t>
+      </w:r>
+      <w:proofErr w:type="spellStart"/>
+      <w:r>
+        <w:rPr>
+          <w:rFonts w:hint="eastAsia"/>
+        </w:rPr>
+        <w:t>변경점</w:t>
+      </w:r>
+      <w:proofErr w:type="spellEnd"/>
+      <w:r>
+        <w:rPr>
+          <w:rFonts w:hint="eastAsia"/>
+        </w:rPr>
+        <w:t xml:space="preserve">: 그래프보드 </w:t>
+      </w:r>
+      <w:proofErr w:type="spellStart"/>
+      <w:r>
+        <w:rPr>
+          <w:rFonts w:hint="eastAsia"/>
+        </w:rPr>
+        <w:t>아키텍쳐</w:t>
+      </w:r>
+      <w:proofErr w:type="spellEnd"/>
+      <w:r>
+        <w:rPr>
+          <w:rFonts w:hint="eastAsia"/>
+        </w:rPr>
+        <w:t xml:space="preserve"> 변경을 반영하여 </w:t>
+      </w:r>
+      <w:proofErr w:type="spellStart"/>
+      <w:r>
+        <w:t>tagGraph</w:t>
+      </w:r>
+      <w:proofErr w:type="spellEnd"/>
+      <w:r>
+        <w:t xml:space="preserve"> </w:t>
+      </w:r>
+      <w:r>
+        <w:rPr>
+          <w:rFonts w:hint="eastAsia"/>
+        </w:rPr>
+        <w:t xml:space="preserve">관련 정보를 없애고 </w:t>
+      </w:r>
+      <w:proofErr w:type="spellStart"/>
+      <w:r>
+        <w:t>bubbleList</w:t>
+      </w:r>
+      <w:proofErr w:type="spellEnd"/>
+      <w:r>
+        <w:rPr>
+          <w:rFonts w:hint="eastAsia"/>
+        </w:rPr>
+        <w:t xml:space="preserve"> 객체만을 반환. 이 </w:t>
+      </w:r>
+      <w:proofErr w:type="spellStart"/>
+      <w:r>
+        <w:t>bubbleList</w:t>
+      </w:r>
+      <w:proofErr w:type="spellEnd"/>
+      <w:r>
+        <w:t xml:space="preserve"> </w:t>
+      </w:r>
+      <w:r>
+        <w:rPr>
+          <w:rFonts w:hint="eastAsia"/>
+        </w:rPr>
+        <w:t xml:space="preserve">객체는 빈도수를 객체 중 가장 큰 값으로 나누어, 전체 객체에 대한 크기를 0과 1 사이의 소수로 </w:t>
+      </w:r>
+      <w:proofErr w:type="spellStart"/>
+      <w:r>
+        <w:rPr>
+          <w:rFonts w:hint="eastAsia"/>
+        </w:rPr>
+        <w:t>정규화시켜져있음</w:t>
+      </w:r>
+      <w:proofErr w:type="spellEnd"/>
+      <w:r>
+        <w:rPr>
+          <w:rFonts w:hint="eastAsia"/>
+        </w:rPr>
+        <w:t>.</w:t>
+      </w:r>
+      <w:r>
+        <w:br/>
+      </w:r>
+      <w:r>
+        <w:rPr>
+          <w:rFonts w:hint="eastAsia"/>
+        </w:rPr>
+        <w:t>객체는 아래와 같은 형태임:</w:t>
+      </w:r>
+      <w:r>
+        <w:br/>
+      </w:r>
+      <w:r>
+        <w:rPr>
+          <w:noProof/>
+        </w:rPr>
+        <w:drawing>
+          <wp:inline distT="0" distB="0" distL="0" distR="0" wp14:anchorId="4BA81493" wp14:editId="2AD23A76">
+            <wp:extent cx="1587500" cy="381000"/>
+            <wp:effectExtent l="0" t="0" r="0" b="0"/>
+            <wp:docPr id="564082087" name="그림 1" descr="폰트, 그래픽, 그래픽 디자인, 텍스트이(가) 표시된 사진&#10;&#10;AI가 생성한 콘텐츠는 부정확할 수 있습니다."/>
+            <wp:cNvGraphicFramePr>
+              <a:graphicFrameLocks xmlns:a="http://schemas.openxmlformats.org/drawingml/2006/main" noChangeAspect="1"/>
+            </wp:cNvGraphicFramePr>
+            <a:graphic xmlns:a="http://schemas.openxmlformats.org/drawingml/2006/main">
+              <a:graphicData uri="http://schemas.openxmlformats.org/drawingml/2006/picture">
+                <pic:pic xmlns:pic="http://schemas.openxmlformats.org/drawingml/2006/picture">
+                  <pic:nvPicPr>
+                    <pic:cNvPr id="564082087" name="그림 1" descr="폰트, 그래픽, 그래픽 디자인, 텍스트이(가) 표시된 사진&#10;&#10;AI가 생성한 콘텐츠는 부정확할 수 있습니다."/>
+                    <pic:cNvPicPr/>
+                  </pic:nvPicPr>
+                  <pic:blipFill>
+                    <a:blip r:embed="rId10">
+                      <a:extLst>
+                        <a:ext uri="{28A0092B-C50C-407E-A947-70E740481C1C}">
+                          <a14:useLocalDpi xmlns:a14="http://schemas.microsoft.com/office/drawing/2010/main" val="0"/>
+                        </a:ext>
+                      </a:extLst>
+                    </a:blip>
+                    <a:stretch>
+                      <a:fillRect/>
+                    </a:stretch>
+                  </pic:blipFill>
+                  <pic:spPr>
+                    <a:xfrm>
+                      <a:off x="0" y="0"/>
+                      <a:ext cx="1587500" cy="381000"/>
+                    </a:xfrm>
+                    <a:prstGeom prst="rect">
+                      <a:avLst/>
+                    </a:prstGeom>
+                  </pic:spPr>
+                </pic:pic>
+              </a:graphicData>
+            </a:graphic>
+          </wp:inline>
+        </w:drawing>
+      </w:r>
+      <w:r>
+        <w:br/>
+      </w:r>
+      <w:r>
+        <w:rPr>
+          <w:rFonts w:hint="eastAsia"/>
+        </w:rPr>
+        <w:t xml:space="preserve">즉 </w:t>
+      </w:r>
+      <w:proofErr w:type="spellStart"/>
+      <w:r>
+        <w:rPr>
+          <w:rFonts w:hint="eastAsia"/>
+        </w:rPr>
+        <w:t>결괏값을</w:t>
+      </w:r>
+      <w:proofErr w:type="spellEnd"/>
+      <w:r>
+        <w:rPr>
+          <w:rFonts w:hint="eastAsia"/>
+        </w:rPr>
+        <w:t xml:space="preserve"> 넣어주는 객체 내의 _</w:t>
+      </w:r>
+      <w:proofErr w:type="spellStart"/>
+      <w:r>
+        <w:t>bubbleList</w:t>
+      </w:r>
+      <w:proofErr w:type="spellEnd"/>
+      <w:r>
+        <w:t xml:space="preserve"> </w:t>
+      </w:r>
+      <w:r>
+        <w:rPr>
+          <w:rFonts w:hint="eastAsia"/>
+        </w:rPr>
+        <w:t>객체에 키-값 쌍이 저장되어 있음.</w:t>
+      </w:r>
+    </w:p>
+    <w:p>
+      <w:pPr>
+        <w:pStyle w:val="a6"/>
+        <w:numPr>
           <w:ilvl w:val="1"/>
           <w:numId w:val="1"/>
         </w:numPr>
@@ -3166,6 +3402,7 @@
         <w:rPr>
           <w:noProof/>
         </w:rPr>
+        <w:lastRenderedPageBreak/>
         <w:drawing>
           <wp:inline distT="0" distB="0" distL="0" distR="0" wp14:anchorId="617FCFD3" wp14:editId="108AE564">
             <wp:extent cx="3019425" cy="3484486"/>
@@ -3182,7 +3419,7 @@
                     <pic:cNvPicPr/>
                   </pic:nvPicPr>
                   <pic:blipFill>
-                    <a:blip r:embed="rId10"/>
+                    <a:blip r:embed="rId11"/>
                     <a:stretch>
                       <a:fillRect/>
                     </a:stretch>
@@ -3232,7 +3469,7 @@
                     <pic:cNvPicPr/>
                   </pic:nvPicPr>
                   <pic:blipFill>
-                    <a:blip r:embed="rId11"/>
+                    <a:blip r:embed="rId12"/>
                     <a:stretch>
                       <a:fillRect/>
                     </a:stretch>
@@ -3282,7 +3519,7 @@
                     <pic:cNvPicPr/>
                   </pic:nvPicPr>
                   <pic:blipFill>
-                    <a:blip r:embed="rId12"/>
+                    <a:blip r:embed="rId13"/>
                     <a:stretch>
                       <a:fillRect/>
                     </a:stretch>
@@ -4142,7 +4379,7 @@
                     <pic:cNvPicPr/>
                   </pic:nvPicPr>
                   <pic:blipFill>
-                    <a:blip r:embed="rId13"/>
+                    <a:blip r:embed="rId14"/>
                     <a:stretch>
                       <a:fillRect/>
                     </a:stretch>
@@ -4398,7 +4635,7 @@
                     <pic:cNvPicPr/>
                   </pic:nvPicPr>
                   <pic:blipFill>
-                    <a:blip r:embed="rId14"/>
+                    <a:blip r:embed="rId15"/>
                     <a:stretch>
                       <a:fillRect/>
                     </a:stretch>
@@ -5527,7 +5764,7 @@
                     <pic:cNvPicPr/>
                   </pic:nvPicPr>
                   <pic:blipFill>
-                    <a:blip r:embed="rId15"/>
+                    <a:blip r:embed="rId16"/>
                     <a:stretch>
                       <a:fillRect/>
                     </a:stretch>
@@ -6116,7 +6353,7 @@
                     <pic:cNvPicPr/>
                   </pic:nvPicPr>
                   <pic:blipFill>
-                    <a:blip r:embed="rId16"/>
+                    <a:blip r:embed="rId17"/>
                     <a:stretch>
                       <a:fillRect/>
                     </a:stretch>
@@ -6183,7 +6420,7 @@
                     <pic:cNvPicPr/>
                   </pic:nvPicPr>
                   <pic:blipFill>
-                    <a:blip r:embed="rId17"/>
+                    <a:blip r:embed="rId18"/>
                     <a:stretch>
                       <a:fillRect/>
                     </a:stretch>
@@ -6483,7 +6720,7 @@
                     <pic:cNvPicPr/>
                   </pic:nvPicPr>
                   <pic:blipFill>
-                    <a:blip r:embed="rId18"/>
+                    <a:blip r:embed="rId19"/>
                     <a:stretch>
                       <a:fillRect/>
                     </a:stretch>
@@ -6785,7 +7022,7 @@
                     <pic:cNvPicPr/>
                   </pic:nvPicPr>
                   <pic:blipFill>
-                    <a:blip r:embed="rId19"/>
+                    <a:blip r:embed="rId20"/>
                     <a:stretch>
                       <a:fillRect/>
                     </a:stretch>
@@ -8390,7 +8627,7 @@
                     <pic:cNvPicPr/>
                   </pic:nvPicPr>
                   <pic:blipFill>
-                    <a:blip r:embed="rId20"/>
+                    <a:blip r:embed="rId21"/>
                     <a:stretch>
                       <a:fillRect/>
                     </a:stretch>
@@ -8768,7 +9005,7 @@
                     <pic:cNvPicPr/>
                   </pic:nvPicPr>
                   <pic:blipFill>
-                    <a:blip r:embed="rId21"/>
+                    <a:blip r:embed="rId22"/>
                     <a:stretch>
                       <a:fillRect/>
                     </a:stretch>
@@ -9025,7 +9262,7 @@
                     <pic:cNvPicPr/>
                   </pic:nvPicPr>
                   <pic:blipFill>
-                    <a:blip r:embed="rId22"/>
+                    <a:blip r:embed="rId23"/>
                     <a:stretch>
                       <a:fillRect/>
                     </a:stretch>
@@ -9123,7 +9360,7 @@
                     <pic:cNvPicPr/>
                   </pic:nvPicPr>
                   <pic:blipFill>
-                    <a:blip r:embed="rId23"/>
+                    <a:blip r:embed="rId24"/>
                     <a:stretch>
                       <a:fillRect/>
                     </a:stretch>
@@ -11010,7 +11247,7 @@
                     <pic:cNvPicPr/>
                   </pic:nvPicPr>
                   <pic:blipFill>
-                    <a:blip r:embed="rId24"/>
+                    <a:blip r:embed="rId25"/>
                     <a:stretch>
                       <a:fillRect/>
                     </a:stretch>
@@ -13037,7 +13274,7 @@
                     <pic:cNvPicPr/>
                   </pic:nvPicPr>
                   <pic:blipFill>
-                    <a:blip r:embed="rId25"/>
+                    <a:blip r:embed="rId26"/>
                     <a:stretch>
                       <a:fillRect/>
                     </a:stretch>
@@ -13548,7 +13785,7 @@
                     <pic:cNvPicPr/>
                   </pic:nvPicPr>
                   <pic:blipFill>
-                    <a:blip r:embed="rId26"/>
+                    <a:blip r:embed="rId27"/>
                     <a:stretch>
                       <a:fillRect/>
                     </a:stretch>
@@ -14047,7 +14284,7 @@
                     <pic:cNvPicPr/>
                   </pic:nvPicPr>
                   <pic:blipFill>
-                    <a:blip r:embed="rId27"/>
+                    <a:blip r:embed="rId28"/>
                     <a:stretch>
                       <a:fillRect/>
                     </a:stretch>
@@ -14519,7 +14756,7 @@
                     <pic:cNvPicPr/>
                   </pic:nvPicPr>
                   <pic:blipFill>
-                    <a:blip r:embed="rId28"/>
+                    <a:blip r:embed="rId29"/>
                     <a:stretch>
                       <a:fillRect/>
                     </a:stretch>
@@ -14647,7 +14884,7 @@
                     <pic:cNvPicPr/>
                   </pic:nvPicPr>
                   <pic:blipFill>
-                    <a:blip r:embed="rId29"/>
+                    <a:blip r:embed="rId30"/>
                     <a:stretch>
                       <a:fillRect/>
                     </a:stretch>
@@ -14951,7 +15188,7 @@
                     <pic:cNvPicPr/>
                   </pic:nvPicPr>
                   <pic:blipFill>
-                    <a:blip r:embed="rId30"/>
+                    <a:blip r:embed="rId31"/>
                     <a:stretch>
                       <a:fillRect/>
                     </a:stretch>
@@ -15770,7 +16007,7 @@
                     <pic:cNvPicPr/>
                   </pic:nvPicPr>
                   <pic:blipFill>
-                    <a:blip r:embed="rId31"/>
+                    <a:blip r:embed="rId32"/>
                     <a:stretch>
                       <a:fillRect/>
                     </a:stretch>
@@ -16174,7 +16411,7 @@
           <w:noProof/>
         </w:rPr>
         <w:drawing>
-          <wp:inline distT="0" distB="0" distL="0" distR="0" wp14:anchorId="75384C78" wp14:editId="4816FA17">
+          <wp:inline distT="0" distB="0" distL="0" distR="0" wp14:anchorId="75384C78" wp14:editId="6B9F346F">
             <wp:extent cx="2460725" cy="3551274"/>
             <wp:effectExtent l="0" t="0" r="3175" b="5080"/>
             <wp:docPr id="330802139" name="그림 1" descr="텍스트, 스크린샷, 소프트웨어이(가) 표시된 사진&#10;&#10;AI가 생성한 콘텐츠는 부정확할 수 있습니다."/>
@@ -16189,7 +16426,7 @@
                     <pic:cNvPicPr/>
                   </pic:nvPicPr>
                   <pic:blipFill>
-                    <a:blip r:embed="rId32" cstate="print">
+                    <a:blip r:embed="rId33" cstate="print">
                       <a:extLst>
                         <a:ext uri="{28A0092B-C50C-407E-A947-70E740481C1C}">
                           <a14:useLocalDpi xmlns:a14="http://schemas.microsoft.com/office/drawing/2010/main" val="0"/>
@@ -17519,7 +17756,7 @@
                     <pic:cNvPicPr/>
                   </pic:nvPicPr>
                   <pic:blipFill>
-                    <a:blip r:embed="rId33">
+                    <a:blip r:embed="rId34">
                       <a:extLst>
                         <a:ext uri="{28A0092B-C50C-407E-A947-70E740481C1C}">
                           <a14:useLocalDpi xmlns:a14="http://schemas.microsoft.com/office/drawing/2010/main" val="0"/>

</xml_diff>

<commit_message>
0.9.9: improved population of Mongoose, added appointment listing for users
</commit_message>
<xml_diff>
--- a/documentation.docx
+++ b/documentation.docx
@@ -1008,9 +1008,6 @@
           <w:ilvl w:val="3"/>
           <w:numId w:val="1"/>
         </w:numPr>
-        <w:rPr>
-          <w:rFonts w:hint="eastAsia"/>
-        </w:rPr>
       </w:pPr>
       <w:r>
         <w:rPr>
@@ -17258,6 +17255,139 @@
           <w:rFonts w:hint="eastAsia"/>
         </w:rPr>
         <w:lastRenderedPageBreak/>
+        <w:t>403: 서버 내부 알고리즘 오류</w:t>
+      </w:r>
+    </w:p>
+    <w:p>
+      <w:pPr>
+        <w:pStyle w:val="a6"/>
+        <w:numPr>
+          <w:ilvl w:val="2"/>
+          <w:numId w:val="1"/>
+        </w:numPr>
+      </w:pPr>
+      <w:r>
+        <w:rPr>
+          <w:rFonts w:hint="eastAsia"/>
+        </w:rPr>
+        <w:t>/</w:t>
+      </w:r>
+      <w:proofErr w:type="spellStart"/>
+      <w:r>
+        <w:rPr>
+          <w:rFonts w:hint="eastAsia"/>
+        </w:rPr>
+        <w:t>mapp</w:t>
+      </w:r>
+      <w:proofErr w:type="spellEnd"/>
+      <w:r>
+        <w:rPr>
+          <w:rFonts w:hint="eastAsia"/>
+        </w:rPr>
+        <w:t>/</w:t>
+      </w:r>
+      <w:proofErr w:type="spellStart"/>
+      <w:r>
+        <w:rPr>
+          <w:rFonts w:hint="eastAsia"/>
+        </w:rPr>
+        <w:t>careplus</w:t>
+      </w:r>
+      <w:proofErr w:type="spellEnd"/>
+      <w:r>
+        <w:rPr>
+          <w:rFonts w:hint="eastAsia"/>
+        </w:rPr>
+        <w:t>/appointment/list</w:t>
+      </w:r>
+    </w:p>
+    <w:p>
+      <w:pPr>
+        <w:pStyle w:val="a6"/>
+        <w:numPr>
+          <w:ilvl w:val="3"/>
+          <w:numId w:val="1"/>
+        </w:numPr>
+      </w:pPr>
+      <w:r>
+        <w:rPr>
+          <w:rFonts w:hint="eastAsia"/>
+        </w:rPr>
+        <w:t>GET</w:t>
+      </w:r>
+    </w:p>
+    <w:p>
+      <w:pPr>
+        <w:pStyle w:val="a6"/>
+        <w:numPr>
+          <w:ilvl w:val="3"/>
+          <w:numId w:val="1"/>
+        </w:numPr>
+      </w:pPr>
+      <w:r>
+        <w:rPr>
+          <w:rFonts w:hint="eastAsia"/>
+        </w:rPr>
+        <w:t>시간 약속 리스트를 얻어오는 API.</w:t>
+      </w:r>
+    </w:p>
+    <w:p>
+      <w:pPr>
+        <w:pStyle w:val="a6"/>
+        <w:numPr>
+          <w:ilvl w:val="3"/>
+          <w:numId w:val="1"/>
+        </w:numPr>
+      </w:pPr>
+      <w:r>
+        <w:rPr>
+          <w:rFonts w:hint="eastAsia"/>
+        </w:rPr>
+        <w:t>요청 인자: 없음(토큰으로 유저 본인을 인증)</w:t>
+      </w:r>
+    </w:p>
+    <w:p>
+      <w:pPr>
+        <w:pStyle w:val="a6"/>
+        <w:numPr>
+          <w:ilvl w:val="3"/>
+          <w:numId w:val="1"/>
+        </w:numPr>
+      </w:pPr>
+      <w:r>
+        <w:rPr>
+          <w:rFonts w:hint="eastAsia"/>
+        </w:rPr>
+        <w:t>반환 인자: Appointment 스키마의 배열에 doctor의 name이 join된 list.</w:t>
+      </w:r>
+    </w:p>
+    <w:p>
+      <w:pPr>
+        <w:pStyle w:val="a6"/>
+        <w:numPr>
+          <w:ilvl w:val="3"/>
+          <w:numId w:val="1"/>
+        </w:numPr>
+      </w:pPr>
+      <w:r>
+        <w:rPr>
+          <w:rFonts w:hint="eastAsia"/>
+        </w:rPr>
+        <w:t>오류 코드</w:t>
+      </w:r>
+    </w:p>
+    <w:p>
+      <w:pPr>
+        <w:pStyle w:val="a6"/>
+        <w:numPr>
+          <w:ilvl w:val="4"/>
+          <w:numId w:val="1"/>
+        </w:numPr>
+      </w:pPr>
+      <w:r>
+        <w:rPr>
+          <w:rFonts w:hint="eastAsia"/>
+        </w:rPr>
         <w:t>403: 서버 내부 알고리즘 오류</w:t>
       </w:r>
     </w:p>

</xml_diff>

<commit_message>
0.9.9: improved push-deviceId pair mechanism
</commit_message>
<xml_diff>
--- a/documentation.docx
+++ b/documentation.docx
@@ -1005,7 +1005,13 @@
         <w:rPr>
           <w:rFonts w:hint="eastAsia"/>
         </w:rPr>
-        <w:t>4::</w:t>
+        <w:t>5</w:t>
+      </w:r>
+      <w:r>
+        <w:rPr>
+          <w:rFonts w:hint="eastAsia"/>
+        </w:rPr>
+        <w:t>::</w:t>
       </w:r>
       <w:proofErr w:type="gramEnd"/>
       <w:r>
@@ -1202,6 +1208,77 @@
         </w:rPr>
         <w:t>만을 갖도록 처리하기 때문임.</w:t>
       </w:r>
+      <w:r>
+        <w:rPr>
+          <w:rFonts w:hint="eastAsia"/>
+        </w:rPr>
+        <w:t xml:space="preserve"> </w:t>
+      </w:r>
+      <w:r>
+        <w:br/>
+      </w:r>
+      <w:r>
+        <w:rPr>
+          <w:rFonts w:hint="eastAsia"/>
+        </w:rPr>
+        <w:t xml:space="preserve">[중요] PC(크롬)버전은 </w:t>
+      </w:r>
+      <w:proofErr w:type="spellStart"/>
+      <w:r>
+        <w:rPr>
+          <w:rFonts w:hint="eastAsia"/>
+        </w:rPr>
+        <w:t>deviceId</w:t>
+      </w:r>
+      <w:proofErr w:type="spellEnd"/>
+      <w:r>
+        <w:rPr>
+          <w:rFonts w:hint="eastAsia"/>
+        </w:rPr>
+        <w:t xml:space="preserve">에 그 어떤 값도 할당하지 않고, 즉 아예 </w:t>
+      </w:r>
+      <w:proofErr w:type="spellStart"/>
+      <w:r>
+        <w:rPr>
+          <w:rFonts w:hint="eastAsia"/>
+        </w:rPr>
+        <w:t>deviceId</w:t>
+      </w:r>
+      <w:proofErr w:type="spellEnd"/>
+      <w:r>
+        <w:rPr>
+          <w:rFonts w:hint="eastAsia"/>
+        </w:rPr>
+        <w:t xml:space="preserve"> 필드 없이 넘겨줌을 통해 </w:t>
+      </w:r>
+      <w:proofErr w:type="spellStart"/>
+      <w:r>
+        <w:rPr>
+          <w:rFonts w:hint="eastAsia"/>
+        </w:rPr>
+        <w:t>백엔드가</w:t>
+      </w:r>
+      <w:proofErr w:type="spellEnd"/>
+      <w:r>
+        <w:rPr>
+          <w:rFonts w:hint="eastAsia"/>
+        </w:rPr>
+        <w:t xml:space="preserve"> </w:t>
+      </w:r>
+      <w:proofErr w:type="spellStart"/>
+      <w:r>
+        <w:rPr>
+          <w:rFonts w:hint="eastAsia"/>
+        </w:rPr>
+        <w:t>deviceId</w:t>
+      </w:r>
+      <w:proofErr w:type="spellEnd"/>
+      <w:r>
+        <w:rPr>
+          <w:rFonts w:hint="eastAsia"/>
+        </w:rPr>
+        <w:t>를 읽기를 시도했을 때 null이 나오도록 해야 한다!</w:t>
+      </w:r>
     </w:p>
     <w:p>
       <w:pPr>
@@ -1487,6 +1564,7 @@
         <w:rPr>
           <w:rFonts w:hint="eastAsia"/>
         </w:rPr>
+        <w:lastRenderedPageBreak/>
         <w:t>403: 서버 내부 알고리즘 오류</w:t>
       </w:r>
     </w:p>
@@ -1552,7 +1630,6 @@
         <w:rPr>
           <w:rFonts w:hint="eastAsia"/>
         </w:rPr>
-        <w:lastRenderedPageBreak/>
         <w:t xml:space="preserve">요청 인자: </w:t>
       </w:r>
       <w:proofErr w:type="gramStart"/>
@@ -8556,6 +8633,7 @@
           <w:numId w:val="1"/>
         </w:numPr>
         <w:rPr>
+          <w:rFonts w:hint="eastAsia"/>
           <w:strike/>
         </w:rPr>
       </w:pPr>
@@ -8639,6 +8717,71 @@
         </w:rPr>
         <w:t>만을 갖도록 처리함.</w:t>
       </w:r>
+      <w:r>
+        <w:br/>
+      </w:r>
+      <w:r>
+        <w:rPr>
+          <w:rFonts w:hint="eastAsia"/>
+        </w:rPr>
+        <w:t xml:space="preserve">[중요] PC(크롬)버전은 </w:t>
+      </w:r>
+      <w:proofErr w:type="spellStart"/>
+      <w:r>
+        <w:rPr>
+          <w:rFonts w:hint="eastAsia"/>
+        </w:rPr>
+        <w:t>deviceId</w:t>
+      </w:r>
+      <w:proofErr w:type="spellEnd"/>
+      <w:r>
+        <w:rPr>
+          <w:rFonts w:hint="eastAsia"/>
+        </w:rPr>
+        <w:t xml:space="preserve">에 그 어떤 값도 할당하지 않고, 즉 아예 </w:t>
+      </w:r>
+      <w:proofErr w:type="spellStart"/>
+      <w:r>
+        <w:rPr>
+          <w:rFonts w:hint="eastAsia"/>
+        </w:rPr>
+        <w:t>deviceId</w:t>
+      </w:r>
+      <w:proofErr w:type="spellEnd"/>
+      <w:r>
+        <w:rPr>
+          <w:rFonts w:hint="eastAsia"/>
+        </w:rPr>
+        <w:t xml:space="preserve"> 필드 없이 넘겨줌을 통해 </w:t>
+      </w:r>
+      <w:proofErr w:type="spellStart"/>
+      <w:r>
+        <w:rPr>
+          <w:rFonts w:hint="eastAsia"/>
+        </w:rPr>
+        <w:t>백엔드가</w:t>
+      </w:r>
+      <w:proofErr w:type="spellEnd"/>
+      <w:r>
+        <w:rPr>
+          <w:rFonts w:hint="eastAsia"/>
+        </w:rPr>
+        <w:t xml:space="preserve"> </w:t>
+      </w:r>
+      <w:proofErr w:type="spellStart"/>
+      <w:r>
+        <w:rPr>
+          <w:rFonts w:hint="eastAsia"/>
+        </w:rPr>
+        <w:t>deviceId</w:t>
+      </w:r>
+      <w:proofErr w:type="spellEnd"/>
+      <w:r>
+        <w:rPr>
+          <w:rFonts w:hint="eastAsia"/>
+        </w:rPr>
+        <w:t>를 읽기를 시도했을 때 null이 나오도록 해야 한다!</w:t>
+      </w:r>
     </w:p>
     <w:p>
       <w:pPr>
@@ -9237,6 +9380,7 @@
         <w:rPr>
           <w:rFonts w:hint="eastAsia"/>
         </w:rPr>
+        <w:lastRenderedPageBreak/>
         <w:t xml:space="preserve">반환 </w:t>
       </w:r>
       <w:r>
@@ -9288,7 +9432,6 @@
         <w:rPr>
           <w:rFonts w:hint="eastAsia"/>
         </w:rPr>
-        <w:lastRenderedPageBreak/>
         <w:t>401: 서버 오류</w:t>
       </w:r>
     </w:p>
@@ -9773,6 +9916,7 @@
         <w:rPr>
           <w:rFonts w:hint="eastAsia"/>
         </w:rPr>
+        <w:lastRenderedPageBreak/>
         <w:t>요청인자:</w:t>
       </w:r>
       <w:r>
@@ -9825,7 +9969,6 @@
         <w:rPr>
           <w:rFonts w:hint="eastAsia"/>
         </w:rPr>
-        <w:lastRenderedPageBreak/>
         <w:t>password 변경 요청이 없으면 password 객체 자체를 안 넘겨주면 됨.</w:t>
       </w:r>
     </w:p>
@@ -10309,6 +10452,7 @@
         <w:rPr>
           <w:rFonts w:hint="eastAsia"/>
         </w:rPr>
+        <w:lastRenderedPageBreak/>
         <w:t xml:space="preserve">그래서 000님이 신청한 </w:t>
       </w:r>
       <w:proofErr w:type="spellStart"/>
@@ -10353,22 +10497,650 @@
         <w:rPr>
           <w:rFonts w:hint="eastAsia"/>
         </w:rPr>
+        <w:t xml:space="preserve">403: </w:t>
+      </w:r>
+      <w:proofErr w:type="spellStart"/>
+      <w:r>
+        <w:rPr>
+          <w:rFonts w:hint="eastAsia"/>
+        </w:rPr>
+        <w:t>큐레이팅</w:t>
+      </w:r>
+      <w:proofErr w:type="spellEnd"/>
+      <w:r>
+        <w:rPr>
+          <w:rFonts w:hint="eastAsia"/>
+        </w:rPr>
+        <w:t xml:space="preserve"> 알고리즘(서버 오류)오류</w:t>
+      </w:r>
+    </w:p>
+    <w:p>
+      <w:pPr>
+        <w:pStyle w:val="a6"/>
+        <w:numPr>
+          <w:ilvl w:val="1"/>
+          <w:numId w:val="1"/>
+        </w:numPr>
+      </w:pPr>
+      <w:r>
+        <w:rPr>
+          <w:rFonts w:hint="eastAsia"/>
+        </w:rPr>
+        <w:t>/</w:t>
+      </w:r>
+      <w:proofErr w:type="spellStart"/>
+      <w:r>
+        <w:rPr>
+          <w:rFonts w:hint="eastAsia"/>
+        </w:rPr>
+        <w:t>mapp</w:t>
+      </w:r>
+      <w:proofErr w:type="spellEnd"/>
+      <w:r>
+        <w:rPr>
+          <w:rFonts w:hint="eastAsia"/>
+        </w:rPr>
+        <w:t>/doctor/curate/details/:id</w:t>
+      </w:r>
+    </w:p>
+    <w:p>
+      <w:pPr>
+        <w:pStyle w:val="a6"/>
+        <w:numPr>
+          <w:ilvl w:val="2"/>
+          <w:numId w:val="1"/>
+        </w:numPr>
+      </w:pPr>
+      <w:r>
+        <w:rPr>
+          <w:rFonts w:hint="eastAsia"/>
+        </w:rPr>
+        <w:t>GET</w:t>
+      </w:r>
+    </w:p>
+    <w:p>
+      <w:pPr>
+        <w:pStyle w:val="a6"/>
+        <w:numPr>
+          <w:ilvl w:val="2"/>
+          <w:numId w:val="1"/>
+        </w:numPr>
+      </w:pPr>
+      <w:r>
+        <w:rPr>
+          <w:rFonts w:hint="eastAsia"/>
+        </w:rPr>
+        <w:t>로그인이 되어 있고 의사여야 작동됨</w:t>
+      </w:r>
+    </w:p>
+    <w:p>
+      <w:pPr>
+        <w:pStyle w:val="a6"/>
+        <w:numPr>
+          <w:ilvl w:val="2"/>
+          <w:numId w:val="1"/>
+        </w:numPr>
+      </w:pPr>
+      <w:r>
+        <w:rPr>
+          <w:rFonts w:hint="eastAsia"/>
+        </w:rPr>
+        <w:t>요청 인자: id에 curate 게시물 객체의 _id 속성을 입력</w:t>
+      </w:r>
+    </w:p>
+    <w:p>
+      <w:pPr>
+        <w:pStyle w:val="a6"/>
+        <w:numPr>
+          <w:ilvl w:val="2"/>
+          <w:numId w:val="1"/>
+        </w:numPr>
+      </w:pPr>
+      <w:r>
+        <w:t>반환</w:t>
+      </w:r>
+      <w:r>
+        <w:rPr>
+          <w:rFonts w:hint="eastAsia"/>
+        </w:rPr>
+        <w:t xml:space="preserve"> 인자: 정상 응답(200)이면 posts, </w:t>
+      </w:r>
+      <w:proofErr w:type="spellStart"/>
+      <w:r>
+        <w:rPr>
+          <w:rFonts w:hint="eastAsia"/>
+        </w:rPr>
+        <w:t>ai_chats</w:t>
+      </w:r>
+      <w:proofErr w:type="spellEnd"/>
+      <w:r>
+        <w:rPr>
+          <w:rFonts w:hint="eastAsia"/>
+        </w:rPr>
+        <w:t>, comments가 JOIN 된 Curate 객체를 반환.</w:t>
+      </w:r>
+    </w:p>
+    <w:p>
+      <w:pPr>
+        <w:pStyle w:val="a6"/>
+        <w:numPr>
+          <w:ilvl w:val="2"/>
+          <w:numId w:val="1"/>
+        </w:numPr>
+      </w:pPr>
+      <w:r>
+        <w:rPr>
+          <w:rFonts w:hint="eastAsia"/>
+        </w:rPr>
+        <w:t xml:space="preserve">사용 목적: </w:t>
+      </w:r>
+      <w:proofErr w:type="spellStart"/>
+      <w:r>
+        <w:rPr>
+          <w:rFonts w:hint="eastAsia"/>
+        </w:rPr>
+        <w:t>큐레이팅</w:t>
+      </w:r>
+      <w:proofErr w:type="spellEnd"/>
+      <w:r>
+        <w:rPr>
+          <w:rFonts w:hint="eastAsia"/>
+        </w:rPr>
+        <w:t xml:space="preserve"> 게시물 조회</w:t>
+      </w:r>
+    </w:p>
+    <w:p>
+      <w:pPr>
+        <w:pStyle w:val="a6"/>
+        <w:numPr>
+          <w:ilvl w:val="2"/>
+          <w:numId w:val="1"/>
+        </w:numPr>
+      </w:pPr>
+      <w:r>
+        <w:rPr>
+          <w:rFonts w:hint="eastAsia"/>
+        </w:rPr>
+        <w:t>오류 코드</w:t>
+      </w:r>
+    </w:p>
+    <w:p>
+      <w:pPr>
+        <w:pStyle w:val="a6"/>
+        <w:numPr>
+          <w:ilvl w:val="3"/>
+          <w:numId w:val="1"/>
+        </w:numPr>
+      </w:pPr>
+      <w:r>
+        <w:rPr>
+          <w:rFonts w:hint="eastAsia"/>
+        </w:rPr>
+        <w:t>401: _id 속성에 맞는 게시물이 없음</w:t>
+      </w:r>
+    </w:p>
+    <w:p>
+      <w:pPr>
+        <w:pStyle w:val="a6"/>
+        <w:numPr>
+          <w:ilvl w:val="3"/>
+          <w:numId w:val="1"/>
+        </w:numPr>
+      </w:pPr>
+      <w:r>
+        <w:rPr>
+          <w:rFonts w:hint="eastAsia"/>
+        </w:rPr>
+        <w:t>403: 서버 내부 알고리즘 오류</w:t>
+      </w:r>
+    </w:p>
+    <w:p>
+      <w:pPr>
+        <w:pStyle w:val="a6"/>
+        <w:numPr>
+          <w:ilvl w:val="1"/>
+          <w:numId w:val="1"/>
+        </w:numPr>
+      </w:pPr>
+      <w:r>
+        <w:rPr>
+          <w:rFonts w:hint="eastAsia"/>
+        </w:rPr>
+        <w:t>/</w:t>
+      </w:r>
+      <w:proofErr w:type="spellStart"/>
+      <w:r>
+        <w:rPr>
+          <w:rFonts w:hint="eastAsia"/>
+        </w:rPr>
+        <w:t>mapp</w:t>
+      </w:r>
+      <w:proofErr w:type="spellEnd"/>
+      <w:r>
+        <w:rPr>
+          <w:rFonts w:hint="eastAsia"/>
+        </w:rPr>
+        <w:t>/doctor/curate/comment/:id</w:t>
+      </w:r>
+    </w:p>
+    <w:p>
+      <w:pPr>
+        <w:pStyle w:val="a6"/>
+        <w:numPr>
+          <w:ilvl w:val="2"/>
+          <w:numId w:val="1"/>
+        </w:numPr>
+      </w:pPr>
+      <w:r>
+        <w:rPr>
+          <w:rFonts w:hint="eastAsia"/>
+        </w:rPr>
+        <w:t>POST</w:t>
+      </w:r>
+    </w:p>
+    <w:p>
+      <w:pPr>
+        <w:pStyle w:val="a6"/>
+        <w:numPr>
+          <w:ilvl w:val="2"/>
+          <w:numId w:val="1"/>
+        </w:numPr>
+      </w:pPr>
+      <w:r>
+        <w:rPr>
+          <w:rFonts w:hint="eastAsia"/>
+        </w:rPr>
+        <w:t>로그인이 되어 있고 의사여야 작동됨</w:t>
+      </w:r>
+    </w:p>
+    <w:p>
+      <w:pPr>
+        <w:pStyle w:val="a6"/>
+        <w:numPr>
+          <w:ilvl w:val="2"/>
+          <w:numId w:val="1"/>
+        </w:numPr>
+      </w:pPr>
+      <w:r>
+        <w:rPr>
+          <w:rFonts w:hint="eastAsia"/>
+        </w:rPr>
+        <w:t>요청 인자: id에 curate 게시물 객체의 _id 속성을 입력, body에 comment라는 이름의 객체로 코멘트가 존재해야 함.</w:t>
+      </w:r>
+    </w:p>
+    <w:p>
+      <w:pPr>
+        <w:pStyle w:val="a6"/>
+        <w:numPr>
+          <w:ilvl w:val="2"/>
+          <w:numId w:val="1"/>
+        </w:numPr>
+      </w:pPr>
+      <w:r>
+        <w:rPr>
+          <w:rFonts w:hint="eastAsia"/>
+        </w:rPr>
+        <w:t>반환 인자: 정상 응답(200). content 내에는 아무런 객체도 반환하지 않음.</w:t>
+      </w:r>
+      <w:r>
+        <w:br/>
+      </w:r>
+      <w:r>
+        <w:rPr>
+          <w:rFonts w:hint="eastAsia"/>
+        </w:rPr>
+        <w:t>따라서 댓글을 단 후에 /</w:t>
+      </w:r>
+      <w:proofErr w:type="spellStart"/>
+      <w:r>
+        <w:rPr>
+          <w:rFonts w:hint="eastAsia"/>
+        </w:rPr>
+        <w:t>mapp</w:t>
+      </w:r>
+      <w:proofErr w:type="spellEnd"/>
+      <w:r>
+        <w:rPr>
+          <w:rFonts w:hint="eastAsia"/>
+        </w:rPr>
+        <w:t xml:space="preserve">/doctor/curate/details/:id를 </w:t>
+      </w:r>
+      <w:proofErr w:type="spellStart"/>
+      <w:r>
+        <w:rPr>
+          <w:rFonts w:hint="eastAsia"/>
+        </w:rPr>
+        <w:t>새로고침</w:t>
+      </w:r>
+      <w:proofErr w:type="spellEnd"/>
+      <w:r>
+        <w:rPr>
+          <w:rFonts w:hint="eastAsia"/>
+        </w:rPr>
+        <w:t xml:space="preserve"> 해 주는 작업이 필요.</w:t>
+      </w:r>
+    </w:p>
+    <w:p>
+      <w:pPr>
+        <w:pStyle w:val="a6"/>
+        <w:numPr>
+          <w:ilvl w:val="2"/>
+          <w:numId w:val="1"/>
+        </w:numPr>
+      </w:pPr>
+      <w:r>
+        <w:rPr>
+          <w:rFonts w:hint="eastAsia"/>
+        </w:rPr>
+        <w:t>사용 목적: 게시물에 댓글을 달 때 쓰는 함수임.</w:t>
+      </w:r>
+    </w:p>
+    <w:p>
+      <w:pPr>
+        <w:pStyle w:val="a6"/>
+        <w:numPr>
+          <w:ilvl w:val="2"/>
+          <w:numId w:val="1"/>
+        </w:numPr>
+      </w:pPr>
+      <w:r>
+        <w:rPr>
+          <w:rFonts w:hint="eastAsia"/>
+        </w:rPr>
+        <w:t>오류 코드</w:t>
+      </w:r>
+    </w:p>
+    <w:p>
+      <w:pPr>
+        <w:pStyle w:val="a6"/>
+        <w:numPr>
+          <w:ilvl w:val="3"/>
+          <w:numId w:val="1"/>
+        </w:numPr>
+      </w:pPr>
+      <w:r>
+        <w:rPr>
+          <w:rFonts w:hint="eastAsia"/>
+        </w:rPr>
+        <w:t>401: _id 속성에 맞는 게시물이 없거나 코멘트가 1자 미만임.</w:t>
+      </w:r>
+      <w:r>
+        <w:t>’</w:t>
+      </w:r>
+    </w:p>
+    <w:p>
+      <w:pPr>
+        <w:pStyle w:val="a6"/>
+        <w:numPr>
+          <w:ilvl w:val="3"/>
+          <w:numId w:val="1"/>
+        </w:numPr>
+      </w:pPr>
+      <w:r>
+        <w:rPr>
+          <w:rFonts w:hint="eastAsia"/>
+        </w:rPr>
+        <w:t>402: 1개의 게시물에 1명이 2개 이상의 코멘트를 달려고 시도하는 경우(도배 방지를 위한 것)</w:t>
+      </w:r>
+    </w:p>
+    <w:p>
+      <w:pPr>
+        <w:pStyle w:val="a6"/>
+        <w:numPr>
+          <w:ilvl w:val="3"/>
+          <w:numId w:val="1"/>
+        </w:numPr>
+      </w:pPr>
+      <w:r>
+        <w:rPr>
+          <w:rFonts w:hint="eastAsia"/>
+        </w:rPr>
+        <w:t>403: 서버 내부 알고리즘 오류</w:t>
+      </w:r>
+    </w:p>
+    <w:p>
+      <w:pPr>
+        <w:pStyle w:val="a6"/>
+        <w:numPr>
+          <w:ilvl w:val="1"/>
+          <w:numId w:val="1"/>
+        </w:numPr>
+      </w:pPr>
+      <w:r>
+        <w:rPr>
+          <w:rFonts w:hint="eastAsia"/>
+        </w:rPr>
+        <w:t>/</w:t>
+      </w:r>
+      <w:proofErr w:type="spellStart"/>
+      <w:r>
+        <w:rPr>
+          <w:rFonts w:hint="eastAsia"/>
+        </w:rPr>
+        <w:t>mapp</w:t>
+      </w:r>
+      <w:proofErr w:type="spellEnd"/>
+      <w:r>
+        <w:rPr>
+          <w:rFonts w:hint="eastAsia"/>
+        </w:rPr>
+        <w:t>/doctor/curate/</w:t>
+      </w:r>
+      <w:proofErr w:type="spellStart"/>
+      <w:r>
+        <w:rPr>
+          <w:rFonts w:hint="eastAsia"/>
+        </w:rPr>
+        <w:t>commentModify</w:t>
+      </w:r>
+      <w:proofErr w:type="spellEnd"/>
+      <w:r>
+        <w:rPr>
+          <w:rFonts w:hint="eastAsia"/>
+        </w:rPr>
+        <w:t>/:id</w:t>
+      </w:r>
+    </w:p>
+    <w:p>
+      <w:pPr>
+        <w:pStyle w:val="a6"/>
+        <w:numPr>
+          <w:ilvl w:val="2"/>
+          <w:numId w:val="1"/>
+        </w:numPr>
+      </w:pPr>
+      <w:r>
+        <w:rPr>
+          <w:rFonts w:hint="eastAsia"/>
+        </w:rPr>
+        <w:t>PATCH</w:t>
+      </w:r>
+    </w:p>
+    <w:p>
+      <w:pPr>
+        <w:pStyle w:val="a6"/>
+        <w:numPr>
+          <w:ilvl w:val="2"/>
+          <w:numId w:val="1"/>
+        </w:numPr>
+      </w:pPr>
+      <w:r>
+        <w:rPr>
+          <w:rFonts w:hint="eastAsia"/>
+        </w:rPr>
+        <w:t>로그인이 되어 있고 의사여야 작동됨</w:t>
+      </w:r>
+    </w:p>
+    <w:p>
+      <w:pPr>
+        <w:pStyle w:val="a6"/>
+        <w:numPr>
+          <w:ilvl w:val="2"/>
+          <w:numId w:val="1"/>
+        </w:numPr>
+      </w:pPr>
+      <w:r>
+        <w:rPr>
+          <w:rFonts w:hint="eastAsia"/>
+        </w:rPr>
+        <w:t>요청 인자: id에 comment 코멘트 객체의 _id 속성을 입력, body에 comment라는 이름의 객체로 수정될 코멘트가 존재해야 함</w:t>
+      </w:r>
+    </w:p>
+    <w:p>
+      <w:pPr>
+        <w:pStyle w:val="a6"/>
+        <w:numPr>
+          <w:ilvl w:val="2"/>
+          <w:numId w:val="1"/>
+        </w:numPr>
+      </w:pPr>
+      <w:r>
+        <w:rPr>
+          <w:rFonts w:hint="eastAsia"/>
+        </w:rPr>
+        <w:t>반환 인자: 정상 응답(200). content 내에는 아무런 객체도 반환하지 않음.</w:t>
+      </w:r>
+      <w:r>
+        <w:br/>
+      </w:r>
+      <w:r>
+        <w:rPr>
+          <w:rFonts w:hint="eastAsia"/>
+        </w:rPr>
+        <w:t>따라서 수정한 후에 /</w:t>
+      </w:r>
+      <w:proofErr w:type="spellStart"/>
+      <w:r>
+        <w:rPr>
+          <w:rFonts w:hint="eastAsia"/>
+        </w:rPr>
+        <w:t>mapp</w:t>
+      </w:r>
+      <w:proofErr w:type="spellEnd"/>
+      <w:r>
+        <w:rPr>
+          <w:rFonts w:hint="eastAsia"/>
+        </w:rPr>
+        <w:t xml:space="preserve">/doctor/curate/details/:id를 </w:t>
+      </w:r>
+      <w:proofErr w:type="spellStart"/>
+      <w:r>
+        <w:rPr>
+          <w:rFonts w:hint="eastAsia"/>
+        </w:rPr>
+        <w:t>새로고침</w:t>
+      </w:r>
+      <w:proofErr w:type="spellEnd"/>
+      <w:r>
+        <w:rPr>
+          <w:rFonts w:hint="eastAsia"/>
+        </w:rPr>
+        <w:t xml:space="preserve"> 해 주는 작업이 필요.</w:t>
+      </w:r>
+    </w:p>
+    <w:p>
+      <w:pPr>
+        <w:pStyle w:val="a6"/>
+        <w:numPr>
+          <w:ilvl w:val="2"/>
+          <w:numId w:val="1"/>
+        </w:numPr>
+      </w:pPr>
+      <w:r>
+        <w:rPr>
+          <w:rFonts w:hint="eastAsia"/>
+        </w:rPr>
+        <w:t>사용 목적: 게시물에 내가 단 댓글을 수정할 때 쓰는 함수임.</w:t>
+      </w:r>
+    </w:p>
+    <w:p>
+      <w:pPr>
+        <w:pStyle w:val="a6"/>
+        <w:numPr>
+          <w:ilvl w:val="3"/>
+          <w:numId w:val="1"/>
+        </w:numPr>
+      </w:pPr>
+      <w:r>
+        <w:rPr>
+          <w:rFonts w:hint="eastAsia"/>
+        </w:rPr>
+        <w:t>내가 쓴 댓글인지 어떻게 아는가?</w:t>
+      </w:r>
+    </w:p>
+    <w:p>
+      <w:pPr>
+        <w:pStyle w:val="a6"/>
+        <w:numPr>
+          <w:ilvl w:val="4"/>
+          <w:numId w:val="1"/>
+        </w:numPr>
+      </w:pPr>
+      <w:r>
+        <w:rPr>
+          <w:rFonts w:hint="eastAsia"/>
+        </w:rPr>
+        <w:t xml:space="preserve">댓글의 doctor 속성과 나의 로그인 정보에서 얻을 수 있는 _id 속성이 </w:t>
+      </w:r>
+      <w:proofErr w:type="spellStart"/>
+      <w:r>
+        <w:rPr>
+          <w:rFonts w:hint="eastAsia"/>
+        </w:rPr>
+        <w:t>같은지</w:t>
+      </w:r>
+      <w:proofErr w:type="spellEnd"/>
+      <w:r>
+        <w:rPr>
+          <w:rFonts w:hint="eastAsia"/>
+        </w:rPr>
+        <w:t xml:space="preserve"> 확인한다.</w:t>
+      </w:r>
+    </w:p>
+    <w:p>
+      <w:pPr>
+        <w:pStyle w:val="a6"/>
+        <w:numPr>
+          <w:ilvl w:val="2"/>
+          <w:numId w:val="1"/>
+        </w:numPr>
+      </w:pPr>
+      <w:r>
+        <w:rPr>
+          <w:rFonts w:hint="eastAsia"/>
+        </w:rPr>
+        <w:t>오류 코드</w:t>
+      </w:r>
+    </w:p>
+    <w:p>
+      <w:pPr>
+        <w:pStyle w:val="a6"/>
+        <w:numPr>
+          <w:ilvl w:val="3"/>
+          <w:numId w:val="1"/>
+        </w:numPr>
+      </w:pPr>
+      <w:r>
+        <w:rPr>
+          <w:rFonts w:hint="eastAsia"/>
+        </w:rPr>
         <w:lastRenderedPageBreak/>
-        <w:t xml:space="preserve">403: </w:t>
-      </w:r>
-      <w:proofErr w:type="spellStart"/>
-      <w:r>
-        <w:rPr>
-          <w:rFonts w:hint="eastAsia"/>
-        </w:rPr>
-        <w:t>큐레이팅</w:t>
-      </w:r>
-      <w:proofErr w:type="spellEnd"/>
-      <w:r>
-        <w:rPr>
-          <w:rFonts w:hint="eastAsia"/>
-        </w:rPr>
-        <w:t xml:space="preserve"> 알고리즘(서버 오류)오류</w:t>
+        <w:t>401: 본인이 단 코멘트가 아님.</w:t>
+      </w:r>
+    </w:p>
+    <w:p>
+      <w:pPr>
+        <w:pStyle w:val="a6"/>
+        <w:numPr>
+          <w:ilvl w:val="3"/>
+          <w:numId w:val="1"/>
+        </w:numPr>
+      </w:pPr>
+      <w:r>
+        <w:rPr>
+          <w:rFonts w:hint="eastAsia"/>
+        </w:rPr>
+        <w:t>403: 서버 내부 알고리즘 오류</w:t>
       </w:r>
     </w:p>
     <w:p>
@@ -10397,14 +11169,344 @@
         <w:rPr>
           <w:rFonts w:hint="eastAsia"/>
         </w:rPr>
-        <w:t>/doctor/curate/details/:id</w:t>
-      </w:r>
-    </w:p>
-    <w:p>
-      <w:pPr>
-        <w:pStyle w:val="a6"/>
-        <w:numPr>
-          <w:ilvl w:val="2"/>
+        <w:t>/doctor/curate/</w:t>
+      </w:r>
+      <w:proofErr w:type="spellStart"/>
+      <w:r>
+        <w:rPr>
+          <w:rFonts w:hint="eastAsia"/>
+        </w:rPr>
+        <w:t>commentModify</w:t>
+      </w:r>
+      <w:proofErr w:type="spellEnd"/>
+      <w:r>
+        <w:rPr>
+          <w:rFonts w:hint="eastAsia"/>
+        </w:rPr>
+        <w:t>/:id</w:t>
+      </w:r>
+    </w:p>
+    <w:p>
+      <w:pPr>
+        <w:pStyle w:val="a6"/>
+        <w:numPr>
+          <w:ilvl w:val="2"/>
+          <w:numId w:val="1"/>
+        </w:numPr>
+      </w:pPr>
+      <w:r>
+        <w:rPr>
+          <w:rFonts w:hint="eastAsia"/>
+        </w:rPr>
+        <w:t>DELETE</w:t>
+      </w:r>
+    </w:p>
+    <w:p>
+      <w:pPr>
+        <w:pStyle w:val="a6"/>
+        <w:numPr>
+          <w:ilvl w:val="2"/>
+          <w:numId w:val="1"/>
+        </w:numPr>
+      </w:pPr>
+      <w:r>
+        <w:rPr>
+          <w:rFonts w:hint="eastAsia"/>
+        </w:rPr>
+        <w:t>로그인이 되어 있고 의사여야 작동됨</w:t>
+      </w:r>
+    </w:p>
+    <w:p>
+      <w:pPr>
+        <w:pStyle w:val="a6"/>
+        <w:numPr>
+          <w:ilvl w:val="2"/>
+          <w:numId w:val="1"/>
+        </w:numPr>
+      </w:pPr>
+      <w:r>
+        <w:rPr>
+          <w:rFonts w:hint="eastAsia"/>
+        </w:rPr>
+        <w:t>요청 인자: id에 comment 코멘트 객체의 _id 속성을 입력</w:t>
+      </w:r>
+    </w:p>
+    <w:p>
+      <w:pPr>
+        <w:pStyle w:val="a6"/>
+        <w:numPr>
+          <w:ilvl w:val="2"/>
+          <w:numId w:val="1"/>
+        </w:numPr>
+      </w:pPr>
+      <w:r>
+        <w:rPr>
+          <w:rFonts w:hint="eastAsia"/>
+        </w:rPr>
+        <w:t>반환 인자: 정상 응답(200). content 내에는 아무런 객체도 반환하지 않음.</w:t>
+      </w:r>
+      <w:r>
+        <w:br/>
+      </w:r>
+      <w:r>
+        <w:rPr>
+          <w:rFonts w:hint="eastAsia"/>
+        </w:rPr>
+        <w:t>따라서 삭제한 후에 /</w:t>
+      </w:r>
+      <w:proofErr w:type="spellStart"/>
+      <w:r>
+        <w:rPr>
+          <w:rFonts w:hint="eastAsia"/>
+        </w:rPr>
+        <w:t>mapp</w:t>
+      </w:r>
+      <w:proofErr w:type="spellEnd"/>
+      <w:r>
+        <w:rPr>
+          <w:rFonts w:hint="eastAsia"/>
+        </w:rPr>
+        <w:t xml:space="preserve">/doctor/curate/details/:id를 </w:t>
+      </w:r>
+      <w:proofErr w:type="spellStart"/>
+      <w:r>
+        <w:rPr>
+          <w:rFonts w:hint="eastAsia"/>
+        </w:rPr>
+        <w:t>새로고침</w:t>
+      </w:r>
+      <w:proofErr w:type="spellEnd"/>
+      <w:r>
+        <w:rPr>
+          <w:rFonts w:hint="eastAsia"/>
+        </w:rPr>
+        <w:t xml:space="preserve"> 해 주는 작업이 필요.</w:t>
+      </w:r>
+    </w:p>
+    <w:p>
+      <w:pPr>
+        <w:pStyle w:val="a6"/>
+        <w:numPr>
+          <w:ilvl w:val="2"/>
+          <w:numId w:val="1"/>
+        </w:numPr>
+      </w:pPr>
+      <w:r>
+        <w:rPr>
+          <w:rFonts w:hint="eastAsia"/>
+        </w:rPr>
+        <w:t>사용 목적: 게시물에 내가 단 댓글을 삭제할 때 쓰는 함수임.</w:t>
+      </w:r>
+    </w:p>
+    <w:p>
+      <w:pPr>
+        <w:pStyle w:val="a6"/>
+        <w:numPr>
+          <w:ilvl w:val="3"/>
+          <w:numId w:val="1"/>
+        </w:numPr>
+      </w:pPr>
+      <w:r>
+        <w:rPr>
+          <w:rFonts w:hint="eastAsia"/>
+        </w:rPr>
+        <w:t>내가 쓴 댓글인지 어떻게 아는가?</w:t>
+      </w:r>
+    </w:p>
+    <w:p>
+      <w:pPr>
+        <w:pStyle w:val="a6"/>
+        <w:numPr>
+          <w:ilvl w:val="4"/>
+          <w:numId w:val="1"/>
+        </w:numPr>
+      </w:pPr>
+      <w:r>
+        <w:rPr>
+          <w:rFonts w:hint="eastAsia"/>
+        </w:rPr>
+        <w:t xml:space="preserve">댓글의 doctor 속성과 나의 로그인 정보에서 얻을 수 있는 _id 속성이 </w:t>
+      </w:r>
+      <w:proofErr w:type="spellStart"/>
+      <w:r>
+        <w:rPr>
+          <w:rFonts w:hint="eastAsia"/>
+        </w:rPr>
+        <w:t>같은지</w:t>
+      </w:r>
+      <w:proofErr w:type="spellEnd"/>
+      <w:r>
+        <w:rPr>
+          <w:rFonts w:hint="eastAsia"/>
+        </w:rPr>
+        <w:t xml:space="preserve"> 확인한다.</w:t>
+      </w:r>
+    </w:p>
+    <w:p>
+      <w:pPr>
+        <w:pStyle w:val="a6"/>
+        <w:numPr>
+          <w:ilvl w:val="2"/>
+          <w:numId w:val="1"/>
+        </w:numPr>
+      </w:pPr>
+      <w:r>
+        <w:rPr>
+          <w:rFonts w:hint="eastAsia"/>
+        </w:rPr>
+        <w:t>오류 코드</w:t>
+      </w:r>
+    </w:p>
+    <w:p>
+      <w:pPr>
+        <w:pStyle w:val="a6"/>
+        <w:numPr>
+          <w:ilvl w:val="3"/>
+          <w:numId w:val="1"/>
+        </w:numPr>
+      </w:pPr>
+      <w:r>
+        <w:rPr>
+          <w:rFonts w:hint="eastAsia"/>
+        </w:rPr>
+        <w:t>401: 본인이 단 코멘트가 아님</w:t>
+      </w:r>
+    </w:p>
+    <w:p>
+      <w:pPr>
+        <w:pStyle w:val="a6"/>
+        <w:numPr>
+          <w:ilvl w:val="3"/>
+          <w:numId w:val="1"/>
+        </w:numPr>
+      </w:pPr>
+      <w:r>
+        <w:rPr>
+          <w:rFonts w:hint="eastAsia"/>
+        </w:rPr>
+        <w:t>403: 서버 내부 알고리즘 오류</w:t>
+      </w:r>
+    </w:p>
+    <w:p>
+      <w:pPr>
+        <w:pStyle w:val="a6"/>
+        <w:numPr>
+          <w:ilvl w:val="0"/>
+          <w:numId w:val="1"/>
+        </w:numPr>
+      </w:pPr>
+      <w:r>
+        <w:rPr>
+          <w:rFonts w:hint="eastAsia"/>
+        </w:rPr>
+        <w:t xml:space="preserve">DM 관련 </w:t>
+      </w:r>
+      <w:proofErr w:type="gramStart"/>
+      <w:r>
+        <w:rPr>
+          <w:rFonts w:hint="eastAsia"/>
+        </w:rPr>
+        <w:t>API</w:t>
+      </w:r>
+      <w:r>
+        <w:rPr>
+          <w:rFonts w:hint="eastAsia"/>
+        </w:rPr>
+        <w:t xml:space="preserve"> /</w:t>
+      </w:r>
+      <w:proofErr w:type="gramEnd"/>
+      <w:r>
+        <w:rPr>
+          <w:rFonts w:hint="eastAsia"/>
+        </w:rPr>
+        <w:t xml:space="preserve">/ </w:t>
+      </w:r>
+      <w:proofErr w:type="spellStart"/>
+      <w:r>
+        <w:rPr>
+          <w:rFonts w:hint="eastAsia"/>
+        </w:rPr>
+        <w:t>i</w:t>
+      </w:r>
+      <w:proofErr w:type="spellEnd"/>
+      <w:r>
+        <w:rPr>
+          <w:rFonts w:hint="eastAsia"/>
+        </w:rPr>
+        <w:t>, ii, 번만 사용함</w:t>
+      </w:r>
+    </w:p>
+    <w:p>
+      <w:pPr>
+        <w:pStyle w:val="a6"/>
+        <w:numPr>
+          <w:ilvl w:val="1"/>
+          <w:numId w:val="1"/>
+        </w:numPr>
+      </w:pPr>
+      <w:proofErr w:type="spellStart"/>
+      <w:r>
+        <w:rPr>
+          <w:rFonts w:hint="eastAsia"/>
+        </w:rPr>
+        <w:t>환자용</w:t>
+      </w:r>
+      <w:proofErr w:type="spellEnd"/>
+      <w:r>
+        <w:rPr>
+          <w:rFonts w:hint="eastAsia"/>
+        </w:rPr>
+        <w:t xml:space="preserve"> </w:t>
+      </w:r>
+    </w:p>
+    <w:p>
+      <w:pPr>
+        <w:pStyle w:val="a6"/>
+        <w:numPr>
+          <w:ilvl w:val="2"/>
+          <w:numId w:val="1"/>
+        </w:numPr>
+      </w:pPr>
+      <w:r>
+        <w:rPr>
+          <w:rFonts w:hint="eastAsia"/>
+        </w:rPr>
+        <w:t>/</w:t>
+      </w:r>
+      <w:proofErr w:type="spellStart"/>
+      <w:r>
+        <w:rPr>
+          <w:rFonts w:hint="eastAsia"/>
+        </w:rPr>
+        <w:t>mapp</w:t>
+      </w:r>
+      <w:proofErr w:type="spellEnd"/>
+      <w:r>
+        <w:rPr>
+          <w:rFonts w:hint="eastAsia"/>
+        </w:rPr>
+        <w:t>/</w:t>
+      </w:r>
+      <w:proofErr w:type="spellStart"/>
+      <w:r>
+        <w:rPr>
+          <w:rFonts w:hint="eastAsia"/>
+        </w:rPr>
+        <w:t>careplus</w:t>
+      </w:r>
+      <w:proofErr w:type="spellEnd"/>
+      <w:r>
+        <w:rPr>
+          <w:rFonts w:hint="eastAsia"/>
+        </w:rPr>
+        <w:t>/dm/list</w:t>
+      </w:r>
+    </w:p>
+    <w:p>
+      <w:pPr>
+        <w:pStyle w:val="a6"/>
+        <w:numPr>
+          <w:ilvl w:val="3"/>
           <w:numId w:val="1"/>
         </w:numPr>
       </w:pPr>
@@ -10419,98 +11521,203 @@
       <w:pPr>
         <w:pStyle w:val="a6"/>
         <w:numPr>
-          <w:ilvl w:val="2"/>
-          <w:numId w:val="1"/>
-        </w:numPr>
-      </w:pPr>
-      <w:r>
-        <w:rPr>
-          <w:rFonts w:hint="eastAsia"/>
-        </w:rPr>
-        <w:t>로그인이 되어 있고 의사여야 작동됨</w:t>
-      </w:r>
-    </w:p>
-    <w:p>
-      <w:pPr>
-        <w:pStyle w:val="a6"/>
-        <w:numPr>
-          <w:ilvl w:val="2"/>
-          <w:numId w:val="1"/>
-        </w:numPr>
-      </w:pPr>
-      <w:r>
-        <w:rPr>
-          <w:rFonts w:hint="eastAsia"/>
-        </w:rPr>
-        <w:t>요청 인자: id에 curate 게시물 객체의 _id 속성을 입력</w:t>
-      </w:r>
-    </w:p>
-    <w:p>
-      <w:pPr>
-        <w:pStyle w:val="a6"/>
-        <w:numPr>
-          <w:ilvl w:val="2"/>
-          <w:numId w:val="1"/>
-        </w:numPr>
-      </w:pPr>
-      <w:r>
-        <w:t>반환</w:t>
-      </w:r>
-      <w:r>
-        <w:rPr>
-          <w:rFonts w:hint="eastAsia"/>
-        </w:rPr>
-        <w:t xml:space="preserve"> 인자: 정상 응답(200)이면 posts, </w:t>
-      </w:r>
-      <w:proofErr w:type="spellStart"/>
-      <w:r>
-        <w:rPr>
-          <w:rFonts w:hint="eastAsia"/>
-        </w:rPr>
-        <w:t>ai_chats</w:t>
-      </w:r>
-      <w:proofErr w:type="spellEnd"/>
-      <w:r>
-        <w:rPr>
-          <w:rFonts w:hint="eastAsia"/>
-        </w:rPr>
-        <w:t>, comments가 JOIN 된 Curate 객체를 반환.</w:t>
-      </w:r>
-    </w:p>
-    <w:p>
-      <w:pPr>
-        <w:pStyle w:val="a6"/>
-        <w:numPr>
-          <w:ilvl w:val="2"/>
-          <w:numId w:val="1"/>
-        </w:numPr>
-      </w:pPr>
-      <w:r>
-        <w:rPr>
-          <w:rFonts w:hint="eastAsia"/>
-        </w:rPr>
-        <w:t xml:space="preserve">사용 목적: </w:t>
-      </w:r>
-      <w:proofErr w:type="spellStart"/>
-      <w:r>
-        <w:rPr>
-          <w:rFonts w:hint="eastAsia"/>
-        </w:rPr>
-        <w:t>큐레이팅</w:t>
-      </w:r>
-      <w:proofErr w:type="spellEnd"/>
-      <w:r>
-        <w:rPr>
-          <w:rFonts w:hint="eastAsia"/>
-        </w:rPr>
-        <w:t xml:space="preserve"> 게시물 조회</w:t>
-      </w:r>
-    </w:p>
-    <w:p>
-      <w:pPr>
-        <w:pStyle w:val="a6"/>
-        <w:numPr>
-          <w:ilvl w:val="2"/>
+          <w:ilvl w:val="3"/>
+          <w:numId w:val="1"/>
+        </w:numPr>
+      </w:pPr>
+      <w:r>
+        <w:rPr>
+          <w:rFonts w:hint="eastAsia"/>
+        </w:rPr>
+        <w:t>로그인이 되어 있고 프리미엄 계정이어야 작동됨.</w:t>
+      </w:r>
+    </w:p>
+    <w:p>
+      <w:pPr>
+        <w:pStyle w:val="a6"/>
+        <w:numPr>
+          <w:ilvl w:val="3"/>
+          <w:numId w:val="1"/>
+        </w:numPr>
+      </w:pPr>
+      <w:r>
+        <w:rPr>
+          <w:rFonts w:hint="eastAsia"/>
+        </w:rPr>
+        <w:t>요청 인자: 없음</w:t>
+      </w:r>
+    </w:p>
+    <w:p>
+      <w:pPr>
+        <w:pStyle w:val="a6"/>
+        <w:numPr>
+          <w:ilvl w:val="3"/>
+          <w:numId w:val="1"/>
+        </w:numPr>
+      </w:pPr>
+      <w:r>
+        <w:rPr>
+          <w:rFonts w:hint="eastAsia"/>
+        </w:rPr>
+        <w:t>반환 인자: 정상 응답(200)이면 Chat 스키마</w:t>
+      </w:r>
+      <w:r>
+        <w:rPr>
+          <w:rFonts w:hint="eastAsia"/>
+        </w:rPr>
+        <w:t xml:space="preserve"> 중 doctor</w:t>
+      </w:r>
+      <w:r>
+        <w:rPr>
+          <w:rFonts w:hint="eastAsia"/>
+        </w:rPr>
+        <w:t>의 이름(_id 속성도 제공)</w:t>
+      </w:r>
+      <w:r>
+        <w:rPr>
+          <w:rFonts w:hint="eastAsia"/>
+        </w:rPr>
+        <w:t>과 date가 projection된 배열을</w:t>
+      </w:r>
+      <w:r>
+        <w:rPr>
+          <w:rFonts w:hint="eastAsia"/>
+        </w:rPr>
+        <w:t xml:space="preserve"> </w:t>
+      </w:r>
+      <w:proofErr w:type="spellStart"/>
+      <w:r>
+        <w:rPr>
+          <w:rFonts w:hint="eastAsia"/>
+        </w:rPr>
+        <w:t>리턴하거나</w:t>
+      </w:r>
+      <w:proofErr w:type="spellEnd"/>
+      <w:r>
+        <w:rPr>
+          <w:rFonts w:hint="eastAsia"/>
+        </w:rPr>
+        <w:t>(단 채팅 내용은 not projected)</w:t>
+      </w:r>
+      <w:r>
+        <w:rPr>
+          <w:rFonts w:hint="eastAsia"/>
+        </w:rPr>
+        <w:t xml:space="preserve">, 채팅이 없다면 201 및 </w:t>
+      </w:r>
+      <w:proofErr w:type="spellStart"/>
+      <w:r>
+        <w:rPr>
+          <w:rFonts w:hint="eastAsia"/>
+        </w:rPr>
+        <w:t>emptyChatList</w:t>
+      </w:r>
+      <w:proofErr w:type="spellEnd"/>
+      <w:r>
+        <w:rPr>
+          <w:rFonts w:hint="eastAsia"/>
+        </w:rPr>
+        <w:t>라는 메시지를 반환함.</w:t>
+      </w:r>
+      <w:r>
+        <w:rPr>
+          <w:rFonts w:hint="eastAsia"/>
+        </w:rPr>
+        <w:t xml:space="preserve"> 무슨 말인지 잘 </w:t>
+      </w:r>
+      <w:proofErr w:type="spellStart"/>
+      <w:r>
+        <w:rPr>
+          <w:rFonts w:hint="eastAsia"/>
+        </w:rPr>
+        <w:t>모르겠으면</w:t>
+      </w:r>
+      <w:proofErr w:type="spellEnd"/>
+      <w:r>
+        <w:rPr>
+          <w:rFonts w:hint="eastAsia"/>
+        </w:rPr>
+        <w:t xml:space="preserve"> JSON 로그에 </w:t>
+      </w:r>
+      <w:proofErr w:type="spellStart"/>
+      <w:r>
+        <w:rPr>
+          <w:rFonts w:hint="eastAsia"/>
+        </w:rPr>
+        <w:t>찍어보길</w:t>
+      </w:r>
+      <w:proofErr w:type="spellEnd"/>
+      <w:r>
+        <w:rPr>
+          <w:rFonts w:hint="eastAsia"/>
+        </w:rPr>
+        <w:t xml:space="preserve">. pretty하게 출력해주는 외부 플러그인도 </w:t>
+      </w:r>
+      <w:proofErr w:type="spellStart"/>
+      <w:proofErr w:type="gramStart"/>
+      <w:r>
+        <w:rPr>
+          <w:rFonts w:hint="eastAsia"/>
+        </w:rPr>
+        <w:t>많은걸로</w:t>
+      </w:r>
+      <w:proofErr w:type="spellEnd"/>
+      <w:proofErr w:type="gramEnd"/>
+      <w:r>
+        <w:rPr>
+          <w:rFonts w:hint="eastAsia"/>
+        </w:rPr>
+        <w:t xml:space="preserve"> 아니까 눈에 잘 </w:t>
+      </w:r>
+      <w:proofErr w:type="spellStart"/>
+      <w:r>
+        <w:rPr>
+          <w:rFonts w:hint="eastAsia"/>
+        </w:rPr>
+        <w:t>안들어오면</w:t>
+      </w:r>
+      <w:proofErr w:type="spellEnd"/>
+      <w:r>
+        <w:rPr>
+          <w:rFonts w:hint="eastAsia"/>
+        </w:rPr>
+        <w:t xml:space="preserve"> </w:t>
+      </w:r>
+      <w:proofErr w:type="spellStart"/>
+      <w:r>
+        <w:rPr>
+          <w:rFonts w:hint="eastAsia"/>
+        </w:rPr>
+        <w:t>그런걸로</w:t>
+      </w:r>
+      <w:proofErr w:type="spellEnd"/>
+      <w:r>
+        <w:rPr>
+          <w:rFonts w:hint="eastAsia"/>
+        </w:rPr>
+        <w:t xml:space="preserve"> 다듬어서 한번 보길 바람.</w:t>
+      </w:r>
+    </w:p>
+    <w:p>
+      <w:pPr>
+        <w:pStyle w:val="a6"/>
+        <w:numPr>
+          <w:ilvl w:val="3"/>
+          <w:numId w:val="1"/>
+        </w:numPr>
+      </w:pPr>
+      <w:r>
+        <w:rPr>
+          <w:rFonts w:hint="eastAsia"/>
+        </w:rPr>
+        <w:t>Chat 스키마는 아래 API에 설명되어 있음.</w:t>
+      </w:r>
+    </w:p>
+    <w:p>
+      <w:pPr>
+        <w:pStyle w:val="a6"/>
+        <w:numPr>
+          <w:ilvl w:val="3"/>
           <w:numId w:val="1"/>
         </w:numPr>
       </w:pPr>
@@ -10525,6 +11732,114 @@
       <w:pPr>
         <w:pStyle w:val="a6"/>
         <w:numPr>
+          <w:ilvl w:val="4"/>
+          <w:numId w:val="1"/>
+        </w:numPr>
+      </w:pPr>
+      <w:r>
+        <w:rPr>
+          <w:rFonts w:hint="eastAsia"/>
+        </w:rPr>
+        <w:t>403: 서버 내부 알고리즘 오류</w:t>
+      </w:r>
+    </w:p>
+    <w:p>
+      <w:pPr>
+        <w:pStyle w:val="a6"/>
+        <w:numPr>
+          <w:ilvl w:val="2"/>
+          <w:numId w:val="1"/>
+        </w:numPr>
+      </w:pPr>
+      <w:r>
+        <w:rPr>
+          <w:rFonts w:hint="eastAsia"/>
+        </w:rPr>
+        <w:t>/</w:t>
+      </w:r>
+      <w:proofErr w:type="spellStart"/>
+      <w:r>
+        <w:rPr>
+          <w:rFonts w:hint="eastAsia"/>
+        </w:rPr>
+        <w:t>mapp</w:t>
+      </w:r>
+      <w:proofErr w:type="spellEnd"/>
+      <w:r>
+        <w:rPr>
+          <w:rFonts w:hint="eastAsia"/>
+        </w:rPr>
+        <w:t>/</w:t>
+      </w:r>
+      <w:proofErr w:type="spellStart"/>
+      <w:r>
+        <w:rPr>
+          <w:rFonts w:hint="eastAsia"/>
+        </w:rPr>
+        <w:t>careplus</w:t>
+      </w:r>
+      <w:proofErr w:type="spellEnd"/>
+      <w:r>
+        <w:rPr>
+          <w:rFonts w:hint="eastAsia"/>
+        </w:rPr>
+        <w:t>/</w:t>
+      </w:r>
+      <w:proofErr w:type="spellStart"/>
+      <w:r>
+        <w:rPr>
+          <w:rFonts w:hint="eastAsia"/>
+        </w:rPr>
+        <w:t>dm?uid</w:t>
+      </w:r>
+      <w:proofErr w:type="spellEnd"/>
+      <w:proofErr w:type="gramStart"/>
+      <w:r>
+        <w:rPr>
+          <w:rFonts w:hint="eastAsia"/>
+        </w:rPr>
+        <w:t>=</w:t>
+      </w:r>
+      <w:r>
+        <w:t>”</w:t>
+      </w:r>
+      <w:proofErr w:type="spellStart"/>
+      <w:r>
+        <w:rPr>
+          <w:rFonts w:hint="eastAsia"/>
+        </w:rPr>
+        <w:t>someValue</w:t>
+      </w:r>
+      <w:proofErr w:type="spellEnd"/>
+      <w:proofErr w:type="gramEnd"/>
+      <w:r>
+        <w:t>”</w:t>
+      </w:r>
+      <w:r>
+        <w:rPr>
+          <w:rFonts w:hint="eastAsia"/>
+        </w:rPr>
+        <w:t>&amp;did=</w:t>
+      </w:r>
+      <w:r>
+        <w:t>”</w:t>
+      </w:r>
+      <w:proofErr w:type="spellStart"/>
+      <w:r>
+        <w:rPr>
+          <w:rFonts w:hint="eastAsia"/>
+        </w:rPr>
+        <w:t>someValue</w:t>
+      </w:r>
+      <w:proofErr w:type="spellEnd"/>
+      <w:r>
+        <w:t>”</w:t>
+      </w:r>
+    </w:p>
+    <w:p>
+      <w:pPr>
+        <w:pStyle w:val="a6"/>
+        <w:numPr>
           <w:ilvl w:val="3"/>
           <w:numId w:val="1"/>
         </w:numPr>
@@ -10533,7 +11848,7 @@
         <w:rPr>
           <w:rFonts w:hint="eastAsia"/>
         </w:rPr>
-        <w:t>401: _id 속성에 맞는 게시물이 없음</w:t>
+        <w:t>GET</w:t>
       </w:r>
     </w:p>
     <w:p>
@@ -10548,17 +11863,54 @@
         <w:rPr>
           <w:rFonts w:hint="eastAsia"/>
         </w:rPr>
-        <w:t>403: 서버 내부 알고리즘 오류</w:t>
-      </w:r>
-    </w:p>
-    <w:p>
-      <w:pPr>
-        <w:pStyle w:val="a6"/>
-        <w:numPr>
-          <w:ilvl w:val="1"/>
-          <w:numId w:val="1"/>
-        </w:numPr>
-      </w:pPr>
+        <w:t>로그인이 되어 있고 프리미엄 계정이어야 작동됨</w:t>
+      </w:r>
+    </w:p>
+    <w:p>
+      <w:pPr>
+        <w:pStyle w:val="a6"/>
+        <w:numPr>
+          <w:ilvl w:val="3"/>
+          <w:numId w:val="1"/>
+        </w:numPr>
+      </w:pPr>
+      <w:r>
+        <w:rPr>
+          <w:rFonts w:hint="eastAsia"/>
+        </w:rPr>
+        <w:t xml:space="preserve">요청 인자: URI의 쿼리에 </w:t>
+      </w:r>
+      <w:proofErr w:type="spellStart"/>
+      <w:r>
+        <w:rPr>
+          <w:rFonts w:hint="eastAsia"/>
+        </w:rPr>
+        <w:t>uid</w:t>
+      </w:r>
+      <w:proofErr w:type="spellEnd"/>
+      <w:r>
+        <w:rPr>
+          <w:rFonts w:hint="eastAsia"/>
+        </w:rPr>
+        <w:t xml:space="preserve">로 유저의 _id와 did로 작성한 코멘트에 같이 등록된 doctor(doctor의 _id 속성임; 잘 </w:t>
+      </w:r>
+      <w:proofErr w:type="spellStart"/>
+      <w:r>
+        <w:rPr>
+          <w:rFonts w:hint="eastAsia"/>
+        </w:rPr>
+        <w:t>모르겠으면</w:t>
+      </w:r>
+      <w:proofErr w:type="spellEnd"/>
+      <w:r>
+        <w:rPr>
+          <w:rFonts w:hint="eastAsia"/>
+        </w:rPr>
+        <w:t xml:space="preserve"> 상기 Comment 스키마 참조)의 _id 속성을 받음. 즉 유저 _id가 1234고 의사 _id가 5678이면</w:t>
+      </w:r>
+      <w:r>
+        <w:br/>
+      </w:r>
       <w:r>
         <w:rPr>
           <w:rFonts w:hint="eastAsia"/>
@@ -10577,67 +11929,35 @@
         <w:rPr>
           <w:rFonts w:hint="eastAsia"/>
         </w:rPr>
-        <w:t>/doctor/curate/comment/:id</w:t>
-      </w:r>
-    </w:p>
-    <w:p>
-      <w:pPr>
-        <w:pStyle w:val="a6"/>
-        <w:numPr>
-          <w:ilvl w:val="2"/>
-          <w:numId w:val="1"/>
-        </w:numPr>
-      </w:pPr>
-      <w:r>
-        <w:rPr>
-          <w:rFonts w:hint="eastAsia"/>
-        </w:rPr>
-        <w:t>POST</w:t>
-      </w:r>
-    </w:p>
-    <w:p>
-      <w:pPr>
-        <w:pStyle w:val="a6"/>
-        <w:numPr>
-          <w:ilvl w:val="2"/>
-          <w:numId w:val="1"/>
-        </w:numPr>
-      </w:pPr>
-      <w:r>
-        <w:rPr>
-          <w:rFonts w:hint="eastAsia"/>
-        </w:rPr>
-        <w:t>로그인이 되어 있고 의사여야 작동됨</w:t>
-      </w:r>
-    </w:p>
-    <w:p>
-      <w:pPr>
-        <w:pStyle w:val="a6"/>
-        <w:numPr>
-          <w:ilvl w:val="2"/>
-          <w:numId w:val="1"/>
-        </w:numPr>
-      </w:pPr>
-      <w:r>
-        <w:rPr>
-          <w:rFonts w:hint="eastAsia"/>
-        </w:rPr>
-        <w:t>요청 인자: id에 curate 게시물 객체의 _id 속성을 입력, body에 comment라는 이름의 객체로 코멘트가 존재해야 함.</w:t>
-      </w:r>
-    </w:p>
-    <w:p>
-      <w:pPr>
-        <w:pStyle w:val="a6"/>
-        <w:numPr>
-          <w:ilvl w:val="2"/>
-          <w:numId w:val="1"/>
-        </w:numPr>
-      </w:pPr>
-      <w:r>
-        <w:rPr>
-          <w:rFonts w:hint="eastAsia"/>
-        </w:rPr>
-        <w:t>반환 인자: 정상 응답(200). content 내에는 아무런 객체도 반환하지 않음.</w:t>
+        <w:t>/</w:t>
+      </w:r>
+      <w:proofErr w:type="spellStart"/>
+      <w:r>
+        <w:rPr>
+          <w:rFonts w:hint="eastAsia"/>
+        </w:rPr>
+        <w:t>careplus</w:t>
+      </w:r>
+      <w:proofErr w:type="spellEnd"/>
+      <w:r>
+        <w:rPr>
+          <w:rFonts w:hint="eastAsia"/>
+        </w:rPr>
+        <w:t>/</w:t>
+      </w:r>
+      <w:proofErr w:type="spellStart"/>
+      <w:r>
+        <w:rPr>
+          <w:rFonts w:hint="eastAsia"/>
+        </w:rPr>
+        <w:t>dm?uid</w:t>
+      </w:r>
+      <w:proofErr w:type="spellEnd"/>
+      <w:r>
+        <w:rPr>
+          <w:rFonts w:hint="eastAsia"/>
+        </w:rPr>
+        <w:t>=1234&amp;did=5678</w:t>
       </w:r>
       <w:r>
         <w:br/>
@@ -10646,65 +11966,7 @@
         <w:rPr>
           <w:rFonts w:hint="eastAsia"/>
         </w:rPr>
-        <w:t>따라서 댓글을 단 후에 /</w:t>
-      </w:r>
-      <w:proofErr w:type="spellStart"/>
-      <w:r>
-        <w:rPr>
-          <w:rFonts w:hint="eastAsia"/>
-        </w:rPr>
-        <w:t>mapp</w:t>
-      </w:r>
-      <w:proofErr w:type="spellEnd"/>
-      <w:r>
-        <w:rPr>
-          <w:rFonts w:hint="eastAsia"/>
-        </w:rPr>
-        <w:t xml:space="preserve">/doctor/curate/details/:id를 </w:t>
-      </w:r>
-      <w:proofErr w:type="spellStart"/>
-      <w:r>
-        <w:rPr>
-          <w:rFonts w:hint="eastAsia"/>
-        </w:rPr>
-        <w:t>새로고침</w:t>
-      </w:r>
-      <w:proofErr w:type="spellEnd"/>
-      <w:r>
-        <w:rPr>
-          <w:rFonts w:hint="eastAsia"/>
-        </w:rPr>
-        <w:t xml:space="preserve"> 해 주는 작업이 필요.</w:t>
-      </w:r>
-    </w:p>
-    <w:p>
-      <w:pPr>
-        <w:pStyle w:val="a6"/>
-        <w:numPr>
-          <w:ilvl w:val="2"/>
-          <w:numId w:val="1"/>
-        </w:numPr>
-      </w:pPr>
-      <w:r>
-        <w:rPr>
-          <w:rFonts w:hint="eastAsia"/>
-        </w:rPr>
-        <w:t>사용 목적: 게시물에 댓글을 달 때 쓰는 함수임.</w:t>
-      </w:r>
-    </w:p>
-    <w:p>
-      <w:pPr>
-        <w:pStyle w:val="a6"/>
-        <w:numPr>
-          <w:ilvl w:val="2"/>
-          <w:numId w:val="1"/>
-        </w:numPr>
-      </w:pPr>
-      <w:r>
-        <w:rPr>
-          <w:rFonts w:hint="eastAsia"/>
-        </w:rPr>
-        <w:t>오류 코드</w:t>
+        <w:t>인 것임.</w:t>
       </w:r>
     </w:p>
     <w:p>
@@ -10719,143 +11981,35 @@
         <w:rPr>
           <w:rFonts w:hint="eastAsia"/>
         </w:rPr>
-        <w:t>401: _id 속성에 맞는 게시물이 없거나 코멘트가 1자 미만임.</w:t>
-      </w:r>
-      <w:r>
-        <w:t>’</w:t>
-      </w:r>
-    </w:p>
-    <w:p>
-      <w:pPr>
-        <w:pStyle w:val="a6"/>
-        <w:numPr>
-          <w:ilvl w:val="3"/>
-          <w:numId w:val="1"/>
-        </w:numPr>
-      </w:pPr>
-      <w:r>
-        <w:rPr>
-          <w:rFonts w:hint="eastAsia"/>
-        </w:rPr>
-        <w:t>402: 1개의 게시물에 1명이 2개 이상의 코멘트를 달려고 시도하는 경우(도배 방지를 위한 것)</w:t>
-      </w:r>
-    </w:p>
-    <w:p>
-      <w:pPr>
-        <w:pStyle w:val="a6"/>
-        <w:numPr>
-          <w:ilvl w:val="3"/>
-          <w:numId w:val="1"/>
-        </w:numPr>
-      </w:pPr>
-      <w:r>
-        <w:rPr>
-          <w:rFonts w:hint="eastAsia"/>
-        </w:rPr>
-        <w:t>403: 서버 내부 알고리즘 오류</w:t>
-      </w:r>
-    </w:p>
-    <w:p>
-      <w:pPr>
-        <w:pStyle w:val="a6"/>
-        <w:numPr>
-          <w:ilvl w:val="1"/>
-          <w:numId w:val="1"/>
-        </w:numPr>
-      </w:pPr>
-      <w:r>
-        <w:rPr>
-          <w:rFonts w:hint="eastAsia"/>
-        </w:rPr>
-        <w:t>/</w:t>
-      </w:r>
-      <w:proofErr w:type="spellStart"/>
-      <w:r>
-        <w:rPr>
-          <w:rFonts w:hint="eastAsia"/>
-        </w:rPr>
-        <w:t>mapp</w:t>
-      </w:r>
-      <w:proofErr w:type="spellEnd"/>
-      <w:r>
-        <w:rPr>
-          <w:rFonts w:hint="eastAsia"/>
-        </w:rPr>
-        <w:t>/doctor/curate/</w:t>
-      </w:r>
-      <w:proofErr w:type="spellStart"/>
-      <w:r>
-        <w:rPr>
-          <w:rFonts w:hint="eastAsia"/>
-        </w:rPr>
-        <w:t>commentModify</w:t>
-      </w:r>
-      <w:proofErr w:type="spellEnd"/>
-      <w:r>
-        <w:rPr>
-          <w:rFonts w:hint="eastAsia"/>
-        </w:rPr>
-        <w:t>/:id</w:t>
-      </w:r>
-    </w:p>
-    <w:p>
-      <w:pPr>
-        <w:pStyle w:val="a6"/>
-        <w:numPr>
-          <w:ilvl w:val="2"/>
-          <w:numId w:val="1"/>
-        </w:numPr>
-      </w:pPr>
-      <w:r>
-        <w:rPr>
-          <w:rFonts w:hint="eastAsia"/>
-        </w:rPr>
-        <w:t>PATCH</w:t>
-      </w:r>
-    </w:p>
-    <w:p>
-      <w:pPr>
-        <w:pStyle w:val="a6"/>
-        <w:numPr>
-          <w:ilvl w:val="2"/>
-          <w:numId w:val="1"/>
-        </w:numPr>
-      </w:pPr>
-      <w:r>
-        <w:rPr>
-          <w:rFonts w:hint="eastAsia"/>
-        </w:rPr>
-        <w:t>로그인이 되어 있고 의사여야 작동됨</w:t>
-      </w:r>
-    </w:p>
-    <w:p>
-      <w:pPr>
-        <w:pStyle w:val="a6"/>
-        <w:numPr>
-          <w:ilvl w:val="2"/>
-          <w:numId w:val="1"/>
-        </w:numPr>
-      </w:pPr>
-      <w:r>
-        <w:rPr>
-          <w:rFonts w:hint="eastAsia"/>
-        </w:rPr>
-        <w:t>요청 인자: id에 comment 코멘트 객체의 _id 속성을 입력, body에 comment라는 이름의 객체로 수정될 코멘트가 존재해야 함</w:t>
-      </w:r>
-    </w:p>
-    <w:p>
-      <w:pPr>
-        <w:pStyle w:val="a6"/>
-        <w:numPr>
-          <w:ilvl w:val="2"/>
-          <w:numId w:val="1"/>
-        </w:numPr>
-      </w:pPr>
-      <w:r>
-        <w:rPr>
-          <w:rFonts w:hint="eastAsia"/>
-        </w:rPr>
-        <w:t>반환 인자: 정상 응답(200). content 내에는 아무런 객체도 반환하지 않음.</w:t>
+        <w:t>반환 인자: 정상 응답(200)이면 {</w:t>
+      </w:r>
+      <w:proofErr w:type="spellStart"/>
+      <w:r>
+        <w:rPr>
+          <w:rFonts w:hint="eastAsia"/>
+        </w:rPr>
+        <w:t>chatid</w:t>
+      </w:r>
+      <w:proofErr w:type="spellEnd"/>
+      <w:r>
+        <w:rPr>
+          <w:rFonts w:hint="eastAsia"/>
+        </w:rPr>
+        <w:t xml:space="preserve">: </w:t>
+      </w:r>
+      <w:proofErr w:type="spellStart"/>
+      <w:r>
+        <w:rPr>
+          <w:rFonts w:hint="eastAsia"/>
+        </w:rPr>
+        <w:t>채팅방</w:t>
+      </w:r>
+      <w:proofErr w:type="spellEnd"/>
+      <w:r>
+        <w:rPr>
+          <w:rFonts w:hint="eastAsia"/>
+        </w:rPr>
+        <w:t xml:space="preserve"> 고유번호(Chat 스키마의 _id 속성)을 반환함.</w:t>
       </w:r>
       <w:r>
         <w:br/>
@@ -10864,1036 +12018,25 @@
         <w:rPr>
           <w:rFonts w:hint="eastAsia"/>
         </w:rPr>
-        <w:t>따라서 수정한 후에 /</w:t>
-      </w:r>
-      <w:proofErr w:type="spellStart"/>
-      <w:r>
-        <w:rPr>
-          <w:rFonts w:hint="eastAsia"/>
-        </w:rPr>
-        <w:t>mapp</w:t>
-      </w:r>
-      <w:proofErr w:type="spellEnd"/>
-      <w:r>
-        <w:rPr>
-          <w:rFonts w:hint="eastAsia"/>
-        </w:rPr>
-        <w:t xml:space="preserve">/doctor/curate/details/:id를 </w:t>
-      </w:r>
-      <w:proofErr w:type="spellStart"/>
-      <w:r>
-        <w:rPr>
-          <w:rFonts w:hint="eastAsia"/>
-        </w:rPr>
-        <w:t>새로고침</w:t>
-      </w:r>
-      <w:proofErr w:type="spellEnd"/>
-      <w:r>
-        <w:rPr>
-          <w:rFonts w:hint="eastAsia"/>
-        </w:rPr>
-        <w:t xml:space="preserve"> 해 주는 작업이 필요.</w:t>
-      </w:r>
-    </w:p>
-    <w:p>
-      <w:pPr>
-        <w:pStyle w:val="a6"/>
-        <w:numPr>
-          <w:ilvl w:val="2"/>
-          <w:numId w:val="1"/>
-        </w:numPr>
-      </w:pPr>
-      <w:r>
-        <w:rPr>
-          <w:rFonts w:hint="eastAsia"/>
-        </w:rPr>
-        <w:t>사용 목적: 게시물에 내가 단 댓글을 수정할 때 쓰는 함수임.</w:t>
-      </w:r>
-    </w:p>
-    <w:p>
-      <w:pPr>
-        <w:pStyle w:val="a6"/>
-        <w:numPr>
-          <w:ilvl w:val="3"/>
-          <w:numId w:val="1"/>
-        </w:numPr>
-      </w:pPr>
-      <w:r>
-        <w:rPr>
-          <w:rFonts w:hint="eastAsia"/>
-        </w:rPr>
-        <w:t>내가 쓴 댓글인지 어떻게 아는가?</w:t>
-      </w:r>
-    </w:p>
-    <w:p>
-      <w:pPr>
-        <w:pStyle w:val="a6"/>
-        <w:numPr>
-          <w:ilvl w:val="4"/>
-          <w:numId w:val="1"/>
-        </w:numPr>
-      </w:pPr>
-      <w:r>
-        <w:rPr>
-          <w:rFonts w:hint="eastAsia"/>
-        </w:rPr>
-        <w:t xml:space="preserve">댓글의 doctor 속성과 나의 로그인 정보에서 얻을 수 있는 _id 속성이 </w:t>
-      </w:r>
-      <w:proofErr w:type="spellStart"/>
-      <w:r>
-        <w:rPr>
-          <w:rFonts w:hint="eastAsia"/>
-        </w:rPr>
-        <w:t>같은지</w:t>
-      </w:r>
-      <w:proofErr w:type="spellEnd"/>
-      <w:r>
-        <w:rPr>
-          <w:rFonts w:hint="eastAsia"/>
-        </w:rPr>
-        <w:t xml:space="preserve"> 확인한다.</w:t>
-      </w:r>
-    </w:p>
-    <w:p>
-      <w:pPr>
-        <w:pStyle w:val="a6"/>
-        <w:numPr>
-          <w:ilvl w:val="2"/>
-          <w:numId w:val="1"/>
-        </w:numPr>
-      </w:pPr>
-      <w:r>
-        <w:rPr>
-          <w:rFonts w:hint="eastAsia"/>
-        </w:rPr>
-        <w:t>오류 코드</w:t>
-      </w:r>
-    </w:p>
-    <w:p>
-      <w:pPr>
-        <w:pStyle w:val="a6"/>
-        <w:numPr>
-          <w:ilvl w:val="3"/>
-          <w:numId w:val="1"/>
-        </w:numPr>
-      </w:pPr>
-      <w:r>
-        <w:rPr>
-          <w:rFonts w:hint="eastAsia"/>
-        </w:rPr>
-        <w:t>401: 본인이 단 코멘트가 아님.</w:t>
-      </w:r>
-    </w:p>
-    <w:p>
-      <w:pPr>
-        <w:pStyle w:val="a6"/>
-        <w:numPr>
-          <w:ilvl w:val="3"/>
-          <w:numId w:val="1"/>
-        </w:numPr>
-      </w:pPr>
-      <w:r>
-        <w:rPr>
-          <w:rFonts w:hint="eastAsia"/>
-        </w:rPr>
-        <w:t>403: 서버 내부 알고리즘 오류</w:t>
-      </w:r>
-    </w:p>
-    <w:p>
-      <w:pPr>
-        <w:pStyle w:val="a6"/>
-        <w:numPr>
-          <w:ilvl w:val="1"/>
-          <w:numId w:val="1"/>
-        </w:numPr>
-      </w:pPr>
-      <w:r>
-        <w:rPr>
-          <w:rFonts w:hint="eastAsia"/>
-        </w:rPr>
-        <w:t>/</w:t>
-      </w:r>
-      <w:proofErr w:type="spellStart"/>
-      <w:r>
-        <w:rPr>
-          <w:rFonts w:hint="eastAsia"/>
-        </w:rPr>
-        <w:t>mapp</w:t>
-      </w:r>
-      <w:proofErr w:type="spellEnd"/>
-      <w:r>
-        <w:rPr>
-          <w:rFonts w:hint="eastAsia"/>
-        </w:rPr>
-        <w:t>/doctor/curate/</w:t>
-      </w:r>
-      <w:proofErr w:type="spellStart"/>
-      <w:r>
-        <w:rPr>
-          <w:rFonts w:hint="eastAsia"/>
-        </w:rPr>
-        <w:t>commentModify</w:t>
-      </w:r>
-      <w:proofErr w:type="spellEnd"/>
-      <w:r>
-        <w:rPr>
-          <w:rFonts w:hint="eastAsia"/>
-        </w:rPr>
-        <w:t>/:id</w:t>
-      </w:r>
-    </w:p>
-    <w:p>
-      <w:pPr>
-        <w:pStyle w:val="a6"/>
-        <w:numPr>
-          <w:ilvl w:val="2"/>
-          <w:numId w:val="1"/>
-        </w:numPr>
-      </w:pPr>
+        <w:t>이 때, 기존에 채팅방이 존재하지 않았을 경우 새 채팅방을 만듦.</w:t>
+      </w:r>
+      <w:r>
+        <w:br/>
+      </w:r>
       <w:r>
         <w:rPr>
           <w:rFonts w:hint="eastAsia"/>
         </w:rPr>
         <w:lastRenderedPageBreak/>
-        <w:t>DELETE</w:t>
-      </w:r>
-    </w:p>
-    <w:p>
-      <w:pPr>
-        <w:pStyle w:val="a6"/>
-        <w:numPr>
-          <w:ilvl w:val="2"/>
-          <w:numId w:val="1"/>
-        </w:numPr>
-      </w:pPr>
-      <w:r>
-        <w:rPr>
-          <w:rFonts w:hint="eastAsia"/>
-        </w:rPr>
-        <w:t>로그인이 되어 있고 의사여야 작동됨</w:t>
-      </w:r>
-    </w:p>
-    <w:p>
-      <w:pPr>
-        <w:pStyle w:val="a6"/>
-        <w:numPr>
-          <w:ilvl w:val="2"/>
-          <w:numId w:val="1"/>
-        </w:numPr>
-      </w:pPr>
-      <w:r>
-        <w:rPr>
-          <w:rFonts w:hint="eastAsia"/>
-        </w:rPr>
-        <w:t>요청 인자: id에 comment 코멘트 객체의 _id 속성을 입력</w:t>
-      </w:r>
-    </w:p>
-    <w:p>
-      <w:pPr>
-        <w:pStyle w:val="a6"/>
-        <w:numPr>
-          <w:ilvl w:val="2"/>
-          <w:numId w:val="1"/>
-        </w:numPr>
-      </w:pPr>
-      <w:r>
-        <w:rPr>
-          <w:rFonts w:hint="eastAsia"/>
-        </w:rPr>
-        <w:t>반환 인자: 정상 응답(200). content 내에는 아무런 객체도 반환하지 않음.</w:t>
+        <w:t>Chat 스키마:</w:t>
       </w:r>
       <w:r>
         <w:br/>
       </w:r>
       <w:r>
         <w:rPr>
-          <w:rFonts w:hint="eastAsia"/>
-        </w:rPr>
-        <w:t>따라서 삭제한 후에 /</w:t>
-      </w:r>
-      <w:proofErr w:type="spellStart"/>
-      <w:r>
-        <w:rPr>
-          <w:rFonts w:hint="eastAsia"/>
-        </w:rPr>
-        <w:t>mapp</w:t>
-      </w:r>
-      <w:proofErr w:type="spellEnd"/>
-      <w:r>
-        <w:rPr>
-          <w:rFonts w:hint="eastAsia"/>
-        </w:rPr>
-        <w:t xml:space="preserve">/doctor/curate/details/:id를 </w:t>
-      </w:r>
-      <w:proofErr w:type="spellStart"/>
-      <w:r>
-        <w:rPr>
-          <w:rFonts w:hint="eastAsia"/>
-        </w:rPr>
-        <w:t>새로고침</w:t>
-      </w:r>
-      <w:proofErr w:type="spellEnd"/>
-      <w:r>
-        <w:rPr>
-          <w:rFonts w:hint="eastAsia"/>
-        </w:rPr>
-        <w:t xml:space="preserve"> 해 주는 작업이 필요.</w:t>
-      </w:r>
-    </w:p>
-    <w:p>
-      <w:pPr>
-        <w:pStyle w:val="a6"/>
-        <w:numPr>
-          <w:ilvl w:val="2"/>
-          <w:numId w:val="1"/>
-        </w:numPr>
-      </w:pPr>
-      <w:r>
-        <w:rPr>
-          <w:rFonts w:hint="eastAsia"/>
-        </w:rPr>
-        <w:t>사용 목적: 게시물에 내가 단 댓글을 삭제할 때 쓰는 함수임.</w:t>
-      </w:r>
-    </w:p>
-    <w:p>
-      <w:pPr>
-        <w:pStyle w:val="a6"/>
-        <w:numPr>
-          <w:ilvl w:val="3"/>
-          <w:numId w:val="1"/>
-        </w:numPr>
-      </w:pPr>
-      <w:r>
-        <w:rPr>
-          <w:rFonts w:hint="eastAsia"/>
-        </w:rPr>
-        <w:t>내가 쓴 댓글인지 어떻게 아는가?</w:t>
-      </w:r>
-    </w:p>
-    <w:p>
-      <w:pPr>
-        <w:pStyle w:val="a6"/>
-        <w:numPr>
-          <w:ilvl w:val="4"/>
-          <w:numId w:val="1"/>
-        </w:numPr>
-      </w:pPr>
-      <w:r>
-        <w:rPr>
-          <w:rFonts w:hint="eastAsia"/>
-        </w:rPr>
-        <w:t xml:space="preserve">댓글의 doctor 속성과 나의 로그인 정보에서 얻을 수 있는 _id 속성이 </w:t>
-      </w:r>
-      <w:proofErr w:type="spellStart"/>
-      <w:r>
-        <w:rPr>
-          <w:rFonts w:hint="eastAsia"/>
-        </w:rPr>
-        <w:t>같은지</w:t>
-      </w:r>
-      <w:proofErr w:type="spellEnd"/>
-      <w:r>
-        <w:rPr>
-          <w:rFonts w:hint="eastAsia"/>
-        </w:rPr>
-        <w:t xml:space="preserve"> 확인한다.</w:t>
-      </w:r>
-    </w:p>
-    <w:p>
-      <w:pPr>
-        <w:pStyle w:val="a6"/>
-        <w:numPr>
-          <w:ilvl w:val="2"/>
-          <w:numId w:val="1"/>
-        </w:numPr>
-      </w:pPr>
-      <w:r>
-        <w:rPr>
-          <w:rFonts w:hint="eastAsia"/>
-        </w:rPr>
-        <w:t>오류 코드</w:t>
-      </w:r>
-    </w:p>
-    <w:p>
-      <w:pPr>
-        <w:pStyle w:val="a6"/>
-        <w:numPr>
-          <w:ilvl w:val="3"/>
-          <w:numId w:val="1"/>
-        </w:numPr>
-      </w:pPr>
-      <w:r>
-        <w:rPr>
-          <w:rFonts w:hint="eastAsia"/>
-        </w:rPr>
-        <w:t>401: 본인이 단 코멘트가 아님</w:t>
-      </w:r>
-    </w:p>
-    <w:p>
-      <w:pPr>
-        <w:pStyle w:val="a6"/>
-        <w:numPr>
-          <w:ilvl w:val="3"/>
-          <w:numId w:val="1"/>
-        </w:numPr>
-      </w:pPr>
-      <w:r>
-        <w:rPr>
-          <w:rFonts w:hint="eastAsia"/>
-        </w:rPr>
-        <w:t>403: 서버 내부 알고리즘 오류</w:t>
-      </w:r>
-    </w:p>
-    <w:p>
-      <w:pPr>
-        <w:pStyle w:val="a6"/>
-        <w:numPr>
-          <w:ilvl w:val="0"/>
-          <w:numId w:val="1"/>
-        </w:numPr>
-      </w:pPr>
-      <w:r>
-        <w:rPr>
-          <w:rFonts w:hint="eastAsia"/>
-        </w:rPr>
-        <w:t xml:space="preserve">DM 관련 </w:t>
-      </w:r>
-      <w:proofErr w:type="gramStart"/>
-      <w:r>
-        <w:rPr>
-          <w:rFonts w:hint="eastAsia"/>
-        </w:rPr>
-        <w:t>API</w:t>
-      </w:r>
-      <w:r>
-        <w:rPr>
-          <w:rFonts w:hint="eastAsia"/>
-        </w:rPr>
-        <w:t xml:space="preserve"> /</w:t>
-      </w:r>
-      <w:proofErr w:type="gramEnd"/>
-      <w:r>
-        <w:rPr>
-          <w:rFonts w:hint="eastAsia"/>
-        </w:rPr>
-        <w:t xml:space="preserve">/ </w:t>
-      </w:r>
-      <w:proofErr w:type="spellStart"/>
-      <w:r>
-        <w:rPr>
-          <w:rFonts w:hint="eastAsia"/>
-        </w:rPr>
-        <w:t>i</w:t>
-      </w:r>
-      <w:proofErr w:type="spellEnd"/>
-      <w:r>
-        <w:rPr>
-          <w:rFonts w:hint="eastAsia"/>
-        </w:rPr>
-        <w:t>, ii, 번만 사용함</w:t>
-      </w:r>
-    </w:p>
-    <w:p>
-      <w:pPr>
-        <w:pStyle w:val="a6"/>
-        <w:numPr>
-          <w:ilvl w:val="1"/>
-          <w:numId w:val="1"/>
-        </w:numPr>
-      </w:pPr>
-      <w:proofErr w:type="spellStart"/>
-      <w:r>
-        <w:rPr>
-          <w:rFonts w:hint="eastAsia"/>
-        </w:rPr>
-        <w:t>환자용</w:t>
-      </w:r>
-      <w:proofErr w:type="spellEnd"/>
-      <w:r>
-        <w:rPr>
-          <w:rFonts w:hint="eastAsia"/>
-        </w:rPr>
-        <w:t xml:space="preserve"> </w:t>
-      </w:r>
-    </w:p>
-    <w:p>
-      <w:pPr>
-        <w:pStyle w:val="a6"/>
-        <w:numPr>
-          <w:ilvl w:val="2"/>
-          <w:numId w:val="1"/>
-        </w:numPr>
-      </w:pPr>
-      <w:r>
-        <w:rPr>
-          <w:rFonts w:hint="eastAsia"/>
-        </w:rPr>
-        <w:t>/</w:t>
-      </w:r>
-      <w:proofErr w:type="spellStart"/>
-      <w:r>
-        <w:rPr>
-          <w:rFonts w:hint="eastAsia"/>
-        </w:rPr>
-        <w:t>mapp</w:t>
-      </w:r>
-      <w:proofErr w:type="spellEnd"/>
-      <w:r>
-        <w:rPr>
-          <w:rFonts w:hint="eastAsia"/>
-        </w:rPr>
-        <w:t>/</w:t>
-      </w:r>
-      <w:proofErr w:type="spellStart"/>
-      <w:r>
-        <w:rPr>
-          <w:rFonts w:hint="eastAsia"/>
-        </w:rPr>
-        <w:t>careplus</w:t>
-      </w:r>
-      <w:proofErr w:type="spellEnd"/>
-      <w:r>
-        <w:rPr>
-          <w:rFonts w:hint="eastAsia"/>
-        </w:rPr>
-        <w:t>/dm/list</w:t>
-      </w:r>
-    </w:p>
-    <w:p>
-      <w:pPr>
-        <w:pStyle w:val="a6"/>
-        <w:numPr>
-          <w:ilvl w:val="3"/>
-          <w:numId w:val="1"/>
-        </w:numPr>
-      </w:pPr>
-      <w:r>
-        <w:rPr>
-          <w:rFonts w:hint="eastAsia"/>
-        </w:rPr>
-        <w:t>GET</w:t>
-      </w:r>
-    </w:p>
-    <w:p>
-      <w:pPr>
-        <w:pStyle w:val="a6"/>
-        <w:numPr>
-          <w:ilvl w:val="3"/>
-          <w:numId w:val="1"/>
-        </w:numPr>
-      </w:pPr>
-      <w:r>
-        <w:rPr>
-          <w:rFonts w:hint="eastAsia"/>
-        </w:rPr>
-        <w:t>로그인이 되어 있고 프리미엄 계정이어야 작동됨.</w:t>
-      </w:r>
-    </w:p>
-    <w:p>
-      <w:pPr>
-        <w:pStyle w:val="a6"/>
-        <w:numPr>
-          <w:ilvl w:val="3"/>
-          <w:numId w:val="1"/>
-        </w:numPr>
-      </w:pPr>
-      <w:r>
-        <w:rPr>
-          <w:rFonts w:hint="eastAsia"/>
-        </w:rPr>
-        <w:t>요청 인자: 없음</w:t>
-      </w:r>
-    </w:p>
-    <w:p>
-      <w:pPr>
-        <w:pStyle w:val="a6"/>
-        <w:numPr>
-          <w:ilvl w:val="3"/>
-          <w:numId w:val="1"/>
-        </w:numPr>
-      </w:pPr>
-      <w:r>
-        <w:rPr>
-          <w:rFonts w:hint="eastAsia"/>
-        </w:rPr>
-        <w:t>반환 인자: 정상 응답(200)이면 Chat 스키마</w:t>
-      </w:r>
-      <w:r>
-        <w:rPr>
-          <w:rFonts w:hint="eastAsia"/>
-        </w:rPr>
-        <w:t xml:space="preserve"> 중 doctor</w:t>
-      </w:r>
-      <w:r>
-        <w:rPr>
-          <w:rFonts w:hint="eastAsia"/>
-        </w:rPr>
-        <w:t>의 이름(_id 속성도 제공)</w:t>
-      </w:r>
-      <w:r>
-        <w:rPr>
-          <w:rFonts w:hint="eastAsia"/>
-        </w:rPr>
-        <w:t>과 date가 projection된 배열을</w:t>
-      </w:r>
-      <w:r>
-        <w:rPr>
-          <w:rFonts w:hint="eastAsia"/>
-        </w:rPr>
-        <w:t xml:space="preserve"> </w:t>
-      </w:r>
-      <w:proofErr w:type="spellStart"/>
-      <w:r>
-        <w:rPr>
-          <w:rFonts w:hint="eastAsia"/>
-        </w:rPr>
-        <w:t>리턴하거나</w:t>
-      </w:r>
-      <w:proofErr w:type="spellEnd"/>
-      <w:r>
-        <w:rPr>
-          <w:rFonts w:hint="eastAsia"/>
-        </w:rPr>
-        <w:t>(단 채팅 내용은 not projected)</w:t>
-      </w:r>
-      <w:r>
-        <w:rPr>
-          <w:rFonts w:hint="eastAsia"/>
-        </w:rPr>
-        <w:t xml:space="preserve">, 채팅이 없다면 201 및 </w:t>
-      </w:r>
-      <w:proofErr w:type="spellStart"/>
-      <w:r>
-        <w:rPr>
-          <w:rFonts w:hint="eastAsia"/>
-        </w:rPr>
-        <w:t>emptyChatList</w:t>
-      </w:r>
-      <w:proofErr w:type="spellEnd"/>
-      <w:r>
-        <w:rPr>
-          <w:rFonts w:hint="eastAsia"/>
-        </w:rPr>
-        <w:t>라는 메시지를 반환함.</w:t>
-      </w:r>
-      <w:r>
-        <w:rPr>
-          <w:rFonts w:hint="eastAsia"/>
-        </w:rPr>
-        <w:t xml:space="preserve"> 무슨 말인지 잘 </w:t>
-      </w:r>
-      <w:proofErr w:type="spellStart"/>
-      <w:r>
-        <w:rPr>
-          <w:rFonts w:hint="eastAsia"/>
-        </w:rPr>
-        <w:t>모르겠으면</w:t>
-      </w:r>
-      <w:proofErr w:type="spellEnd"/>
-      <w:r>
-        <w:rPr>
-          <w:rFonts w:hint="eastAsia"/>
-        </w:rPr>
-        <w:t xml:space="preserve"> JSON 로그에 </w:t>
-      </w:r>
-      <w:proofErr w:type="spellStart"/>
-      <w:r>
-        <w:rPr>
-          <w:rFonts w:hint="eastAsia"/>
-        </w:rPr>
-        <w:t>찍어보길</w:t>
-      </w:r>
-      <w:proofErr w:type="spellEnd"/>
-      <w:r>
-        <w:rPr>
-          <w:rFonts w:hint="eastAsia"/>
-        </w:rPr>
-        <w:t xml:space="preserve">. pretty하게 출력해주는 외부 플러그인도 </w:t>
-      </w:r>
-      <w:proofErr w:type="spellStart"/>
-      <w:proofErr w:type="gramStart"/>
-      <w:r>
-        <w:rPr>
-          <w:rFonts w:hint="eastAsia"/>
-        </w:rPr>
-        <w:t>많은걸로</w:t>
-      </w:r>
-      <w:proofErr w:type="spellEnd"/>
-      <w:proofErr w:type="gramEnd"/>
-      <w:r>
-        <w:rPr>
-          <w:rFonts w:hint="eastAsia"/>
-        </w:rPr>
-        <w:t xml:space="preserve"> 아니까 눈에 잘 </w:t>
-      </w:r>
-      <w:proofErr w:type="spellStart"/>
-      <w:r>
-        <w:rPr>
-          <w:rFonts w:hint="eastAsia"/>
-        </w:rPr>
-        <w:t>안들어오면</w:t>
-      </w:r>
-      <w:proofErr w:type="spellEnd"/>
-      <w:r>
-        <w:rPr>
-          <w:rFonts w:hint="eastAsia"/>
-        </w:rPr>
-        <w:t xml:space="preserve"> </w:t>
-      </w:r>
-      <w:proofErr w:type="spellStart"/>
-      <w:r>
-        <w:rPr>
-          <w:rFonts w:hint="eastAsia"/>
-        </w:rPr>
-        <w:t>그런걸로</w:t>
-      </w:r>
-      <w:proofErr w:type="spellEnd"/>
-      <w:r>
-        <w:rPr>
-          <w:rFonts w:hint="eastAsia"/>
-        </w:rPr>
-        <w:t xml:space="preserve"> 다듬어서 한번 보길 바람.</w:t>
-      </w:r>
-    </w:p>
-    <w:p>
-      <w:pPr>
-        <w:pStyle w:val="a6"/>
-        <w:numPr>
-          <w:ilvl w:val="3"/>
-          <w:numId w:val="1"/>
-        </w:numPr>
-      </w:pPr>
-      <w:r>
-        <w:rPr>
-          <w:rFonts w:hint="eastAsia"/>
-        </w:rPr>
-        <w:t>Chat 스키마는 아래 API에 설명되어 있음.</w:t>
-      </w:r>
-    </w:p>
-    <w:p>
-      <w:pPr>
-        <w:pStyle w:val="a6"/>
-        <w:numPr>
-          <w:ilvl w:val="3"/>
-          <w:numId w:val="1"/>
-        </w:numPr>
-      </w:pPr>
-      <w:r>
-        <w:rPr>
-          <w:rFonts w:hint="eastAsia"/>
-        </w:rPr>
-        <w:t>오류 코드</w:t>
-      </w:r>
-    </w:p>
-    <w:p>
-      <w:pPr>
-        <w:pStyle w:val="a6"/>
-        <w:numPr>
-          <w:ilvl w:val="4"/>
-          <w:numId w:val="1"/>
-        </w:numPr>
-      </w:pPr>
-      <w:r>
-        <w:rPr>
-          <w:rFonts w:hint="eastAsia"/>
-        </w:rPr>
-        <w:t>403: 서버 내부 알고리즘 오류</w:t>
-      </w:r>
-    </w:p>
-    <w:p>
-      <w:pPr>
-        <w:pStyle w:val="a6"/>
-        <w:numPr>
-          <w:ilvl w:val="2"/>
-          <w:numId w:val="1"/>
-        </w:numPr>
-      </w:pPr>
-      <w:r>
-        <w:rPr>
-          <w:rFonts w:hint="eastAsia"/>
-        </w:rPr>
-        <w:t>/</w:t>
-      </w:r>
-      <w:proofErr w:type="spellStart"/>
-      <w:r>
-        <w:rPr>
-          <w:rFonts w:hint="eastAsia"/>
-        </w:rPr>
-        <w:t>mapp</w:t>
-      </w:r>
-      <w:proofErr w:type="spellEnd"/>
-      <w:r>
-        <w:rPr>
-          <w:rFonts w:hint="eastAsia"/>
-        </w:rPr>
-        <w:t>/</w:t>
-      </w:r>
-      <w:proofErr w:type="spellStart"/>
-      <w:r>
-        <w:rPr>
-          <w:rFonts w:hint="eastAsia"/>
-        </w:rPr>
-        <w:t>careplus</w:t>
-      </w:r>
-      <w:proofErr w:type="spellEnd"/>
-      <w:r>
-        <w:rPr>
-          <w:rFonts w:hint="eastAsia"/>
-        </w:rPr>
-        <w:t>/</w:t>
-      </w:r>
-      <w:proofErr w:type="spellStart"/>
-      <w:r>
-        <w:rPr>
-          <w:rFonts w:hint="eastAsia"/>
-        </w:rPr>
-        <w:t>dm?uid</w:t>
-      </w:r>
-      <w:proofErr w:type="spellEnd"/>
-      <w:proofErr w:type="gramStart"/>
-      <w:r>
-        <w:rPr>
-          <w:rFonts w:hint="eastAsia"/>
-        </w:rPr>
-        <w:t>=</w:t>
-      </w:r>
-      <w:r>
-        <w:t>”</w:t>
-      </w:r>
-      <w:proofErr w:type="spellStart"/>
-      <w:r>
-        <w:rPr>
-          <w:rFonts w:hint="eastAsia"/>
-        </w:rPr>
-        <w:t>someValue</w:t>
-      </w:r>
-      <w:proofErr w:type="spellEnd"/>
-      <w:proofErr w:type="gramEnd"/>
-      <w:r>
-        <w:t>”</w:t>
-      </w:r>
-      <w:r>
-        <w:rPr>
-          <w:rFonts w:hint="eastAsia"/>
-        </w:rPr>
-        <w:t>&amp;did=</w:t>
-      </w:r>
-      <w:r>
-        <w:t>”</w:t>
-      </w:r>
-      <w:proofErr w:type="spellStart"/>
-      <w:r>
-        <w:rPr>
-          <w:rFonts w:hint="eastAsia"/>
-        </w:rPr>
-        <w:t>someValue</w:t>
-      </w:r>
-      <w:proofErr w:type="spellEnd"/>
-      <w:r>
-        <w:t>”</w:t>
-      </w:r>
-    </w:p>
-    <w:p>
-      <w:pPr>
-        <w:pStyle w:val="a6"/>
-        <w:numPr>
-          <w:ilvl w:val="3"/>
-          <w:numId w:val="1"/>
-        </w:numPr>
-      </w:pPr>
-      <w:r>
-        <w:rPr>
-          <w:rFonts w:hint="eastAsia"/>
-        </w:rPr>
-        <w:t>GET</w:t>
-      </w:r>
-    </w:p>
-    <w:p>
-      <w:pPr>
-        <w:pStyle w:val="a6"/>
-        <w:numPr>
-          <w:ilvl w:val="3"/>
-          <w:numId w:val="1"/>
-        </w:numPr>
-      </w:pPr>
-      <w:r>
-        <w:rPr>
-          <w:rFonts w:hint="eastAsia"/>
-        </w:rPr>
-        <w:t>로그인이 되어 있고 프리미엄 계정이어야 작동됨</w:t>
-      </w:r>
-    </w:p>
-    <w:p>
-      <w:pPr>
-        <w:pStyle w:val="a6"/>
-        <w:numPr>
-          <w:ilvl w:val="3"/>
-          <w:numId w:val="1"/>
-        </w:numPr>
-      </w:pPr>
-      <w:r>
-        <w:rPr>
-          <w:rFonts w:hint="eastAsia"/>
-        </w:rPr>
-        <w:t xml:space="preserve">요청 인자: URI의 쿼리에 </w:t>
-      </w:r>
-      <w:proofErr w:type="spellStart"/>
-      <w:r>
-        <w:rPr>
-          <w:rFonts w:hint="eastAsia"/>
-        </w:rPr>
-        <w:t>uid</w:t>
-      </w:r>
-      <w:proofErr w:type="spellEnd"/>
-      <w:r>
-        <w:rPr>
-          <w:rFonts w:hint="eastAsia"/>
-        </w:rPr>
-        <w:t xml:space="preserve">로 유저의 _id와 did로 작성한 코멘트에 같이 등록된 doctor(doctor의 _id 속성임; 잘 </w:t>
-      </w:r>
-      <w:proofErr w:type="spellStart"/>
-      <w:r>
-        <w:rPr>
-          <w:rFonts w:hint="eastAsia"/>
-        </w:rPr>
-        <w:t>모르겠으면</w:t>
-      </w:r>
-      <w:proofErr w:type="spellEnd"/>
-      <w:r>
-        <w:rPr>
-          <w:rFonts w:hint="eastAsia"/>
-        </w:rPr>
-        <w:t xml:space="preserve"> 상기 Comment 스키마 참조)의 _id 속성을 받음. 즉 유저 _id가 1234고 의사 _id가 5678이면</w:t>
-      </w:r>
-      <w:r>
-        <w:br/>
-      </w:r>
-      <w:r>
-        <w:rPr>
-          <w:rFonts w:hint="eastAsia"/>
-        </w:rPr>
-        <w:t>/</w:t>
-      </w:r>
-      <w:proofErr w:type="spellStart"/>
-      <w:r>
-        <w:rPr>
-          <w:rFonts w:hint="eastAsia"/>
-        </w:rPr>
-        <w:t>mapp</w:t>
-      </w:r>
-      <w:proofErr w:type="spellEnd"/>
-      <w:r>
-        <w:rPr>
-          <w:rFonts w:hint="eastAsia"/>
-        </w:rPr>
-        <w:t>/</w:t>
-      </w:r>
-      <w:proofErr w:type="spellStart"/>
-      <w:r>
-        <w:rPr>
-          <w:rFonts w:hint="eastAsia"/>
-        </w:rPr>
-        <w:t>careplus</w:t>
-      </w:r>
-      <w:proofErr w:type="spellEnd"/>
-      <w:r>
-        <w:rPr>
-          <w:rFonts w:hint="eastAsia"/>
-        </w:rPr>
-        <w:t>/</w:t>
-      </w:r>
-      <w:proofErr w:type="spellStart"/>
-      <w:r>
-        <w:rPr>
-          <w:rFonts w:hint="eastAsia"/>
-        </w:rPr>
-        <w:t>dm?uid</w:t>
-      </w:r>
-      <w:proofErr w:type="spellEnd"/>
-      <w:r>
-        <w:rPr>
-          <w:rFonts w:hint="eastAsia"/>
-        </w:rPr>
-        <w:t>=1234&amp;did=5678</w:t>
-      </w:r>
-      <w:r>
-        <w:br/>
-      </w:r>
-      <w:r>
-        <w:rPr>
-          <w:rFonts w:hint="eastAsia"/>
-        </w:rPr>
-        <w:t>인 것임.</w:t>
-      </w:r>
-    </w:p>
-    <w:p>
-      <w:pPr>
-        <w:pStyle w:val="a6"/>
-        <w:numPr>
-          <w:ilvl w:val="3"/>
-          <w:numId w:val="1"/>
-        </w:numPr>
-      </w:pPr>
-      <w:r>
-        <w:rPr>
-          <w:rFonts w:hint="eastAsia"/>
-        </w:rPr>
-        <w:t>반환 인자: 정상 응답(200)이면 {</w:t>
-      </w:r>
-      <w:proofErr w:type="spellStart"/>
-      <w:r>
-        <w:rPr>
-          <w:rFonts w:hint="eastAsia"/>
-        </w:rPr>
-        <w:t>chatid</w:t>
-      </w:r>
-      <w:proofErr w:type="spellEnd"/>
-      <w:r>
-        <w:rPr>
-          <w:rFonts w:hint="eastAsia"/>
-        </w:rPr>
-        <w:t xml:space="preserve">: </w:t>
-      </w:r>
-      <w:proofErr w:type="spellStart"/>
-      <w:r>
-        <w:rPr>
-          <w:rFonts w:hint="eastAsia"/>
-        </w:rPr>
-        <w:t>채팅방</w:t>
-      </w:r>
-      <w:proofErr w:type="spellEnd"/>
-      <w:r>
-        <w:rPr>
-          <w:rFonts w:hint="eastAsia"/>
-        </w:rPr>
-        <w:t xml:space="preserve"> 고유번호(Chat 스키마의 _id 속성)을 반환함.</w:t>
-      </w:r>
-      <w:r>
-        <w:br/>
-      </w:r>
-      <w:r>
-        <w:rPr>
-          <w:rFonts w:hint="eastAsia"/>
-        </w:rPr>
-        <w:t>이 때, 기존에 채팅방이 존재하지 않았을 경우 새 채팅방을 만듦.</w:t>
-      </w:r>
-      <w:r>
-        <w:br/>
-      </w:r>
-      <w:r>
-        <w:rPr>
-          <w:rFonts w:hint="eastAsia"/>
-        </w:rPr>
-        <w:t>Chat 스키마:</w:t>
-      </w:r>
-      <w:r>
-        <w:br/>
-      </w:r>
-      <w:r>
-        <w:rPr>
           <w:noProof/>
         </w:rPr>
-        <w:lastRenderedPageBreak/>
         <w:drawing>
           <wp:inline distT="0" distB="0" distL="0" distR="0" wp14:anchorId="21FD4DC3" wp14:editId="5A43A17F">
             <wp:extent cx="4582164" cy="7849695"/>
@@ -12128,6 +12271,7 @@
           <w:rFonts w:hint="eastAsia"/>
           <w:strike/>
         </w:rPr>
+        <w:lastRenderedPageBreak/>
         <w:t>/</w:t>
       </w:r>
       <w:proofErr w:type="spellStart"/>
@@ -12197,8 +12341,919 @@
           <w:rFonts w:hint="eastAsia"/>
           <w:strike/>
         </w:rPr>
+        <w:t>GET</w:t>
+      </w:r>
+    </w:p>
+    <w:p>
+      <w:pPr>
+        <w:pStyle w:val="a6"/>
+        <w:numPr>
+          <w:ilvl w:val="3"/>
+          <w:numId w:val="1"/>
+        </w:numPr>
+        <w:rPr>
+          <w:strike/>
+        </w:rPr>
+      </w:pPr>
+      <w:r>
+        <w:rPr>
+          <w:rFonts w:hint="eastAsia"/>
+          <w:strike/>
+        </w:rPr>
+        <w:t>위의 API와 매우 유사하지만 쿼리 변수 방식이 아닌 파라미터 변수 방식임에 유의!</w:t>
+      </w:r>
+    </w:p>
+    <w:p>
+      <w:pPr>
+        <w:pStyle w:val="a6"/>
+        <w:numPr>
+          <w:ilvl w:val="3"/>
+          <w:numId w:val="1"/>
+        </w:numPr>
+        <w:rPr>
+          <w:strike/>
+        </w:rPr>
+      </w:pPr>
+      <w:r>
+        <w:rPr>
+          <w:rFonts w:hint="eastAsia"/>
+          <w:strike/>
+        </w:rPr>
+        <w:t xml:space="preserve">요청 인자: </w:t>
+      </w:r>
+      <w:proofErr w:type="spellStart"/>
+      <w:r>
+        <w:rPr>
+          <w:rFonts w:hint="eastAsia"/>
+          <w:strike/>
+        </w:rPr>
+        <w:t>채팅방</w:t>
+      </w:r>
+      <w:proofErr w:type="spellEnd"/>
+      <w:r>
+        <w:rPr>
+          <w:rFonts w:hint="eastAsia"/>
+          <w:strike/>
+        </w:rPr>
+        <w:t xml:space="preserve"> 고유번호(Chat 스키마의 _id 속성)</w:t>
+      </w:r>
+    </w:p>
+    <w:p>
+      <w:pPr>
+        <w:pStyle w:val="a6"/>
+        <w:numPr>
+          <w:ilvl w:val="3"/>
+          <w:numId w:val="1"/>
+        </w:numPr>
+        <w:rPr>
+          <w:strike/>
+        </w:rPr>
+      </w:pPr>
+      <w:r>
+        <w:rPr>
+          <w:rFonts w:hint="eastAsia"/>
+          <w:strike/>
+        </w:rPr>
+        <w:t>반환 인자: Chat 스키마 그 자체를 반환함</w:t>
+      </w:r>
+    </w:p>
+    <w:p>
+      <w:pPr>
+        <w:pStyle w:val="a6"/>
+        <w:numPr>
+          <w:ilvl w:val="3"/>
+          <w:numId w:val="1"/>
+        </w:numPr>
+        <w:rPr>
+          <w:strike/>
+        </w:rPr>
+      </w:pPr>
+      <w:r>
+        <w:rPr>
+          <w:rFonts w:hint="eastAsia"/>
+          <w:strike/>
+        </w:rPr>
+        <w:t xml:space="preserve">사용 목적: </w:t>
+      </w:r>
+      <w:proofErr w:type="spellStart"/>
+      <w:r>
+        <w:rPr>
+          <w:rFonts w:hint="eastAsia"/>
+          <w:strike/>
+        </w:rPr>
+        <w:t>채팅방</w:t>
+      </w:r>
+      <w:proofErr w:type="spellEnd"/>
+      <w:r>
+        <w:rPr>
+          <w:rFonts w:hint="eastAsia"/>
+          <w:strike/>
+        </w:rPr>
+        <w:t xml:space="preserve"> 내용 불러오기를 위한 API임.</w:t>
+      </w:r>
+    </w:p>
+    <w:p>
+      <w:pPr>
+        <w:pStyle w:val="a6"/>
+        <w:numPr>
+          <w:ilvl w:val="3"/>
+          <w:numId w:val="1"/>
+        </w:numPr>
+        <w:rPr>
+          <w:strike/>
+        </w:rPr>
+      </w:pPr>
+      <w:r>
+        <w:rPr>
+          <w:rFonts w:hint="eastAsia"/>
+          <w:strike/>
+        </w:rPr>
+        <w:t>오류 코드</w:t>
+      </w:r>
+    </w:p>
+    <w:p>
+      <w:pPr>
+        <w:pStyle w:val="a6"/>
+        <w:numPr>
+          <w:ilvl w:val="4"/>
+          <w:numId w:val="1"/>
+        </w:numPr>
+        <w:rPr>
+          <w:strike/>
+        </w:rPr>
+      </w:pPr>
+      <w:r>
+        <w:rPr>
+          <w:rFonts w:hint="eastAsia"/>
+          <w:strike/>
+        </w:rPr>
+        <w:t xml:space="preserve">401: </w:t>
+      </w:r>
+      <w:proofErr w:type="spellStart"/>
+      <w:r>
+        <w:rPr>
+          <w:rFonts w:hint="eastAsia"/>
+          <w:strike/>
+        </w:rPr>
+        <w:t>채팅방</w:t>
+      </w:r>
+      <w:proofErr w:type="spellEnd"/>
+      <w:r>
+        <w:rPr>
+          <w:rFonts w:hint="eastAsia"/>
+          <w:strike/>
+        </w:rPr>
+        <w:t xml:space="preserve"> 고유번호 오류</w:t>
+      </w:r>
+    </w:p>
+    <w:p>
+      <w:pPr>
+        <w:pStyle w:val="a6"/>
+        <w:numPr>
+          <w:ilvl w:val="4"/>
+          <w:numId w:val="1"/>
+        </w:numPr>
+        <w:rPr>
+          <w:strike/>
+        </w:rPr>
+      </w:pPr>
+      <w:r>
+        <w:rPr>
+          <w:rFonts w:hint="eastAsia"/>
+          <w:strike/>
+        </w:rPr>
+        <w:t>402: 본인의 채팅이 아님</w:t>
+      </w:r>
+    </w:p>
+    <w:p>
+      <w:pPr>
+        <w:pStyle w:val="a6"/>
+        <w:numPr>
+          <w:ilvl w:val="4"/>
+          <w:numId w:val="1"/>
+        </w:numPr>
+        <w:rPr>
+          <w:strike/>
+        </w:rPr>
+      </w:pPr>
+      <w:r>
+        <w:rPr>
+          <w:rFonts w:hint="eastAsia"/>
+          <w:strike/>
+        </w:rPr>
+        <w:t>403: 서버 알고리즘 오류</w:t>
+      </w:r>
+    </w:p>
+    <w:p>
+      <w:pPr>
+        <w:pStyle w:val="a6"/>
+        <w:numPr>
+          <w:ilvl w:val="2"/>
+          <w:numId w:val="1"/>
+        </w:numPr>
+      </w:pPr>
+      <w:r>
+        <w:rPr>
+          <w:rFonts w:hint="eastAsia"/>
+        </w:rPr>
+        <w:t>/</w:t>
+      </w:r>
+      <w:proofErr w:type="spellStart"/>
+      <w:r>
+        <w:rPr>
+          <w:rFonts w:hint="eastAsia"/>
+        </w:rPr>
+        <w:t>mapp</w:t>
+      </w:r>
+      <w:proofErr w:type="spellEnd"/>
+      <w:r>
+        <w:rPr>
+          <w:rFonts w:hint="eastAsia"/>
+        </w:rPr>
+        <w:t>/</w:t>
+      </w:r>
+      <w:proofErr w:type="spellStart"/>
+      <w:r>
+        <w:rPr>
+          <w:rFonts w:hint="eastAsia"/>
+        </w:rPr>
+        <w:t>careplus</w:t>
+      </w:r>
+      <w:proofErr w:type="spellEnd"/>
+      <w:r>
+        <w:rPr>
+          <w:rFonts w:hint="eastAsia"/>
+        </w:rPr>
+        <w:t>/dm</w:t>
+      </w:r>
+      <w:proofErr w:type="gramStart"/>
+      <w:r>
+        <w:rPr>
+          <w:rFonts w:hint="eastAsia"/>
+        </w:rPr>
+        <w:t>/:</w:t>
+      </w:r>
+      <w:proofErr w:type="spellStart"/>
+      <w:r>
+        <w:rPr>
+          <w:rFonts w:hint="eastAsia"/>
+        </w:rPr>
+        <w:t>chatid</w:t>
+      </w:r>
+      <w:proofErr w:type="spellEnd"/>
+      <w:proofErr w:type="gramEnd"/>
+    </w:p>
+    <w:p>
+      <w:pPr>
+        <w:pStyle w:val="a6"/>
+        <w:numPr>
+          <w:ilvl w:val="3"/>
+          <w:numId w:val="1"/>
+        </w:numPr>
+      </w:pPr>
+      <w:r>
+        <w:rPr>
+          <w:rFonts w:hint="eastAsia"/>
+        </w:rPr>
+        <w:t>DELETE</w:t>
+      </w:r>
+    </w:p>
+    <w:p>
+      <w:pPr>
+        <w:pStyle w:val="a6"/>
+        <w:numPr>
+          <w:ilvl w:val="3"/>
+          <w:numId w:val="1"/>
+        </w:numPr>
+      </w:pPr>
+      <w:r>
+        <w:rPr>
+          <w:rFonts w:hint="eastAsia"/>
+        </w:rPr>
+        <w:t>로그인이 되어있고 프리미엄 계정이어야 작동됨.</w:t>
+      </w:r>
+    </w:p>
+    <w:p>
+      <w:pPr>
+        <w:pStyle w:val="a6"/>
+        <w:numPr>
+          <w:ilvl w:val="3"/>
+          <w:numId w:val="1"/>
+        </w:numPr>
+      </w:pPr>
+      <w:r>
+        <w:rPr>
+          <w:rFonts w:hint="eastAsia"/>
+        </w:rPr>
+        <w:t xml:space="preserve">요청 인자: </w:t>
+      </w:r>
+      <w:proofErr w:type="spellStart"/>
+      <w:r>
+        <w:rPr>
+          <w:rFonts w:hint="eastAsia"/>
+        </w:rPr>
+        <w:t>채팅방</w:t>
+      </w:r>
+      <w:proofErr w:type="spellEnd"/>
+      <w:r>
+        <w:rPr>
+          <w:rFonts w:hint="eastAsia"/>
+        </w:rPr>
+        <w:t xml:space="preserve"> 고유번호(Chat 스키마의 _id 속성)</w:t>
+      </w:r>
+    </w:p>
+    <w:p>
+      <w:pPr>
+        <w:pStyle w:val="a6"/>
+        <w:numPr>
+          <w:ilvl w:val="3"/>
+          <w:numId w:val="1"/>
+        </w:numPr>
+      </w:pPr>
+      <w:r>
+        <w:rPr>
+          <w:rFonts w:hint="eastAsia"/>
+        </w:rPr>
+        <w:t>반환 인자: 없음</w:t>
+      </w:r>
+    </w:p>
+    <w:p>
+      <w:pPr>
+        <w:pStyle w:val="a6"/>
+        <w:numPr>
+          <w:ilvl w:val="3"/>
+          <w:numId w:val="1"/>
+        </w:numPr>
+      </w:pPr>
+      <w:r>
+        <w:rPr>
+          <w:rFonts w:hint="eastAsia"/>
+        </w:rPr>
+        <w:t xml:space="preserve">사용 목적: </w:t>
+      </w:r>
+      <w:proofErr w:type="spellStart"/>
+      <w:r>
+        <w:rPr>
+          <w:rFonts w:hint="eastAsia"/>
+        </w:rPr>
+        <w:t>채팅방</w:t>
+      </w:r>
+      <w:proofErr w:type="spellEnd"/>
+      <w:r>
+        <w:rPr>
+          <w:rFonts w:hint="eastAsia"/>
+        </w:rPr>
+        <w:t xml:space="preserve"> 삭제를 위한 API임.</w:t>
+      </w:r>
+    </w:p>
+    <w:p>
+      <w:pPr>
+        <w:pStyle w:val="a6"/>
+        <w:numPr>
+          <w:ilvl w:val="3"/>
+          <w:numId w:val="1"/>
+        </w:numPr>
+      </w:pPr>
+      <w:r>
+        <w:rPr>
+          <w:rFonts w:hint="eastAsia"/>
+        </w:rPr>
+        <w:t>오류 코드</w:t>
+      </w:r>
+    </w:p>
+    <w:p>
+      <w:pPr>
+        <w:pStyle w:val="a6"/>
+        <w:numPr>
+          <w:ilvl w:val="4"/>
+          <w:numId w:val="1"/>
+        </w:numPr>
+      </w:pPr>
+      <w:r>
+        <w:rPr>
+          <w:rFonts w:hint="eastAsia"/>
+        </w:rPr>
+        <w:t xml:space="preserve">401: </w:t>
+      </w:r>
+      <w:proofErr w:type="spellStart"/>
+      <w:r>
+        <w:rPr>
+          <w:rFonts w:hint="eastAsia"/>
+        </w:rPr>
+        <w:t>채팅방</w:t>
+      </w:r>
+      <w:proofErr w:type="spellEnd"/>
+      <w:r>
+        <w:rPr>
+          <w:rFonts w:hint="eastAsia"/>
+        </w:rPr>
+        <w:t xml:space="preserve"> 고유번호 오류</w:t>
+      </w:r>
+    </w:p>
+    <w:p>
+      <w:pPr>
+        <w:pStyle w:val="a6"/>
+        <w:numPr>
+          <w:ilvl w:val="4"/>
+          <w:numId w:val="1"/>
+        </w:numPr>
+      </w:pPr>
+      <w:r>
+        <w:rPr>
+          <w:rFonts w:hint="eastAsia"/>
+        </w:rPr>
+        <w:t>402: 본인의 채팅이 아님</w:t>
+      </w:r>
+    </w:p>
+    <w:p>
+      <w:pPr>
+        <w:pStyle w:val="a6"/>
+        <w:numPr>
+          <w:ilvl w:val="4"/>
+          <w:numId w:val="1"/>
+        </w:numPr>
+      </w:pPr>
+      <w:r>
+        <w:rPr>
+          <w:rFonts w:hint="eastAsia"/>
+        </w:rPr>
+        <w:t>403: 서버 알고리즘 오류</w:t>
+      </w:r>
+    </w:p>
+    <w:p>
+      <w:pPr>
+        <w:pStyle w:val="a6"/>
+        <w:numPr>
+          <w:ilvl w:val="1"/>
+          <w:numId w:val="1"/>
+        </w:numPr>
+      </w:pPr>
+      <w:proofErr w:type="spellStart"/>
+      <w:r>
+        <w:rPr>
+          <w:rFonts w:hint="eastAsia"/>
+        </w:rPr>
+        <w:t>의사용</w:t>
+      </w:r>
+      <w:proofErr w:type="spellEnd"/>
+    </w:p>
+    <w:p>
+      <w:pPr>
+        <w:pStyle w:val="a6"/>
+        <w:numPr>
+          <w:ilvl w:val="2"/>
+          <w:numId w:val="1"/>
+        </w:numPr>
+      </w:pPr>
+      <w:r>
+        <w:rPr>
+          <w:rFonts w:hint="eastAsia"/>
+        </w:rPr>
+        <w:t>/</w:t>
+      </w:r>
+      <w:proofErr w:type="spellStart"/>
+      <w:r>
+        <w:rPr>
+          <w:rFonts w:hint="eastAsia"/>
+        </w:rPr>
+        <w:t>mapp</w:t>
+      </w:r>
+      <w:proofErr w:type="spellEnd"/>
+      <w:r>
+        <w:rPr>
+          <w:rFonts w:hint="eastAsia"/>
+        </w:rPr>
+        <w:t>/</w:t>
+      </w:r>
+      <w:r>
+        <w:rPr>
+          <w:rFonts w:hint="eastAsia"/>
+        </w:rPr>
+        <w:t>doctor</w:t>
+      </w:r>
+      <w:r>
+        <w:rPr>
+          <w:rFonts w:hint="eastAsia"/>
+        </w:rPr>
+        <w:t>/dm/list</w:t>
+      </w:r>
+    </w:p>
+    <w:p>
+      <w:pPr>
+        <w:pStyle w:val="a6"/>
+        <w:numPr>
+          <w:ilvl w:val="3"/>
+          <w:numId w:val="1"/>
+        </w:numPr>
+      </w:pPr>
+      <w:r>
+        <w:rPr>
+          <w:rFonts w:hint="eastAsia"/>
+        </w:rPr>
+        <w:t>GET</w:t>
+      </w:r>
+    </w:p>
+    <w:p>
+      <w:pPr>
+        <w:pStyle w:val="a6"/>
+        <w:numPr>
+          <w:ilvl w:val="3"/>
+          <w:numId w:val="1"/>
+        </w:numPr>
+      </w:pPr>
+      <w:r>
+        <w:rPr>
+          <w:rFonts w:hint="eastAsia"/>
+        </w:rPr>
+        <w:t>로그인이 되어 있고 프리미엄 계정이어야 작동됨.</w:t>
+      </w:r>
+    </w:p>
+    <w:p>
+      <w:pPr>
+        <w:pStyle w:val="a6"/>
+        <w:numPr>
+          <w:ilvl w:val="3"/>
+          <w:numId w:val="1"/>
+        </w:numPr>
+      </w:pPr>
+      <w:r>
+        <w:rPr>
+          <w:rFonts w:hint="eastAsia"/>
+        </w:rPr>
+        <w:t>요청 인자: 없음</w:t>
+      </w:r>
+    </w:p>
+    <w:p>
+      <w:pPr>
+        <w:pStyle w:val="a6"/>
+        <w:numPr>
+          <w:ilvl w:val="3"/>
+          <w:numId w:val="1"/>
+        </w:numPr>
+      </w:pPr>
+      <w:r>
+        <w:rPr>
+          <w:rFonts w:hint="eastAsia"/>
+        </w:rPr>
+        <w:t xml:space="preserve">반환 인자: 정상 응답(200)이면 Chat 스키마 중 </w:t>
+      </w:r>
+      <w:r>
+        <w:rPr>
+          <w:rFonts w:hint="eastAsia"/>
+        </w:rPr>
+        <w:t>user</w:t>
+      </w:r>
+      <w:r>
+        <w:rPr>
+          <w:rFonts w:hint="eastAsia"/>
+        </w:rPr>
+        <w:t xml:space="preserve">의 이름(_id 속성도 제공)과 date가 projection된 배열을 </w:t>
+      </w:r>
+      <w:proofErr w:type="spellStart"/>
+      <w:r>
+        <w:rPr>
+          <w:rFonts w:hint="eastAsia"/>
+        </w:rPr>
+        <w:t>리턴하거나</w:t>
+      </w:r>
+      <w:proofErr w:type="spellEnd"/>
+      <w:r>
+        <w:rPr>
+          <w:rFonts w:hint="eastAsia"/>
+        </w:rPr>
+        <w:t>(단 채팅 내용은 not projected)</w:t>
+      </w:r>
+      <w:r>
+        <w:rPr>
+          <w:rFonts w:hint="eastAsia"/>
+        </w:rPr>
+        <w:t xml:space="preserve">, 채팅이 없다면 201 및 </w:t>
+      </w:r>
+      <w:proofErr w:type="spellStart"/>
+      <w:r>
+        <w:rPr>
+          <w:rFonts w:hint="eastAsia"/>
+        </w:rPr>
+        <w:t>emptyChatList</w:t>
+      </w:r>
+      <w:proofErr w:type="spellEnd"/>
+      <w:r>
+        <w:rPr>
+          <w:rFonts w:hint="eastAsia"/>
+        </w:rPr>
+        <w:t xml:space="preserve">라는 메시지를 반환함. 무슨 말인지 잘 </w:t>
+      </w:r>
+      <w:proofErr w:type="spellStart"/>
+      <w:r>
+        <w:rPr>
+          <w:rFonts w:hint="eastAsia"/>
+        </w:rPr>
+        <w:t>모르겠으면</w:t>
+      </w:r>
+      <w:proofErr w:type="spellEnd"/>
+      <w:r>
+        <w:rPr>
+          <w:rFonts w:hint="eastAsia"/>
+        </w:rPr>
+        <w:t xml:space="preserve"> JSON 로그에 </w:t>
+      </w:r>
+      <w:proofErr w:type="spellStart"/>
+      <w:r>
+        <w:rPr>
+          <w:rFonts w:hint="eastAsia"/>
+        </w:rPr>
+        <w:t>찍어보길</w:t>
+      </w:r>
+      <w:proofErr w:type="spellEnd"/>
+      <w:r>
+        <w:rPr>
+          <w:rFonts w:hint="eastAsia"/>
+        </w:rPr>
+        <w:t xml:space="preserve">. pretty하게 출력해주는 외부 플러그인도 </w:t>
+      </w:r>
+      <w:proofErr w:type="spellStart"/>
+      <w:proofErr w:type="gramStart"/>
+      <w:r>
+        <w:rPr>
+          <w:rFonts w:hint="eastAsia"/>
+        </w:rPr>
+        <w:t>많은걸로</w:t>
+      </w:r>
+      <w:proofErr w:type="spellEnd"/>
+      <w:proofErr w:type="gramEnd"/>
+      <w:r>
+        <w:rPr>
+          <w:rFonts w:hint="eastAsia"/>
+        </w:rPr>
+        <w:t xml:space="preserve"> 아니까 눈에 잘 </w:t>
+      </w:r>
+      <w:proofErr w:type="spellStart"/>
+      <w:r>
+        <w:rPr>
+          <w:rFonts w:hint="eastAsia"/>
+        </w:rPr>
+        <w:t>안들어오면</w:t>
+      </w:r>
+      <w:proofErr w:type="spellEnd"/>
+      <w:r>
+        <w:rPr>
+          <w:rFonts w:hint="eastAsia"/>
+        </w:rPr>
+        <w:t xml:space="preserve"> </w:t>
+      </w:r>
+      <w:proofErr w:type="spellStart"/>
+      <w:r>
+        <w:rPr>
+          <w:rFonts w:hint="eastAsia"/>
+        </w:rPr>
+        <w:t>그런걸로</w:t>
+      </w:r>
+      <w:proofErr w:type="spellEnd"/>
+      <w:r>
+        <w:rPr>
+          <w:rFonts w:hint="eastAsia"/>
+        </w:rPr>
+        <w:t xml:space="preserve"> 다듬어서 한번 보길 바람.</w:t>
+      </w:r>
+    </w:p>
+    <w:p>
+      <w:pPr>
+        <w:pStyle w:val="a6"/>
+        <w:numPr>
+          <w:ilvl w:val="3"/>
+          <w:numId w:val="1"/>
+        </w:numPr>
+      </w:pPr>
+      <w:r>
+        <w:rPr>
+          <w:rFonts w:hint="eastAsia"/>
+        </w:rPr>
+        <w:t>Chat 스키마는 아래 API에 설명되어 있음.</w:t>
+      </w:r>
+    </w:p>
+    <w:p>
+      <w:pPr>
+        <w:pStyle w:val="a6"/>
+        <w:numPr>
+          <w:ilvl w:val="3"/>
+          <w:numId w:val="1"/>
+        </w:numPr>
+      </w:pPr>
+      <w:r>
+        <w:rPr>
+          <w:rFonts w:hint="eastAsia"/>
+        </w:rPr>
+        <w:t>오류 코드</w:t>
+      </w:r>
+    </w:p>
+    <w:p>
+      <w:pPr>
+        <w:pStyle w:val="a6"/>
+        <w:numPr>
+          <w:ilvl w:val="4"/>
+          <w:numId w:val="1"/>
+        </w:numPr>
+      </w:pPr>
+      <w:r>
+        <w:rPr>
+          <w:rFonts w:hint="eastAsia"/>
+        </w:rPr>
+        <w:t>403: 서버 내부 알고리즘 오류</w:t>
+      </w:r>
+    </w:p>
+    <w:p>
+      <w:pPr>
+        <w:pStyle w:val="a6"/>
+        <w:numPr>
+          <w:ilvl w:val="2"/>
+          <w:numId w:val="1"/>
+        </w:numPr>
+        <w:rPr>
+          <w:strike/>
+        </w:rPr>
+      </w:pPr>
+      <w:r>
+        <w:rPr>
+          <w:rFonts w:hint="eastAsia"/>
+          <w:strike/>
+        </w:rPr>
+        <w:t>/</w:t>
+      </w:r>
+      <w:proofErr w:type="spellStart"/>
+      <w:r>
+        <w:rPr>
+          <w:rFonts w:hint="eastAsia"/>
+          <w:strike/>
+        </w:rPr>
+        <w:t>mapp</w:t>
+      </w:r>
+      <w:proofErr w:type="spellEnd"/>
+      <w:r>
+        <w:rPr>
+          <w:rFonts w:hint="eastAsia"/>
+          <w:strike/>
+        </w:rPr>
+        <w:t>/</w:t>
+      </w:r>
+      <w:r>
+        <w:rPr>
+          <w:rFonts w:hint="eastAsia"/>
+          <w:strike/>
+        </w:rPr>
+        <w:t>doctor</w:t>
+      </w:r>
+      <w:r>
+        <w:rPr>
+          <w:rFonts w:hint="eastAsia"/>
+          <w:strike/>
+        </w:rPr>
+        <w:t>/dm</w:t>
+      </w:r>
+      <w:proofErr w:type="gramStart"/>
+      <w:r>
+        <w:rPr>
+          <w:rFonts w:hint="eastAsia"/>
+          <w:strike/>
+        </w:rPr>
+        <w:t>/:</w:t>
+      </w:r>
+      <w:proofErr w:type="spellStart"/>
+      <w:r>
+        <w:rPr>
+          <w:rFonts w:hint="eastAsia"/>
+          <w:strike/>
+        </w:rPr>
+        <w:t>chatid</w:t>
+      </w:r>
+      <w:proofErr w:type="spellEnd"/>
+      <w:proofErr w:type="gramEnd"/>
+    </w:p>
+    <w:p>
+      <w:pPr>
+        <w:pStyle w:val="a6"/>
+        <w:numPr>
+          <w:ilvl w:val="3"/>
+          <w:numId w:val="1"/>
+        </w:numPr>
+        <w:rPr>
+          <w:strike/>
+        </w:rPr>
+      </w:pPr>
+      <w:r>
+        <w:rPr>
+          <w:rFonts w:hint="eastAsia"/>
+          <w:strike/>
+        </w:rPr>
+        <w:t>GET</w:t>
+      </w:r>
+    </w:p>
+    <w:p>
+      <w:pPr>
+        <w:pStyle w:val="a6"/>
+        <w:numPr>
+          <w:ilvl w:val="3"/>
+          <w:numId w:val="1"/>
+        </w:numPr>
+        <w:rPr>
+          <w:strike/>
+        </w:rPr>
+      </w:pPr>
+      <w:r>
+        <w:rPr>
+          <w:rFonts w:hint="eastAsia"/>
+          <w:strike/>
+        </w:rPr>
+        <w:t>위의 API와 매우 유사하지만 쿼리 변수 방식이 아닌 파라미터 변수 방식임에 유의!</w:t>
+      </w:r>
+    </w:p>
+    <w:p>
+      <w:pPr>
+        <w:pStyle w:val="a6"/>
+        <w:numPr>
+          <w:ilvl w:val="3"/>
+          <w:numId w:val="1"/>
+        </w:numPr>
+        <w:rPr>
+          <w:strike/>
+        </w:rPr>
+      </w:pPr>
+      <w:r>
+        <w:rPr>
+          <w:rFonts w:hint="eastAsia"/>
+          <w:strike/>
+        </w:rPr>
+        <w:t xml:space="preserve">요청 인자: </w:t>
+      </w:r>
+      <w:proofErr w:type="spellStart"/>
+      <w:r>
+        <w:rPr>
+          <w:rFonts w:hint="eastAsia"/>
+          <w:strike/>
+        </w:rPr>
+        <w:t>채팅방</w:t>
+      </w:r>
+      <w:proofErr w:type="spellEnd"/>
+      <w:r>
+        <w:rPr>
+          <w:rFonts w:hint="eastAsia"/>
+          <w:strike/>
+        </w:rPr>
+        <w:t xml:space="preserve"> 고유번호(Chat 스키마의 _id 속성)</w:t>
+      </w:r>
+    </w:p>
+    <w:p>
+      <w:pPr>
+        <w:pStyle w:val="a6"/>
+        <w:numPr>
+          <w:ilvl w:val="3"/>
+          <w:numId w:val="1"/>
+        </w:numPr>
+        <w:rPr>
+          <w:strike/>
+        </w:rPr>
+      </w:pPr>
+      <w:r>
+        <w:rPr>
+          <w:rFonts w:hint="eastAsia"/>
+          <w:strike/>
+        </w:rPr>
+        <w:t>반환 인자: Chat 스키마 그 자체를 반환함</w:t>
+      </w:r>
+    </w:p>
+    <w:p>
+      <w:pPr>
+        <w:pStyle w:val="a6"/>
+        <w:numPr>
+          <w:ilvl w:val="3"/>
+          <w:numId w:val="1"/>
+        </w:numPr>
+        <w:rPr>
+          <w:strike/>
+        </w:rPr>
+      </w:pPr>
+      <w:r>
+        <w:rPr>
+          <w:rFonts w:hint="eastAsia"/>
+          <w:strike/>
+        </w:rPr>
         <w:lastRenderedPageBreak/>
-        <w:t>GET</w:t>
+        <w:t xml:space="preserve">사용 목적: </w:t>
+      </w:r>
+      <w:proofErr w:type="spellStart"/>
+      <w:r>
+        <w:rPr>
+          <w:rFonts w:hint="eastAsia"/>
+          <w:strike/>
+        </w:rPr>
+        <w:t>채팅방</w:t>
+      </w:r>
+      <w:proofErr w:type="spellEnd"/>
+      <w:r>
+        <w:rPr>
+          <w:rFonts w:hint="eastAsia"/>
+          <w:strike/>
+        </w:rPr>
+        <w:t xml:space="preserve"> 내용 불러오기를 위한 API임.</w:t>
       </w:r>
     </w:p>
     <w:p>
@@ -12217,918 +13272,6 @@
           <w:rFonts w:hint="eastAsia"/>
           <w:strike/>
         </w:rPr>
-        <w:t>위의 API와 매우 유사하지만 쿼리 변수 방식이 아닌 파라미터 변수 방식임에 유의!</w:t>
-      </w:r>
-    </w:p>
-    <w:p>
-      <w:pPr>
-        <w:pStyle w:val="a6"/>
-        <w:numPr>
-          <w:ilvl w:val="3"/>
-          <w:numId w:val="1"/>
-        </w:numPr>
-        <w:rPr>
-          <w:strike/>
-        </w:rPr>
-      </w:pPr>
-      <w:r>
-        <w:rPr>
-          <w:rFonts w:hint="eastAsia"/>
-          <w:strike/>
-        </w:rPr>
-        <w:t xml:space="preserve">요청 인자: </w:t>
-      </w:r>
-      <w:proofErr w:type="spellStart"/>
-      <w:r>
-        <w:rPr>
-          <w:rFonts w:hint="eastAsia"/>
-          <w:strike/>
-        </w:rPr>
-        <w:t>채팅방</w:t>
-      </w:r>
-      <w:proofErr w:type="spellEnd"/>
-      <w:r>
-        <w:rPr>
-          <w:rFonts w:hint="eastAsia"/>
-          <w:strike/>
-        </w:rPr>
-        <w:t xml:space="preserve"> 고유번호(Chat 스키마의 _id 속성)</w:t>
-      </w:r>
-    </w:p>
-    <w:p>
-      <w:pPr>
-        <w:pStyle w:val="a6"/>
-        <w:numPr>
-          <w:ilvl w:val="3"/>
-          <w:numId w:val="1"/>
-        </w:numPr>
-        <w:rPr>
-          <w:strike/>
-        </w:rPr>
-      </w:pPr>
-      <w:r>
-        <w:rPr>
-          <w:rFonts w:hint="eastAsia"/>
-          <w:strike/>
-        </w:rPr>
-        <w:t>반환 인자: Chat 스키마 그 자체를 반환함</w:t>
-      </w:r>
-    </w:p>
-    <w:p>
-      <w:pPr>
-        <w:pStyle w:val="a6"/>
-        <w:numPr>
-          <w:ilvl w:val="3"/>
-          <w:numId w:val="1"/>
-        </w:numPr>
-        <w:rPr>
-          <w:strike/>
-        </w:rPr>
-      </w:pPr>
-      <w:r>
-        <w:rPr>
-          <w:rFonts w:hint="eastAsia"/>
-          <w:strike/>
-        </w:rPr>
-        <w:t xml:space="preserve">사용 목적: </w:t>
-      </w:r>
-      <w:proofErr w:type="spellStart"/>
-      <w:r>
-        <w:rPr>
-          <w:rFonts w:hint="eastAsia"/>
-          <w:strike/>
-        </w:rPr>
-        <w:t>채팅방</w:t>
-      </w:r>
-      <w:proofErr w:type="spellEnd"/>
-      <w:r>
-        <w:rPr>
-          <w:rFonts w:hint="eastAsia"/>
-          <w:strike/>
-        </w:rPr>
-        <w:t xml:space="preserve"> 내용 불러오기를 위한 API임.</w:t>
-      </w:r>
-    </w:p>
-    <w:p>
-      <w:pPr>
-        <w:pStyle w:val="a6"/>
-        <w:numPr>
-          <w:ilvl w:val="3"/>
-          <w:numId w:val="1"/>
-        </w:numPr>
-        <w:rPr>
-          <w:strike/>
-        </w:rPr>
-      </w:pPr>
-      <w:r>
-        <w:rPr>
-          <w:rFonts w:hint="eastAsia"/>
-          <w:strike/>
-        </w:rPr>
-        <w:t>오류 코드</w:t>
-      </w:r>
-    </w:p>
-    <w:p>
-      <w:pPr>
-        <w:pStyle w:val="a6"/>
-        <w:numPr>
-          <w:ilvl w:val="4"/>
-          <w:numId w:val="1"/>
-        </w:numPr>
-        <w:rPr>
-          <w:strike/>
-        </w:rPr>
-      </w:pPr>
-      <w:r>
-        <w:rPr>
-          <w:rFonts w:hint="eastAsia"/>
-          <w:strike/>
-        </w:rPr>
-        <w:t xml:space="preserve">401: </w:t>
-      </w:r>
-      <w:proofErr w:type="spellStart"/>
-      <w:r>
-        <w:rPr>
-          <w:rFonts w:hint="eastAsia"/>
-          <w:strike/>
-        </w:rPr>
-        <w:t>채팅방</w:t>
-      </w:r>
-      <w:proofErr w:type="spellEnd"/>
-      <w:r>
-        <w:rPr>
-          <w:rFonts w:hint="eastAsia"/>
-          <w:strike/>
-        </w:rPr>
-        <w:t xml:space="preserve"> 고유번호 오류</w:t>
-      </w:r>
-    </w:p>
-    <w:p>
-      <w:pPr>
-        <w:pStyle w:val="a6"/>
-        <w:numPr>
-          <w:ilvl w:val="4"/>
-          <w:numId w:val="1"/>
-        </w:numPr>
-        <w:rPr>
-          <w:strike/>
-        </w:rPr>
-      </w:pPr>
-      <w:r>
-        <w:rPr>
-          <w:rFonts w:hint="eastAsia"/>
-          <w:strike/>
-        </w:rPr>
-        <w:t>402: 본인의 채팅이 아님</w:t>
-      </w:r>
-    </w:p>
-    <w:p>
-      <w:pPr>
-        <w:pStyle w:val="a6"/>
-        <w:numPr>
-          <w:ilvl w:val="4"/>
-          <w:numId w:val="1"/>
-        </w:numPr>
-        <w:rPr>
-          <w:strike/>
-        </w:rPr>
-      </w:pPr>
-      <w:r>
-        <w:rPr>
-          <w:rFonts w:hint="eastAsia"/>
-          <w:strike/>
-        </w:rPr>
-        <w:t>403: 서버 알고리즘 오류</w:t>
-      </w:r>
-    </w:p>
-    <w:p>
-      <w:pPr>
-        <w:pStyle w:val="a6"/>
-        <w:numPr>
-          <w:ilvl w:val="2"/>
-          <w:numId w:val="1"/>
-        </w:numPr>
-      </w:pPr>
-      <w:r>
-        <w:rPr>
-          <w:rFonts w:hint="eastAsia"/>
-        </w:rPr>
-        <w:t>/</w:t>
-      </w:r>
-      <w:proofErr w:type="spellStart"/>
-      <w:r>
-        <w:rPr>
-          <w:rFonts w:hint="eastAsia"/>
-        </w:rPr>
-        <w:t>mapp</w:t>
-      </w:r>
-      <w:proofErr w:type="spellEnd"/>
-      <w:r>
-        <w:rPr>
-          <w:rFonts w:hint="eastAsia"/>
-        </w:rPr>
-        <w:t>/</w:t>
-      </w:r>
-      <w:proofErr w:type="spellStart"/>
-      <w:r>
-        <w:rPr>
-          <w:rFonts w:hint="eastAsia"/>
-        </w:rPr>
-        <w:t>careplus</w:t>
-      </w:r>
-      <w:proofErr w:type="spellEnd"/>
-      <w:r>
-        <w:rPr>
-          <w:rFonts w:hint="eastAsia"/>
-        </w:rPr>
-        <w:t>/dm</w:t>
-      </w:r>
-      <w:proofErr w:type="gramStart"/>
-      <w:r>
-        <w:rPr>
-          <w:rFonts w:hint="eastAsia"/>
-        </w:rPr>
-        <w:t>/:</w:t>
-      </w:r>
-      <w:proofErr w:type="spellStart"/>
-      <w:r>
-        <w:rPr>
-          <w:rFonts w:hint="eastAsia"/>
-        </w:rPr>
-        <w:t>chatid</w:t>
-      </w:r>
-      <w:proofErr w:type="spellEnd"/>
-      <w:proofErr w:type="gramEnd"/>
-    </w:p>
-    <w:p>
-      <w:pPr>
-        <w:pStyle w:val="a6"/>
-        <w:numPr>
-          <w:ilvl w:val="3"/>
-          <w:numId w:val="1"/>
-        </w:numPr>
-      </w:pPr>
-      <w:r>
-        <w:rPr>
-          <w:rFonts w:hint="eastAsia"/>
-        </w:rPr>
-        <w:t>DELETE</w:t>
-      </w:r>
-    </w:p>
-    <w:p>
-      <w:pPr>
-        <w:pStyle w:val="a6"/>
-        <w:numPr>
-          <w:ilvl w:val="3"/>
-          <w:numId w:val="1"/>
-        </w:numPr>
-      </w:pPr>
-      <w:r>
-        <w:rPr>
-          <w:rFonts w:hint="eastAsia"/>
-        </w:rPr>
-        <w:t>로그인이 되어있고 프리미엄 계정이어야 작동됨.</w:t>
-      </w:r>
-    </w:p>
-    <w:p>
-      <w:pPr>
-        <w:pStyle w:val="a6"/>
-        <w:numPr>
-          <w:ilvl w:val="3"/>
-          <w:numId w:val="1"/>
-        </w:numPr>
-      </w:pPr>
-      <w:r>
-        <w:rPr>
-          <w:rFonts w:hint="eastAsia"/>
-        </w:rPr>
-        <w:t xml:space="preserve">요청 인자: </w:t>
-      </w:r>
-      <w:proofErr w:type="spellStart"/>
-      <w:r>
-        <w:rPr>
-          <w:rFonts w:hint="eastAsia"/>
-        </w:rPr>
-        <w:t>채팅방</w:t>
-      </w:r>
-      <w:proofErr w:type="spellEnd"/>
-      <w:r>
-        <w:rPr>
-          <w:rFonts w:hint="eastAsia"/>
-        </w:rPr>
-        <w:t xml:space="preserve"> 고유번호(Chat 스키마의 _id 속성)</w:t>
-      </w:r>
-    </w:p>
-    <w:p>
-      <w:pPr>
-        <w:pStyle w:val="a6"/>
-        <w:numPr>
-          <w:ilvl w:val="3"/>
-          <w:numId w:val="1"/>
-        </w:numPr>
-      </w:pPr>
-      <w:r>
-        <w:rPr>
-          <w:rFonts w:hint="eastAsia"/>
-        </w:rPr>
-        <w:t>반환 인자: 없음</w:t>
-      </w:r>
-    </w:p>
-    <w:p>
-      <w:pPr>
-        <w:pStyle w:val="a6"/>
-        <w:numPr>
-          <w:ilvl w:val="3"/>
-          <w:numId w:val="1"/>
-        </w:numPr>
-      </w:pPr>
-      <w:r>
-        <w:rPr>
-          <w:rFonts w:hint="eastAsia"/>
-        </w:rPr>
-        <w:t xml:space="preserve">사용 목적: </w:t>
-      </w:r>
-      <w:proofErr w:type="spellStart"/>
-      <w:r>
-        <w:rPr>
-          <w:rFonts w:hint="eastAsia"/>
-        </w:rPr>
-        <w:t>채팅방</w:t>
-      </w:r>
-      <w:proofErr w:type="spellEnd"/>
-      <w:r>
-        <w:rPr>
-          <w:rFonts w:hint="eastAsia"/>
-        </w:rPr>
-        <w:t xml:space="preserve"> 삭제를 위한 API임.</w:t>
-      </w:r>
-    </w:p>
-    <w:p>
-      <w:pPr>
-        <w:pStyle w:val="a6"/>
-        <w:numPr>
-          <w:ilvl w:val="3"/>
-          <w:numId w:val="1"/>
-        </w:numPr>
-      </w:pPr>
-      <w:r>
-        <w:rPr>
-          <w:rFonts w:hint="eastAsia"/>
-        </w:rPr>
-        <w:t>오류 코드</w:t>
-      </w:r>
-    </w:p>
-    <w:p>
-      <w:pPr>
-        <w:pStyle w:val="a6"/>
-        <w:numPr>
-          <w:ilvl w:val="4"/>
-          <w:numId w:val="1"/>
-        </w:numPr>
-      </w:pPr>
-      <w:r>
-        <w:rPr>
-          <w:rFonts w:hint="eastAsia"/>
-        </w:rPr>
-        <w:t xml:space="preserve">401: </w:t>
-      </w:r>
-      <w:proofErr w:type="spellStart"/>
-      <w:r>
-        <w:rPr>
-          <w:rFonts w:hint="eastAsia"/>
-        </w:rPr>
-        <w:t>채팅방</w:t>
-      </w:r>
-      <w:proofErr w:type="spellEnd"/>
-      <w:r>
-        <w:rPr>
-          <w:rFonts w:hint="eastAsia"/>
-        </w:rPr>
-        <w:t xml:space="preserve"> 고유번호 오류</w:t>
-      </w:r>
-    </w:p>
-    <w:p>
-      <w:pPr>
-        <w:pStyle w:val="a6"/>
-        <w:numPr>
-          <w:ilvl w:val="4"/>
-          <w:numId w:val="1"/>
-        </w:numPr>
-      </w:pPr>
-      <w:r>
-        <w:rPr>
-          <w:rFonts w:hint="eastAsia"/>
-        </w:rPr>
-        <w:t>402: 본인의 채팅이 아님</w:t>
-      </w:r>
-    </w:p>
-    <w:p>
-      <w:pPr>
-        <w:pStyle w:val="a6"/>
-        <w:numPr>
-          <w:ilvl w:val="4"/>
-          <w:numId w:val="1"/>
-        </w:numPr>
-      </w:pPr>
-      <w:r>
-        <w:rPr>
-          <w:rFonts w:hint="eastAsia"/>
-        </w:rPr>
-        <w:t>403: 서버 알고리즘 오류</w:t>
-      </w:r>
-    </w:p>
-    <w:p>
-      <w:pPr>
-        <w:pStyle w:val="a6"/>
-        <w:numPr>
-          <w:ilvl w:val="1"/>
-          <w:numId w:val="1"/>
-        </w:numPr>
-      </w:pPr>
-      <w:proofErr w:type="spellStart"/>
-      <w:r>
-        <w:rPr>
-          <w:rFonts w:hint="eastAsia"/>
-        </w:rPr>
-        <w:t>의사용</w:t>
-      </w:r>
-      <w:proofErr w:type="spellEnd"/>
-    </w:p>
-    <w:p>
-      <w:pPr>
-        <w:pStyle w:val="a6"/>
-        <w:numPr>
-          <w:ilvl w:val="2"/>
-          <w:numId w:val="1"/>
-        </w:numPr>
-      </w:pPr>
-      <w:r>
-        <w:rPr>
-          <w:rFonts w:hint="eastAsia"/>
-        </w:rPr>
-        <w:t>/</w:t>
-      </w:r>
-      <w:proofErr w:type="spellStart"/>
-      <w:r>
-        <w:rPr>
-          <w:rFonts w:hint="eastAsia"/>
-        </w:rPr>
-        <w:t>mapp</w:t>
-      </w:r>
-      <w:proofErr w:type="spellEnd"/>
-      <w:r>
-        <w:rPr>
-          <w:rFonts w:hint="eastAsia"/>
-        </w:rPr>
-        <w:t>/</w:t>
-      </w:r>
-      <w:r>
-        <w:rPr>
-          <w:rFonts w:hint="eastAsia"/>
-        </w:rPr>
-        <w:t>doctor</w:t>
-      </w:r>
-      <w:r>
-        <w:rPr>
-          <w:rFonts w:hint="eastAsia"/>
-        </w:rPr>
-        <w:t>/dm/list</w:t>
-      </w:r>
-    </w:p>
-    <w:p>
-      <w:pPr>
-        <w:pStyle w:val="a6"/>
-        <w:numPr>
-          <w:ilvl w:val="3"/>
-          <w:numId w:val="1"/>
-        </w:numPr>
-      </w:pPr>
-      <w:r>
-        <w:rPr>
-          <w:rFonts w:hint="eastAsia"/>
-        </w:rPr>
-        <w:t>GET</w:t>
-      </w:r>
-    </w:p>
-    <w:p>
-      <w:pPr>
-        <w:pStyle w:val="a6"/>
-        <w:numPr>
-          <w:ilvl w:val="3"/>
-          <w:numId w:val="1"/>
-        </w:numPr>
-      </w:pPr>
-      <w:r>
-        <w:rPr>
-          <w:rFonts w:hint="eastAsia"/>
-        </w:rPr>
-        <w:t>로그인이 되어 있고 프리미엄 계정이어야 작동됨.</w:t>
-      </w:r>
-    </w:p>
-    <w:p>
-      <w:pPr>
-        <w:pStyle w:val="a6"/>
-        <w:numPr>
-          <w:ilvl w:val="3"/>
-          <w:numId w:val="1"/>
-        </w:numPr>
-      </w:pPr>
-      <w:r>
-        <w:rPr>
-          <w:rFonts w:hint="eastAsia"/>
-        </w:rPr>
-        <w:t>요청 인자: 없음</w:t>
-      </w:r>
-    </w:p>
-    <w:p>
-      <w:pPr>
-        <w:pStyle w:val="a6"/>
-        <w:numPr>
-          <w:ilvl w:val="3"/>
-          <w:numId w:val="1"/>
-        </w:numPr>
-      </w:pPr>
-      <w:r>
-        <w:rPr>
-          <w:rFonts w:hint="eastAsia"/>
-        </w:rPr>
-        <w:t xml:space="preserve">반환 인자: 정상 응답(200)이면 Chat 스키마 중 </w:t>
-      </w:r>
-      <w:r>
-        <w:rPr>
-          <w:rFonts w:hint="eastAsia"/>
-        </w:rPr>
-        <w:t>user</w:t>
-      </w:r>
-      <w:r>
-        <w:rPr>
-          <w:rFonts w:hint="eastAsia"/>
-        </w:rPr>
-        <w:t xml:space="preserve">의 이름(_id 속성도 제공)과 date가 projection된 배열을 </w:t>
-      </w:r>
-      <w:proofErr w:type="spellStart"/>
-      <w:r>
-        <w:rPr>
-          <w:rFonts w:hint="eastAsia"/>
-        </w:rPr>
-        <w:t>리턴하거나</w:t>
-      </w:r>
-      <w:proofErr w:type="spellEnd"/>
-      <w:r>
-        <w:rPr>
-          <w:rFonts w:hint="eastAsia"/>
-        </w:rPr>
-        <w:t>(단 채팅 내용은 not projected)</w:t>
-      </w:r>
-      <w:r>
-        <w:rPr>
-          <w:rFonts w:hint="eastAsia"/>
-        </w:rPr>
-        <w:t xml:space="preserve">, 채팅이 없다면 201 및 </w:t>
-      </w:r>
-      <w:proofErr w:type="spellStart"/>
-      <w:r>
-        <w:rPr>
-          <w:rFonts w:hint="eastAsia"/>
-        </w:rPr>
-        <w:t>emptyChatList</w:t>
-      </w:r>
-      <w:proofErr w:type="spellEnd"/>
-      <w:r>
-        <w:rPr>
-          <w:rFonts w:hint="eastAsia"/>
-        </w:rPr>
-        <w:t xml:space="preserve">라는 메시지를 반환함. 무슨 말인지 잘 </w:t>
-      </w:r>
-      <w:proofErr w:type="spellStart"/>
-      <w:r>
-        <w:rPr>
-          <w:rFonts w:hint="eastAsia"/>
-        </w:rPr>
-        <w:t>모르겠으면</w:t>
-      </w:r>
-      <w:proofErr w:type="spellEnd"/>
-      <w:r>
-        <w:rPr>
-          <w:rFonts w:hint="eastAsia"/>
-        </w:rPr>
-        <w:t xml:space="preserve"> JSON 로그에 </w:t>
-      </w:r>
-      <w:proofErr w:type="spellStart"/>
-      <w:r>
-        <w:rPr>
-          <w:rFonts w:hint="eastAsia"/>
-        </w:rPr>
-        <w:t>찍어보길</w:t>
-      </w:r>
-      <w:proofErr w:type="spellEnd"/>
-      <w:r>
-        <w:rPr>
-          <w:rFonts w:hint="eastAsia"/>
-        </w:rPr>
-        <w:t xml:space="preserve">. pretty하게 출력해주는 외부 플러그인도 </w:t>
-      </w:r>
-      <w:proofErr w:type="spellStart"/>
-      <w:proofErr w:type="gramStart"/>
-      <w:r>
-        <w:rPr>
-          <w:rFonts w:hint="eastAsia"/>
-        </w:rPr>
-        <w:t>많은걸로</w:t>
-      </w:r>
-      <w:proofErr w:type="spellEnd"/>
-      <w:proofErr w:type="gramEnd"/>
-      <w:r>
-        <w:rPr>
-          <w:rFonts w:hint="eastAsia"/>
-        </w:rPr>
-        <w:t xml:space="preserve"> 아니까 눈에 잘 </w:t>
-      </w:r>
-      <w:proofErr w:type="spellStart"/>
-      <w:r>
-        <w:rPr>
-          <w:rFonts w:hint="eastAsia"/>
-        </w:rPr>
-        <w:t>안들어오면</w:t>
-      </w:r>
-      <w:proofErr w:type="spellEnd"/>
-      <w:r>
-        <w:rPr>
-          <w:rFonts w:hint="eastAsia"/>
-        </w:rPr>
-        <w:t xml:space="preserve"> </w:t>
-      </w:r>
-      <w:proofErr w:type="spellStart"/>
-      <w:r>
-        <w:rPr>
-          <w:rFonts w:hint="eastAsia"/>
-        </w:rPr>
-        <w:t>그런걸로</w:t>
-      </w:r>
-      <w:proofErr w:type="spellEnd"/>
-      <w:r>
-        <w:rPr>
-          <w:rFonts w:hint="eastAsia"/>
-        </w:rPr>
-        <w:t xml:space="preserve"> 다듬어서 한번 보길 바람.</w:t>
-      </w:r>
-    </w:p>
-    <w:p>
-      <w:pPr>
-        <w:pStyle w:val="a6"/>
-        <w:numPr>
-          <w:ilvl w:val="3"/>
-          <w:numId w:val="1"/>
-        </w:numPr>
-      </w:pPr>
-      <w:r>
-        <w:rPr>
-          <w:rFonts w:hint="eastAsia"/>
-        </w:rPr>
-        <w:t>Chat 스키마는 아래 API에 설명되어 있음.</w:t>
-      </w:r>
-    </w:p>
-    <w:p>
-      <w:pPr>
-        <w:pStyle w:val="a6"/>
-        <w:numPr>
-          <w:ilvl w:val="3"/>
-          <w:numId w:val="1"/>
-        </w:numPr>
-      </w:pPr>
-      <w:r>
-        <w:rPr>
-          <w:rFonts w:hint="eastAsia"/>
-        </w:rPr>
-        <w:t>오류 코드</w:t>
-      </w:r>
-    </w:p>
-    <w:p>
-      <w:pPr>
-        <w:pStyle w:val="a6"/>
-        <w:numPr>
-          <w:ilvl w:val="4"/>
-          <w:numId w:val="1"/>
-        </w:numPr>
-      </w:pPr>
-      <w:r>
-        <w:rPr>
-          <w:rFonts w:hint="eastAsia"/>
-        </w:rPr>
-        <w:t>403: 서버 내부 알고리즘 오류</w:t>
-      </w:r>
-    </w:p>
-    <w:p>
-      <w:pPr>
-        <w:pStyle w:val="a6"/>
-        <w:numPr>
-          <w:ilvl w:val="2"/>
-          <w:numId w:val="1"/>
-        </w:numPr>
-        <w:rPr>
-          <w:strike/>
-        </w:rPr>
-      </w:pPr>
-      <w:r>
-        <w:rPr>
-          <w:rFonts w:hint="eastAsia"/>
-          <w:strike/>
-        </w:rPr>
-        <w:t>/</w:t>
-      </w:r>
-      <w:proofErr w:type="spellStart"/>
-      <w:r>
-        <w:rPr>
-          <w:rFonts w:hint="eastAsia"/>
-          <w:strike/>
-        </w:rPr>
-        <w:t>mapp</w:t>
-      </w:r>
-      <w:proofErr w:type="spellEnd"/>
-      <w:r>
-        <w:rPr>
-          <w:rFonts w:hint="eastAsia"/>
-          <w:strike/>
-        </w:rPr>
-        <w:t>/</w:t>
-      </w:r>
-      <w:r>
-        <w:rPr>
-          <w:rFonts w:hint="eastAsia"/>
-          <w:strike/>
-        </w:rPr>
-        <w:t>doctor</w:t>
-      </w:r>
-      <w:r>
-        <w:rPr>
-          <w:rFonts w:hint="eastAsia"/>
-          <w:strike/>
-        </w:rPr>
-        <w:t>/dm</w:t>
-      </w:r>
-      <w:proofErr w:type="gramStart"/>
-      <w:r>
-        <w:rPr>
-          <w:rFonts w:hint="eastAsia"/>
-          <w:strike/>
-        </w:rPr>
-        <w:t>/:</w:t>
-      </w:r>
-      <w:proofErr w:type="spellStart"/>
-      <w:r>
-        <w:rPr>
-          <w:rFonts w:hint="eastAsia"/>
-          <w:strike/>
-        </w:rPr>
-        <w:t>chatid</w:t>
-      </w:r>
-      <w:proofErr w:type="spellEnd"/>
-      <w:proofErr w:type="gramEnd"/>
-    </w:p>
-    <w:p>
-      <w:pPr>
-        <w:pStyle w:val="a6"/>
-        <w:numPr>
-          <w:ilvl w:val="3"/>
-          <w:numId w:val="1"/>
-        </w:numPr>
-        <w:rPr>
-          <w:strike/>
-        </w:rPr>
-      </w:pPr>
-      <w:r>
-        <w:rPr>
-          <w:rFonts w:hint="eastAsia"/>
-          <w:strike/>
-        </w:rPr>
-        <w:t>GET</w:t>
-      </w:r>
-    </w:p>
-    <w:p>
-      <w:pPr>
-        <w:pStyle w:val="a6"/>
-        <w:numPr>
-          <w:ilvl w:val="3"/>
-          <w:numId w:val="1"/>
-        </w:numPr>
-        <w:rPr>
-          <w:strike/>
-        </w:rPr>
-      </w:pPr>
-      <w:r>
-        <w:rPr>
-          <w:rFonts w:hint="eastAsia"/>
-          <w:strike/>
-        </w:rPr>
-        <w:t>위의 API와 매우 유사하지만 쿼리 변수 방식이 아닌 파라미터 변수 방식임에 유의!</w:t>
-      </w:r>
-    </w:p>
-    <w:p>
-      <w:pPr>
-        <w:pStyle w:val="a6"/>
-        <w:numPr>
-          <w:ilvl w:val="3"/>
-          <w:numId w:val="1"/>
-        </w:numPr>
-        <w:rPr>
-          <w:strike/>
-        </w:rPr>
-      </w:pPr>
-      <w:r>
-        <w:rPr>
-          <w:rFonts w:hint="eastAsia"/>
-          <w:strike/>
-        </w:rPr>
-        <w:t xml:space="preserve">요청 인자: </w:t>
-      </w:r>
-      <w:proofErr w:type="spellStart"/>
-      <w:r>
-        <w:rPr>
-          <w:rFonts w:hint="eastAsia"/>
-          <w:strike/>
-        </w:rPr>
-        <w:t>채팅방</w:t>
-      </w:r>
-      <w:proofErr w:type="spellEnd"/>
-      <w:r>
-        <w:rPr>
-          <w:rFonts w:hint="eastAsia"/>
-          <w:strike/>
-        </w:rPr>
-        <w:t xml:space="preserve"> 고유번호(Chat 스키마의 _id 속성)</w:t>
-      </w:r>
-    </w:p>
-    <w:p>
-      <w:pPr>
-        <w:pStyle w:val="a6"/>
-        <w:numPr>
-          <w:ilvl w:val="3"/>
-          <w:numId w:val="1"/>
-        </w:numPr>
-        <w:rPr>
-          <w:strike/>
-        </w:rPr>
-      </w:pPr>
-      <w:r>
-        <w:rPr>
-          <w:rFonts w:hint="eastAsia"/>
-          <w:strike/>
-        </w:rPr>
-        <w:t>반환 인자: Chat 스키마 그 자체를 반환함</w:t>
-      </w:r>
-    </w:p>
-    <w:p>
-      <w:pPr>
-        <w:pStyle w:val="a6"/>
-        <w:numPr>
-          <w:ilvl w:val="3"/>
-          <w:numId w:val="1"/>
-        </w:numPr>
-        <w:rPr>
-          <w:strike/>
-        </w:rPr>
-      </w:pPr>
-      <w:r>
-        <w:rPr>
-          <w:rFonts w:hint="eastAsia"/>
-          <w:strike/>
-        </w:rPr>
-        <w:t xml:space="preserve">사용 목적: </w:t>
-      </w:r>
-      <w:proofErr w:type="spellStart"/>
-      <w:r>
-        <w:rPr>
-          <w:rFonts w:hint="eastAsia"/>
-          <w:strike/>
-        </w:rPr>
-        <w:t>채팅방</w:t>
-      </w:r>
-      <w:proofErr w:type="spellEnd"/>
-      <w:r>
-        <w:rPr>
-          <w:rFonts w:hint="eastAsia"/>
-          <w:strike/>
-        </w:rPr>
-        <w:t xml:space="preserve"> 내용 불러오기를 위한 API임.</w:t>
-      </w:r>
-    </w:p>
-    <w:p>
-      <w:pPr>
-        <w:pStyle w:val="a6"/>
-        <w:numPr>
-          <w:ilvl w:val="3"/>
-          <w:numId w:val="1"/>
-        </w:numPr>
-        <w:rPr>
-          <w:strike/>
-        </w:rPr>
-      </w:pPr>
-      <w:r>
-        <w:rPr>
-          <w:rFonts w:hint="eastAsia"/>
-          <w:strike/>
-        </w:rPr>
-        <w:lastRenderedPageBreak/>
         <w:t>오류 코드</w:t>
       </w:r>
     </w:p>
@@ -14054,6 +14197,7 @@
         <w:rPr>
           <w:rFonts w:hint="eastAsia"/>
         </w:rPr>
+        <w:lastRenderedPageBreak/>
         <w:t>DB에서 채팅 내용을 불러옴.</w:t>
       </w:r>
     </w:p>
@@ -14069,7 +14213,6 @@
         <w:rPr>
           <w:rFonts w:hint="eastAsia"/>
         </w:rPr>
-        <w:lastRenderedPageBreak/>
         <w:t>요청 인자: data 영역에 방 번호를 plain text로 전달.</w:t>
       </w:r>
     </w:p>
@@ -14855,6 +14998,7 @@
         <w:rPr>
           <w:rFonts w:hint="eastAsia"/>
         </w:rPr>
+        <w:lastRenderedPageBreak/>
         <w:t>Authentication API</w:t>
       </w:r>
     </w:p>
@@ -14870,7 +15014,6 @@
         <w:rPr>
           <w:rFonts w:hint="eastAsia"/>
         </w:rPr>
-        <w:lastRenderedPageBreak/>
         <w:t>/</w:t>
       </w:r>
       <w:proofErr w:type="spellStart"/>

</xml_diff>

<commit_message>
0.9.9: improved appointment system
</commit_message>
<xml_diff>
--- a/documentation.docx
+++ b/documentation.docx
@@ -9923,13 +9923,7 @@
         <w:rPr>
           <w:rFonts w:hint="eastAsia"/>
         </w:rPr>
-        <w:t xml:space="preserve">요청 인자: </w:t>
-      </w:r>
-      <w:r>
-        <w:rPr>
-          <w:rFonts w:hint="eastAsia"/>
-        </w:rPr>
-        <w:t>data 영역에 {roomNo: 방 번호}로 구성된 객체를 전달해야 함.</w:t>
+        <w:t>요청 인자: data 영역에 {roomNo: 방 번호}로 구성된 객체를 전달해야 함.</w:t>
       </w:r>
     </w:p>
     <w:p>
@@ -9983,13 +9977,7 @@
         <w:rPr>
           <w:rFonts w:hint="eastAsia"/>
         </w:rPr>
-        <w:t xml:space="preserve">+) 250127 추가: </w:t>
-      </w:r>
-      <w:r>
-        <w:rPr>
-          <w:rFonts w:hint="eastAsia"/>
-        </w:rPr>
-        <w:t>emitting::appointmentRefresh</w:t>
+        <w:t>+) 250127 추가: emitting::appointmentRefresh</w:t>
       </w:r>
     </w:p>
     <w:p>
@@ -10056,9 +10044,6 @@
       <w:pPr>
         <w:pStyle w:val="a6"/>
         <w:ind w:left="2200"/>
-        <w:rPr>
-          <w:rFonts w:hint="eastAsia"/>
-        </w:rPr>
       </w:pPr>
       <w:r>
         <w:rPr>
@@ -12084,7 +12069,13 @@
         <w:rPr>
           <w:rFonts w:hint="eastAsia"/>
         </w:rPr>
-        <w:t>를 반환, 실질적인 반환값 없음.</w:t>
+        <w:t>를 반환, 실질적인 반환값</w:t>
+      </w:r>
+      <w:r>
+        <w:rPr>
+          <w:rFonts w:hint="eastAsia"/>
+        </w:rPr>
+        <w:t>: appointment 스키마 하나</w:t>
       </w:r>
     </w:p>
     <w:p>

</xml_diff>

<commit_message>
0.9.9: added view count feature, and fixed some bugs related to push notification
</commit_message>
<xml_diff>
--- a/documentation.docx
+++ b/documentation.docx
@@ -2060,7 +2060,13 @@
         <w:rPr>
           <w:rFonts w:hint="eastAsia"/>
         </w:rPr>
-        <w:t xml:space="preserve"> v2</w:t>
+        <w:t xml:space="preserve"> v</w:t>
+      </w:r>
+      <w:r>
+        <w:rPr>
+          <w:rFonts w:hint="eastAsia"/>
+        </w:rPr>
+        <w:t>3 :: 250128 Update</w:t>
       </w:r>
     </w:p>
     <w:p>
@@ -2271,10 +2277,14 @@
           <w:ilvl w:val="2"/>
           <w:numId w:val="1"/>
         </w:numPr>
-      </w:pPr>
-      <w:r>
-        <w:rPr>
-          <w:rFonts w:hint="eastAsia"/>
+        <w:rPr>
+          <w:strike/>
+        </w:rPr>
+      </w:pPr>
+      <w:r>
+        <w:rPr>
+          <w:rFonts w:hint="eastAsia"/>
+          <w:strike/>
         </w:rPr>
         <w:t>v1과 달리 언더바가 앞에 생김에 주의!</w:t>
       </w:r>
@@ -2286,57 +2296,97 @@
           <w:ilvl w:val="2"/>
           <w:numId w:val="1"/>
         </w:numPr>
-      </w:pPr>
-      <w:r>
-        <w:t xml:space="preserve">v3 </w:t>
-      </w:r>
-      <w:r>
-        <w:rPr>
-          <w:rFonts w:hint="eastAsia"/>
+        <w:rPr>
+          <w:strike/>
+        </w:rPr>
+      </w:pPr>
+      <w:r>
+        <w:rPr>
+          <w:strike/>
+        </w:rPr>
+        <w:t>v</w:t>
+      </w:r>
+      <w:r>
+        <w:rPr>
+          <w:rFonts w:hint="eastAsia"/>
+          <w:strike/>
+        </w:rPr>
+        <w:t>2</w:t>
+      </w:r>
+      <w:r>
+        <w:rPr>
+          <w:strike/>
+        </w:rPr>
+        <w:t xml:space="preserve"> </w:t>
+      </w:r>
+      <w:r>
+        <w:rPr>
+          <w:rFonts w:hint="eastAsia"/>
+          <w:strike/>
         </w:rPr>
         <w:t xml:space="preserve">주요 변경점: 그래프보드 아키텍쳐 변경을 반영하여 </w:t>
       </w:r>
       <w:r>
+        <w:rPr>
+          <w:strike/>
+        </w:rPr>
         <w:t xml:space="preserve">tagGraph </w:t>
       </w:r>
       <w:r>
         <w:rPr>
           <w:rFonts w:hint="eastAsia"/>
+          <w:strike/>
         </w:rPr>
         <w:t xml:space="preserve">관련 정보를 없애고 </w:t>
       </w:r>
       <w:r>
+        <w:rPr>
+          <w:strike/>
+        </w:rPr>
         <w:t>bubbleList</w:t>
       </w:r>
       <w:r>
         <w:rPr>
           <w:rFonts w:hint="eastAsia"/>
+          <w:strike/>
         </w:rPr>
         <w:t xml:space="preserve"> 객체만을 반환. 이 </w:t>
       </w:r>
       <w:r>
+        <w:rPr>
+          <w:strike/>
+        </w:rPr>
         <w:t xml:space="preserve">bubbleList </w:t>
       </w:r>
       <w:r>
         <w:rPr>
           <w:rFonts w:hint="eastAsia"/>
+          <w:strike/>
         </w:rPr>
         <w:t>객체는 빈도수를 객체 중 가장 큰 값으로 나누어, 전체 객체에 대한 크기를 0과 1 사이의 소수로 정규화시켜져있음.</w:t>
       </w:r>
       <w:r>
+        <w:rPr>
+          <w:strike/>
+        </w:rPr>
         <w:br/>
       </w:r>
       <w:r>
         <w:rPr>
           <w:rFonts w:hint="eastAsia"/>
+          <w:strike/>
         </w:rPr>
         <w:t>객체는 아래와 같은 형태임:</w:t>
       </w:r>
       <w:r>
+        <w:rPr>
+          <w:strike/>
+        </w:rPr>
         <w:br/>
       </w:r>
       <w:r>
         <w:rPr>
+          <w:strike/>
           <w:noProof/>
         </w:rPr>
         <w:lastRenderedPageBreak/>
@@ -2383,22 +2433,102 @@
         </w:drawing>
       </w:r>
       <w:r>
+        <w:rPr>
+          <w:strike/>
+        </w:rPr>
         <w:br/>
       </w:r>
       <w:r>
         <w:rPr>
           <w:rFonts w:hint="eastAsia"/>
+          <w:strike/>
         </w:rPr>
         <w:t>즉 결괏값을 넣어주는 객체 내의 _</w:t>
       </w:r>
       <w:r>
+        <w:rPr>
+          <w:strike/>
+        </w:rPr>
         <w:t xml:space="preserve">bubbleList </w:t>
       </w:r>
       <w:r>
         <w:rPr>
           <w:rFonts w:hint="eastAsia"/>
+          <w:strike/>
         </w:rPr>
         <w:t>객체에 키-값 쌍이 저장되어 있음.</w:t>
+      </w:r>
+    </w:p>
+    <w:p>
+      <w:pPr>
+        <w:pStyle w:val="a6"/>
+        <w:numPr>
+          <w:ilvl w:val="2"/>
+          <w:numId w:val="1"/>
+        </w:numPr>
+        <w:rPr>
+          <w:rFonts w:hint="eastAsia"/>
+        </w:rPr>
+      </w:pPr>
+      <w:r>
+        <w:rPr>
+          <w:rFonts w:hint="eastAsia"/>
+        </w:rPr>
+        <w:t>v3 주요 변경점: _bubbleList 객체는 이제 다음과 같이 구성되어 있음:</w:t>
+      </w:r>
+      <w:r>
+        <w:br/>
+      </w:r>
+      <w:r>
+        <w:rPr>
+          <w:rFonts w:hint="eastAsia"/>
+        </w:rPr>
+        <w:t>키: 태그명</w:t>
+      </w:r>
+      <w:r>
+        <w:br/>
+      </w:r>
+      <w:r>
+        <w:rPr>
+          <w:rFonts w:hint="eastAsia"/>
+        </w:rPr>
+        <w:t>값: JSON 객체</w:t>
+      </w:r>
+      <w:r>
+        <w:br/>
+      </w:r>
+      <w:r>
+        <w:rPr>
+          <w:rFonts w:hint="eastAsia"/>
+        </w:rPr>
+        <w:t>이때 값 칸에 들어가는 JSON 객체는 다음과 같은 형태를 띤다:</w:t>
+      </w:r>
+      <w:r>
+        <w:br/>
+      </w:r>
+      <w:r>
+        <w:rPr>
+          <w:rFonts w:hint="eastAsia"/>
+        </w:rPr>
+        <w:t>{tagCount, viewCount}</w:t>
+      </w:r>
+      <w:r>
+        <w:br/>
+      </w:r>
+      <w:r>
+        <w:rPr>
+          <w:rFonts w:hint="eastAsia"/>
+        </w:rPr>
+        <w:t>tagCount는 빈도수를 객체 중 가장 큰 값으로 나누어, 0과 1 사이의 소수로 정규화 된 태그 횟수를 세는 것이고</w:t>
+      </w:r>
+      <w:r>
+        <w:br/>
+      </w:r>
+      <w:r>
+        <w:rPr>
+          <w:rFonts w:hint="eastAsia"/>
+        </w:rPr>
+        <w:t>viewCount는 해당 태그를 가진 게시물의 조회수를 객체 중 가장 큰 값으로 나누어, 0과 1 사이의 소수로 정규화 된 조회수를 세는 것이다.</w:t>
       </w:r>
     </w:p>
     <w:p>

</xml_diff>

<commit_message>
0.9.9: ready to implement image upload feature / improved appointment system
</commit_message>
<xml_diff>
--- a/documentation.docx
+++ b/documentation.docx
@@ -11886,7 +11886,13 @@
         <w:t>RESTful API</w:t>
       </w:r>
       <w:r>
-        <w:t xml:space="preserve"> v2</w:t>
+        <w:t xml:space="preserve"> v</w:t>
+      </w:r>
+      <w:r>
+        <w:rPr>
+          <w:rFonts w:hint="eastAsia"/>
+        </w:rPr>
+        <w:t>3 :: 250129 Schema / API Update!</w:t>
       </w:r>
     </w:p>
     <w:p>
@@ -11941,6 +11947,9 @@
           <w:ilvl w:val="3"/>
           <w:numId w:val="1"/>
         </w:numPr>
+        <w:rPr>
+          <w:rFonts w:hint="eastAsia"/>
+        </w:rPr>
       </w:pPr>
       <w:r>
         <w:rPr>
@@ -11958,14 +11967,12 @@
         <w:t xml:space="preserve">반환되는 객체는 </w:t>
       </w:r>
       <w:r>
-        <w:rPr>
-          <w:noProof/>
-        </w:rPr>
+        <w:lastRenderedPageBreak/>
         <w:drawing>
-          <wp:inline distT="0" distB="0" distL="0" distR="0" wp14:anchorId="5E7188C2" wp14:editId="610B517B">
-            <wp:extent cx="2915728" cy="4536314"/>
-            <wp:effectExtent l="0" t="0" r="0" b="0"/>
-            <wp:docPr id="1991186393" name="그림 1" descr="텍스트, 스크린샷, 소프트웨어, 운영 체제이(가) 표시된 사진&#10;&#10;자동 생성된 설명"/>
+          <wp:inline distT="0" distB="0" distL="0" distR="0" wp14:anchorId="3A3BB4B6" wp14:editId="05F241E1">
+            <wp:extent cx="4965700" cy="9777730"/>
+            <wp:effectExtent l="0" t="0" r="6350" b="0"/>
+            <wp:docPr id="1803485143" name="그림 1" descr="텍스트, 스크린샷, 소프트웨어이(가) 표시된 사진&#10;&#10;자동 생성된 설명"/>
             <wp:cNvGraphicFramePr>
               <a:graphicFrameLocks xmlns:a="http://schemas.openxmlformats.org/drawingml/2006/main" noChangeAspect="1"/>
             </wp:cNvGraphicFramePr>
@@ -11973,7 +11980,7 @@
               <a:graphicData uri="http://schemas.openxmlformats.org/drawingml/2006/picture">
                 <pic:pic xmlns:pic="http://schemas.openxmlformats.org/drawingml/2006/picture">
                   <pic:nvPicPr>
-                    <pic:cNvPr id="1991186393" name="그림 1" descr="텍스트, 스크린샷, 소프트웨어, 운영 체제이(가) 표시된 사진&#10;&#10;자동 생성된 설명"/>
+                    <pic:cNvPr id="1803485143" name="그림 1" descr="텍스트, 스크린샷, 소프트웨어이(가) 표시된 사진&#10;&#10;자동 생성된 설명"/>
                     <pic:cNvPicPr/>
                   </pic:nvPicPr>
                   <pic:blipFill>
@@ -11985,7 +11992,7 @@
                   <pic:spPr>
                     <a:xfrm>
                       <a:off x="0" y="0"/>
-                      <a:ext cx="2921409" cy="4545152"/>
+                      <a:ext cx="4965700" cy="9777730"/>
                     </a:xfrm>
                     <a:prstGeom prst="rect">
                       <a:avLst/>
@@ -12001,7 +12008,14 @@
         <w:rPr>
           <w:rFonts w:hint="eastAsia"/>
         </w:rPr>
-        <w:t xml:space="preserve">의 형태의 </w:t>
+        <w:t xml:space="preserve">의 </w:t>
+      </w:r>
+      <w:r>
+        <w:rPr>
+          <w:rFonts w:hint="eastAsia"/>
+        </w:rPr>
+        <w:lastRenderedPageBreak/>
+        <w:t xml:space="preserve">형태의 </w:t>
       </w:r>
       <w:r>
         <w:t xml:space="preserve">Appointment </w:t>
@@ -12021,6 +12035,15 @@
         </w:rPr>
         <w:t>형태이다.</w:t>
       </w:r>
+      <w:r>
+        <w:br/>
+      </w:r>
+      <w:r>
+        <w:rPr>
+          <w:rFonts w:hint="eastAsia"/>
+        </w:rPr>
+        <w:t>[참고] rating은 0, 1, 2 중 하나의 값이며, 숫자가 클수록 좋은 후기를 의미한다.</w:t>
+      </w:r>
     </w:p>
     <w:p>
       <w:pPr>
@@ -12094,7 +12117,796 @@
         <w:rPr>
           <w:rFonts w:hint="eastAsia"/>
         </w:rPr>
+        <w:t>오류 코드</w:t>
+      </w:r>
+    </w:p>
+    <w:p>
+      <w:pPr>
+        <w:pStyle w:val="a6"/>
+        <w:numPr>
+          <w:ilvl w:val="4"/>
+          <w:numId w:val="1"/>
+        </w:numPr>
+      </w:pPr>
+      <w:r>
+        <w:rPr>
+          <w:rFonts w:hint="eastAsia"/>
+        </w:rPr>
+        <w:t>403: 서버 내부 알고리즘 오류</w:t>
+      </w:r>
+    </w:p>
+    <w:p>
+      <w:pPr>
+        <w:pStyle w:val="a6"/>
+        <w:numPr>
+          <w:ilvl w:val="2"/>
+          <w:numId w:val="1"/>
+        </w:numPr>
+      </w:pPr>
+      <w:r>
+        <w:rPr>
+          <w:rFonts w:hint="eastAsia"/>
+        </w:rPr>
+        <w:t>/mapp/doctor/appointment/get/:appid</w:t>
+      </w:r>
+    </w:p>
+    <w:p>
+      <w:pPr>
+        <w:pStyle w:val="a6"/>
+        <w:numPr>
+          <w:ilvl w:val="3"/>
+          <w:numId w:val="1"/>
+        </w:numPr>
+      </w:pPr>
+      <w:r>
+        <w:rPr>
+          <w:rFonts w:hint="eastAsia"/>
+        </w:rPr>
+        <w:t>GET</w:t>
+      </w:r>
+    </w:p>
+    <w:p>
+      <w:pPr>
+        <w:pStyle w:val="a6"/>
+        <w:numPr>
+          <w:ilvl w:val="3"/>
+          <w:numId w:val="1"/>
+        </w:numPr>
+      </w:pPr>
+      <w:r>
+        <w:rPr>
+          <w:rFonts w:hint="eastAsia"/>
+        </w:rPr>
+        <w:t>로그인한 의사가 가지고 있는 특정 약속에 대한 정보를 볼 수 있도록 하는 API. 반환되는 객체는 상기 형태의 Appointment 스키마 하나이다.</w:t>
+      </w:r>
+    </w:p>
+    <w:p>
+      <w:pPr>
+        <w:pStyle w:val="a6"/>
+        <w:numPr>
+          <w:ilvl w:val="3"/>
+          <w:numId w:val="1"/>
+        </w:numPr>
+      </w:pPr>
+      <w:r>
+        <w:rPr>
+          <w:rFonts w:hint="eastAsia"/>
+        </w:rPr>
+        <w:t>요청 인자: appointment 스키마의 _id 속성을 :appid 자리에 전달해야 한다.</w:t>
+      </w:r>
+    </w:p>
+    <w:p>
+      <w:pPr>
+        <w:pStyle w:val="a6"/>
+        <w:numPr>
+          <w:ilvl w:val="3"/>
+          <w:numId w:val="1"/>
+        </w:numPr>
+      </w:pPr>
+      <w:r>
+        <w:rPr>
+          <w:rFonts w:hint="eastAsia"/>
+        </w:rPr>
+        <w:t>반환 인자: 정상 응답(200)이면 appointmentGet context와 함께 Appointment 스키마 하나 반환, 201 응답코드면 noSuchAppointment context와 함께 그러한 appid를 가진 약속이 없음을 의미함.</w:t>
+      </w:r>
+    </w:p>
+    <w:p>
+      <w:pPr>
+        <w:pStyle w:val="a6"/>
+        <w:numPr>
+          <w:ilvl w:val="3"/>
+          <w:numId w:val="1"/>
+        </w:numPr>
+      </w:pPr>
+      <w:r>
+        <w:rPr>
+          <w:rFonts w:hint="eastAsia"/>
+        </w:rPr>
+        <w:t>오류 코드</w:t>
+      </w:r>
+    </w:p>
+    <w:p>
+      <w:pPr>
+        <w:pStyle w:val="a6"/>
+        <w:numPr>
+          <w:ilvl w:val="4"/>
+          <w:numId w:val="1"/>
+        </w:numPr>
+      </w:pPr>
+      <w:r>
+        <w:rPr>
+          <w:rFonts w:hint="eastAsia"/>
+        </w:rPr>
+        <w:t>403: 서버 내부 알고리즘 오류</w:t>
+      </w:r>
+    </w:p>
+    <w:p>
+      <w:pPr>
+        <w:pStyle w:val="a6"/>
+        <w:numPr>
+          <w:ilvl w:val="2"/>
+          <w:numId w:val="1"/>
+        </w:numPr>
+      </w:pPr>
+      <w:r>
+        <w:rPr>
+          <w:rFonts w:hint="eastAsia"/>
+        </w:rPr>
+        <w:t>/</w:t>
+      </w:r>
+      <w:r>
+        <w:t>mapp/doctor/appointment/set</w:t>
+      </w:r>
+    </w:p>
+    <w:p>
+      <w:pPr>
+        <w:pStyle w:val="a6"/>
+        <w:numPr>
+          <w:ilvl w:val="3"/>
+          <w:numId w:val="1"/>
+        </w:numPr>
+      </w:pPr>
+      <w:r>
+        <w:t>POST</w:t>
+      </w:r>
+    </w:p>
+    <w:p>
+      <w:pPr>
+        <w:pStyle w:val="a6"/>
+        <w:numPr>
+          <w:ilvl w:val="3"/>
+          <w:numId w:val="1"/>
+        </w:numPr>
+      </w:pPr>
+      <w:r>
+        <w:rPr>
+          <w:rFonts w:hint="eastAsia"/>
+        </w:rPr>
+        <w:t xml:space="preserve">시간 약속을 정하는 </w:t>
+      </w:r>
+      <w:r>
+        <w:t xml:space="preserve">API. </w:t>
+      </w:r>
+    </w:p>
+    <w:p>
+      <w:pPr>
+        <w:pStyle w:val="a6"/>
+        <w:numPr>
+          <w:ilvl w:val="3"/>
+          <w:numId w:val="1"/>
+        </w:numPr>
+      </w:pPr>
+      <w:r>
+        <w:rPr>
+          <w:rFonts w:hint="eastAsia"/>
+        </w:rPr>
+        <w:t xml:space="preserve">요청 인자: </w:t>
+      </w:r>
+      <w:r>
+        <w:t>{</w:t>
+      </w:r>
+      <w:r>
+        <w:t xml:space="preserve">cid, </w:t>
+      </w:r>
+      <w:r>
+        <w:t>uid, time</w:t>
+      </w:r>
+      <w:r>
+        <w:t>}</w:t>
+      </w:r>
+      <w:r>
+        <w:rPr>
+          <w:rFonts w:hint="eastAsia"/>
+        </w:rPr>
+        <w:t xml:space="preserve">을 </w:t>
+      </w:r>
+      <w:r>
+        <w:t>body</w:t>
+      </w:r>
+      <w:r>
+        <w:rPr>
+          <w:rFonts w:hint="eastAsia"/>
+        </w:rPr>
+        <w:t>에 실어서 보내야 한다. 이때 중요한 점 !!!</w:t>
+      </w:r>
+      <w:r>
+        <w:br/>
+      </w:r>
+      <w:r>
+        <w:t>cid</w:t>
+      </w:r>
+      <w:r>
+        <w:rPr>
+          <w:rFonts w:hint="eastAsia"/>
+        </w:rPr>
+        <w:t xml:space="preserve">는 </w:t>
+      </w:r>
+      <w:r>
+        <w:t>chat</w:t>
+      </w:r>
+      <w:r>
+        <w:rPr>
+          <w:rFonts w:hint="eastAsia"/>
+        </w:rPr>
+        <w:t xml:space="preserve">의 </w:t>
+      </w:r>
+      <w:r>
+        <w:t xml:space="preserve">_id </w:t>
+      </w:r>
+      <w:r>
+        <w:rPr>
+          <w:rFonts w:hint="eastAsia"/>
+        </w:rPr>
+        <w:t xml:space="preserve">속성, </w:t>
+      </w:r>
+      <w:r>
+        <w:t>uid</w:t>
+      </w:r>
+      <w:r>
+        <w:rPr>
+          <w:rFonts w:hint="eastAsia"/>
+        </w:rPr>
+        <w:t xml:space="preserve">는 </w:t>
+      </w:r>
+      <w:r>
+        <w:t xml:space="preserve">user._id </w:t>
+      </w:r>
+      <w:r>
+        <w:rPr>
+          <w:rFonts w:hint="eastAsia"/>
+        </w:rPr>
+        <w:t xml:space="preserve">속성을 말하는 것이 맞으나 </w:t>
+      </w:r>
+      <w:r>
+        <w:t>time</w:t>
+      </w:r>
+      <w:r>
+        <w:rPr>
+          <w:rFonts w:hint="eastAsia"/>
+        </w:rPr>
+        <w:t xml:space="preserve">은 반.드.시 </w:t>
+      </w:r>
+      <w:r>
+        <w:t xml:space="preserve">GMT </w:t>
+      </w:r>
+      <w:r>
+        <w:rPr>
+          <w:rFonts w:hint="eastAsia"/>
+        </w:rPr>
+        <w:t xml:space="preserve">기준의 시간으로 바꿔서 </w:t>
+      </w:r>
+      <w:r>
+        <w:t>1995-12-17T03:24:00</w:t>
+      </w:r>
+      <w:r>
+        <w:rPr>
+          <w:rFonts w:hint="eastAsia"/>
+        </w:rPr>
+        <w:t xml:space="preserve"> 형태의 띄어쓰기 없는 스트링으로 표현해서 넘겨줘야 한다! </w:t>
+      </w:r>
+      <w:r>
+        <w:t xml:space="preserve">Date() </w:t>
+      </w:r>
+      <w:r>
+        <w:rPr>
+          <w:rFonts w:hint="eastAsia"/>
+        </w:rPr>
+        <w:t>생성자 인자로 받아들이기 위함이기 때문이니 배려바람.</w:t>
+      </w:r>
+    </w:p>
+    <w:p>
+      <w:pPr>
+        <w:pStyle w:val="a6"/>
+        <w:numPr>
+          <w:ilvl w:val="3"/>
+          <w:numId w:val="1"/>
+        </w:numPr>
+      </w:pPr>
+      <w:r>
+        <w:rPr>
+          <w:rFonts w:hint="eastAsia"/>
+        </w:rPr>
+        <w:t xml:space="preserve">반환 인자: 정상 응답(200)이면 </w:t>
+      </w:r>
+      <w:r>
+        <w:t>setAppointment</w:t>
+      </w:r>
+      <w:r>
+        <w:rPr>
+          <w:rFonts w:hint="eastAsia"/>
+        </w:rPr>
+        <w:t xml:space="preserve"> </w:t>
+      </w:r>
+      <w:r>
+        <w:t>context</w:t>
+      </w:r>
+      <w:r>
+        <w:rPr>
+          <w:rFonts w:hint="eastAsia"/>
+        </w:rPr>
+        <w:t>를 반환, 실질적인 반환값</w:t>
+      </w:r>
+      <w:r>
+        <w:rPr>
+          <w:rFonts w:hint="eastAsia"/>
+        </w:rPr>
+        <w:t>: appointment 스키마 하나</w:t>
+      </w:r>
+    </w:p>
+    <w:p>
+      <w:pPr>
+        <w:pStyle w:val="a6"/>
+        <w:numPr>
+          <w:ilvl w:val="3"/>
+          <w:numId w:val="1"/>
+        </w:numPr>
+      </w:pPr>
+      <w:r>
+        <w:rPr>
+          <w:rFonts w:hint="eastAsia"/>
+        </w:rPr>
+        <w:t>오류 코드</w:t>
+      </w:r>
+    </w:p>
+    <w:p>
+      <w:pPr>
+        <w:pStyle w:val="a6"/>
+        <w:numPr>
+          <w:ilvl w:val="4"/>
+          <w:numId w:val="1"/>
+        </w:numPr>
+      </w:pPr>
+      <w:r>
+        <w:rPr>
+          <w:rFonts w:hint="eastAsia"/>
+        </w:rPr>
+        <w:t>403: 서버 내부 알고리즘 오류</w:t>
+      </w:r>
+    </w:p>
+    <w:p>
+      <w:pPr>
+        <w:pStyle w:val="a6"/>
+        <w:numPr>
+          <w:ilvl w:val="2"/>
+          <w:numId w:val="1"/>
+        </w:numPr>
+      </w:pPr>
+      <w:r>
+        <w:t>/mapp/doctor/appointment/set</w:t>
+      </w:r>
+    </w:p>
+    <w:p>
+      <w:pPr>
+        <w:pStyle w:val="a6"/>
+        <w:numPr>
+          <w:ilvl w:val="3"/>
+          <w:numId w:val="1"/>
+        </w:numPr>
+      </w:pPr>
+      <w:r>
+        <w:t>PATCH</w:t>
+      </w:r>
+    </w:p>
+    <w:p>
+      <w:pPr>
+        <w:pStyle w:val="a6"/>
+        <w:numPr>
+          <w:ilvl w:val="3"/>
+          <w:numId w:val="1"/>
+        </w:numPr>
+      </w:pPr>
+      <w:r>
+        <w:rPr>
+          <w:rFonts w:hint="eastAsia"/>
+        </w:rPr>
+        <w:t xml:space="preserve">시간 약속을 수정하는 </w:t>
+      </w:r>
+      <w:r>
+        <w:t>API.</w:t>
+      </w:r>
+    </w:p>
+    <w:p>
+      <w:pPr>
+        <w:pStyle w:val="a6"/>
+        <w:numPr>
+          <w:ilvl w:val="3"/>
+          <w:numId w:val="1"/>
+        </w:numPr>
+      </w:pPr>
+      <w:r>
+        <w:rPr>
+          <w:rFonts w:hint="eastAsia"/>
+        </w:rPr>
+        <w:t xml:space="preserve">요청 인자: </w:t>
+      </w:r>
+      <w:r>
+        <w:t>{appid, time}</w:t>
+      </w:r>
+      <w:r>
+        <w:rPr>
+          <w:rFonts w:hint="eastAsia"/>
+        </w:rPr>
+        <w:t xml:space="preserve">을 </w:t>
+      </w:r>
+      <w:r>
+        <w:t>body</w:t>
+      </w:r>
+      <w:r>
+        <w:rPr>
+          <w:rFonts w:hint="eastAsia"/>
+        </w:rPr>
+        <w:t xml:space="preserve">에 실어서 보내야 한다. 이때 </w:t>
+      </w:r>
+      <w:r>
+        <w:t>appid</w:t>
+      </w:r>
+      <w:r>
+        <w:rPr>
+          <w:rFonts w:hint="eastAsia"/>
+        </w:rPr>
+        <w:t xml:space="preserve">란, </w:t>
+      </w:r>
+      <w:r>
+        <w:t xml:space="preserve">appointment </w:t>
+      </w:r>
+      <w:r>
+        <w:rPr>
+          <w:rFonts w:hint="eastAsia"/>
+        </w:rPr>
+        <w:t>스키마의 _</w:t>
+      </w:r>
+      <w:r>
+        <w:t xml:space="preserve">id </w:t>
+      </w:r>
+      <w:r>
+        <w:rPr>
+          <w:rFonts w:hint="eastAsia"/>
+        </w:rPr>
+        <w:t xml:space="preserve">속성을 의미한다. </w:t>
+      </w:r>
+      <w:r>
+        <w:t>time</w:t>
+      </w:r>
+      <w:r>
+        <w:rPr>
+          <w:rFonts w:hint="eastAsia"/>
+        </w:rPr>
+        <w:t xml:space="preserve">은 위와 같이 반드시 </w:t>
+      </w:r>
+      <w:r>
+        <w:t xml:space="preserve">GMT </w:t>
+      </w:r>
+      <w:r>
+        <w:rPr>
+          <w:rFonts w:hint="eastAsia"/>
+        </w:rPr>
+        <w:t xml:space="preserve">기준의 시간으로 바꿔서 </w:t>
+      </w:r>
+      <w:r>
+        <w:t>1995-12-17T03:24:00</w:t>
+      </w:r>
+      <w:r>
+        <w:rPr>
+          <w:rFonts w:hint="eastAsia"/>
+        </w:rPr>
+        <w:t xml:space="preserve"> 형태의 띄어쓰기 없는 스트링으로 표현해서 넘겨줘야 한다! </w:t>
+      </w:r>
+      <w:r>
+        <w:t xml:space="preserve">Date() </w:t>
+      </w:r>
+      <w:r>
+        <w:rPr>
+          <w:rFonts w:hint="eastAsia"/>
+        </w:rPr>
+        <w:t>생성자 인자로 받아들이기 위함이기 때문이니 배려바람.</w:t>
+      </w:r>
+    </w:p>
+    <w:p>
+      <w:pPr>
+        <w:pStyle w:val="a6"/>
+        <w:numPr>
+          <w:ilvl w:val="3"/>
+          <w:numId w:val="1"/>
+        </w:numPr>
+      </w:pPr>
+      <w:r>
+        <w:rPr>
+          <w:rFonts w:hint="eastAsia"/>
+        </w:rPr>
+        <w:t>반환 인자: 정상 응답(200)이면</w:t>
+      </w:r>
+      <w:r>
+        <w:t xml:space="preserve"> edited</w:t>
+      </w:r>
+      <w:r>
+        <w:t>Appointment</w:t>
+      </w:r>
+      <w:r>
+        <w:rPr>
+          <w:rFonts w:hint="eastAsia"/>
+        </w:rPr>
+        <w:t xml:space="preserve"> </w:t>
+      </w:r>
+      <w:r>
+        <w:t>context</w:t>
+      </w:r>
+      <w:r>
+        <w:rPr>
+          <w:rFonts w:hint="eastAsia"/>
+        </w:rPr>
+        <w:t>를 반환, 실질적인 반환값 없음.</w:t>
+      </w:r>
+    </w:p>
+    <w:p>
+      <w:pPr>
+        <w:pStyle w:val="a6"/>
+        <w:numPr>
+          <w:ilvl w:val="3"/>
+          <w:numId w:val="1"/>
+        </w:numPr>
+      </w:pPr>
+      <w:r>
+        <w:rPr>
+          <w:rFonts w:hint="eastAsia"/>
+        </w:rPr>
+        <w:t>오류 코드</w:t>
+      </w:r>
+    </w:p>
+    <w:p>
+      <w:pPr>
+        <w:pStyle w:val="a6"/>
+        <w:numPr>
+          <w:ilvl w:val="4"/>
+          <w:numId w:val="1"/>
+        </w:numPr>
+      </w:pPr>
+      <w:r>
+        <w:rPr>
+          <w:rFonts w:hint="eastAsia"/>
+        </w:rPr>
         <w:lastRenderedPageBreak/>
+        <w:t>403: 서버 내부 알고리즘 오류</w:t>
+      </w:r>
+    </w:p>
+    <w:p>
+      <w:pPr>
+        <w:pStyle w:val="a6"/>
+        <w:numPr>
+          <w:ilvl w:val="2"/>
+          <w:numId w:val="1"/>
+        </w:numPr>
+      </w:pPr>
+      <w:r>
+        <w:t>/mapp/doctor/appointment/set</w:t>
+      </w:r>
+    </w:p>
+    <w:p>
+      <w:pPr>
+        <w:pStyle w:val="a6"/>
+        <w:numPr>
+          <w:ilvl w:val="3"/>
+          <w:numId w:val="1"/>
+        </w:numPr>
+      </w:pPr>
+      <w:r>
+        <w:t>DELETE</w:t>
+      </w:r>
+    </w:p>
+    <w:p>
+      <w:pPr>
+        <w:pStyle w:val="a6"/>
+        <w:numPr>
+          <w:ilvl w:val="3"/>
+          <w:numId w:val="1"/>
+        </w:numPr>
+      </w:pPr>
+      <w:r>
+        <w:rPr>
+          <w:rFonts w:hint="eastAsia"/>
+        </w:rPr>
+        <w:t xml:space="preserve">시간 약속을 삭제하는 </w:t>
+      </w:r>
+      <w:r>
+        <w:t>API.</w:t>
+      </w:r>
+    </w:p>
+    <w:p>
+      <w:pPr>
+        <w:pStyle w:val="a6"/>
+        <w:numPr>
+          <w:ilvl w:val="3"/>
+          <w:numId w:val="1"/>
+        </w:numPr>
+      </w:pPr>
+      <w:r>
+        <w:rPr>
+          <w:rFonts w:hint="eastAsia"/>
+        </w:rPr>
+        <w:t xml:space="preserve">요청 인자: </w:t>
+      </w:r>
+      <w:r>
+        <w:t>{</w:t>
+      </w:r>
+      <w:r>
+        <w:t xml:space="preserve">cid, </w:t>
+      </w:r>
+      <w:r>
+        <w:t xml:space="preserve">appid, </w:t>
+      </w:r>
+      <w:r>
+        <w:rPr>
+          <w:rFonts w:hint="eastAsia"/>
+        </w:rPr>
+        <w:t>u</w:t>
+      </w:r>
+      <w:r>
+        <w:t>id}</w:t>
+      </w:r>
+      <w:r>
+        <w:rPr>
+          <w:rFonts w:hint="eastAsia"/>
+        </w:rPr>
+        <w:t xml:space="preserve">를 </w:t>
+      </w:r>
+      <w:r>
+        <w:t>body</w:t>
+      </w:r>
+      <w:r>
+        <w:rPr>
+          <w:rFonts w:hint="eastAsia"/>
+        </w:rPr>
+        <w:t xml:space="preserve">에 실어서 보내야 한다. 이때 </w:t>
+      </w:r>
+      <w:r>
+        <w:t>cid</w:t>
+      </w:r>
+      <w:r>
+        <w:rPr>
+          <w:rFonts w:hint="eastAsia"/>
+        </w:rPr>
+        <w:t xml:space="preserve">란, </w:t>
+      </w:r>
+      <w:r>
+        <w:t xml:space="preserve">chat </w:t>
+      </w:r>
+      <w:r>
+        <w:rPr>
+          <w:rFonts w:hint="eastAsia"/>
+        </w:rPr>
+        <w:t xml:space="preserve">스키마의 </w:t>
+      </w:r>
+      <w:r>
+        <w:t xml:space="preserve">_id </w:t>
+      </w:r>
+      <w:r>
+        <w:rPr>
+          <w:rFonts w:hint="eastAsia"/>
+        </w:rPr>
+        <w:t xml:space="preserve">속성을 의미하고, </w:t>
+      </w:r>
+      <w:r>
+        <w:t>appid</w:t>
+      </w:r>
+      <w:r>
+        <w:rPr>
+          <w:rFonts w:hint="eastAsia"/>
+        </w:rPr>
+        <w:t xml:space="preserve">란, </w:t>
+      </w:r>
+      <w:r>
+        <w:t xml:space="preserve">appointment </w:t>
+      </w:r>
+      <w:r>
+        <w:rPr>
+          <w:rFonts w:hint="eastAsia"/>
+        </w:rPr>
+        <w:t>스키마의 _</w:t>
+      </w:r>
+      <w:r>
+        <w:t xml:space="preserve">id </w:t>
+      </w:r>
+      <w:r>
+        <w:rPr>
+          <w:rFonts w:hint="eastAsia"/>
+        </w:rPr>
+        <w:t xml:space="preserve">속성을 의미한다. </w:t>
+      </w:r>
+      <w:r>
+        <w:t>uid</w:t>
+      </w:r>
+      <w:r>
+        <w:rPr>
+          <w:rFonts w:hint="eastAsia"/>
+        </w:rPr>
+        <w:t xml:space="preserve">는 </w:t>
+      </w:r>
+      <w:r>
+        <w:t>user</w:t>
+      </w:r>
+      <w:r>
+        <w:rPr>
+          <w:rFonts w:hint="eastAsia"/>
+        </w:rPr>
+        <w:t>의 _</w:t>
+      </w:r>
+      <w:r>
+        <w:t xml:space="preserve">id </w:t>
+      </w:r>
+      <w:r>
+        <w:rPr>
+          <w:rFonts w:hint="eastAsia"/>
+        </w:rPr>
+        <w:t>속성이다.</w:t>
+      </w:r>
+    </w:p>
+    <w:p>
+      <w:pPr>
+        <w:pStyle w:val="a6"/>
+        <w:numPr>
+          <w:ilvl w:val="3"/>
+          <w:numId w:val="1"/>
+        </w:numPr>
+      </w:pPr>
+      <w:r>
+        <w:rPr>
+          <w:rFonts w:hint="eastAsia"/>
+        </w:rPr>
+        <w:t>반환 인자: 정상 응답(200)이면</w:t>
+      </w:r>
+      <w:r>
+        <w:t xml:space="preserve"> deleted</w:t>
+      </w:r>
+      <w:r>
+        <w:t>Appointment</w:t>
+      </w:r>
+      <w:r>
+        <w:rPr>
+          <w:rFonts w:hint="eastAsia"/>
+        </w:rPr>
+        <w:t xml:space="preserve"> </w:t>
+      </w:r>
+      <w:r>
+        <w:t>context</w:t>
+      </w:r>
+      <w:r>
+        <w:rPr>
+          <w:rFonts w:hint="eastAsia"/>
+        </w:rPr>
+        <w:t>를 반환, 실질적인 반환값 없음.</w:t>
+      </w:r>
+    </w:p>
+    <w:p>
+      <w:pPr>
+        <w:pStyle w:val="a6"/>
+        <w:numPr>
+          <w:ilvl w:val="3"/>
+          <w:numId w:val="1"/>
+        </w:numPr>
+      </w:pPr>
+      <w:r>
+        <w:rPr>
+          <w:rFonts w:hint="eastAsia"/>
+        </w:rPr>
         <w:t>오류 코드</w:t>
       </w:r>
     </w:p>
@@ -12125,67 +12937,131 @@
         <w:rPr>
           <w:rFonts w:hint="eastAsia"/>
         </w:rPr>
-        <w:t>/mapp/doctor/appointment/get/:appid</w:t>
-      </w:r>
-    </w:p>
-    <w:p>
-      <w:pPr>
-        <w:pStyle w:val="a6"/>
-        <w:numPr>
-          <w:ilvl w:val="3"/>
-          <w:numId w:val="1"/>
-        </w:numPr>
-      </w:pPr>
-      <w:r>
-        <w:rPr>
-          <w:rFonts w:hint="eastAsia"/>
-        </w:rPr>
-        <w:t>GET</w:t>
-      </w:r>
-    </w:p>
-    <w:p>
-      <w:pPr>
-        <w:pStyle w:val="a6"/>
-        <w:numPr>
-          <w:ilvl w:val="3"/>
-          <w:numId w:val="1"/>
-        </w:numPr>
-      </w:pPr>
-      <w:r>
-        <w:rPr>
-          <w:rFonts w:hint="eastAsia"/>
-        </w:rPr>
-        <w:t>로그인한 의사가 가지고 있는 특정 약속에 대한 정보를 볼 수 있도록 하는 API. 반환되는 객체는 상기 형태의 Appointment 스키마 하나이다.</w:t>
-      </w:r>
-    </w:p>
-    <w:p>
-      <w:pPr>
-        <w:pStyle w:val="a6"/>
-        <w:numPr>
-          <w:ilvl w:val="3"/>
-          <w:numId w:val="1"/>
-        </w:numPr>
-      </w:pPr>
-      <w:r>
-        <w:rPr>
-          <w:rFonts w:hint="eastAsia"/>
-        </w:rPr>
-        <w:t>요청 인자: appointment 스키마의 _id 속성을 :appid 자리에 전달해야 한다.</w:t>
-      </w:r>
-    </w:p>
-    <w:p>
-      <w:pPr>
-        <w:pStyle w:val="a6"/>
-        <w:numPr>
-          <w:ilvl w:val="3"/>
-          <w:numId w:val="1"/>
-        </w:numPr>
-      </w:pPr>
-      <w:r>
-        <w:rPr>
-          <w:rFonts w:hint="eastAsia"/>
-        </w:rPr>
-        <w:t>반환 인자: 정상 응답(200)이면 appointmentGet context와 함께 Appointment 스키마 하나 반환, 201 응답코드면 noSuchAppointment context와 함께 그러한 appid를 가진 약속이 없음을 의미함.</w:t>
+        <w:t>/mapp/doctor/appointment/done</w:t>
+      </w:r>
+    </w:p>
+    <w:p>
+      <w:pPr>
+        <w:pStyle w:val="a6"/>
+        <w:numPr>
+          <w:ilvl w:val="3"/>
+          <w:numId w:val="1"/>
+        </w:numPr>
+      </w:pPr>
+      <w:r>
+        <w:rPr>
+          <w:rFonts w:hint="eastAsia"/>
+        </w:rPr>
+        <w:t>POST</w:t>
+      </w:r>
+    </w:p>
+    <w:p>
+      <w:pPr>
+        <w:pStyle w:val="a6"/>
+        <w:numPr>
+          <w:ilvl w:val="3"/>
+          <w:numId w:val="1"/>
+        </w:numPr>
+      </w:pPr>
+      <w:r>
+        <w:rPr>
+          <w:rFonts w:hint="eastAsia"/>
+        </w:rPr>
+        <w:t>약속이 이행됨을 확정하는 API.</w:t>
+      </w:r>
+    </w:p>
+    <w:p>
+      <w:pPr>
+        <w:pStyle w:val="a6"/>
+        <w:numPr>
+          <w:ilvl w:val="3"/>
+          <w:numId w:val="1"/>
+        </w:numPr>
+      </w:pPr>
+      <w:r>
+        <w:rPr>
+          <w:rFonts w:hint="eastAsia"/>
+        </w:rPr>
+        <w:t>요청 인자: {appid}를 body에 실어서 보낸다. 이때 appid란, appointment 스키마의 _id 속성을 의미한다.</w:t>
+      </w:r>
+    </w:p>
+    <w:p>
+      <w:pPr>
+        <w:pStyle w:val="a6"/>
+        <w:numPr>
+          <w:ilvl w:val="3"/>
+          <w:numId w:val="1"/>
+        </w:numPr>
+      </w:pPr>
+      <w:r>
+        <w:rPr>
+          <w:rFonts w:hint="eastAsia"/>
+        </w:rPr>
+        <w:t>반환 인자: 정상 응답(200)이면 madeAppointmentDone context를 반환, 실질적인 반환값 없음.</w:t>
+      </w:r>
+    </w:p>
+    <w:p>
+      <w:pPr>
+        <w:pStyle w:val="a6"/>
+        <w:numPr>
+          <w:ilvl w:val="3"/>
+          <w:numId w:val="1"/>
+        </w:numPr>
+      </w:pPr>
+      <w:r>
+        <w:rPr>
+          <w:rFonts w:hint="eastAsia"/>
+        </w:rPr>
+        <w:t xml:space="preserve">추가 액션: 환자측 기기에 </w:t>
+      </w:r>
+      <w:r>
+        <w:br/>
+      </w:r>
+      <w:r>
+        <w:drawing>
+          <wp:inline distT="0" distB="0" distL="0" distR="0" wp14:anchorId="4C0BEEF6" wp14:editId="17BD108E">
+            <wp:extent cx="5553850" cy="476316"/>
+            <wp:effectExtent l="0" t="0" r="8890" b="0"/>
+            <wp:docPr id="72622682" name="그림 1" descr="텍스트, 스크린샷, 시계이(가) 표시된 사진&#10;&#10;자동 생성된 설명"/>
+            <wp:cNvGraphicFramePr>
+              <a:graphicFrameLocks xmlns:a="http://schemas.openxmlformats.org/drawingml/2006/main" noChangeAspect="1"/>
+            </wp:cNvGraphicFramePr>
+            <a:graphic xmlns:a="http://schemas.openxmlformats.org/drawingml/2006/main">
+              <a:graphicData uri="http://schemas.openxmlformats.org/drawingml/2006/picture">
+                <pic:pic xmlns:pic="http://schemas.openxmlformats.org/drawingml/2006/picture">
+                  <pic:nvPicPr>
+                    <pic:cNvPr id="72622682" name="그림 1" descr="텍스트, 스크린샷, 시계이(가) 표시된 사진&#10;&#10;자동 생성된 설명"/>
+                    <pic:cNvPicPr/>
+                  </pic:nvPicPr>
+                  <pic:blipFill>
+                    <a:blip r:embed="rId34"/>
+                    <a:stretch>
+                      <a:fillRect/>
+                    </a:stretch>
+                  </pic:blipFill>
+                  <pic:spPr>
+                    <a:xfrm>
+                      <a:off x="0" y="0"/>
+                      <a:ext cx="5553850" cy="476316"/>
+                    </a:xfrm>
+                    <a:prstGeom prst="rect">
+                      <a:avLst/>
+                    </a:prstGeom>
+                  </pic:spPr>
+                </pic:pic>
+              </a:graphicData>
+            </a:graphic>
+          </wp:inline>
+        </w:drawing>
+      </w:r>
+      <w:r>
+        <w:br/>
+      </w:r>
+      <w:r>
+        <w:rPr>
+          <w:rFonts w:hint="eastAsia"/>
+        </w:rPr>
+        <w:t>과 같은 푸시 알림을 남김.</w:t>
       </w:r>
     </w:p>
     <w:p>
@@ -12215,683 +13091,7 @@
         <w:rPr>
           <w:rFonts w:hint="eastAsia"/>
         </w:rPr>
-        <w:t>403: 서버 내부 알고리즘 오류</w:t>
-      </w:r>
-    </w:p>
-    <w:p>
-      <w:pPr>
-        <w:pStyle w:val="a6"/>
-        <w:numPr>
-          <w:ilvl w:val="2"/>
-          <w:numId w:val="1"/>
-        </w:numPr>
-      </w:pPr>
-      <w:r>
-        <w:rPr>
-          <w:rFonts w:hint="eastAsia"/>
-        </w:rPr>
-        <w:t>/</w:t>
-      </w:r>
-      <w:r>
-        <w:t>mapp/doctor/appointment/set</w:t>
-      </w:r>
-    </w:p>
-    <w:p>
-      <w:pPr>
-        <w:pStyle w:val="a6"/>
-        <w:numPr>
-          <w:ilvl w:val="3"/>
-          <w:numId w:val="1"/>
-        </w:numPr>
-      </w:pPr>
-      <w:r>
-        <w:t>POST</w:t>
-      </w:r>
-    </w:p>
-    <w:p>
-      <w:pPr>
-        <w:pStyle w:val="a6"/>
-        <w:numPr>
-          <w:ilvl w:val="3"/>
-          <w:numId w:val="1"/>
-        </w:numPr>
-      </w:pPr>
-      <w:r>
-        <w:rPr>
-          <w:rFonts w:hint="eastAsia"/>
-        </w:rPr>
-        <w:t xml:space="preserve">시간 약속을 정하는 </w:t>
-      </w:r>
-      <w:r>
-        <w:t xml:space="preserve">API. </w:t>
-      </w:r>
-    </w:p>
-    <w:p>
-      <w:pPr>
-        <w:pStyle w:val="a6"/>
-        <w:numPr>
-          <w:ilvl w:val="3"/>
-          <w:numId w:val="1"/>
-        </w:numPr>
-      </w:pPr>
-      <w:r>
-        <w:rPr>
-          <w:rFonts w:hint="eastAsia"/>
-        </w:rPr>
-        <w:t xml:space="preserve">요청 인자: </w:t>
-      </w:r>
-      <w:r>
-        <w:t>{</w:t>
-      </w:r>
-      <w:r>
-        <w:t xml:space="preserve">cid, </w:t>
-      </w:r>
-      <w:r>
-        <w:t>uid, time</w:t>
-      </w:r>
-      <w:r>
-        <w:t>}</w:t>
-      </w:r>
-      <w:r>
-        <w:rPr>
-          <w:rFonts w:hint="eastAsia"/>
-        </w:rPr>
-        <w:t xml:space="preserve">을 </w:t>
-      </w:r>
-      <w:r>
-        <w:t>body</w:t>
-      </w:r>
-      <w:r>
-        <w:rPr>
-          <w:rFonts w:hint="eastAsia"/>
-        </w:rPr>
-        <w:t>에 실어서 보내야 한다. 이때 중요한 점 !!!</w:t>
-      </w:r>
-      <w:r>
-        <w:br/>
-      </w:r>
-      <w:r>
-        <w:t>cid</w:t>
-      </w:r>
-      <w:r>
-        <w:rPr>
-          <w:rFonts w:hint="eastAsia"/>
-        </w:rPr>
-        <w:t xml:space="preserve">는 </w:t>
-      </w:r>
-      <w:r>
-        <w:t>chat</w:t>
-      </w:r>
-      <w:r>
-        <w:rPr>
-          <w:rFonts w:hint="eastAsia"/>
-        </w:rPr>
-        <w:t xml:space="preserve">의 </w:t>
-      </w:r>
-      <w:r>
-        <w:t xml:space="preserve">_id </w:t>
-      </w:r>
-      <w:r>
-        <w:rPr>
-          <w:rFonts w:hint="eastAsia"/>
-        </w:rPr>
-        <w:t xml:space="preserve">속성, </w:t>
-      </w:r>
-      <w:r>
-        <w:t>uid</w:t>
-      </w:r>
-      <w:r>
-        <w:rPr>
-          <w:rFonts w:hint="eastAsia"/>
-        </w:rPr>
-        <w:t xml:space="preserve">는 </w:t>
-      </w:r>
-      <w:r>
-        <w:t xml:space="preserve">user._id </w:t>
-      </w:r>
-      <w:r>
-        <w:rPr>
-          <w:rFonts w:hint="eastAsia"/>
-        </w:rPr>
-        <w:t xml:space="preserve">속성을 말하는 것이 맞으나 </w:t>
-      </w:r>
-      <w:r>
-        <w:t>time</w:t>
-      </w:r>
-      <w:r>
-        <w:rPr>
-          <w:rFonts w:hint="eastAsia"/>
-        </w:rPr>
-        <w:t xml:space="preserve">은 반.드.시 </w:t>
-      </w:r>
-      <w:r>
-        <w:t xml:space="preserve">GMT </w:t>
-      </w:r>
-      <w:r>
-        <w:rPr>
-          <w:rFonts w:hint="eastAsia"/>
-        </w:rPr>
-        <w:t xml:space="preserve">기준의 시간으로 바꿔서 </w:t>
-      </w:r>
-      <w:r>
-        <w:t>1995-12-17T03:24:00</w:t>
-      </w:r>
-      <w:r>
-        <w:rPr>
-          <w:rFonts w:hint="eastAsia"/>
-        </w:rPr>
-        <w:t xml:space="preserve"> 형태의 띄어쓰기 없는 스트링으로 표현해서 넘겨줘야 한다! </w:t>
-      </w:r>
-      <w:r>
-        <w:t xml:space="preserve">Date() </w:t>
-      </w:r>
-      <w:r>
-        <w:rPr>
-          <w:rFonts w:hint="eastAsia"/>
-        </w:rPr>
-        <w:t>생성자 인자로 받아들이기 위함이기 때문이니 배려바람.</w:t>
-      </w:r>
-    </w:p>
-    <w:p>
-      <w:pPr>
-        <w:pStyle w:val="a6"/>
-        <w:numPr>
-          <w:ilvl w:val="3"/>
-          <w:numId w:val="1"/>
-        </w:numPr>
-      </w:pPr>
-      <w:r>
-        <w:rPr>
-          <w:rFonts w:hint="eastAsia"/>
-        </w:rPr>
-        <w:t xml:space="preserve">반환 인자: 정상 응답(200)이면 </w:t>
-      </w:r>
-      <w:r>
-        <w:t>setAppointment</w:t>
-      </w:r>
-      <w:r>
-        <w:rPr>
-          <w:rFonts w:hint="eastAsia"/>
-        </w:rPr>
-        <w:t xml:space="preserve"> </w:t>
-      </w:r>
-      <w:r>
-        <w:t>context</w:t>
-      </w:r>
-      <w:r>
-        <w:rPr>
-          <w:rFonts w:hint="eastAsia"/>
-        </w:rPr>
-        <w:t>를 반환, 실질적인 반환값</w:t>
-      </w:r>
-      <w:r>
-        <w:rPr>
-          <w:rFonts w:hint="eastAsia"/>
-        </w:rPr>
-        <w:t>: appointment 스키마 하나</w:t>
-      </w:r>
-    </w:p>
-    <w:p>
-      <w:pPr>
-        <w:pStyle w:val="a6"/>
-        <w:numPr>
-          <w:ilvl w:val="3"/>
-          <w:numId w:val="1"/>
-        </w:numPr>
-      </w:pPr>
-      <w:r>
-        <w:rPr>
-          <w:rFonts w:hint="eastAsia"/>
-        </w:rPr>
-        <w:t>오류 코드</w:t>
-      </w:r>
-    </w:p>
-    <w:p>
-      <w:pPr>
-        <w:pStyle w:val="a6"/>
-        <w:numPr>
-          <w:ilvl w:val="4"/>
-          <w:numId w:val="1"/>
-        </w:numPr>
-      </w:pPr>
-      <w:r>
-        <w:rPr>
-          <w:rFonts w:hint="eastAsia"/>
-        </w:rPr>
-        <w:t>403: 서버 내부 알고리즘 오류</w:t>
-      </w:r>
-    </w:p>
-    <w:p>
-      <w:pPr>
-        <w:pStyle w:val="a6"/>
-        <w:numPr>
-          <w:ilvl w:val="2"/>
-          <w:numId w:val="1"/>
-        </w:numPr>
-      </w:pPr>
-      <w:r>
-        <w:t>/mapp/doctor/appointment/set</w:t>
-      </w:r>
-    </w:p>
-    <w:p>
-      <w:pPr>
-        <w:pStyle w:val="a6"/>
-        <w:numPr>
-          <w:ilvl w:val="3"/>
-          <w:numId w:val="1"/>
-        </w:numPr>
-      </w:pPr>
-      <w:r>
-        <w:t>PATCH</w:t>
-      </w:r>
-    </w:p>
-    <w:p>
-      <w:pPr>
-        <w:pStyle w:val="a6"/>
-        <w:numPr>
-          <w:ilvl w:val="3"/>
-          <w:numId w:val="1"/>
-        </w:numPr>
-      </w:pPr>
-      <w:r>
-        <w:rPr>
-          <w:rFonts w:hint="eastAsia"/>
-        </w:rPr>
-        <w:t xml:space="preserve">시간 약속을 수정하는 </w:t>
-      </w:r>
-      <w:r>
-        <w:t>API.</w:t>
-      </w:r>
-    </w:p>
-    <w:p>
-      <w:pPr>
-        <w:pStyle w:val="a6"/>
-        <w:numPr>
-          <w:ilvl w:val="3"/>
-          <w:numId w:val="1"/>
-        </w:numPr>
-      </w:pPr>
-      <w:r>
-        <w:rPr>
-          <w:rFonts w:hint="eastAsia"/>
-        </w:rPr>
-        <w:t xml:space="preserve">요청 인자: </w:t>
-      </w:r>
-      <w:r>
-        <w:t>{appid, time}</w:t>
-      </w:r>
-      <w:r>
-        <w:rPr>
-          <w:rFonts w:hint="eastAsia"/>
-        </w:rPr>
-        <w:t xml:space="preserve">을 </w:t>
-      </w:r>
-      <w:r>
-        <w:t>body</w:t>
-      </w:r>
-      <w:r>
-        <w:rPr>
-          <w:rFonts w:hint="eastAsia"/>
-        </w:rPr>
-        <w:t xml:space="preserve">에 실어서 보내야 한다. 이때 </w:t>
-      </w:r>
-      <w:r>
-        <w:t>appid</w:t>
-      </w:r>
-      <w:r>
-        <w:rPr>
-          <w:rFonts w:hint="eastAsia"/>
-        </w:rPr>
-        <w:t xml:space="preserve">란, </w:t>
-      </w:r>
-      <w:r>
-        <w:t xml:space="preserve">appointment </w:t>
-      </w:r>
-      <w:r>
-        <w:rPr>
-          <w:rFonts w:hint="eastAsia"/>
-        </w:rPr>
-        <w:t>스키마의 _</w:t>
-      </w:r>
-      <w:r>
-        <w:t xml:space="preserve">id </w:t>
-      </w:r>
-      <w:r>
-        <w:rPr>
-          <w:rFonts w:hint="eastAsia"/>
-        </w:rPr>
-        <w:t xml:space="preserve">속성을 의미한다. </w:t>
-      </w:r>
-      <w:r>
-        <w:t>time</w:t>
-      </w:r>
-      <w:r>
-        <w:rPr>
-          <w:rFonts w:hint="eastAsia"/>
-        </w:rPr>
-        <w:t xml:space="preserve">은 위와 같이 반드시 </w:t>
-      </w:r>
-      <w:r>
-        <w:t xml:space="preserve">GMT </w:t>
-      </w:r>
-      <w:r>
-        <w:rPr>
-          <w:rFonts w:hint="eastAsia"/>
-        </w:rPr>
-        <w:t xml:space="preserve">기준의 시간으로 바꿔서 </w:t>
-      </w:r>
-      <w:r>
-        <w:t>1995-12-17T03:24:00</w:t>
-      </w:r>
-      <w:r>
-        <w:rPr>
-          <w:rFonts w:hint="eastAsia"/>
-        </w:rPr>
-        <w:t xml:space="preserve"> 형태의 띄어쓰기 없는 스트링으로 표현해서 넘겨줘야 한다! </w:t>
-      </w:r>
-      <w:r>
-        <w:t xml:space="preserve">Date() </w:t>
-      </w:r>
-      <w:r>
-        <w:rPr>
-          <w:rFonts w:hint="eastAsia"/>
-        </w:rPr>
-        <w:t>생성자 인자로 받아들이기 위함이기 때문이니 배려바람.</w:t>
-      </w:r>
-    </w:p>
-    <w:p>
-      <w:pPr>
-        <w:pStyle w:val="a6"/>
-        <w:numPr>
-          <w:ilvl w:val="3"/>
-          <w:numId w:val="1"/>
-        </w:numPr>
-      </w:pPr>
-      <w:r>
-        <w:rPr>
-          <w:rFonts w:hint="eastAsia"/>
-        </w:rPr>
-        <w:t>반환 인자: 정상 응답(200)이면</w:t>
-      </w:r>
-      <w:r>
-        <w:t xml:space="preserve"> edited</w:t>
-      </w:r>
-      <w:r>
-        <w:t>Appointment</w:t>
-      </w:r>
-      <w:r>
-        <w:rPr>
-          <w:rFonts w:hint="eastAsia"/>
-        </w:rPr>
-        <w:t xml:space="preserve"> </w:t>
-      </w:r>
-      <w:r>
-        <w:t>context</w:t>
-      </w:r>
-      <w:r>
-        <w:rPr>
-          <w:rFonts w:hint="eastAsia"/>
-        </w:rPr>
-        <w:t>를 반환, 실질적인 반환값 없음.</w:t>
-      </w:r>
-    </w:p>
-    <w:p>
-      <w:pPr>
-        <w:pStyle w:val="a6"/>
-        <w:numPr>
-          <w:ilvl w:val="3"/>
-          <w:numId w:val="1"/>
-        </w:numPr>
-      </w:pPr>
-      <w:r>
-        <w:rPr>
-          <w:rFonts w:hint="eastAsia"/>
-        </w:rPr>
-        <w:t>오류 코드</w:t>
-      </w:r>
-    </w:p>
-    <w:p>
-      <w:pPr>
-        <w:pStyle w:val="a6"/>
-        <w:numPr>
-          <w:ilvl w:val="4"/>
-          <w:numId w:val="1"/>
-        </w:numPr>
-      </w:pPr>
-      <w:r>
-        <w:rPr>
-          <w:rFonts w:hint="eastAsia"/>
-        </w:rPr>
-        <w:t>403: 서버 내부 알고리즘 오류</w:t>
-      </w:r>
-    </w:p>
-    <w:p>
-      <w:pPr>
-        <w:pStyle w:val="a6"/>
-        <w:numPr>
-          <w:ilvl w:val="2"/>
-          <w:numId w:val="1"/>
-        </w:numPr>
-      </w:pPr>
-      <w:r>
-        <w:t>/mapp/doctor/appointment/set</w:t>
-      </w:r>
-    </w:p>
-    <w:p>
-      <w:pPr>
-        <w:pStyle w:val="a6"/>
-        <w:numPr>
-          <w:ilvl w:val="3"/>
-          <w:numId w:val="1"/>
-        </w:numPr>
-      </w:pPr>
-      <w:r>
-        <w:t>DELETE</w:t>
-      </w:r>
-    </w:p>
-    <w:p>
-      <w:pPr>
-        <w:pStyle w:val="a6"/>
-        <w:numPr>
-          <w:ilvl w:val="3"/>
-          <w:numId w:val="1"/>
-        </w:numPr>
-      </w:pPr>
-      <w:r>
-        <w:rPr>
-          <w:rFonts w:hint="eastAsia"/>
-        </w:rPr>
-        <w:t xml:space="preserve">시간 약속을 삭제하는 </w:t>
-      </w:r>
-      <w:r>
-        <w:t>API.</w:t>
-      </w:r>
-    </w:p>
-    <w:p>
-      <w:pPr>
-        <w:pStyle w:val="a6"/>
-        <w:numPr>
-          <w:ilvl w:val="3"/>
-          <w:numId w:val="1"/>
-        </w:numPr>
-      </w:pPr>
-      <w:r>
-        <w:rPr>
-          <w:rFonts w:hint="eastAsia"/>
-        </w:rPr>
-        <w:t xml:space="preserve">요청 인자: </w:t>
-      </w:r>
-      <w:r>
-        <w:t>{</w:t>
-      </w:r>
-      <w:r>
-        <w:t xml:space="preserve">cid, </w:t>
-      </w:r>
-      <w:r>
-        <w:t xml:space="preserve">appid, </w:t>
-      </w:r>
-      <w:r>
-        <w:rPr>
-          <w:rFonts w:hint="eastAsia"/>
-        </w:rPr>
-        <w:t>u</w:t>
-      </w:r>
-      <w:r>
-        <w:t>id}</w:t>
-      </w:r>
-      <w:r>
-        <w:rPr>
-          <w:rFonts w:hint="eastAsia"/>
-        </w:rPr>
-        <w:t xml:space="preserve">를 </w:t>
-      </w:r>
-      <w:r>
-        <w:t>body</w:t>
-      </w:r>
-      <w:r>
-        <w:rPr>
-          <w:rFonts w:hint="eastAsia"/>
-        </w:rPr>
-        <w:t xml:space="preserve">에 실어서 보내야 한다. 이때 </w:t>
-      </w:r>
-      <w:r>
-        <w:t>cid</w:t>
-      </w:r>
-      <w:r>
-        <w:rPr>
-          <w:rFonts w:hint="eastAsia"/>
-        </w:rPr>
-        <w:t xml:space="preserve">란, </w:t>
-      </w:r>
-      <w:r>
-        <w:t xml:space="preserve">chat </w:t>
-      </w:r>
-      <w:r>
-        <w:rPr>
-          <w:rFonts w:hint="eastAsia"/>
-        </w:rPr>
-        <w:t>스키</w:t>
-      </w:r>
-      <w:r>
-        <w:rPr>
-          <w:rFonts w:hint="eastAsia"/>
-        </w:rPr>
-        <w:lastRenderedPageBreak/>
-        <w:t xml:space="preserve">마의 </w:t>
-      </w:r>
-      <w:r>
-        <w:t xml:space="preserve">_id </w:t>
-      </w:r>
-      <w:r>
-        <w:rPr>
-          <w:rFonts w:hint="eastAsia"/>
-        </w:rPr>
-        <w:t xml:space="preserve">속성을 의미하고, </w:t>
-      </w:r>
-      <w:r>
-        <w:t>appid</w:t>
-      </w:r>
-      <w:r>
-        <w:rPr>
-          <w:rFonts w:hint="eastAsia"/>
-        </w:rPr>
-        <w:t xml:space="preserve">란, </w:t>
-      </w:r>
-      <w:r>
-        <w:t xml:space="preserve">appointment </w:t>
-      </w:r>
-      <w:r>
-        <w:rPr>
-          <w:rFonts w:hint="eastAsia"/>
-        </w:rPr>
-        <w:t>스키마의 _</w:t>
-      </w:r>
-      <w:r>
-        <w:t xml:space="preserve">id </w:t>
-      </w:r>
-      <w:r>
-        <w:rPr>
-          <w:rFonts w:hint="eastAsia"/>
-        </w:rPr>
-        <w:t xml:space="preserve">속성을 의미한다. </w:t>
-      </w:r>
-      <w:r>
-        <w:t>uid</w:t>
-      </w:r>
-      <w:r>
-        <w:rPr>
-          <w:rFonts w:hint="eastAsia"/>
-        </w:rPr>
-        <w:t xml:space="preserve">는 </w:t>
-      </w:r>
-      <w:r>
-        <w:t>user</w:t>
-      </w:r>
-      <w:r>
-        <w:rPr>
-          <w:rFonts w:hint="eastAsia"/>
-        </w:rPr>
-        <w:t>의 _</w:t>
-      </w:r>
-      <w:r>
-        <w:t xml:space="preserve">id </w:t>
-      </w:r>
-      <w:r>
-        <w:rPr>
-          <w:rFonts w:hint="eastAsia"/>
-        </w:rPr>
-        <w:t>속성이다.</w:t>
-      </w:r>
-    </w:p>
-    <w:p>
-      <w:pPr>
-        <w:pStyle w:val="a6"/>
-        <w:numPr>
-          <w:ilvl w:val="3"/>
-          <w:numId w:val="1"/>
-        </w:numPr>
-      </w:pPr>
-      <w:r>
-        <w:rPr>
-          <w:rFonts w:hint="eastAsia"/>
-        </w:rPr>
-        <w:t>반환 인자: 정상 응답(200)이면</w:t>
-      </w:r>
-      <w:r>
-        <w:t xml:space="preserve"> deleted</w:t>
-      </w:r>
-      <w:r>
-        <w:t>Appointment</w:t>
-      </w:r>
-      <w:r>
-        <w:rPr>
-          <w:rFonts w:hint="eastAsia"/>
-        </w:rPr>
-        <w:t xml:space="preserve"> </w:t>
-      </w:r>
-      <w:r>
-        <w:t>context</w:t>
-      </w:r>
-      <w:r>
-        <w:rPr>
-          <w:rFonts w:hint="eastAsia"/>
-        </w:rPr>
-        <w:t>를 반환, 실질적인 반환값 없음.</w:t>
-      </w:r>
-    </w:p>
-    <w:p>
-      <w:pPr>
-        <w:pStyle w:val="a6"/>
-        <w:numPr>
-          <w:ilvl w:val="3"/>
-          <w:numId w:val="1"/>
-        </w:numPr>
-      </w:pPr>
-      <w:r>
-        <w:rPr>
-          <w:rFonts w:hint="eastAsia"/>
-        </w:rPr>
-        <w:t>오류 코드</w:t>
+        <w:t>401: 그러한 약속 코드를 가진 약속이 없음</w:t>
       </w:r>
     </w:p>
     <w:p>
@@ -13083,7 +13283,7 @@
                     <pic:cNvPicPr/>
                   </pic:nvPicPr>
                   <pic:blipFill>
-                    <a:blip r:embed="rId34"/>
+                    <a:blip r:embed="rId35"/>
                     <a:stretch>
                       <a:fillRect/>
                     </a:stretch>
@@ -13205,7 +13405,14 @@
         <w:rPr>
           <w:rFonts w:hint="eastAsia"/>
         </w:rPr>
-        <w:t>시간 약속 정보를 얻어오는 API, 위와 다르게 appointment의 _id 속성으로 동작함.</w:t>
+        <w:t>시간 약속 정보를 얻어오는 API, 위와 다르게 appointment의 _id 속성으로 동작</w:t>
+      </w:r>
+      <w:r>
+        <w:rPr>
+          <w:rFonts w:hint="eastAsia"/>
+        </w:rPr>
+        <w:lastRenderedPageBreak/>
+        <w:t>함.</w:t>
       </w:r>
     </w:p>
     <w:p>
@@ -13260,7 +13467,7 @@
                     <pic:cNvPicPr/>
                   </pic:nvPicPr>
                   <pic:blipFill>
-                    <a:blip r:embed="rId35"/>
+                    <a:blip r:embed="rId36"/>
                     <a:stretch>
                       <a:fillRect/>
                     </a:stretch>
@@ -13510,124 +13717,268 @@
         <w:rPr>
           <w:rFonts w:hint="eastAsia"/>
         </w:rPr>
+        <w:t>요청 인자: body에 appid라는 이름으로 appointment의 _id 속성을 전달해야 함.</w:t>
+      </w:r>
+    </w:p>
+    <w:p>
+      <w:pPr>
+        <w:pStyle w:val="a6"/>
+        <w:numPr>
+          <w:ilvl w:val="3"/>
+          <w:numId w:val="1"/>
+        </w:numPr>
+      </w:pPr>
+      <w:r>
+        <w:rPr>
+          <w:rFonts w:hint="eastAsia"/>
+        </w:rPr>
+        <w:t>반환 인자: 정상 응답(200)시 appointmentApprovedByUser context를 반환, 실질적인 반환값 없음.</w:t>
+      </w:r>
+    </w:p>
+    <w:p>
+      <w:pPr>
+        <w:pStyle w:val="a6"/>
+        <w:numPr>
+          <w:ilvl w:val="3"/>
+          <w:numId w:val="1"/>
+        </w:numPr>
+      </w:pPr>
+      <w:r>
+        <w:rPr>
+          <w:rFonts w:hint="eastAsia"/>
+        </w:rPr>
+        <w:t>오류 코드</w:t>
+      </w:r>
+    </w:p>
+    <w:p>
+      <w:pPr>
+        <w:pStyle w:val="a6"/>
+        <w:numPr>
+          <w:ilvl w:val="4"/>
+          <w:numId w:val="1"/>
+        </w:numPr>
+      </w:pPr>
+      <w:r>
+        <w:rPr>
+          <w:rFonts w:hint="eastAsia"/>
+        </w:rPr>
+        <w:t>401: 그러한 appid의 약속 정보가 없음</w:t>
+      </w:r>
+    </w:p>
+    <w:p>
+      <w:pPr>
+        <w:pStyle w:val="a6"/>
+        <w:numPr>
+          <w:ilvl w:val="4"/>
+          <w:numId w:val="1"/>
+        </w:numPr>
+      </w:pPr>
+      <w:r>
+        <w:rPr>
+          <w:rFonts w:hint="eastAsia"/>
+        </w:rPr>
+        <w:t>402: appid가 제공하는 약속의 소유자가 아님</w:t>
+      </w:r>
+    </w:p>
+    <w:p>
+      <w:pPr>
+        <w:pStyle w:val="a6"/>
+        <w:numPr>
+          <w:ilvl w:val="4"/>
+          <w:numId w:val="1"/>
+        </w:numPr>
+      </w:pPr>
+      <w:r>
+        <w:rPr>
+          <w:rFonts w:hint="eastAsia"/>
+        </w:rPr>
+        <w:t>403: 서버 내부 알고리즘 오류</w:t>
+      </w:r>
+    </w:p>
+    <w:p>
+      <w:pPr>
+        <w:pStyle w:val="a6"/>
+        <w:numPr>
+          <w:ilvl w:val="2"/>
+          <w:numId w:val="1"/>
+        </w:numPr>
+      </w:pPr>
+      <w:r>
+        <w:rPr>
+          <w:rFonts w:hint="eastAsia"/>
+        </w:rPr>
+        <w:t>/mapp/careplus/appointment/review</w:t>
+      </w:r>
+    </w:p>
+    <w:p>
+      <w:pPr>
+        <w:pStyle w:val="a6"/>
+        <w:numPr>
+          <w:ilvl w:val="3"/>
+          <w:numId w:val="1"/>
+        </w:numPr>
+      </w:pPr>
+      <w:r>
+        <w:rPr>
+          <w:rFonts w:hint="eastAsia"/>
+        </w:rPr>
+        <w:t>POST</w:t>
+      </w:r>
+    </w:p>
+    <w:p>
+      <w:pPr>
+        <w:pStyle w:val="a6"/>
+        <w:numPr>
+          <w:ilvl w:val="3"/>
+          <w:numId w:val="1"/>
+        </w:numPr>
+      </w:pPr>
+      <w:r>
+        <w:rPr>
+          <w:rFonts w:hint="eastAsia"/>
+        </w:rPr>
+        <w:t>이행된 약속에 대한 피드백을 남기는 API.</w:t>
+      </w:r>
+    </w:p>
+    <w:p>
+      <w:pPr>
+        <w:pStyle w:val="a6"/>
+        <w:numPr>
+          <w:ilvl w:val="3"/>
+          <w:numId w:val="1"/>
+        </w:numPr>
+      </w:pPr>
+      <w:r>
+        <w:rPr>
+          <w:rFonts w:hint="eastAsia"/>
+        </w:rPr>
+        <w:t>요청 인자: body에 {appid, rating, content} 객체를 전달해야 함. 이때 appid란 appointment의 _id 속성을 의미하는 것임.</w:t>
+      </w:r>
+      <w:r>
+        <w:rPr>
+          <w:rFonts w:hint="eastAsia"/>
+        </w:rPr>
+        <w:t xml:space="preserve"> rating은 0, 1, 2 중 한 가지 값이어야 하며, 숫자가 클수록 좋은 응답을 의미함.</w:t>
+      </w:r>
+    </w:p>
+    <w:p>
+      <w:pPr>
+        <w:pStyle w:val="a6"/>
+        <w:numPr>
+          <w:ilvl w:val="3"/>
+          <w:numId w:val="1"/>
+        </w:numPr>
+      </w:pPr>
+      <w:r>
+        <w:rPr>
+          <w:rFonts w:hint="eastAsia"/>
+        </w:rPr>
+        <w:t>반환 인자: 정상 응답(200)시 savedAppointmentReview context를 반환, 실질적인 반환값 없음.</w:t>
+      </w:r>
+    </w:p>
+    <w:p>
+      <w:pPr>
+        <w:pStyle w:val="a6"/>
+        <w:numPr>
+          <w:ilvl w:val="3"/>
+          <w:numId w:val="1"/>
+        </w:numPr>
+      </w:pPr>
+      <w:r>
+        <w:rPr>
+          <w:rFonts w:hint="eastAsia"/>
+        </w:rPr>
+        <w:t>오류 코드</w:t>
+      </w:r>
+    </w:p>
+    <w:p>
+      <w:pPr>
+        <w:pStyle w:val="a6"/>
+        <w:numPr>
+          <w:ilvl w:val="4"/>
+          <w:numId w:val="1"/>
+        </w:numPr>
+      </w:pPr>
+      <w:r>
+        <w:rPr>
+          <w:rFonts w:hint="eastAsia"/>
+        </w:rPr>
+        <w:t>401: 그러한 appid의 약속 정보가 없음</w:t>
+      </w:r>
+    </w:p>
+    <w:p>
+      <w:pPr>
+        <w:pStyle w:val="a6"/>
+        <w:numPr>
+          <w:ilvl w:val="4"/>
+          <w:numId w:val="1"/>
+        </w:numPr>
+      </w:pPr>
+      <w:r>
+        <w:rPr>
+          <w:rFonts w:hint="eastAsia"/>
+        </w:rPr>
+        <w:t>402: appid가 제공하는 약속의 소유자가 아님</w:t>
+      </w:r>
+    </w:p>
+    <w:p>
+      <w:pPr>
+        <w:pStyle w:val="a6"/>
+        <w:numPr>
+          <w:ilvl w:val="4"/>
+          <w:numId w:val="1"/>
+        </w:numPr>
+        <w:rPr>
+          <w:rFonts w:hint="eastAsia"/>
+        </w:rPr>
+      </w:pPr>
+      <w:r>
+        <w:rPr>
+          <w:rFonts w:hint="eastAsia"/>
+        </w:rPr>
+        <w:t>403: 서버 내부 알고리즘 오류</w:t>
+      </w:r>
+    </w:p>
+    <w:p>
+      <w:pPr>
+        <w:pStyle w:val="a6"/>
+        <w:numPr>
+          <w:ilvl w:val="1"/>
+          <w:numId w:val="1"/>
+        </w:numPr>
+      </w:pPr>
+      <w:r>
+        <w:t>[</w:t>
+      </w:r>
+      <w:r>
+        <w:rPr>
+          <w:rFonts w:hint="eastAsia"/>
+        </w:rPr>
+        <w:t xml:space="preserve">중요] 바뀐 </w:t>
+      </w:r>
+      <w:r>
+        <w:t xml:space="preserve">Chat </w:t>
+      </w:r>
+      <w:r>
+        <w:rPr>
+          <w:rFonts w:hint="eastAsia"/>
+        </w:rPr>
+        <w:t>스키마</w:t>
+      </w:r>
+    </w:p>
+    <w:p>
+      <w:pPr>
+        <w:pStyle w:val="a6"/>
+        <w:numPr>
+          <w:ilvl w:val="2"/>
+          <w:numId w:val="1"/>
+        </w:numPr>
+      </w:pPr>
+      <w:r>
+        <w:rPr>
+          <w:noProof/>
+        </w:rPr>
         <w:lastRenderedPageBreak/>
-        <w:t>요청 인자: body에 appid라는 이름으로 appointment의 _id 속성을 전달해야 함.</w:t>
-      </w:r>
-    </w:p>
-    <w:p>
-      <w:pPr>
-        <w:pStyle w:val="a6"/>
-        <w:numPr>
-          <w:ilvl w:val="3"/>
-          <w:numId w:val="1"/>
-        </w:numPr>
-      </w:pPr>
-      <w:r>
-        <w:rPr>
-          <w:rFonts w:hint="eastAsia"/>
-        </w:rPr>
-        <w:t>반환 인자: 정상 응답(200)시 appointmentApprovedByUser context를 반환, 실질적인 반환값 없음.</w:t>
-      </w:r>
-    </w:p>
-    <w:p>
-      <w:pPr>
-        <w:pStyle w:val="a6"/>
-        <w:numPr>
-          <w:ilvl w:val="3"/>
-          <w:numId w:val="1"/>
-        </w:numPr>
-      </w:pPr>
-      <w:r>
-        <w:rPr>
-          <w:rFonts w:hint="eastAsia"/>
-        </w:rPr>
-        <w:t>오류 코드</w:t>
-      </w:r>
-    </w:p>
-    <w:p>
-      <w:pPr>
-        <w:pStyle w:val="a6"/>
-        <w:numPr>
-          <w:ilvl w:val="4"/>
-          <w:numId w:val="1"/>
-        </w:numPr>
-      </w:pPr>
-      <w:r>
-        <w:rPr>
-          <w:rFonts w:hint="eastAsia"/>
-        </w:rPr>
-        <w:t>401: 그러한 appid의 약속 정보가 없음</w:t>
-      </w:r>
-    </w:p>
-    <w:p>
-      <w:pPr>
-        <w:pStyle w:val="a6"/>
-        <w:numPr>
-          <w:ilvl w:val="4"/>
-          <w:numId w:val="1"/>
-        </w:numPr>
-      </w:pPr>
-      <w:r>
-        <w:rPr>
-          <w:rFonts w:hint="eastAsia"/>
-        </w:rPr>
-        <w:t>402: appid가 제공하는 약속의 소유자가 아님</w:t>
-      </w:r>
-    </w:p>
-    <w:p>
-      <w:pPr>
-        <w:pStyle w:val="a6"/>
-        <w:numPr>
-          <w:ilvl w:val="4"/>
-          <w:numId w:val="1"/>
-        </w:numPr>
-      </w:pPr>
-      <w:r>
-        <w:rPr>
-          <w:rFonts w:hint="eastAsia"/>
-        </w:rPr>
-        <w:t>403: 서버 내부 알고리즘 오류</w:t>
-      </w:r>
-    </w:p>
-    <w:p>
-      <w:pPr>
-        <w:pStyle w:val="a6"/>
-        <w:numPr>
-          <w:ilvl w:val="1"/>
-          <w:numId w:val="1"/>
-        </w:numPr>
-      </w:pPr>
-      <w:r>
-        <w:t>[</w:t>
-      </w:r>
-      <w:r>
-        <w:rPr>
-          <w:rFonts w:hint="eastAsia"/>
-        </w:rPr>
-        <w:t xml:space="preserve">중요] 바뀐 </w:t>
-      </w:r>
-      <w:r>
-        <w:t xml:space="preserve">Chat </w:t>
-      </w:r>
-      <w:r>
-        <w:rPr>
-          <w:rFonts w:hint="eastAsia"/>
-        </w:rPr>
-        <w:t>스키마</w:t>
-      </w:r>
-    </w:p>
-    <w:p>
-      <w:pPr>
-        <w:pStyle w:val="a6"/>
-        <w:numPr>
-          <w:ilvl w:val="2"/>
-          <w:numId w:val="1"/>
-        </w:numPr>
-      </w:pPr>
-      <w:r>
-        <w:rPr>
-          <w:noProof/>
-        </w:rPr>
         <w:drawing>
           <wp:inline distT="0" distB="0" distL="0" distR="0" wp14:anchorId="18381D9D" wp14:editId="6C886852">
             <wp:extent cx="4470400" cy="6692900"/>
@@ -13644,7 +13995,7 @@
                     <pic:cNvPicPr/>
                   </pic:nvPicPr>
                   <pic:blipFill>
-                    <a:blip r:embed="rId36">
+                    <a:blip r:embed="rId37">
                       <a:extLst>
                         <a:ext uri="{28A0092B-C50C-407E-A947-70E740481C1C}">
                           <a14:useLocalDpi xmlns:a14="http://schemas.microsoft.com/office/drawing/2010/main" val="0"/>

</xml_diff>

<commit_message>
0.9.9: Psychiatry and Chat schema have been entirely changed.
</commit_message>
<xml_diff>
--- a/documentation.docx
+++ b/documentation.docx
@@ -16738,6 +16738,21 @@
         </w:rPr>
         <w:t>/review/write</w:t>
       </w:r>
+      <w:r>
+        <w:rPr>
+          <w:rFonts w:hint="eastAsia"/>
+        </w:rPr>
+        <w:t xml:space="preserve"> </w:t>
+      </w:r>
+      <w:r>
+        <w:t xml:space="preserve">v2 :: 250131 </w:t>
+      </w:r>
+      <w:r>
+        <w:rPr>
+          <w:rFonts w:hint="eastAsia"/>
+        </w:rPr>
+        <w:t>업데이트</w:t>
+      </w:r>
     </w:p>
     <w:p>
       <w:pPr>
@@ -16802,10 +16817,10 @@
           <w:noProof/>
         </w:rPr>
         <w:drawing>
-          <wp:inline distT="0" distB="0" distL="0" distR="0" wp14:anchorId="19149E9B" wp14:editId="47156757">
-            <wp:extent cx="3943900" cy="238158"/>
-            <wp:effectExtent l="0" t="0" r="0" b="9525"/>
-            <wp:docPr id="395117040" name="그림 1"/>
+          <wp:inline distT="0" distB="0" distL="0" distR="0" wp14:anchorId="42604F96" wp14:editId="5FBF6962">
+            <wp:extent cx="3606800" cy="279400"/>
+            <wp:effectExtent l="0" t="0" r="0" b="0"/>
+            <wp:docPr id="100472190" name="그림 2"/>
             <wp:cNvGraphicFramePr>
               <a:graphicFrameLocks xmlns:a="http://schemas.openxmlformats.org/drawingml/2006/main" noChangeAspect="1"/>
             </wp:cNvGraphicFramePr>
@@ -16813,11 +16828,17 @@
               <a:graphicData uri="http://schemas.openxmlformats.org/drawingml/2006/picture">
                 <pic:pic xmlns:pic="http://schemas.openxmlformats.org/drawingml/2006/picture">
                   <pic:nvPicPr>
-                    <pic:cNvPr id="395117040" name=""/>
+                    <pic:cNvPr id="100472190" name="그림 100472190"/>
                     <pic:cNvPicPr/>
                   </pic:nvPicPr>
                   <pic:blipFill>
-                    <a:blip r:embed="rId30"/>
+                    <a:blip r:embed="rId30">
+                      <a:extLst>
+                        <a:ext uri="{28A0092B-C50C-407E-A947-70E740481C1C}">
+                          <a14:useLocalDpi xmlns:a14="http://schemas.microsoft.com/office/drawing/2010/main" val="0"/>
+                        </a:ext>
+                      </a:extLst>
+                    </a:blip>
                     <a:stretch>
                       <a:fillRect/>
                     </a:stretch>
@@ -16825,7 +16846,7 @@
                   <pic:spPr>
                     <a:xfrm>
                       <a:off x="0" y="0"/>
-                      <a:ext cx="3943900" cy="238158"/>
+                      <a:ext cx="3606800" cy="279400"/>
                     </a:xfrm>
                     <a:prstGeom prst="rect">
                       <a:avLst/>
@@ -16841,12 +16862,20 @@
         <w:rPr>
           <w:rFonts w:hint="eastAsia"/>
         </w:rPr>
-        <w:t xml:space="preserve">와 같은 객체가 존재해야 한다. 여기서 </w:t>
-      </w:r>
-      <w:proofErr w:type="spellStart"/>
-      <w:r>
-        <w:rPr>
-          <w:rFonts w:hint="eastAsia"/>
+        <w:t xml:space="preserve">와 같은 객체가 존재해야 한다. </w:t>
+      </w:r>
+      <w:r>
+        <w:rPr>
+          <w:rFonts w:hint="eastAsia"/>
+          <w:strike/>
+        </w:rPr>
+        <w:t xml:space="preserve">여기서 </w:t>
+      </w:r>
+      <w:proofErr w:type="spellStart"/>
+      <w:r>
+        <w:rPr>
+          <w:rFonts w:hint="eastAsia"/>
+          <w:strike/>
         </w:rPr>
         <w:t>cid</w:t>
       </w:r>
@@ -16854,6 +16883,7 @@
       <w:r>
         <w:rPr>
           <w:rFonts w:hint="eastAsia"/>
+          <w:strike/>
         </w:rPr>
         <w:t xml:space="preserve">는 </w:t>
       </w:r>
@@ -16861,6 +16891,7 @@
       <w:r>
         <w:rPr>
           <w:rFonts w:hint="eastAsia"/>
+          <w:strike/>
         </w:rPr>
         <w:t>채팅방</w:t>
       </w:r>
@@ -16868,8 +16899,15 @@
       <w:r>
         <w:rPr>
           <w:rFonts w:hint="eastAsia"/>
-        </w:rPr>
-        <w:t xml:space="preserve"> _id이고, </w:t>
+          <w:strike/>
+        </w:rPr>
+        <w:t xml:space="preserve"> _id이고</w:t>
+      </w:r>
+      <w:r>
+        <w:rPr>
+          <w:rFonts w:hint="eastAsia"/>
+        </w:rPr>
+        <w:t xml:space="preserve">, </w:t>
       </w:r>
       <w:proofErr w:type="spellStart"/>
       <w:r>
@@ -17031,7 +17069,22 @@
         <w:t>/review/edit/:리뷰의 _id 속성</w:t>
       </w:r>
       <w:r>
-        <w:t xml:space="preserve"> v2 :: 250131 </w:t>
+        <w:t xml:space="preserve"> v</w:t>
+      </w:r>
+      <w:r>
+        <w:rPr>
+          <w:rFonts w:hint="eastAsia"/>
+        </w:rPr>
+        <w:t>3</w:t>
+      </w:r>
+      <w:r>
+        <w:t xml:space="preserve"> :: 250131 </w:t>
+      </w:r>
+      <w:r>
+        <w:rPr>
+          <w:rFonts w:hint="eastAsia"/>
+        </w:rPr>
+        <w:t xml:space="preserve">2차 </w:t>
       </w:r>
       <w:r>
         <w:rPr>
@@ -17110,10 +17163,10 @@
           <w:noProof/>
         </w:rPr>
         <w:drawing>
-          <wp:inline distT="0" distB="0" distL="0" distR="0" wp14:anchorId="37CBF0D2" wp14:editId="7A2BE5BF">
-            <wp:extent cx="3263900" cy="279400"/>
+          <wp:inline distT="0" distB="0" distL="0" distR="0" wp14:anchorId="702CA239" wp14:editId="0507FFBA">
+            <wp:extent cx="3606800" cy="279400"/>
             <wp:effectExtent l="0" t="0" r="0" b="0"/>
-            <wp:docPr id="864324020" name="그림 1"/>
+            <wp:docPr id="906451943" name="그림 3"/>
             <wp:cNvGraphicFramePr>
               <a:graphicFrameLocks xmlns:a="http://schemas.openxmlformats.org/drawingml/2006/main" noChangeAspect="1"/>
             </wp:cNvGraphicFramePr>
@@ -17121,7 +17174,7 @@
               <a:graphicData uri="http://schemas.openxmlformats.org/drawingml/2006/picture">
                 <pic:pic xmlns:pic="http://schemas.openxmlformats.org/drawingml/2006/picture">
                   <pic:nvPicPr>
-                    <pic:cNvPr id="864324020" name="그림 864324020"/>
+                    <pic:cNvPr id="906451943" name="그림 906451943"/>
                     <pic:cNvPicPr/>
                   </pic:nvPicPr>
                   <pic:blipFill>
@@ -17139,7 +17192,7 @@
                   <pic:spPr>
                     <a:xfrm>
                       <a:off x="0" y="0"/>
-                      <a:ext cx="3263900" cy="279400"/>
+                      <a:ext cx="3606800" cy="279400"/>
                     </a:xfrm>
                     <a:prstGeom prst="rect">
                       <a:avLst/>
@@ -17197,18 +17250,23 @@
       </w:r>
       <w:proofErr w:type="spellStart"/>
       <w:r>
+        <w:rPr>
+          <w:strike/>
+        </w:rPr>
         <w:t>isPremiumPsy</w:t>
       </w:r>
       <w:proofErr w:type="spellEnd"/>
       <w:r>
         <w:rPr>
           <w:rFonts w:hint="eastAsia"/>
+          <w:strike/>
         </w:rPr>
         <w:t>는 프리미엄 병원인지 여부에 대</w:t>
       </w:r>
       <w:r>
         <w:rPr>
           <w:rFonts w:hint="eastAsia"/>
+          <w:strike/>
         </w:rPr>
         <w:t xml:space="preserve">한 </w:t>
       </w:r>
@@ -17216,6 +17274,7 @@
       <w:r>
         <w:rPr>
           <w:rFonts w:hint="eastAsia"/>
+          <w:strike/>
         </w:rPr>
         <w:t>불리언</w:t>
       </w:r>
@@ -17223,8 +17282,15 @@
       <w:r>
         <w:rPr>
           <w:rFonts w:hint="eastAsia"/>
-        </w:rPr>
-        <w:t xml:space="preserve"> 값이다.</w:t>
+          <w:strike/>
+        </w:rPr>
+        <w:t xml:space="preserve"> 값</w:t>
+      </w:r>
+      <w:r>
+        <w:rPr>
+          <w:rFonts w:hint="eastAsia"/>
+        </w:rPr>
+        <w:t>이다.</w:t>
       </w:r>
     </w:p>
     <w:p>
@@ -17364,7 +17430,22 @@
         <w:t xml:space="preserve"> </w:t>
       </w:r>
       <w:r>
-        <w:t xml:space="preserve">v2 :: 250131 </w:t>
+        <w:t>v</w:t>
+      </w:r>
+      <w:r>
+        <w:rPr>
+          <w:rFonts w:hint="eastAsia"/>
+        </w:rPr>
+        <w:t>3</w:t>
+      </w:r>
+      <w:r>
+        <w:t xml:space="preserve"> :: 250131 </w:t>
+      </w:r>
+      <w:r>
+        <w:rPr>
+          <w:rFonts w:hint="eastAsia"/>
+        </w:rPr>
+        <w:t xml:space="preserve">2차 </w:t>
       </w:r>
       <w:r>
         <w:rPr>
@@ -17433,6 +17514,9 @@
       </w:r>
       <w:proofErr w:type="spellStart"/>
       <w:r>
+        <w:rPr>
+          <w:strike/>
+        </w:rPr>
         <w:t>isPremiumPsy</w:t>
       </w:r>
       <w:proofErr w:type="spellEnd"/>
@@ -17447,10 +17531,10 @@
           <w:noProof/>
         </w:rPr>
         <w:drawing>
-          <wp:inline distT="0" distB="0" distL="0" distR="0" wp14:anchorId="750308F4" wp14:editId="69AD0119">
-            <wp:extent cx="1803400" cy="279400"/>
+          <wp:inline distT="0" distB="0" distL="0" distR="0" wp14:anchorId="531BB608" wp14:editId="5292157F">
+            <wp:extent cx="2247900" cy="279400"/>
             <wp:effectExtent l="0" t="0" r="0" b="0"/>
-            <wp:docPr id="1073869315" name="그림 2"/>
+            <wp:docPr id="1849974299" name="그림 4"/>
             <wp:cNvGraphicFramePr>
               <a:graphicFrameLocks xmlns:a="http://schemas.openxmlformats.org/drawingml/2006/main" noChangeAspect="1"/>
             </wp:cNvGraphicFramePr>
@@ -17458,7 +17542,7 @@
               <a:graphicData uri="http://schemas.openxmlformats.org/drawingml/2006/picture">
                 <pic:pic xmlns:pic="http://schemas.openxmlformats.org/drawingml/2006/picture">
                   <pic:nvPicPr>
-                    <pic:cNvPr id="1073869315" name="그림 1073869315"/>
+                    <pic:cNvPr id="1849974299" name="그림 1849974299"/>
                     <pic:cNvPicPr/>
                   </pic:nvPicPr>
                   <pic:blipFill>
@@ -17476,7 +17560,7 @@
                   <pic:spPr>
                     <a:xfrm>
                       <a:off x="0" y="0"/>
-                      <a:ext cx="1803400" cy="279400"/>
+                      <a:ext cx="2247900" cy="279400"/>
                     </a:xfrm>
                     <a:prstGeom prst="rect">
                       <a:avLst/>
@@ -17990,6 +18074,160 @@
       <w:pPr>
         <w:pStyle w:val="a6"/>
         <w:numPr>
+          <w:ilvl w:val="2"/>
+          <w:numId w:val="1"/>
+        </w:numPr>
+      </w:pPr>
+      <w:r>
+        <w:rPr>
+          <w:rFonts w:hint="eastAsia"/>
+        </w:rPr>
+        <w:t>/</w:t>
+      </w:r>
+      <w:proofErr w:type="spellStart"/>
+      <w:r>
+        <w:t>mapp</w:t>
+      </w:r>
+      <w:proofErr w:type="spellEnd"/>
+      <w:r>
+        <w:t>/review/visited</w:t>
+      </w:r>
+    </w:p>
+    <w:p>
+      <w:pPr>
+        <w:pStyle w:val="a6"/>
+        <w:numPr>
+          <w:ilvl w:val="3"/>
+          <w:numId w:val="1"/>
+        </w:numPr>
+      </w:pPr>
+      <w:r>
+        <w:t>GET</w:t>
+      </w:r>
+    </w:p>
+    <w:p>
+      <w:pPr>
+        <w:pStyle w:val="a6"/>
+        <w:numPr>
+          <w:ilvl w:val="3"/>
+          <w:numId w:val="1"/>
+        </w:numPr>
+      </w:pPr>
+      <w:r>
+        <w:rPr>
+          <w:rFonts w:hint="eastAsia"/>
+        </w:rPr>
+        <w:t xml:space="preserve">본인이 실제로 방문한 병원을 </w:t>
+      </w:r>
+      <w:proofErr w:type="spellStart"/>
+      <w:r>
+        <w:rPr>
+          <w:rFonts w:hint="eastAsia"/>
+        </w:rPr>
+        <w:t>리스팅함</w:t>
+      </w:r>
+      <w:proofErr w:type="spellEnd"/>
+      <w:r>
+        <w:rPr>
+          <w:rFonts w:hint="eastAsia"/>
+        </w:rPr>
+        <w:t>.</w:t>
+      </w:r>
+    </w:p>
+    <w:p>
+      <w:pPr>
+        <w:pStyle w:val="a6"/>
+        <w:numPr>
+          <w:ilvl w:val="3"/>
+          <w:numId w:val="1"/>
+        </w:numPr>
+      </w:pPr>
+      <w:r>
+        <w:rPr>
+          <w:rFonts w:hint="eastAsia"/>
+        </w:rPr>
+        <w:t>요청 인자: 없음(토큰 정보로 유저를 확인함)</w:t>
+      </w:r>
+    </w:p>
+    <w:p>
+      <w:pPr>
+        <w:pStyle w:val="a6"/>
+        <w:numPr>
+          <w:ilvl w:val="3"/>
+          <w:numId w:val="1"/>
+        </w:numPr>
+      </w:pPr>
+      <w:r>
+        <w:rPr>
+          <w:rFonts w:hint="eastAsia"/>
+        </w:rPr>
+        <w:t xml:space="preserve">반환 인자: 정상 응답(200)이면 </w:t>
+      </w:r>
+      <w:proofErr w:type="spellStart"/>
+      <w:r>
+        <w:t>returnVisitedPsyList</w:t>
+      </w:r>
+      <w:proofErr w:type="spellEnd"/>
+      <w:r>
+        <w:t xml:space="preserve"> context</w:t>
+      </w:r>
+      <w:r>
+        <w:rPr>
+          <w:rFonts w:hint="eastAsia"/>
+        </w:rPr>
+        <w:t xml:space="preserve">와 함께 방문한 병원의 </w:t>
+      </w:r>
+      <w:r>
+        <w:rPr>
+          <w:rFonts w:hint="eastAsia"/>
+        </w:rPr>
+        <w:lastRenderedPageBreak/>
+        <w:t xml:space="preserve">리스트가 포함된 </w:t>
+      </w:r>
+      <w:r>
+        <w:t xml:space="preserve">JSON </w:t>
+      </w:r>
+      <w:r>
+        <w:rPr>
+          <w:rFonts w:hint="eastAsia"/>
+        </w:rPr>
+        <w:t>객체를 반환</w:t>
+      </w:r>
+    </w:p>
+    <w:p>
+      <w:pPr>
+        <w:pStyle w:val="a6"/>
+        <w:numPr>
+          <w:ilvl w:val="3"/>
+          <w:numId w:val="1"/>
+        </w:numPr>
+      </w:pPr>
+      <w:r>
+        <w:rPr>
+          <w:rFonts w:hint="eastAsia"/>
+        </w:rPr>
+        <w:t>오류 종류</w:t>
+      </w:r>
+    </w:p>
+    <w:p>
+      <w:pPr>
+        <w:pStyle w:val="a6"/>
+        <w:numPr>
+          <w:ilvl w:val="4"/>
+          <w:numId w:val="1"/>
+        </w:numPr>
+      </w:pPr>
+      <w:r>
+        <w:rPr>
+          <w:rFonts w:hint="eastAsia"/>
+        </w:rPr>
+        <w:t>403: 서버 내부 알고리즘 오류</w:t>
+      </w:r>
+    </w:p>
+    <w:p>
+      <w:pPr>
+        <w:pStyle w:val="a6"/>
+        <w:numPr>
           <w:ilvl w:val="1"/>
           <w:numId w:val="1"/>
         </w:numPr>
@@ -18029,6 +18267,23 @@
         </w:rPr>
         <w:t>/doctor/review/appointment</w:t>
       </w:r>
+      <w:r>
+        <w:rPr>
+          <w:rFonts w:hint="eastAsia"/>
+        </w:rPr>
+        <w:t xml:space="preserve"> </w:t>
+      </w:r>
+      <w:r>
+        <w:t>v</w:t>
+      </w:r>
+      <w:proofErr w:type="gramStart"/>
+      <w:r>
+        <w:t>2 :</w:t>
+      </w:r>
+      <w:proofErr w:type="gramEnd"/>
+      <w:r>
+        <w:t>: 250131</w:t>
+      </w:r>
     </w:p>
     <w:p>
       <w:pPr>
@@ -18072,7 +18327,6 @@
         <w:rPr>
           <w:rFonts w:hint="eastAsia"/>
         </w:rPr>
-        <w:lastRenderedPageBreak/>
         <w:t>요청 인자: body</w:t>
       </w:r>
       <w:proofErr w:type="spellStart"/>
@@ -18091,10 +18345,7 @@
       </w:r>
       <w:proofErr w:type="spellStart"/>
       <w:r>
-        <w:rPr>
-          <w:rFonts w:hint="eastAsia"/>
-        </w:rPr>
-        <w:t>chatid</w:t>
+        <w:t>appid</w:t>
       </w:r>
       <w:proofErr w:type="spellEnd"/>
       <w:r>
@@ -18102,10 +18353,10 @@
           <w:noProof/>
         </w:rPr>
         <w:drawing>
-          <wp:inline distT="0" distB="0" distL="0" distR="0" wp14:anchorId="55DC0313" wp14:editId="746ED640">
-            <wp:extent cx="2314898" cy="228632"/>
+          <wp:inline distT="0" distB="0" distL="0" distR="0" wp14:anchorId="33B10168" wp14:editId="2C346944">
+            <wp:extent cx="2527300" cy="279400"/>
             <wp:effectExtent l="0" t="0" r="0" b="0"/>
-            <wp:docPr id="1223895822" name="그림 1"/>
+            <wp:docPr id="1031550611" name="그림 1"/>
             <wp:cNvGraphicFramePr>
               <a:graphicFrameLocks xmlns:a="http://schemas.openxmlformats.org/drawingml/2006/main" noChangeAspect="1"/>
             </wp:cNvGraphicFramePr>
@@ -18113,11 +18364,17 @@
               <a:graphicData uri="http://schemas.openxmlformats.org/drawingml/2006/picture">
                 <pic:pic xmlns:pic="http://schemas.openxmlformats.org/drawingml/2006/picture">
                   <pic:nvPicPr>
-                    <pic:cNvPr id="1223895822" name=""/>
+                    <pic:cNvPr id="1031550611" name="그림 1031550611"/>
                     <pic:cNvPicPr/>
                   </pic:nvPicPr>
                   <pic:blipFill>
-                    <a:blip r:embed="rId33"/>
+                    <a:blip r:embed="rId33">
+                      <a:extLst>
+                        <a:ext uri="{28A0092B-C50C-407E-A947-70E740481C1C}">
+                          <a14:useLocalDpi xmlns:a14="http://schemas.microsoft.com/office/drawing/2010/main" val="0"/>
+                        </a:ext>
+                      </a:extLst>
+                    </a:blip>
                     <a:stretch>
                       <a:fillRect/>
                     </a:stretch>
@@ -18125,7 +18382,7 @@
                   <pic:spPr>
                     <a:xfrm>
                       <a:off x="0" y="0"/>
-                      <a:ext cx="2314898" cy="228632"/>
+                      <a:ext cx="2527300" cy="279400"/>
                     </a:xfrm>
                     <a:prstGeom prst="rect">
                       <a:avLst/>
@@ -18137,6 +18394,20 @@
           </wp:inline>
         </w:drawing>
       </w:r>
+      <w:proofErr w:type="spellStart"/>
+      <w:r>
+        <w:rPr>
+          <w:rFonts w:hint="eastAsia"/>
+        </w:rPr>
+        <w:t>를</w:t>
+      </w:r>
+      <w:proofErr w:type="spellEnd"/>
+      <w:r>
+        <w:rPr>
+          <w:rFonts w:hint="eastAsia"/>
+        </w:rPr>
+        <w:t xml:space="preserve"> 실어서 보내야 한다.</w:t>
+      </w:r>
     </w:p>
     <w:p>
       <w:pPr>
@@ -18222,7 +18493,19 @@
         <w:rPr>
           <w:rFonts w:hint="eastAsia"/>
         </w:rPr>
-        <w:t>401: 그러한 채팅이 없거나 본인의 채팅이 아닐 때</w:t>
+        <w:t xml:space="preserve">401: 그러한 채팅이 없거나 본인의 </w:t>
+      </w:r>
+      <w:r>
+        <w:rPr>
+          <w:rFonts w:hint="eastAsia"/>
+        </w:rPr>
+        <w:t>약속</w:t>
+      </w:r>
+      <w:r>
+        <w:rPr>
+          <w:rFonts w:hint="eastAsia"/>
+        </w:rPr>
+        <w:t>이 아닐 때</w:t>
       </w:r>
     </w:p>
     <w:p>

</xml_diff>

<commit_message>
0.9.9: user-level business model has been entirely changed.
</commit_message>
<xml_diff>
--- a/documentation.docx
+++ b/documentation.docx
@@ -759,6 +759,21 @@
           <w:rFonts w:hint="eastAsia"/>
         </w:rPr>
         <w:t xml:space="preserve"> 관련: 6장을 참고</w:t>
+      </w:r>
+    </w:p>
+    <w:p>
+      <w:pPr>
+        <w:pStyle w:val="a6"/>
+        <w:numPr>
+          <w:ilvl w:val="0"/>
+          <w:numId w:val="2"/>
+        </w:numPr>
+      </w:pPr>
+      <w:r>
+        <w:rPr>
+          <w:rFonts w:hint="eastAsia"/>
+        </w:rPr>
+        <w:t>지정된 호출 횟수 (일 고민 상담 10회, 일 채팅 버블 50개) 초과시 555 에러 반환.</w:t>
       </w:r>
     </w:p>
     <w:p>
@@ -21921,6 +21936,484 @@
             </a:graphic>
           </wp:inline>
         </w:drawing>
+      </w:r>
+    </w:p>
+    <w:p>
+      <w:pPr>
+        <w:pStyle w:val="a6"/>
+        <w:numPr>
+          <w:ilvl w:val="0"/>
+          <w:numId w:val="1"/>
+        </w:numPr>
+      </w:pPr>
+      <w:r>
+        <w:rPr>
+          <w:rFonts w:hint="eastAsia"/>
+        </w:rPr>
+        <w:t xml:space="preserve">일일 제한 관련 </w:t>
+      </w:r>
+      <w:r>
+        <w:t>API</w:t>
+      </w:r>
+    </w:p>
+    <w:p>
+      <w:pPr>
+        <w:pStyle w:val="a6"/>
+        <w:numPr>
+          <w:ilvl w:val="1"/>
+          <w:numId w:val="1"/>
+        </w:numPr>
+      </w:pPr>
+      <w:r>
+        <w:t>/</w:t>
+      </w:r>
+      <w:proofErr w:type="spellStart"/>
+      <w:r>
+        <w:t>mapp</w:t>
+      </w:r>
+      <w:proofErr w:type="spellEnd"/>
+      <w:r>
+        <w:t>/limits/query</w:t>
+      </w:r>
+    </w:p>
+    <w:p>
+      <w:pPr>
+        <w:pStyle w:val="a6"/>
+        <w:numPr>
+          <w:ilvl w:val="2"/>
+          <w:numId w:val="1"/>
+        </w:numPr>
+      </w:pPr>
+      <w:r>
+        <w:rPr>
+          <w:rFonts w:hint="eastAsia"/>
+        </w:rPr>
+        <w:t>오늘 진행한 일일 고민 상담의 횟수를 반환한다.</w:t>
+      </w:r>
+    </w:p>
+    <w:p>
+      <w:pPr>
+        <w:pStyle w:val="a6"/>
+        <w:numPr>
+          <w:ilvl w:val="2"/>
+          <w:numId w:val="1"/>
+        </w:numPr>
+      </w:pPr>
+      <w:r>
+        <w:rPr>
+          <w:rFonts w:hint="eastAsia"/>
+        </w:rPr>
+        <w:t>요청 인자: 없음(토큰으로 본인인증)</w:t>
+      </w:r>
+    </w:p>
+    <w:p>
+      <w:pPr>
+        <w:pStyle w:val="a6"/>
+        <w:numPr>
+          <w:ilvl w:val="2"/>
+          <w:numId w:val="1"/>
+        </w:numPr>
+      </w:pPr>
+      <w:r>
+        <w:rPr>
+          <w:rFonts w:hint="eastAsia"/>
+        </w:rPr>
+        <w:t xml:space="preserve">반환 인자: </w:t>
+      </w:r>
+      <w:r>
+        <w:rPr>
+          <w:rFonts w:hint="eastAsia"/>
+        </w:rPr>
+        <w:t xml:space="preserve">정상 응답(200)시 </w:t>
+      </w:r>
+      <w:r>
+        <w:rPr>
+          <w:rFonts w:hint="eastAsia"/>
+        </w:rPr>
+        <w:t>아래와 같음</w:t>
+      </w:r>
+      <w:r>
+        <w:br/>
+      </w:r>
+      <w:r>
+        <w:rPr>
+          <w:noProof/>
+        </w:rPr>
+        <w:drawing>
+          <wp:inline distT="0" distB="0" distL="0" distR="0" wp14:anchorId="2CB55364" wp14:editId="277261DF">
+            <wp:extent cx="3797300" cy="685800"/>
+            <wp:effectExtent l="0" t="0" r="0" b="0"/>
+            <wp:docPr id="2106407497" name="그림 1" descr="텍스트, 폰트, 스크린샷이(가) 표시된 사진&#10;&#10;AI가 생성한 콘텐츠는 부정확할 수 있습니다."/>
+            <wp:cNvGraphicFramePr>
+              <a:graphicFrameLocks xmlns:a="http://schemas.openxmlformats.org/drawingml/2006/main" noChangeAspect="1"/>
+            </wp:cNvGraphicFramePr>
+            <a:graphic xmlns:a="http://schemas.openxmlformats.org/drawingml/2006/main">
+              <a:graphicData uri="http://schemas.openxmlformats.org/drawingml/2006/picture">
+                <pic:pic xmlns:pic="http://schemas.openxmlformats.org/drawingml/2006/picture">
+                  <pic:nvPicPr>
+                    <pic:cNvPr id="2106407497" name="그림 1" descr="텍스트, 폰트, 스크린샷이(가) 표시된 사진&#10;&#10;AI가 생성한 콘텐츠는 부정확할 수 있습니다."/>
+                    <pic:cNvPicPr/>
+                  </pic:nvPicPr>
+                  <pic:blipFill>
+                    <a:blip r:embed="rId40">
+                      <a:extLst>
+                        <a:ext uri="{28A0092B-C50C-407E-A947-70E740481C1C}">
+                          <a14:useLocalDpi xmlns:a14="http://schemas.microsoft.com/office/drawing/2010/main" val="0"/>
+                        </a:ext>
+                      </a:extLst>
+                    </a:blip>
+                    <a:stretch>
+                      <a:fillRect/>
+                    </a:stretch>
+                  </pic:blipFill>
+                  <pic:spPr>
+                    <a:xfrm>
+                      <a:off x="0" y="0"/>
+                      <a:ext cx="3797300" cy="685800"/>
+                    </a:xfrm>
+                    <a:prstGeom prst="rect">
+                      <a:avLst/>
+                    </a:prstGeom>
+                  </pic:spPr>
+                </pic:pic>
+              </a:graphicData>
+            </a:graphic>
+          </wp:inline>
+        </w:drawing>
+      </w:r>
+      <w:r>
+        <w:br/>
+        <w:t>query</w:t>
+      </w:r>
+      <w:r>
+        <w:rPr>
+          <w:rFonts w:hint="eastAsia"/>
+        </w:rPr>
+        <w:t xml:space="preserve">는 총량, </w:t>
+      </w:r>
+      <w:proofErr w:type="spellStart"/>
+      <w:r>
+        <w:t>userTotal</w:t>
+      </w:r>
+      <w:proofErr w:type="spellEnd"/>
+      <w:r>
+        <w:rPr>
+          <w:rFonts w:hint="eastAsia"/>
+        </w:rPr>
+        <w:t xml:space="preserve">은 </w:t>
+      </w:r>
+      <w:proofErr w:type="spellStart"/>
+      <w:r>
+        <w:t>userDate</w:t>
+      </w:r>
+      <w:proofErr w:type="spellEnd"/>
+      <w:r>
+        <w:t xml:space="preserve"> </w:t>
+      </w:r>
+      <w:r>
+        <w:rPr>
+          <w:rFonts w:hint="eastAsia"/>
+        </w:rPr>
+        <w:t xml:space="preserve">기준으로(중요!) 얼마나 </w:t>
+      </w:r>
+      <w:proofErr w:type="spellStart"/>
+      <w:r>
+        <w:rPr>
+          <w:rFonts w:hint="eastAsia"/>
+        </w:rPr>
+        <w:t>썼는지이다</w:t>
+      </w:r>
+      <w:proofErr w:type="spellEnd"/>
+      <w:r>
+        <w:rPr>
+          <w:rFonts w:hint="eastAsia"/>
+        </w:rPr>
+        <w:t>.</w:t>
+      </w:r>
+      <w:r>
+        <w:br/>
+      </w:r>
+      <w:r>
+        <w:rPr>
+          <w:rFonts w:hint="eastAsia"/>
+        </w:rPr>
+        <w:t xml:space="preserve">따라서 오늘 </w:t>
+      </w:r>
+      <w:proofErr w:type="spellStart"/>
+      <w:r>
+        <w:rPr>
+          <w:rFonts w:hint="eastAsia"/>
+        </w:rPr>
+        <w:t>일자랑</w:t>
+      </w:r>
+      <w:proofErr w:type="spellEnd"/>
+      <w:r>
+        <w:rPr>
+          <w:rFonts w:hint="eastAsia"/>
+        </w:rPr>
+        <w:t xml:space="preserve"> 다르면 0회 사용했다고 판단해야 한다.</w:t>
+      </w:r>
+    </w:p>
+    <w:p>
+      <w:pPr>
+        <w:pStyle w:val="a6"/>
+        <w:numPr>
+          <w:ilvl w:val="2"/>
+          <w:numId w:val="1"/>
+        </w:numPr>
+      </w:pPr>
+      <w:r>
+        <w:rPr>
+          <w:rFonts w:hint="eastAsia"/>
+        </w:rPr>
+        <w:t>오류 코드</w:t>
+      </w:r>
+    </w:p>
+    <w:p>
+      <w:pPr>
+        <w:pStyle w:val="a6"/>
+        <w:numPr>
+          <w:ilvl w:val="3"/>
+          <w:numId w:val="1"/>
+        </w:numPr>
+        <w:rPr>
+          <w:rFonts w:hint="eastAsia"/>
+        </w:rPr>
+      </w:pPr>
+      <w:r>
+        <w:rPr>
+          <w:rFonts w:hint="eastAsia"/>
+        </w:rPr>
+        <w:lastRenderedPageBreak/>
+        <w:t>403: 서버 내부 알고리즘 오류</w:t>
+      </w:r>
+    </w:p>
+    <w:p>
+      <w:pPr>
+        <w:pStyle w:val="a6"/>
+        <w:numPr>
+          <w:ilvl w:val="1"/>
+          <w:numId w:val="1"/>
+        </w:numPr>
+      </w:pPr>
+      <w:r>
+        <w:t>/</w:t>
+      </w:r>
+      <w:proofErr w:type="spellStart"/>
+      <w:r>
+        <w:t>mapp</w:t>
+      </w:r>
+      <w:proofErr w:type="spellEnd"/>
+      <w:r>
+        <w:t>/limits/chats</w:t>
+      </w:r>
+    </w:p>
+    <w:p>
+      <w:pPr>
+        <w:pStyle w:val="a6"/>
+        <w:numPr>
+          <w:ilvl w:val="2"/>
+          <w:numId w:val="1"/>
+        </w:numPr>
+      </w:pPr>
+      <w:r>
+        <w:rPr>
+          <w:rFonts w:hint="eastAsia"/>
+        </w:rPr>
+        <w:t xml:space="preserve">오늘 진행한 일일 </w:t>
+      </w:r>
+      <w:r>
+        <w:rPr>
+          <w:rFonts w:hint="eastAsia"/>
+        </w:rPr>
+        <w:t>채팅 버블</w:t>
+      </w:r>
+      <w:r>
+        <w:rPr>
+          <w:rFonts w:hint="eastAsia"/>
+        </w:rPr>
+        <w:t>의 횟수를 반환한다.</w:t>
+      </w:r>
+    </w:p>
+    <w:p>
+      <w:pPr>
+        <w:pStyle w:val="a6"/>
+        <w:numPr>
+          <w:ilvl w:val="2"/>
+          <w:numId w:val="1"/>
+        </w:numPr>
+      </w:pPr>
+      <w:r>
+        <w:rPr>
+          <w:rFonts w:hint="eastAsia"/>
+        </w:rPr>
+        <w:t>요청 인자: 없음(토큰으로 본인인증)</w:t>
+      </w:r>
+    </w:p>
+    <w:p>
+      <w:pPr>
+        <w:pStyle w:val="a6"/>
+        <w:numPr>
+          <w:ilvl w:val="2"/>
+          <w:numId w:val="1"/>
+        </w:numPr>
+      </w:pPr>
+      <w:r>
+        <w:rPr>
+          <w:rFonts w:hint="eastAsia"/>
+        </w:rPr>
+        <w:t>반환 인자: 정상 응답(200)시 아래와 같음</w:t>
+      </w:r>
+      <w:r>
+        <w:br/>
+      </w:r>
+      <w:r>
+        <w:rPr>
+          <w:noProof/>
+        </w:rPr>
+        <w:drawing>
+          <wp:inline distT="0" distB="0" distL="0" distR="0" wp14:anchorId="54FADDE8" wp14:editId="49E70A11">
+            <wp:extent cx="3797300" cy="685800"/>
+            <wp:effectExtent l="0" t="0" r="0" b="0"/>
+            <wp:docPr id="1126118646" name="그림 2" descr="텍스트, 폰트, 스크린샷이(가) 표시된 사진&#10;&#10;AI가 생성한 콘텐츠는 부정확할 수 있습니다."/>
+            <wp:cNvGraphicFramePr>
+              <a:graphicFrameLocks xmlns:a="http://schemas.openxmlformats.org/drawingml/2006/main" noChangeAspect="1"/>
+            </wp:cNvGraphicFramePr>
+            <a:graphic xmlns:a="http://schemas.openxmlformats.org/drawingml/2006/main">
+              <a:graphicData uri="http://schemas.openxmlformats.org/drawingml/2006/picture">
+                <pic:pic xmlns:pic="http://schemas.openxmlformats.org/drawingml/2006/picture">
+                  <pic:nvPicPr>
+                    <pic:cNvPr id="1126118646" name="그림 2" descr="텍스트, 폰트, 스크린샷이(가) 표시된 사진&#10;&#10;AI가 생성한 콘텐츠는 부정확할 수 있습니다."/>
+                    <pic:cNvPicPr/>
+                  </pic:nvPicPr>
+                  <pic:blipFill>
+                    <a:blip r:embed="rId41">
+                      <a:extLst>
+                        <a:ext uri="{28A0092B-C50C-407E-A947-70E740481C1C}">
+                          <a14:useLocalDpi xmlns:a14="http://schemas.microsoft.com/office/drawing/2010/main" val="0"/>
+                        </a:ext>
+                      </a:extLst>
+                    </a:blip>
+                    <a:stretch>
+                      <a:fillRect/>
+                    </a:stretch>
+                  </pic:blipFill>
+                  <pic:spPr>
+                    <a:xfrm>
+                      <a:off x="0" y="0"/>
+                      <a:ext cx="3797300" cy="685800"/>
+                    </a:xfrm>
+                    <a:prstGeom prst="rect">
+                      <a:avLst/>
+                    </a:prstGeom>
+                  </pic:spPr>
+                </pic:pic>
+              </a:graphicData>
+            </a:graphic>
+          </wp:inline>
+        </w:drawing>
+      </w:r>
+      <w:r>
+        <w:br/>
+        <w:t>query</w:t>
+      </w:r>
+      <w:r>
+        <w:rPr>
+          <w:rFonts w:hint="eastAsia"/>
+        </w:rPr>
+        <w:t xml:space="preserve">는 총량, </w:t>
+      </w:r>
+      <w:proofErr w:type="spellStart"/>
+      <w:r>
+        <w:t>userTotal</w:t>
+      </w:r>
+      <w:proofErr w:type="spellEnd"/>
+      <w:r>
+        <w:rPr>
+          <w:rFonts w:hint="eastAsia"/>
+        </w:rPr>
+        <w:t xml:space="preserve">은 </w:t>
+      </w:r>
+      <w:proofErr w:type="spellStart"/>
+      <w:r>
+        <w:t>userDate</w:t>
+      </w:r>
+      <w:proofErr w:type="spellEnd"/>
+      <w:r>
+        <w:t xml:space="preserve"> </w:t>
+      </w:r>
+      <w:r>
+        <w:rPr>
+          <w:rFonts w:hint="eastAsia"/>
+        </w:rPr>
+        <w:t xml:space="preserve">기준으로(중요!) 얼마나 </w:t>
+      </w:r>
+      <w:proofErr w:type="spellStart"/>
+      <w:r>
+        <w:rPr>
+          <w:rFonts w:hint="eastAsia"/>
+        </w:rPr>
+        <w:t>썼는지이다</w:t>
+      </w:r>
+      <w:proofErr w:type="spellEnd"/>
+      <w:r>
+        <w:rPr>
+          <w:rFonts w:hint="eastAsia"/>
+        </w:rPr>
+        <w:t>.</w:t>
+      </w:r>
+      <w:r>
+        <w:br/>
+      </w:r>
+      <w:r>
+        <w:rPr>
+          <w:rFonts w:hint="eastAsia"/>
+        </w:rPr>
+        <w:t xml:space="preserve">따라서 오늘 </w:t>
+      </w:r>
+      <w:proofErr w:type="spellStart"/>
+      <w:r>
+        <w:rPr>
+          <w:rFonts w:hint="eastAsia"/>
+        </w:rPr>
+        <w:t>일자랑</w:t>
+      </w:r>
+      <w:proofErr w:type="spellEnd"/>
+      <w:r>
+        <w:rPr>
+          <w:rFonts w:hint="eastAsia"/>
+        </w:rPr>
+        <w:t xml:space="preserve"> 다르면 0회 사용했다고 판단해야 한다.</w:t>
+      </w:r>
+    </w:p>
+    <w:p>
+      <w:pPr>
+        <w:pStyle w:val="a6"/>
+        <w:numPr>
+          <w:ilvl w:val="2"/>
+          <w:numId w:val="1"/>
+        </w:numPr>
+      </w:pPr>
+      <w:r>
+        <w:rPr>
+          <w:rFonts w:hint="eastAsia"/>
+        </w:rPr>
+        <w:t>오류 코드</w:t>
+      </w:r>
+    </w:p>
+    <w:p>
+      <w:pPr>
+        <w:pStyle w:val="a6"/>
+        <w:numPr>
+          <w:ilvl w:val="3"/>
+          <w:numId w:val="1"/>
+        </w:numPr>
+      </w:pPr>
+      <w:r>
+        <w:rPr>
+          <w:rFonts w:hint="eastAsia"/>
+        </w:rPr>
+        <w:t>403: 서버 내부 알고리즘 오류</w:t>
       </w:r>
     </w:p>
     <w:sectPr>

</xml_diff>